<commit_message>
Scaling fix (remove offset)
</commit_message>
<xml_diff>
--- a/docs/MSc Project Dissertation Draft-Cate.docx
+++ b/docs/MSc Project Dissertation Draft-Cate.docx
@@ -10521,6 +10521,9 @@
         <w:jc w:val="center"/>
       </w:pPr>
       <w:r>
+        <w:rPr>
+          <w:noProof/>
+        </w:rPr>
         <w:drawing>
           <wp:inline distT="0" distB="0" distL="0" distR="0" wp14:anchorId="005440DD" wp14:editId="1A774DFB">
             <wp:extent cx="5161713" cy="7524115"/>
@@ -10575,8 +10578,8 @@
       <w:pPr>
         <w:pStyle w:val="Caption"/>
       </w:pPr>
-      <w:bookmarkStart w:id="50" w:name="_Toc205992607"/>
-      <w:bookmarkStart w:id="51" w:name="_Ref205992923"/>
+      <w:bookmarkStart w:id="50" w:name="_Ref205992923"/>
+      <w:bookmarkStart w:id="51" w:name="_Toc205992607"/>
       <w:r>
         <w:t xml:space="preserve">Figure </w:t>
       </w:r>
@@ -10588,11 +10591,11 @@
           <w:t>6</w:t>
         </w:r>
       </w:fldSimple>
+      <w:bookmarkEnd w:id="50"/>
+      <w:r>
+        <w:t>- Turtlebot application's use case diagram</w:t>
+      </w:r>
       <w:bookmarkEnd w:id="51"/>
-      <w:r>
-        <w:t>- Turtlebot application's use case diagram</w:t>
-      </w:r>
-      <w:bookmarkEnd w:id="50"/>
     </w:p>
     <w:p/>
     <w:p>
@@ -11131,6 +11134,9 @@
         <w:jc w:val="center"/>
       </w:pPr>
       <w:r>
+        <w:rPr>
+          <w:noProof/>
+        </w:rPr>
         <w:drawing>
           <wp:inline distT="0" distB="0" distL="0" distR="0" wp14:anchorId="03152760" wp14:editId="4B215B3B">
             <wp:extent cx="4953000" cy="2631247"/>
@@ -11220,6 +11226,129 @@
         <w:t>CLASS DIAGRAMS AND DESCRIPTIONS HERE</w:t>
       </w:r>
     </w:p>
+    <w:p>
+      <w:pPr>
+        <w:pStyle w:val="ListParagraph"/>
+        <w:numPr>
+          <w:ilvl w:val="0"/>
+          <w:numId w:val="44"/>
+        </w:numPr>
+        <w:jc w:val="center"/>
+        <w:rPr>
+          <w:i/>
+          <w:iCs/>
+          <w:color w:val="EE0000"/>
+        </w:rPr>
+      </w:pPr>
+      <w:r>
+        <w:rPr>
+          <w:i/>
+          <w:iCs/>
+          <w:color w:val="EE0000"/>
+        </w:rPr>
+        <w:t>Contents/Purpose of each class</w:t>
+      </w:r>
+    </w:p>
+    <w:p>
+      <w:pPr>
+        <w:pStyle w:val="ListParagraph"/>
+        <w:numPr>
+          <w:ilvl w:val="0"/>
+          <w:numId w:val="44"/>
+        </w:numPr>
+        <w:jc w:val="center"/>
+        <w:rPr>
+          <w:i/>
+          <w:iCs/>
+          <w:color w:val="EE0000"/>
+        </w:rPr>
+      </w:pPr>
+      <w:r>
+        <w:rPr>
+          <w:i/>
+          <w:iCs/>
+          <w:color w:val="EE0000"/>
+        </w:rPr>
+        <w:t>How classes link/are used by others</w:t>
+      </w:r>
+    </w:p>
+    <w:p>
+      <w:pPr>
+        <w:pStyle w:val="ListParagraph"/>
+        <w:numPr>
+          <w:ilvl w:val="0"/>
+          <w:numId w:val="44"/>
+        </w:numPr>
+        <w:jc w:val="center"/>
+        <w:rPr>
+          <w:i/>
+          <w:iCs/>
+          <w:color w:val="EE0000"/>
+        </w:rPr>
+      </w:pPr>
+      <w:r>
+        <w:rPr>
+          <w:i/>
+          <w:iCs/>
+          <w:color w:val="EE0000"/>
+        </w:rPr>
+        <w:t>Any additional files they use</w:t>
+      </w:r>
+      <w:r>
+        <w:rPr>
+          <w:i/>
+          <w:iCs/>
+          <w:color w:val="EE0000"/>
+        </w:rPr>
+        <w:t>turtle.down()</w:t>
+      </w:r>
+    </w:p>
+    <w:p>
+      <w:pPr>
+        <w:pStyle w:val="ListParagraph"/>
+        <w:numPr>
+          <w:ilvl w:val="0"/>
+          <w:numId w:val="44"/>
+        </w:numPr>
+        <w:jc w:val="center"/>
+        <w:rPr>
+          <w:i/>
+          <w:iCs/>
+          <w:color w:val="EE0000"/>
+        </w:rPr>
+      </w:pPr>
+      <w:r>
+        <w:rPr>
+          <w:i/>
+          <w:iCs/>
+          <w:color w:val="EE0000"/>
+        </w:rPr>
+        <w:t>turtle.forward(-100)</w:t>
+      </w:r>
+    </w:p>
+    <w:p>
+      <w:pPr>
+        <w:pStyle w:val="ListParagraph"/>
+        <w:numPr>
+          <w:ilvl w:val="0"/>
+          <w:numId w:val="44"/>
+        </w:numPr>
+        <w:jc w:val="center"/>
+        <w:rPr>
+          <w:i/>
+          <w:iCs/>
+          <w:color w:val="EE0000"/>
+        </w:rPr>
+      </w:pPr>
+      <w:r>
+        <w:rPr>
+          <w:i/>
+          <w:iCs/>
+          <w:color w:val="EE0000"/>
+        </w:rPr>
+        <w:t>turtle.forward(-100)</w:t>
+      </w:r>
+    </w:p>
     <w:p/>
     <w:p/>
     <w:p>
@@ -11339,7 +11468,7 @@
         </w:rPr>
         <w:lastRenderedPageBreak/>
         <w:drawing>
-          <wp:inline distT="0" distB="0" distL="0" distR="0" wp14:anchorId="04DC5ECA" wp14:editId="61C98D15">
+          <wp:inline distT="0" distB="0" distL="0" distR="0" wp14:anchorId="04DC5ECA" wp14:editId="0B3051AF">
             <wp:extent cx="5731510" cy="4998720"/>
             <wp:effectExtent l="0" t="0" r="2540" b="0"/>
             <wp:docPr id="638551214" name="Picture 2" descr="A diagram of a process&#10;&#10;AI-generated content may be incorrect."/>
@@ -11442,7 +11571,7 @@
         </w:rPr>
         <w:lastRenderedPageBreak/>
         <w:drawing>
-          <wp:inline distT="0" distB="0" distL="0" distR="0" wp14:anchorId="053E3080" wp14:editId="4BE9C223">
+          <wp:inline distT="0" distB="0" distL="0" distR="0" wp14:anchorId="053E3080" wp14:editId="76A74C8A">
             <wp:extent cx="3977640" cy="6827520"/>
             <wp:effectExtent l="0" t="0" r="3810" b="0"/>
             <wp:docPr id="632970766" name="Picture 4" descr="A diagram of a flowchart&#10;&#10;AI-generated content may be incorrect."/>
@@ -11593,7 +11722,7 @@
           <w:noProof/>
         </w:rPr>
         <w:drawing>
-          <wp:inline distT="0" distB="0" distL="0" distR="0" wp14:anchorId="4F04DDCC" wp14:editId="38A5CE57">
+          <wp:inline distT="0" distB="0" distL="0" distR="0" wp14:anchorId="4F04DDCC" wp14:editId="77C90A91">
             <wp:extent cx="4732020" cy="5509260"/>
             <wp:effectExtent l="0" t="0" r="0" b="0"/>
             <wp:docPr id="2093816888" name="Picture 6" descr="A diagram of a flowchart&#10;&#10;AI-generated content may be incorrect."/>
@@ -11773,7 +11902,7 @@
           <w:noProof/>
         </w:rPr>
         <w:drawing>
-          <wp:inline distT="0" distB="0" distL="0" distR="0" wp14:anchorId="44710D75" wp14:editId="2AD1408B">
+          <wp:inline distT="0" distB="0" distL="0" distR="0" wp14:anchorId="44710D75" wp14:editId="32AB7C37">
             <wp:extent cx="3718560" cy="6286500"/>
             <wp:effectExtent l="0" t="0" r="0" b="0"/>
             <wp:docPr id="1281451596" name="Picture 1" descr="A diagram of a flowchart&#10;&#10;AI-generated content may be incorrect."/>
@@ -13183,6 +13312,9 @@
         <w:jc w:val="center"/>
       </w:pPr>
       <w:r>
+        <w:rPr>
+          <w:noProof/>
+        </w:rPr>
         <w:drawing>
           <wp:inline distT="0" distB="0" distL="0" distR="0" wp14:anchorId="688EAD05" wp14:editId="3BAF73AC">
             <wp:extent cx="1760220" cy="1346330"/>
@@ -13281,6 +13413,9 @@
         <w:keepNext/>
       </w:pPr>
       <w:r>
+        <w:rPr>
+          <w:noProof/>
+        </w:rPr>
         <w:lastRenderedPageBreak/>
         <w:drawing>
           <wp:inline distT="0" distB="0" distL="0" distR="0" wp14:anchorId="1B65425B" wp14:editId="7C3F2BCF">
@@ -13456,6 +13591,9 @@
         <w:jc w:val="center"/>
       </w:pPr>
       <w:r>
+        <w:rPr>
+          <w:noProof/>
+        </w:rPr>
         <w:drawing>
           <wp:inline distT="0" distB="0" distL="0" distR="0" wp14:anchorId="6430C180" wp14:editId="610BE3D1">
             <wp:extent cx="2270760" cy="1562100"/>
@@ -13540,6 +13678,9 @@
         <w:jc w:val="center"/>
       </w:pPr>
       <w:r>
+        <w:rPr>
+          <w:noProof/>
+        </w:rPr>
         <w:drawing>
           <wp:inline distT="0" distB="0" distL="0" distR="0" wp14:anchorId="0640F144" wp14:editId="1F222701">
             <wp:extent cx="1828800" cy="1692846"/>
@@ -13606,6 +13747,9 @@
         <w:jc w:val="center"/>
       </w:pPr>
       <w:r>
+        <w:rPr>
+          <w:noProof/>
+        </w:rPr>
         <w:lastRenderedPageBreak/>
         <w:drawing>
           <wp:inline distT="0" distB="0" distL="0" distR="0" wp14:anchorId="24C11E99" wp14:editId="4E8EE2B6">
@@ -15273,6 +15417,9 @@
           <w:numId w:val="41"/>
         </w:numPr>
       </w:pPr>
+      <w:r>
+        <w:t>Future -integration of svg stuff?</w:t>
+      </w:r>
     </w:p>
     <w:p>
       <w:pPr>
@@ -16247,10 +16394,7 @@
       </w:pPr>
       <w:r>
         <w:lastRenderedPageBreak/>
-        <w:t xml:space="preserve">Appendix B- </w:t>
-      </w:r>
-      <w:r>
-        <w:t>Project Requirements</w:t>
+        <w:t>Appendix B- Project Requirements</w:t>
       </w:r>
     </w:p>
     <w:p>
@@ -16258,16 +16402,7 @@
         <w:pStyle w:val="Heading2"/>
       </w:pPr>
       <w:r>
-        <w:t xml:space="preserve">Basic </w:t>
-      </w:r>
-      <w:r>
-        <w:t>R</w:t>
-      </w:r>
-      <w:r>
-        <w:t>equirements</w:t>
-      </w:r>
-      <w:r>
-        <w:t xml:space="preserve"> (BR)</w:t>
+        <w:t>Basic Requirements (BR)</w:t>
       </w:r>
     </w:p>
     <w:p>
@@ -16351,16 +16486,7 @@
         <w:pStyle w:val="Heading2"/>
       </w:pPr>
       <w:r>
-        <w:t xml:space="preserve">Additional </w:t>
-      </w:r>
-      <w:r>
-        <w:t>R</w:t>
-      </w:r>
-      <w:r>
-        <w:t>equirements</w:t>
-      </w:r>
-      <w:r>
-        <w:t xml:space="preserve"> (AR)</w:t>
+        <w:t>Additional Requirements (AR)</w:t>
       </w:r>
     </w:p>
     <w:p>
@@ -24299,7 +24425,7 @@
   <w:abstractNum w:abstractNumId="21" w15:restartNumberingAfterBreak="0">
     <w:nsid w:val="3AE0547F"/>
     <w:multiLevelType w:val="hybridMultilevel"/>
-    <w:tmpl w:val="87E007DA"/>
+    <w:tmpl w:val="58E47BF4"/>
     <w:lvl w:ilvl="0" w:tplc="08090001">
       <w:start w:val="1"/>
       <w:numFmt w:val="bullet"/>
@@ -27214,6 +27340,7 @@
   <w:style w:type="character" w:default="1" w:styleId="DefaultParagraphFont">
     <w:name w:val="Default Paragraph Font"/>
     <w:uiPriority w:val="1"/>
+    <w:semiHidden/>
     <w:unhideWhenUsed/>
   </w:style>
   <w:style w:type="table" w:default="1" w:styleId="TableNormal">

</xml_diff>

<commit_message>
Update MSc Project Dissertation Draft-Cate.docx
</commit_message>
<xml_diff>
--- a/docs/MSc Project Dissertation Draft-Cate.docx
+++ b/docs/MSc Project Dissertation Draft-Cate.docx
@@ -669,8 +669,18 @@
           <w:sz w:val="22"/>
           <w:szCs w:val="22"/>
         </w:rPr>
-        <w:t xml:space="preserve"> dd/mm/yy</w:t>
-      </w:r>
+        <w:t xml:space="preserve"> dd/mm/</w:t>
+      </w:r>
+      <w:proofErr w:type="spellStart"/>
+      <w:r>
+        <w:rPr>
+          <w:rFonts w:ascii="Liberation Sans" w:hAnsi="Liberation Sans" w:cstheme="minorBidi"/>
+          <w:sz w:val="22"/>
+          <w:szCs w:val="22"/>
+        </w:rPr>
+        <w:t>yy</w:t>
+      </w:r>
+      <w:proofErr w:type="spellEnd"/>
     </w:p>
     <w:p>
       <w:pPr>
@@ -772,8 +782,18 @@
           <w:sz w:val="22"/>
           <w:szCs w:val="22"/>
         </w:rPr>
-        <w:t xml:space="preserve"> dd/mm/yy</w:t>
-      </w:r>
+        <w:t xml:space="preserve"> dd/mm/</w:t>
+      </w:r>
+      <w:proofErr w:type="spellStart"/>
+      <w:r>
+        <w:rPr>
+          <w:rFonts w:ascii="Liberation Sans" w:hAnsi="Liberation Sans" w:cstheme="minorBidi"/>
+          <w:sz w:val="22"/>
+          <w:szCs w:val="22"/>
+        </w:rPr>
+        <w:t>yy</w:t>
+      </w:r>
+      <w:proofErr w:type="spellEnd"/>
     </w:p>
     <w:p>
       <w:pPr>
@@ -6825,8 +6845,16 @@
         <w:rPr>
           <w:color w:val="EE0000"/>
         </w:rPr>
-        <w:t>Images would be nice here of scad</w:t>
-      </w:r>
+        <w:t xml:space="preserve">Images would be nice here of </w:t>
+      </w:r>
+      <w:proofErr w:type="spellStart"/>
+      <w:r>
+        <w:rPr>
+          <w:color w:val="EE0000"/>
+        </w:rPr>
+        <w:t>scad</w:t>
+      </w:r>
+      <w:proofErr w:type="spellEnd"/>
     </w:p>
     <w:p>
       <w:r>
@@ -6955,7 +6983,23 @@
     </w:p>
     <w:p>
       <w:r>
-        <w:t>This paper blardy blar…….</w:t>
+        <w:t xml:space="preserve">This paper </w:t>
+      </w:r>
+      <w:proofErr w:type="spellStart"/>
+      <w:r>
+        <w:t>blardy</w:t>
+      </w:r>
+      <w:proofErr w:type="spellEnd"/>
+      <w:r>
+        <w:t xml:space="preserve"> </w:t>
+      </w:r>
+      <w:proofErr w:type="spellStart"/>
+      <w:r>
+        <w:t>blar</w:t>
+      </w:r>
+      <w:proofErr w:type="spellEnd"/>
+      <w:r>
+        <w:t>…….</w:t>
       </w:r>
       <w:r>
         <w:t xml:space="preserve"> :</w:t>
@@ -9806,6 +9850,25 @@
         <w:t xml:space="preserve"> to be used alongside newer elements such as themes and more modernised GUI features.</w:t>
       </w:r>
     </w:p>
+    <w:p>
+      <w:pPr>
+        <w:rPr>
+          <w:color w:val="7030A0"/>
+        </w:rPr>
+      </w:pPr>
+      <w:r>
+        <w:rPr>
+          <w:color w:val="7030A0"/>
+        </w:rPr>
+        <w:t>Mention Python’s compile ability</w:t>
+      </w:r>
+      <w:r>
+        <w:rPr>
+          <w:color w:val="7030A0"/>
+        </w:rPr>
+        <w:t>(SEE BELOW FOR FURTHER DETAIL)</w:t>
+      </w:r>
+    </w:p>
     <w:p/>
     <w:p>
       <w:pPr>
@@ -9813,9 +9876,12 @@
       </w:pPr>
       <w:bookmarkStart w:id="34" w:name="_Toc205820017"/>
       <w:r>
-        <w:t>Executing files</w:t>
+        <w:t xml:space="preserve">Executing </w:t>
       </w:r>
       <w:bookmarkEnd w:id="34"/>
+      <w:r>
+        <w:t>a user’s code</w:t>
+      </w:r>
     </w:p>
     <w:p>
       <w:r>
@@ -10513,6 +10579,15 @@
       </w:r>
       <w:r>
         <w:t>).</w:t>
+      </w:r>
+      <w:r>
+        <w:t xml:space="preserve"> </w:t>
+      </w:r>
+      <w:r>
+        <w:rPr>
+          <w:color w:val="7030A0"/>
+        </w:rPr>
+        <w:t>INCREASE FONT SIZE</w:t>
       </w:r>
     </w:p>
     <w:p>
@@ -11292,15 +11367,33 @@
           <w:iCs/>
           <w:color w:val="EE0000"/>
         </w:rPr>
-        <w:t>Any additional files they use</w:t>
-      </w:r>
+        <w:t xml:space="preserve">Any additional files they </w:t>
+      </w:r>
+      <w:proofErr w:type="spellStart"/>
       <w:r>
         <w:rPr>
           <w:i/>
           <w:iCs/>
           <w:color w:val="EE0000"/>
         </w:rPr>
-        <w:t>turtle.down()</w:t>
+        <w:t>use</w:t>
+      </w:r>
+      <w:r>
+        <w:rPr>
+          <w:i/>
+          <w:iCs/>
+          <w:color w:val="EE0000"/>
+        </w:rPr>
+        <w:t>turtle.down</w:t>
+      </w:r>
+      <w:proofErr w:type="spellEnd"/>
+      <w:r>
+        <w:rPr>
+          <w:i/>
+          <w:iCs/>
+          <w:color w:val="EE0000"/>
+        </w:rPr>
+        <w:t>()</w:t>
       </w:r>
     </w:p>
     <w:p>
@@ -11374,10 +11467,26 @@
     </w:p>
     <w:p>
       <w:r>
-        <w:t>A HyperText Markup Language file is used for the information pages. This is so it can be edited and updated without the need to change the application’s code. It also has the benefit of the editor not needing to be familiar with Python. This file contains information about the turtlebot as well as guidance on how to use the application, including code command information.</w:t>
-      </w:r>
-      <w:r>
-        <w:t xml:space="preserve"> This file can be found within the project’s html_info folder along with the images it uses.</w:t>
+        <w:t xml:space="preserve">A </w:t>
+      </w:r>
+      <w:proofErr w:type="spellStart"/>
+      <w:r>
+        <w:t>HyperText</w:t>
+      </w:r>
+      <w:proofErr w:type="spellEnd"/>
+      <w:r>
+        <w:t xml:space="preserve"> Markup Language file is used for the information pages. This is so it can be edited and updated without the need to change the application’s code. It also has the benefit of the editor not needing to be familiar with Python. This file contains information about the turtlebot as well as guidance on how to use the application, including code command information.</w:t>
+      </w:r>
+      <w:r>
+        <w:t xml:space="preserve"> This file can be found within the project’s </w:t>
+      </w:r>
+      <w:proofErr w:type="spellStart"/>
+      <w:r>
+        <w:t>html_info</w:t>
+      </w:r>
+      <w:proofErr w:type="spellEnd"/>
+      <w:r>
+        <w:t xml:space="preserve"> folder along with the images it uses.</w:t>
       </w:r>
     </w:p>
     <w:p>
@@ -11422,6 +11531,25 @@
       </w:r>
     </w:p>
     <w:p>
+      <w:pPr>
+        <w:rPr>
+          <w:color w:val="7030A0"/>
+        </w:rPr>
+      </w:pPr>
+      <w:r>
+        <w:rPr>
+          <w:color w:val="7030A0"/>
+        </w:rPr>
+        <w:t xml:space="preserve">Why can’t just use </w:t>
+      </w:r>
+      <w:r>
+        <w:rPr>
+          <w:color w:val="7030A0"/>
+        </w:rPr>
+        <w:t>a ruler?+ Explain what backlash is and why important (large impact for motor steps (high precision, low accuracy?))</w:t>
+      </w:r>
+    </w:p>
+    <w:p>
       <w:r>
         <w:t>To stop these problems a setup wizard is produced so that a user use it to work through various steps to calibrate the turtlebot to the correct dimensions and values. The dimensions in question are both wheels diameters and the distance between the two wheels (axle length). It is also important to measure the backlash of the motors so they can be factored into any lines to be drawn.</w:t>
       </w:r>
@@ -11455,7 +11583,11 @@
         <w:t>)</w:t>
       </w:r>
       <w:r>
-        <w:t>. After the dimensions are calibrated to a sufficient level they are saved to the EEPROM. After this, the turtlebot loads these values to use within the main program upon future startups.</w:t>
+        <w:t xml:space="preserve">. After the dimensions are </w:t>
+      </w:r>
+      <w:r>
+        <w:lastRenderedPageBreak/>
+        <w:t>calibrated to a sufficient level they are saved to the EEPROM. After this, the turtlebot loads these values to use within the main program upon future startups.</w:t>
       </w:r>
     </w:p>
     <w:p>
@@ -11466,9 +11598,8 @@
         <w:rPr>
           <w:noProof/>
         </w:rPr>
-        <w:lastRenderedPageBreak/>
         <w:drawing>
-          <wp:inline distT="0" distB="0" distL="0" distR="0" wp14:anchorId="04DC5ECA" wp14:editId="0B3051AF">
+          <wp:inline distT="0" distB="0" distL="0" distR="0" wp14:anchorId="04DC5ECA" wp14:editId="34199B98">
             <wp:extent cx="5731510" cy="4998720"/>
             <wp:effectExtent l="0" t="0" r="2540" b="0"/>
             <wp:docPr id="638551214" name="Picture 2" descr="A diagram of a process&#10;&#10;AI-generated content may be incorrect."/>
@@ -11571,7 +11702,7 @@
         </w:rPr>
         <w:lastRenderedPageBreak/>
         <w:drawing>
-          <wp:inline distT="0" distB="0" distL="0" distR="0" wp14:anchorId="053E3080" wp14:editId="76A74C8A">
+          <wp:inline distT="0" distB="0" distL="0" distR="0" wp14:anchorId="053E3080" wp14:editId="54AE0C45">
             <wp:extent cx="3977640" cy="6827520"/>
             <wp:effectExtent l="0" t="0" r="3810" b="0"/>
             <wp:docPr id="632970766" name="Picture 4" descr="A diagram of a flowchart&#10;&#10;AI-generated content may be incorrect."/>
@@ -11722,7 +11853,7 @@
           <w:noProof/>
         </w:rPr>
         <w:drawing>
-          <wp:inline distT="0" distB="0" distL="0" distR="0" wp14:anchorId="4F04DDCC" wp14:editId="77C90A91">
+          <wp:inline distT="0" distB="0" distL="0" distR="0" wp14:anchorId="4F04DDCC" wp14:editId="317445FF">
             <wp:extent cx="4732020" cy="5509260"/>
             <wp:effectExtent l="0" t="0" r="0" b="0"/>
             <wp:docPr id="2093816888" name="Picture 6" descr="A diagram of a flowchart&#10;&#10;AI-generated content may be incorrect."/>
@@ -11902,7 +12033,7 @@
           <w:noProof/>
         </w:rPr>
         <w:drawing>
-          <wp:inline distT="0" distB="0" distL="0" distR="0" wp14:anchorId="44710D75" wp14:editId="32AB7C37">
+          <wp:inline distT="0" distB="0" distL="0" distR="0" wp14:anchorId="44710D75" wp14:editId="59FF47D9">
             <wp:extent cx="3718560" cy="6286500"/>
             <wp:effectExtent l="0" t="0" r="0" b="0"/>
             <wp:docPr id="1281451596" name="Picture 1" descr="A diagram of a flowchart&#10;&#10;AI-generated content may be incorrect."/>
@@ -12606,7 +12737,23 @@
         </w:numPr>
       </w:pPr>
       <w:r>
-        <w:t xml:space="preserve">Later added pause variable to turtle_sim. This throws exception (?check). This won’t run the next turtle_sim line if paused is true. </w:t>
+        <w:t xml:space="preserve">Later added pause variable to </w:t>
+      </w:r>
+      <w:proofErr w:type="spellStart"/>
+      <w:r>
+        <w:t>turtle_sim</w:t>
+      </w:r>
+      <w:proofErr w:type="spellEnd"/>
+      <w:r>
+        <w:t xml:space="preserve">. This throws exception (?check). This won’t run the next </w:t>
+      </w:r>
+      <w:proofErr w:type="spellStart"/>
+      <w:r>
+        <w:t>turtle_sim</w:t>
+      </w:r>
+      <w:proofErr w:type="spellEnd"/>
+      <w:r>
+        <w:t xml:space="preserve"> line if paused is true. </w:t>
       </w:r>
       <w:r>
         <w:t>Effectively</w:t>
@@ -12629,7 +12776,15 @@
         <w:pStyle w:val="Heading2"/>
       </w:pPr>
       <w:r>
-        <w:t>Adding the turtlebot to the project (Connecting the bot+basic move+ U/D slider)</w:t>
+        <w:t xml:space="preserve">Adding the turtlebot to the project (Connecting the </w:t>
+      </w:r>
+      <w:proofErr w:type="spellStart"/>
+      <w:r>
+        <w:t>bot+basic</w:t>
+      </w:r>
+      <w:proofErr w:type="spellEnd"/>
+      <w:r>
+        <w:t xml:space="preserve"> move+ U/D slider)</w:t>
       </w:r>
     </w:p>
     <w:p>
@@ -12691,7 +12846,15 @@
         </w:numPr>
       </w:pPr>
       <w:r>
-        <w:t>Got turtlebot running (had to wait till OKPC ack received, does by probing). Connected up to UI with dict to translate into turtlebot commands</w:t>
+        <w:t xml:space="preserve">Got turtlebot running (had to wait till OKPC ack received, does by probing). Connected up to UI with </w:t>
+      </w:r>
+      <w:proofErr w:type="spellStart"/>
+      <w:r>
+        <w:t>dict</w:t>
+      </w:r>
+      <w:proofErr w:type="spellEnd"/>
+      <w:r>
+        <w:t xml:space="preserve"> to translate into turtlebot commands</w:t>
       </w:r>
     </w:p>
     <w:p>
@@ -12703,7 +12866,15 @@
         </w:numPr>
       </w:pPr>
       <w:r>
-        <w:t>Refresh button. Show if usb and turtle are connected</w:t>
+        <w:t xml:space="preserve">Refresh button. Show if </w:t>
+      </w:r>
+      <w:proofErr w:type="spellStart"/>
+      <w:r>
+        <w:t>usb</w:t>
+      </w:r>
+      <w:proofErr w:type="spellEnd"/>
+      <w:r>
+        <w:t xml:space="preserve"> and turtle are connected</w:t>
       </w:r>
     </w:p>
     <w:p>
@@ -12789,7 +12960,15 @@
         </w:numPr>
       </w:pPr>
       <w:r>
-        <w:t>Method to translate to turtlebot via dict to translate commands</w:t>
+        <w:t xml:space="preserve">Method to translate to turtlebot via </w:t>
+      </w:r>
+      <w:proofErr w:type="spellStart"/>
+      <w:r>
+        <w:t>dict</w:t>
+      </w:r>
+      <w:proofErr w:type="spellEnd"/>
+      <w:r>
+        <w:t xml:space="preserve"> to translate commands</w:t>
       </w:r>
     </w:p>
     <w:p>
@@ -12801,7 +12980,23 @@
         </w:numPr>
       </w:pPr>
       <w:r>
-        <w:t>More UI tweaks. Found that coding couldn't handle spaces due to indexing error. Made it so indexing wasn't required by shifting when for_loop was worked out. Added isspace() to handle ignoring whitespace</w:t>
+        <w:t xml:space="preserve">More UI tweaks. Found that coding couldn't handle spaces due to indexing error. Made it so indexing wasn't required by shifting when </w:t>
+      </w:r>
+      <w:proofErr w:type="spellStart"/>
+      <w:r>
+        <w:t>for_loop</w:t>
+      </w:r>
+      <w:proofErr w:type="spellEnd"/>
+      <w:r>
+        <w:t xml:space="preserve"> was worked out. Added </w:t>
+      </w:r>
+      <w:proofErr w:type="spellStart"/>
+      <w:r>
+        <w:t>isspace</w:t>
+      </w:r>
+      <w:proofErr w:type="spellEnd"/>
+      <w:r>
+        <w:t>() to handle ignoring whitespace</w:t>
       </w:r>
     </w:p>
     <w:p>
@@ -12819,11 +13014,24 @@
         <w:t>e.g.</w:t>
       </w:r>
       <w:r>
-        <w:t xml:space="preserve"> x=3 or forward(x+y)</w:t>
-      </w:r>
-      <w:r>
-        <w:t xml:space="preserve"> using another dict</w:t>
-      </w:r>
+        <w:t xml:space="preserve"> x=3 or forward(</w:t>
+      </w:r>
+      <w:proofErr w:type="spellStart"/>
+      <w:r>
+        <w:t>x+y</w:t>
+      </w:r>
+      <w:proofErr w:type="spellEnd"/>
+      <w:r>
+        <w:t>)</w:t>
+      </w:r>
+      <w:r>
+        <w:t xml:space="preserve"> using another </w:t>
+      </w:r>
+      <w:proofErr w:type="spellStart"/>
+      <w:r>
+        <w:t>dict</w:t>
+      </w:r>
+      <w:proofErr w:type="spellEnd"/>
     </w:p>
     <w:p>
       <w:pPr>
@@ -13063,7 +13271,25 @@
           <w:color w:val="000000"/>
           <w:lang w:eastAsia="en-GB"/>
         </w:rPr>
-        <w:t xml:space="preserve"> (Enter code-&gt;Enter Python Program (later scrapped)), introduce File|Settings, ability to change </w:t>
+        <w:t xml:space="preserve"> (Enter code-&gt;Enter Python Program (later scrapped)), introduce </w:t>
+      </w:r>
+      <w:proofErr w:type="spellStart"/>
+      <w:r>
+        <w:rPr>
+          <w:rFonts w:ascii="Aptos Narrow" w:eastAsia="Times New Roman" w:hAnsi="Aptos Narrow" w:cs="Times New Roman"/>
+          <w:color w:val="000000"/>
+          <w:lang w:eastAsia="en-GB"/>
+        </w:rPr>
+        <w:t>File|Settings</w:t>
+      </w:r>
+      <w:proofErr w:type="spellEnd"/>
+      <w:r>
+        <w:rPr>
+          <w:rFonts w:ascii="Aptos Narrow" w:eastAsia="Times New Roman" w:hAnsi="Aptos Narrow" w:cs="Times New Roman"/>
+          <w:color w:val="000000"/>
+          <w:lang w:eastAsia="en-GB"/>
+        </w:rPr>
+        <w:t xml:space="preserve">, ability to change </w:t>
       </w:r>
       <w:r>
         <w:rPr>
@@ -13119,7 +13345,15 @@
         <w:t>overwriting</w:t>
       </w:r>
       <w:r>
-        <w:t xml:space="preserve"> turtle with default ctk icon).</w:t>
+        <w:t xml:space="preserve"> turtle with default </w:t>
+      </w:r>
+      <w:proofErr w:type="spellStart"/>
+      <w:r>
+        <w:t>ctk</w:t>
+      </w:r>
+      <w:proofErr w:type="spellEnd"/>
+      <w:r>
+        <w:t xml:space="preserve"> icon).</w:t>
       </w:r>
     </w:p>
     <w:p>
@@ -13840,8 +14074,13 @@
         <w:t>Looked into menu bars</w:t>
       </w:r>
       <w:r>
-        <w:t>-issue was wanted to keep the showing of connection state on the same line which bar didn’t allow. Bar contains Menubuttons</w:t>
-      </w:r>
+        <w:t xml:space="preserve">-issue was wanted to keep the showing of connection state on the same line which bar didn’t allow. Bar contains </w:t>
+      </w:r>
+      <w:proofErr w:type="spellStart"/>
+      <w:r>
+        <w:t>Menubuttons</w:t>
+      </w:r>
+      <w:proofErr w:type="spellEnd"/>
     </w:p>
     <w:p>
       <w:pPr>
@@ -13852,10 +14091,26 @@
         </w:numPr>
       </w:pPr>
       <w:r>
-        <w:t>Looked into menubuttons and got a dropdown menu working. Got change text size working from that</w:t>
-      </w:r>
-      <w:r>
-        <w:t>. Menubuttons added to own top frame already had so could keep layout.</w:t>
+        <w:t xml:space="preserve">Looked into </w:t>
+      </w:r>
+      <w:proofErr w:type="spellStart"/>
+      <w:r>
+        <w:t>menubuttons</w:t>
+      </w:r>
+      <w:proofErr w:type="spellEnd"/>
+      <w:r>
+        <w:t xml:space="preserve"> and got a dropdown menu working. Got change text size working from that</w:t>
+      </w:r>
+      <w:r>
+        <w:t xml:space="preserve">. </w:t>
+      </w:r>
+      <w:proofErr w:type="spellStart"/>
+      <w:r>
+        <w:t>Menubuttons</w:t>
+      </w:r>
+      <w:proofErr w:type="spellEnd"/>
+      <w:r>
+        <w:t xml:space="preserve"> added to own top frame already had so could keep layout.</w:t>
       </w:r>
     </w:p>
     <w:p>
@@ -13890,13 +14145,53 @@
         </w:numPr>
       </w:pPr>
       <w:r>
-        <w:t xml:space="preserve">Added i=I to be able to use a loop for </w:t>
+        <w:t xml:space="preserve">Added </w:t>
+      </w:r>
+      <w:proofErr w:type="spellStart"/>
+      <w:r>
+        <w:t>i</w:t>
+      </w:r>
+      <w:proofErr w:type="spellEnd"/>
+      <w:r>
+        <w:t xml:space="preserve">=I to be able to use a loop for </w:t>
       </w:r>
       <w:r>
         <w:t>font size</w:t>
       </w:r>
       <w:r>
-        <w:t xml:space="preserve"> picking without it defaulting to the last one  lambda i=i: change_textsize(i). </w:t>
+        <w:t xml:space="preserve"> picking without it defaulting to the last one  lambda </w:t>
+      </w:r>
+      <w:proofErr w:type="spellStart"/>
+      <w:r>
+        <w:t>i</w:t>
+      </w:r>
+      <w:proofErr w:type="spellEnd"/>
+      <w:r>
+        <w:t>=</w:t>
+      </w:r>
+      <w:proofErr w:type="spellStart"/>
+      <w:r>
+        <w:t>i</w:t>
+      </w:r>
+      <w:proofErr w:type="spellEnd"/>
+      <w:r>
+        <w:t xml:space="preserve">: </w:t>
+      </w:r>
+      <w:proofErr w:type="spellStart"/>
+      <w:r>
+        <w:t>change_textsize</w:t>
+      </w:r>
+      <w:proofErr w:type="spellEnd"/>
+      <w:r>
+        <w:t>(</w:t>
+      </w:r>
+      <w:proofErr w:type="spellStart"/>
+      <w:r>
+        <w:t>i</w:t>
+      </w:r>
+      <w:proofErr w:type="spellEnd"/>
+      <w:r>
+        <w:t xml:space="preserve">). </w:t>
       </w:r>
     </w:p>
     <w:p>
@@ -14010,7 +14305,23 @@
         </w:numPr>
       </w:pPr>
       <w:r>
-        <w:t>Tried webview (pip install pywebview) instead and contents work, presumably because it treats it as a web page so more interactive. Causes app to crash. Must be run on main thread</w:t>
+        <w:t xml:space="preserve">Tried </w:t>
+      </w:r>
+      <w:proofErr w:type="spellStart"/>
+      <w:r>
+        <w:t>webview</w:t>
+      </w:r>
+      <w:proofErr w:type="spellEnd"/>
+      <w:r>
+        <w:t xml:space="preserve"> (pip install </w:t>
+      </w:r>
+      <w:proofErr w:type="spellStart"/>
+      <w:r>
+        <w:t>pywebview</w:t>
+      </w:r>
+      <w:proofErr w:type="spellEnd"/>
+      <w:r>
+        <w:t>) instead and contents work, presumably because it treats it as a web page so more interactive. Causes app to crash. Must be run on main thread</w:t>
       </w:r>
     </w:p>
     <w:p>
@@ -14119,7 +14430,23 @@
         <w:t>(3/07?)</w:t>
       </w:r>
       <w:r>
-        <w:t xml:space="preserve"> trying to get swapping ports working. Turned out set_port needed to call change_port to actually reset the port</w:t>
+        <w:t xml:space="preserve"> trying to get swapping ports working. Turned out </w:t>
+      </w:r>
+      <w:proofErr w:type="spellStart"/>
+      <w:r>
+        <w:t>set_port</w:t>
+      </w:r>
+      <w:proofErr w:type="spellEnd"/>
+      <w:r>
+        <w:t xml:space="preserve"> needed to call </w:t>
+      </w:r>
+      <w:proofErr w:type="spellStart"/>
+      <w:r>
+        <w:t>change_port</w:t>
+      </w:r>
+      <w:proofErr w:type="spellEnd"/>
+      <w:r>
+        <w:t xml:space="preserve"> to actually reset the port</w:t>
       </w:r>
     </w:p>
     <w:p>
@@ -14227,7 +14554,15 @@
         <w:t>Look into style for consistency</w:t>
       </w:r>
       <w:r>
-        <w:t xml:space="preserve"> -&gt;json file</w:t>
+        <w:t xml:space="preserve"> -&gt;</w:t>
+      </w:r>
+      <w:proofErr w:type="spellStart"/>
+      <w:r>
+        <w:t>json</w:t>
+      </w:r>
+      <w:proofErr w:type="spellEnd"/>
+      <w:r>
+        <w:t xml:space="preserve"> file</w:t>
       </w:r>
     </w:p>
     <w:p>
@@ -14853,7 +15188,15 @@
         </w:numPr>
       </w:pPr>
       <w:r>
-        <w:t>Results in actual_axle =</w:t>
+        <w:t xml:space="preserve">Results in </w:t>
+      </w:r>
+      <w:proofErr w:type="spellStart"/>
+      <w:r>
+        <w:t>actual_axle</w:t>
+      </w:r>
+      <w:proofErr w:type="spellEnd"/>
+      <w:r>
+        <w:t xml:space="preserve"> =</w:t>
       </w:r>
       <m:oMath>
         <m:r>
@@ -14895,8 +15238,13 @@
         </w:rPr>
         <w:t xml:space="preserve"> instead of </w:t>
       </w:r>
-      <w:r>
-        <w:t>actual_axle =</w:t>
+      <w:proofErr w:type="spellStart"/>
+      <w:r>
+        <w:t>actual_axle</w:t>
+      </w:r>
+      <w:proofErr w:type="spellEnd"/>
+      <w:r>
+        <w:t xml:space="preserve"> =</w:t>
       </w:r>
       <m:oMath>
         <m:r>
@@ -14932,6 +15280,12 @@
           </m:den>
         </m:f>
       </m:oMath>
+      <w:r>
+        <w:rPr>
+          <w:rFonts w:eastAsiaTheme="minorEastAsia"/>
+        </w:rPr>
+        <w:t>. Given equation by supervisor incorrect</w:t>
+      </w:r>
     </w:p>
     <w:p>
       <w:pPr>
@@ -14975,7 +15329,15 @@
         </w:numPr>
       </w:pPr>
       <w:r>
-        <w:t>Added function to User_Turtle class</w:t>
+        <w:t xml:space="preserve">Added function to </w:t>
+      </w:r>
+      <w:proofErr w:type="spellStart"/>
+      <w:r>
+        <w:t>User_Turtle</w:t>
+      </w:r>
+      <w:proofErr w:type="spellEnd"/>
+      <w:r>
+        <w:t xml:space="preserve"> class</w:t>
       </w:r>
     </w:p>
     <w:p>
@@ -14987,7 +15349,31 @@
         </w:numPr>
       </w:pPr>
       <w:r>
-        <w:t>Work out maths to get radius from arc_length and angle to pass to Python’s turtle.circle(r,a). Rest as normal</w:t>
+        <w:t xml:space="preserve">Work out maths to get radius from </w:t>
+      </w:r>
+      <w:proofErr w:type="spellStart"/>
+      <w:r>
+        <w:t>arc_length</w:t>
+      </w:r>
+      <w:proofErr w:type="spellEnd"/>
+      <w:r>
+        <w:t xml:space="preserve"> and angle to pass to Python’s </w:t>
+      </w:r>
+      <w:proofErr w:type="spellStart"/>
+      <w:r>
+        <w:t>turtle.circle</w:t>
+      </w:r>
+      <w:proofErr w:type="spellEnd"/>
+      <w:r>
+        <w:t>(</w:t>
+      </w:r>
+      <w:proofErr w:type="spellStart"/>
+      <w:r>
+        <w:t>r,a</w:t>
+      </w:r>
+      <w:proofErr w:type="spellEnd"/>
+      <w:r>
+        <w:t>). Rest as normal</w:t>
       </w:r>
     </w:p>
     <w:p>
@@ -15418,7 +15804,39 @@
         </w:numPr>
       </w:pPr>
       <w:r>
-        <w:t>Future -integration of svg stuff?</w:t>
+        <w:t xml:space="preserve">Future -integration of </w:t>
+      </w:r>
+      <w:proofErr w:type="spellStart"/>
+      <w:r>
+        <w:t>svg</w:t>
+      </w:r>
+      <w:proofErr w:type="spellEnd"/>
+      <w:r>
+        <w:t xml:space="preserve"> stuff?</w:t>
+      </w:r>
+    </w:p>
+    <w:p>
+      <w:pPr>
+        <w:pStyle w:val="ListParagraph"/>
+        <w:numPr>
+          <w:ilvl w:val="0"/>
+          <w:numId w:val="41"/>
+        </w:numPr>
+      </w:pPr>
+      <w:r>
+        <w:t>Library choices and whether worked well</w:t>
+      </w:r>
+    </w:p>
+    <w:p>
+      <w:pPr>
+        <w:pStyle w:val="ListParagraph"/>
+        <w:numPr>
+          <w:ilvl w:val="0"/>
+          <w:numId w:val="41"/>
+        </w:numPr>
+      </w:pPr>
+      <w:r>
+        <w:t>Changes to bot for curves</w:t>
       </w:r>
     </w:p>
     <w:p>
@@ -16113,11 +16531,20 @@
           <w:rFonts w:ascii="Liberation Sans" w:hAnsi="Liberation Sans" w:cs="Liberation Sans"/>
           <w:w w:val="105"/>
         </w:rPr>
-        <w:t>.NET’s ASP.NET libraries have been used for this project. The document</w:t>
+        <w:t>.</w:t>
       </w:r>
       <w:r>
         <w:rPr>
           <w:rFonts w:ascii="Liberation Sans" w:hAnsi="Liberation Sans" w:cs="Liberation Sans"/>
+          <w:color w:val="EE0000"/>
+          <w:w w:val="105"/>
+        </w:rPr>
+        <w:t>NET’s ASP.NET libraries have been used for this project. The document</w:t>
+      </w:r>
+      <w:r>
+        <w:rPr>
+          <w:rFonts w:ascii="Liberation Sans" w:hAnsi="Liberation Sans" w:cs="Liberation Sans"/>
+          <w:color w:val="EE0000"/>
           <w:spacing w:val="1"/>
           <w:w w:val="105"/>
         </w:rPr>
@@ -16126,6 +16553,7 @@
       <w:r>
         <w:rPr>
           <w:rFonts w:ascii="Liberation Sans" w:hAnsi="Liberation Sans" w:cs="Liberation Sans"/>
+          <w:color w:val="EE0000"/>
           <w:w w:val="105"/>
         </w:rPr>
         <w:t>template created by the dotnet CLI tool produces a set structure for the</w:t>
@@ -16133,6 +16561,7 @@
       <w:r>
         <w:rPr>
           <w:rFonts w:ascii="Liberation Sans" w:hAnsi="Liberation Sans" w:cs="Liberation Sans"/>
+          <w:color w:val="EE0000"/>
           <w:spacing w:val="1"/>
           <w:w w:val="105"/>
         </w:rPr>
@@ -16141,6 +16570,7 @@
       <w:r>
         <w:rPr>
           <w:rFonts w:ascii="Liberation Sans" w:hAnsi="Liberation Sans" w:cs="Liberation Sans"/>
+          <w:color w:val="EE0000"/>
           <w:w w:val="105"/>
         </w:rPr>
         <w:t>Model-View-Controller parts of the project. The CLI tools were also used to</w:t>
@@ -16148,6 +16578,7 @@
       <w:r>
         <w:rPr>
           <w:rFonts w:ascii="Liberation Sans" w:hAnsi="Liberation Sans" w:cs="Liberation Sans"/>
+          <w:color w:val="EE0000"/>
           <w:spacing w:val="-54"/>
           <w:w w:val="105"/>
         </w:rPr>
@@ -16156,6 +16587,7 @@
       <w:r>
         <w:rPr>
           <w:rFonts w:ascii="Liberation Sans" w:hAnsi="Liberation Sans" w:cs="Liberation Sans"/>
+          <w:color w:val="EE0000"/>
           <w:w w:val="105"/>
         </w:rPr>
         <w:t>generate the Entity Framework Core code in most Controllers. The CLI</w:t>
@@ -16163,6 +16595,7 @@
       <w:r>
         <w:rPr>
           <w:rFonts w:ascii="Liberation Sans" w:hAnsi="Liberation Sans" w:cs="Liberation Sans"/>
+          <w:color w:val="EE0000"/>
           <w:spacing w:val="1"/>
           <w:w w:val="105"/>
         </w:rPr>
@@ -16171,6 +16604,7 @@
       <w:r>
         <w:rPr>
           <w:rFonts w:ascii="Liberation Sans" w:hAnsi="Liberation Sans" w:cs="Liberation Sans"/>
+          <w:color w:val="EE0000"/>
           <w:w w:val="105"/>
         </w:rPr>
         <w:t>generated</w:t>
@@ -16178,6 +16612,7 @@
       <w:r>
         <w:rPr>
           <w:rFonts w:ascii="Liberation Sans" w:hAnsi="Liberation Sans" w:cs="Liberation Sans"/>
+          <w:color w:val="EE0000"/>
           <w:spacing w:val="-3"/>
           <w:w w:val="105"/>
         </w:rPr>
@@ -16186,6 +16621,7 @@
       <w:r>
         <w:rPr>
           <w:rFonts w:ascii="Liberation Sans" w:hAnsi="Liberation Sans" w:cs="Liberation Sans"/>
+          <w:color w:val="EE0000"/>
           <w:w w:val="105"/>
         </w:rPr>
         <w:t>code</w:t>
@@ -16193,6 +16629,7 @@
       <w:r>
         <w:rPr>
           <w:rFonts w:ascii="Liberation Sans" w:hAnsi="Liberation Sans" w:cs="Liberation Sans"/>
+          <w:color w:val="EE0000"/>
           <w:spacing w:val="-5"/>
           <w:w w:val="105"/>
         </w:rPr>
@@ -16201,6 +16638,7 @@
       <w:r>
         <w:rPr>
           <w:rFonts w:ascii="Liberation Sans" w:hAnsi="Liberation Sans" w:cs="Liberation Sans"/>
+          <w:color w:val="EE0000"/>
           <w:w w:val="105"/>
         </w:rPr>
         <w:t>was</w:t>
@@ -16208,6 +16646,7 @@
       <w:r>
         <w:rPr>
           <w:rFonts w:ascii="Liberation Sans" w:hAnsi="Liberation Sans" w:cs="Liberation Sans"/>
+          <w:color w:val="EE0000"/>
           <w:spacing w:val="-6"/>
           <w:w w:val="105"/>
         </w:rPr>
@@ -16216,6 +16655,7 @@
       <w:r>
         <w:rPr>
           <w:rFonts w:ascii="Liberation Sans" w:hAnsi="Liberation Sans" w:cs="Liberation Sans"/>
+          <w:color w:val="EE0000"/>
           <w:w w:val="105"/>
         </w:rPr>
         <w:t>then</w:t>
@@ -16223,6 +16663,7 @@
       <w:r>
         <w:rPr>
           <w:rFonts w:ascii="Liberation Sans" w:hAnsi="Liberation Sans" w:cs="Liberation Sans"/>
+          <w:color w:val="EE0000"/>
           <w:spacing w:val="-6"/>
           <w:w w:val="105"/>
         </w:rPr>
@@ -16231,6 +16672,7 @@
       <w:r>
         <w:rPr>
           <w:rFonts w:ascii="Liberation Sans" w:hAnsi="Liberation Sans" w:cs="Liberation Sans"/>
+          <w:color w:val="EE0000"/>
           <w:w w:val="105"/>
         </w:rPr>
         <w:t>adjusted</w:t>
@@ -16238,6 +16680,7 @@
       <w:r>
         <w:rPr>
           <w:rFonts w:ascii="Liberation Sans" w:hAnsi="Liberation Sans" w:cs="Liberation Sans"/>
+          <w:color w:val="EE0000"/>
           <w:spacing w:val="-3"/>
           <w:w w:val="105"/>
         </w:rPr>
@@ -16246,6 +16689,7 @@
       <w:r>
         <w:rPr>
           <w:rFonts w:ascii="Liberation Sans" w:hAnsi="Liberation Sans" w:cs="Liberation Sans"/>
+          <w:color w:val="EE0000"/>
           <w:w w:val="105"/>
         </w:rPr>
         <w:t>to</w:t>
@@ -16253,6 +16697,7 @@
       <w:r>
         <w:rPr>
           <w:rFonts w:ascii="Liberation Sans" w:hAnsi="Liberation Sans" w:cs="Liberation Sans"/>
+          <w:color w:val="EE0000"/>
           <w:spacing w:val="-2"/>
           <w:w w:val="105"/>
         </w:rPr>
@@ -16261,6 +16706,7 @@
       <w:r>
         <w:rPr>
           <w:rFonts w:ascii="Liberation Sans" w:hAnsi="Liberation Sans" w:cs="Liberation Sans"/>
+          <w:color w:val="EE0000"/>
           <w:w w:val="105"/>
         </w:rPr>
         <w:t>make</w:t>
@@ -16268,6 +16714,7 @@
       <w:r>
         <w:rPr>
           <w:rFonts w:ascii="Liberation Sans" w:hAnsi="Liberation Sans" w:cs="Liberation Sans"/>
+          <w:color w:val="EE0000"/>
           <w:spacing w:val="-5"/>
           <w:w w:val="105"/>
         </w:rPr>
@@ -16276,6 +16723,7 @@
       <w:r>
         <w:rPr>
           <w:rFonts w:ascii="Liberation Sans" w:hAnsi="Liberation Sans" w:cs="Liberation Sans"/>
+          <w:color w:val="EE0000"/>
           <w:w w:val="105"/>
         </w:rPr>
         <w:t>it</w:t>
@@ -16283,6 +16731,7 @@
       <w:r>
         <w:rPr>
           <w:rFonts w:ascii="Liberation Sans" w:hAnsi="Liberation Sans" w:cs="Liberation Sans"/>
+          <w:color w:val="EE0000"/>
           <w:spacing w:val="-7"/>
           <w:w w:val="105"/>
         </w:rPr>
@@ -16291,6 +16740,7 @@
       <w:r>
         <w:rPr>
           <w:rFonts w:ascii="Liberation Sans" w:hAnsi="Liberation Sans" w:cs="Liberation Sans"/>
+          <w:color w:val="EE0000"/>
           <w:w w:val="105"/>
         </w:rPr>
         <w:t>relevant</w:t>
@@ -16298,6 +16748,7 @@
       <w:r>
         <w:rPr>
           <w:rFonts w:ascii="Liberation Sans" w:hAnsi="Liberation Sans" w:cs="Liberation Sans"/>
+          <w:color w:val="EE0000"/>
           <w:spacing w:val="2"/>
           <w:w w:val="105"/>
         </w:rPr>
@@ -16306,6 +16757,7 @@
       <w:r>
         <w:rPr>
           <w:rFonts w:ascii="Liberation Sans" w:hAnsi="Liberation Sans" w:cs="Liberation Sans"/>
+          <w:color w:val="EE0000"/>
           <w:w w:val="105"/>
         </w:rPr>
         <w:t>to</w:t>
@@ -16313,6 +16765,7 @@
       <w:r>
         <w:rPr>
           <w:rFonts w:ascii="Liberation Sans" w:hAnsi="Liberation Sans" w:cs="Liberation Sans"/>
+          <w:color w:val="EE0000"/>
           <w:spacing w:val="-6"/>
           <w:w w:val="105"/>
         </w:rPr>
@@ -16321,6 +16774,7 @@
       <w:r>
         <w:rPr>
           <w:rFonts w:ascii="Liberation Sans" w:hAnsi="Liberation Sans" w:cs="Liberation Sans"/>
+          <w:color w:val="EE0000"/>
           <w:w w:val="105"/>
         </w:rPr>
         <w:t>this</w:t>
@@ -16328,6 +16782,7 @@
       <w:r>
         <w:rPr>
           <w:rFonts w:ascii="Liberation Sans" w:hAnsi="Liberation Sans" w:cs="Liberation Sans"/>
+          <w:color w:val="EE0000"/>
           <w:spacing w:val="-6"/>
           <w:w w:val="105"/>
         </w:rPr>
@@ -16336,6 +16791,7 @@
       <w:r>
         <w:rPr>
           <w:rFonts w:ascii="Liberation Sans" w:hAnsi="Liberation Sans" w:cs="Liberation Sans"/>
+          <w:color w:val="EE0000"/>
           <w:w w:val="105"/>
         </w:rPr>
         <w:t>application.</w:t>
@@ -16377,9 +16833,26 @@
         <w:ind w:left="0" w:right="1135"/>
         <w:rPr>
           <w:rFonts w:ascii="Liberation Sans" w:hAnsi="Liberation Sans" w:cs="Liberation Sans"/>
+          <w:color w:val="EE0000"/>
           <w:w w:val="105"/>
         </w:rPr>
       </w:pPr>
+      <w:r>
+        <w:rPr>
+          <w:rFonts w:ascii="Liberation Sans" w:hAnsi="Liberation Sans" w:cs="Liberation Sans"/>
+          <w:color w:val="EE0000"/>
+          <w:w w:val="105"/>
+        </w:rPr>
+        <w:t>ADD USER MANUAL TO APPEND</w:t>
+      </w:r>
+      <w:r>
+        <w:rPr>
+          <w:rFonts w:ascii="Liberation Sans" w:hAnsi="Liberation Sans" w:cs="Liberation Sans"/>
+          <w:color w:val="EE0000"/>
+          <w:w w:val="105"/>
+        </w:rPr>
+        <w:t>ICIES</w:t>
+      </w:r>
     </w:p>
     <w:p>
       <w:pPr>
@@ -18228,7 +18701,15 @@
               <w:spacing w:after="160" w:line="259" w:lineRule="auto"/>
             </w:pPr>
             <w:r>
-              <w:t>Type “turte. forward(20)”</w:t>
+              <w:t>Type “</w:t>
+            </w:r>
+            <w:proofErr w:type="spellStart"/>
+            <w:r>
+              <w:t>turte</w:t>
+            </w:r>
+            <w:proofErr w:type="spellEnd"/>
+            <w:r>
+              <w:t>. forward(20)”</w:t>
             </w:r>
           </w:p>
           <w:p>
@@ -18263,7 +18744,15 @@
               <w:t>The output box displays “</w:t>
             </w:r>
             <w:r>
-              <w:t>name 'turte' is not defined</w:t>
+              <w:t>name '</w:t>
+            </w:r>
+            <w:proofErr w:type="spellStart"/>
+            <w:r>
+              <w:t>turte</w:t>
+            </w:r>
+            <w:proofErr w:type="spellEnd"/>
+            <w:r>
+              <w:t>' is not defined</w:t>
             </w:r>
             <w:r>
               <w:t>”</w:t>
@@ -18345,7 +18834,15 @@
               <w:spacing w:after="160" w:line="259" w:lineRule="auto"/>
             </w:pPr>
             <w:r>
-              <w:t>Type “turtle. foward(20)”</w:t>
+              <w:t xml:space="preserve">Type “turtle. </w:t>
+            </w:r>
+            <w:proofErr w:type="spellStart"/>
+            <w:r>
+              <w:t>foward</w:t>
+            </w:r>
+            <w:proofErr w:type="spellEnd"/>
+            <w:r>
+              <w:t>(20)”</w:t>
             </w:r>
           </w:p>
           <w:p>
@@ -18370,7 +18867,23 @@
               <w:t>The output box displays “</w:t>
             </w:r>
             <w:r>
-              <w:t>'User_Turtle' object has no attribute 'foward'</w:t>
+              <w:t>'</w:t>
+            </w:r>
+            <w:proofErr w:type="spellStart"/>
+            <w:r>
+              <w:t>User_Turtle</w:t>
+            </w:r>
+            <w:proofErr w:type="spellEnd"/>
+            <w:r>
+              <w:t>' object has no attribute '</w:t>
+            </w:r>
+            <w:proofErr w:type="spellStart"/>
+            <w:r>
+              <w:t>foward</w:t>
+            </w:r>
+            <w:proofErr w:type="spellEnd"/>
+            <w:r>
+              <w:t>'</w:t>
             </w:r>
             <w:r>
               <w:t>”</w:t>
@@ -20103,7 +20616,15 @@
               </w:numPr>
             </w:pPr>
             <w:r>
-              <w:t xml:space="preserve">Type “for i in range(4):” </w:t>
+              <w:t xml:space="preserve">Type “for </w:t>
+            </w:r>
+            <w:proofErr w:type="spellStart"/>
+            <w:r>
+              <w:t>i</w:t>
+            </w:r>
+            <w:proofErr w:type="spellEnd"/>
+            <w:r>
+              <w:t xml:space="preserve"> in range(4):” </w:t>
             </w:r>
           </w:p>
           <w:p>
@@ -20362,7 +20883,15 @@
               </w:numPr>
             </w:pPr>
             <w:r>
-              <w:t xml:space="preserve">Type “for i in range(4):” </w:t>
+              <w:t xml:space="preserve">Type “for </w:t>
+            </w:r>
+            <w:proofErr w:type="spellStart"/>
+            <w:r>
+              <w:t>i</w:t>
+            </w:r>
+            <w:proofErr w:type="spellEnd"/>
+            <w:r>
+              <w:t xml:space="preserve"> in range(4):” </w:t>
             </w:r>
           </w:p>
           <w:p>
@@ -20676,7 +21205,15 @@
               </w:numPr>
             </w:pPr>
             <w:r>
-              <w:t>Enter “my_code” as the filename</w:t>
+              <w:t>Enter “</w:t>
+            </w:r>
+            <w:proofErr w:type="spellStart"/>
+            <w:r>
+              <w:t>my_code</w:t>
+            </w:r>
+            <w:proofErr w:type="spellEnd"/>
+            <w:r>
+              <w:t>” as the filename</w:t>
             </w:r>
           </w:p>
           <w:p>

</xml_diff>

<commit_message>
Stop for turtlebot too
</commit_message>
<xml_diff>
--- a/docs/MSc Project Dissertation Draft-Cate.docx
+++ b/docs/MSc Project Dissertation Draft-Cate.docx
@@ -337,8 +337,6 @@
       <w:pPr>
         <w:pStyle w:val="Frontmatterheading"/>
         <w:sectPr>
-          <w:footerReference w:type="default" r:id="rId8"/>
-          <w:footerReference w:type="first" r:id="rId9"/>
           <w:pgSz w:w="11906" w:h="16838"/>
           <w:pgMar w:top="1440" w:right="1440" w:bottom="1440" w:left="1440" w:header="709" w:footer="709" w:gutter="0"/>
           <w:pgNumType w:start="0"/>
@@ -9333,7 +9331,7 @@
                     <pic:cNvPicPr/>
                   </pic:nvPicPr>
                   <pic:blipFill>
-                    <a:blip r:embed="rId10"/>
+                    <a:blip r:embed="rId8"/>
                     <a:stretch>
                       <a:fillRect/>
                     </a:stretch>
@@ -9572,7 +9570,7 @@
                     <pic:cNvPicPr/>
                   </pic:nvPicPr>
                   <pic:blipFill>
-                    <a:blip r:embed="rId11"/>
+                    <a:blip r:embed="rId9"/>
                     <a:stretch>
                       <a:fillRect/>
                     </a:stretch>
@@ -9728,7 +9726,7 @@
                     <pic:cNvPicPr/>
                   </pic:nvPicPr>
                   <pic:blipFill rotWithShape="1">
-                    <a:blip r:embed="rId12"/>
+                    <a:blip r:embed="rId10"/>
                     <a:srcRect r="39242" b="23921"/>
                     <a:stretch>
                       <a:fillRect/>
@@ -9984,7 +9982,7 @@
                     <pic:cNvPicPr/>
                   </pic:nvPicPr>
                   <pic:blipFill>
-                    <a:blip r:embed="rId13"/>
+                    <a:blip r:embed="rId11"/>
                     <a:stretch>
                       <a:fillRect/>
                     </a:stretch>
@@ -10272,7 +10270,7 @@
                     <pic:cNvPicPr/>
                   </pic:nvPicPr>
                   <pic:blipFill>
-                    <a:blip r:embed="rId14"/>
+                    <a:blip r:embed="rId12"/>
                     <a:stretch>
                       <a:fillRect/>
                     </a:stretch>
@@ -10548,13 +10546,144 @@
       </w:pPr>
       <w:bookmarkStart w:id="49" w:name="_Toc205820028"/>
       <w:r>
+        <w:t>Use</w:t>
+      </w:r>
+      <w:bookmarkEnd w:id="49"/>
+      <w:r>
+        <w:t>rs</w:t>
+      </w:r>
+    </w:p>
+    <w:p>
+      <w:r>
+        <w:t>The application and turtlebot will need to be used by different types of users. These can be broken down into different groups, though there may be some overlap.</w:t>
+      </w:r>
+    </w:p>
+    <w:p>
+      <w:r>
+        <w:t xml:space="preserve">User </w:t>
+      </w:r>
+      <w:r>
+        <w:t>types:</w:t>
+      </w:r>
+    </w:p>
+    <w:p>
+      <w:pPr>
+        <w:pStyle w:val="ListParagraph"/>
+        <w:numPr>
+          <w:ilvl w:val="0"/>
+          <w:numId w:val="44"/>
+        </w:numPr>
+      </w:pPr>
+      <w:r>
+        <w:t>Young and/or prospective students via open days or outreach activities who are new to coding</w:t>
+      </w:r>
+    </w:p>
+    <w:p>
+      <w:pPr>
+        <w:pStyle w:val="ListParagraph"/>
+        <w:numPr>
+          <w:ilvl w:val="0"/>
+          <w:numId w:val="44"/>
+        </w:numPr>
+      </w:pPr>
+      <w:r>
+        <w:t>Other students who have had more coding experience</w:t>
+      </w:r>
+    </w:p>
+    <w:p>
+      <w:pPr>
+        <w:pStyle w:val="ListParagraph"/>
+        <w:numPr>
+          <w:ilvl w:val="0"/>
+          <w:numId w:val="44"/>
+        </w:numPr>
+      </w:pPr>
+      <w:r>
+        <w:t>People demonstrating the turtlebot’s capabilities to draw more complex designs or leading activities using the turtlebot.</w:t>
+      </w:r>
+    </w:p>
+    <w:p>
+      <w:pPr>
+        <w:pStyle w:val="ListParagraph"/>
+        <w:numPr>
+          <w:ilvl w:val="0"/>
+          <w:numId w:val="44"/>
+        </w:numPr>
+      </w:pPr>
+      <w:r>
+        <w:t>The person who is doing the initial configuring of the turtlebot (using a setup tool)</w:t>
+      </w:r>
+    </w:p>
+    <w:p>
+      <w:r>
+        <w:t>The varying range of coding experience means that the application needs to be designed in a way that is beginner-friendly friendly with additional guidance available, whilst allowing those who are more familiar with the concept to get on with coding. This means that the application should allow the users to access more information rather than have it forced upon them</w:t>
+      </w:r>
+      <w:r>
+        <w:t>,</w:t>
+      </w:r>
+      <w:r>
+        <w:t xml:space="preserve"> </w:t>
+      </w:r>
+      <w:r>
+        <w:t>i.e.</w:t>
+      </w:r>
+      <w:r>
+        <w:t xml:space="preserve"> having them have to complete a step-by-step tutorial before starting. Help/ Information pages are useful for beginners</w:t>
+      </w:r>
+      <w:r>
+        <w:t>,</w:t>
+      </w:r>
+      <w:r>
+        <w:t xml:space="preserve"> along with an example which can be provided as </w:t>
+      </w:r>
+      <w:r>
+        <w:t xml:space="preserve">a </w:t>
+      </w:r>
+      <w:r>
+        <w:t xml:space="preserve">default. </w:t>
+      </w:r>
+    </w:p>
+    <w:p>
+      <w:r>
+        <w:t>Given that some students will have had experience</w:t>
+      </w:r>
+      <w:r>
+        <w:t>,</w:t>
+      </w:r>
+      <w:r>
+        <w:t xml:space="preserve"> it is better to have the application laid out in a way that is not too dissimilar to similar</w:t>
+      </w:r>
+      <w:r>
+        <w:t xml:space="preserve"> applications so that they can navigate easily without having to relearn aspects. It should also include some features that they would expect, such as syntax highlighting.</w:t>
+      </w:r>
+    </w:p>
+    <w:p>
+      <w:r>
+        <w:t>For those demonstrating the software, they may require having the screen display on different sizes, so the ability to alter the text size so it could be read across a room would be beneficial. It may also prove useful to be able to insert or load pre-made drawings/code to be able to demonstrate a design practised on a prior occasion.</w:t>
+      </w:r>
+    </w:p>
+    <w:p>
+      <w:r>
+        <w:t>The person configuring the turtlebot will need a way to step through the stages to do so. More information on this is available later in the chapter.</w:t>
+      </w:r>
+    </w:p>
+    <w:p>
+      <w:pPr>
+        <w:pStyle w:val="Heading3"/>
+      </w:pPr>
+      <w:r>
         <w:t>Use cases</w:t>
       </w:r>
-      <w:bookmarkEnd w:id="49"/>
-    </w:p>
-    <w:p>
-      <w:r>
-        <w:t xml:space="preserve">Based upon the requirements discussed within the requirements section certain use cases became apparent (see </w:t>
+    </w:p>
+    <w:p>
+      <w:r>
+        <w:t xml:space="preserve">Based upon the requirements discussed within the requirements section </w:t>
+      </w:r>
+      <w:r>
+        <w:t xml:space="preserve">and the types of users, </w:t>
+      </w:r>
+      <w:r>
+        <w:t xml:space="preserve">certain use cases became apparent (see </w:t>
       </w:r>
       <w:r>
         <w:fldChar w:fldCharType="begin"/>
@@ -10583,13 +10712,83 @@
       <w:r>
         <w:t xml:space="preserve"> </w:t>
       </w:r>
-      <w:r>
-        <w:rPr>
-          <w:color w:val="7030A0"/>
-        </w:rPr>
-        <w:t>INCREASE FONT SIZE</w:t>
-      </w:r>
-    </w:p>
+    </w:p>
+    <w:p>
+      <w:r>
+        <w:t>UC1 Writing a program: When a user wants to write a program they have various options they can do within this.</w:t>
+      </w:r>
+    </w:p>
+    <w:p>
+      <w:r>
+        <w:t>UC1.1 Enter code: The user can click and type their code into a textbox</w:t>
+      </w:r>
+    </w:p>
+    <w:p>
+      <w:r>
+        <w:t>UC1.2 Run code: The user can click a run button to run their code on the simulation (and the turtlebot)</w:t>
+      </w:r>
+      <w:r>
+        <w:t>. The user can also choose to stop the program running whilst it is running in case of an issue or undesired behaviour.</w:t>
+      </w:r>
+    </w:p>
+    <w:p>
+      <w:r>
+        <w:t>UC1.3 Clear program: The user can choose to clear the code textbox and start with an empty one by clicking the clear program button</w:t>
+      </w:r>
+    </w:p>
+    <w:p>
+      <w:r>
+        <w:t>UC1.4 Reset turtle: The user can choose to reset the virtual turtle to its original starting position</w:t>
+      </w:r>
+    </w:p>
+    <w:p>
+      <w:r>
+        <w:lastRenderedPageBreak/>
+        <w:t>UC2 Connecting the turtlebot: When a user wants to connect a turtlebot, they can pick an available port and the application will display if it is successfully connected with the turtlebot. The application will then send commands to the turtlebot as well when the user says to run the code.</w:t>
+      </w:r>
+    </w:p>
+    <w:p>
+      <w:r>
+        <w:t>UC3 Setup wizard: When a user wishes to configure the turtlebot they can open a setup wizard that takes them through steps to configure the wheels’ backlash, diameter and the axle length</w:t>
+      </w:r>
+      <w:r>
+        <w:t>.</w:t>
+      </w:r>
+    </w:p>
+    <w:p>
+      <w:r>
+        <w:t>UC4 Adjust the pen height: The user can change the height of the turtlebot’s pen until they are happy by selecting different ones.</w:t>
+      </w:r>
+    </w:p>
+    <w:p>
+      <w:r>
+        <w:t>UC5 Change the font size: The user can open the menu and select a new font size to change the text size of the code text and output text.</w:t>
+      </w:r>
+    </w:p>
+    <w:p>
+      <w:r>
+        <w:t>UC6 Save code: The user can select to save their current code from the menu and name the file</w:t>
+      </w:r>
+      <w:r>
+        <w:t>.</w:t>
+      </w:r>
+    </w:p>
+    <w:p>
+      <w:r>
+        <w:t>UC7 Load code: The user can select to load a file. They can then pick a file to load into the code textbox.</w:t>
+      </w:r>
+    </w:p>
+    <w:p>
+      <w:r>
+        <w:t>UC8 Insert shape: The user can select a shape or character to load into the code textbox via the menu</w:t>
+      </w:r>
+    </w:p>
+    <w:p>
+      <w:r>
+        <w:t>UC9 Reading the About page: The user can click on the about button on the top menu to load an additional window with more information about the project, for those curious, and with extra directions about coding and what commands are available to them.</w:t>
+      </w:r>
+    </w:p>
+    <w:p/>
     <w:p>
       <w:pPr>
         <w:keepNext/>
@@ -10599,11 +10798,12 @@
         <w:rPr>
           <w:noProof/>
         </w:rPr>
+        <w:lastRenderedPageBreak/>
         <w:drawing>
-          <wp:inline distT="0" distB="0" distL="0" distR="0" wp14:anchorId="005440DD" wp14:editId="1A774DFB">
-            <wp:extent cx="5161713" cy="7524115"/>
-            <wp:effectExtent l="0" t="0" r="1270" b="635"/>
-            <wp:docPr id="2075262872" name="Picture 4" descr="A screenshot of a diagram&#10;&#10;AI-generated content may be incorrect."/>
+          <wp:inline distT="0" distB="0" distL="0" distR="0" wp14:anchorId="12B33B06" wp14:editId="038258DD">
+            <wp:extent cx="5731510" cy="8334375"/>
+            <wp:effectExtent l="0" t="0" r="2540" b="9525"/>
+            <wp:docPr id="1940540958" name="Picture 1" descr="A diagram of a diagram&#10;&#10;AI-generated content may be incorrect."/>
             <wp:cNvGraphicFramePr>
               <a:graphicFrameLocks xmlns:a="http://schemas.openxmlformats.org/drawingml/2006/main" noChangeAspect="1"/>
             </wp:cNvGraphicFramePr>
@@ -10611,13 +10811,13 @@
               <a:graphicData uri="http://schemas.openxmlformats.org/drawingml/2006/picture">
                 <pic:pic xmlns:pic="http://schemas.openxmlformats.org/drawingml/2006/picture">
                   <pic:nvPicPr>
-                    <pic:cNvPr id="2075262872" name="Picture 4" descr="A screenshot of a diagram&#10;&#10;AI-generated content may be incorrect."/>
+                    <pic:cNvPr id="1940540958" name="Picture 1" descr="A diagram of a diagram&#10;&#10;AI-generated content may be incorrect."/>
                     <pic:cNvPicPr>
                       <a:picLocks noChangeAspect="1" noChangeArrowheads="1"/>
                     </pic:cNvPicPr>
                   </pic:nvPicPr>
                   <pic:blipFill>
-                    <a:blip r:embed="rId15">
+                    <a:blip r:embed="rId13">
                       <a:extLst>
                         <a:ext uri="{28A0092B-C50C-407E-A947-70E740481C1C}">
                           <a14:useLocalDpi xmlns:a14="http://schemas.microsoft.com/office/drawing/2010/main" val="0"/>
@@ -10632,7 +10832,7 @@
                   <pic:spPr bwMode="auto">
                     <a:xfrm>
                       <a:off x="0" y="0"/>
-                      <a:ext cx="5181435" cy="7552863"/>
+                      <a:ext cx="5731510" cy="8334375"/>
                     </a:xfrm>
                     <a:prstGeom prst="rect">
                       <a:avLst/>
@@ -10672,92 +10872,13 @@
       </w:r>
       <w:bookmarkEnd w:id="51"/>
     </w:p>
-    <w:p/>
-    <w:p>
-      <w:pPr>
-        <w:jc w:val="center"/>
-        <w:rPr>
-          <w:i/>
-          <w:iCs/>
-          <w:color w:val="EE0000"/>
-        </w:rPr>
-      </w:pPr>
-      <w:r>
-        <w:rPr>
-          <w:i/>
-          <w:iCs/>
-          <w:color w:val="EE0000"/>
-        </w:rPr>
-        <w:t>USE CASE DIAGRAM HERE WITH DISCUSSION ON WHAT AND WHO</w:t>
-      </w:r>
-    </w:p>
-    <w:p/>
-    <w:p>
-      <w:pPr>
-        <w:pStyle w:val="ListParagraph"/>
-        <w:numPr>
-          <w:ilvl w:val="0"/>
-          <w:numId w:val="44"/>
-        </w:numPr>
-      </w:pPr>
-      <w:r>
-        <w:t>User examples</w:t>
-      </w:r>
-    </w:p>
-    <w:p>
-      <w:pPr>
-        <w:pStyle w:val="ListParagraph"/>
-        <w:numPr>
-          <w:ilvl w:val="1"/>
-          <w:numId w:val="44"/>
-        </w:numPr>
-      </w:pPr>
-      <w:r>
-        <w:t>Young student/outreach (high school(/primary from posters))</w:t>
-      </w:r>
-    </w:p>
-    <w:p>
-      <w:pPr>
-        <w:pStyle w:val="ListParagraph"/>
-        <w:numPr>
-          <w:ilvl w:val="1"/>
-          <w:numId w:val="44"/>
-        </w:numPr>
-      </w:pPr>
-      <w:r>
-        <w:t>Prospective student 17ish or older varying code experience</w:t>
-      </w:r>
-    </w:p>
-    <w:p>
-      <w:pPr>
-        <w:pStyle w:val="ListParagraph"/>
-        <w:numPr>
-          <w:ilvl w:val="1"/>
-          <w:numId w:val="44"/>
-        </w:numPr>
-      </w:pPr>
-      <w:r>
-        <w:t>Lecturer/runner of activity wanting to show off or show how to use</w:t>
-      </w:r>
-    </w:p>
-    <w:p>
-      <w:pPr>
-        <w:pStyle w:val="ListParagraph"/>
-        <w:numPr>
-          <w:ilvl w:val="1"/>
-          <w:numId w:val="44"/>
-        </w:numPr>
-      </w:pPr>
-      <w:r>
-        <w:t>Person configuring turtlebot (setup wiz)</w:t>
-      </w:r>
-    </w:p>
     <w:p>
       <w:pPr>
         <w:pStyle w:val="Heading2"/>
       </w:pPr>
       <w:bookmarkStart w:id="52" w:name="_Toc205820029"/>
       <w:r>
+        <w:lastRenderedPageBreak/>
         <w:t>U</w:t>
       </w:r>
       <w:r>
@@ -10868,7 +10989,7 @@
                     </pic:cNvPicPr>
                   </pic:nvPicPr>
                   <pic:blipFill>
-                    <a:blip r:embed="rId16">
+                    <a:blip r:embed="rId14">
                       <a:extLst>
                         <a:ext uri="{28A0092B-C50C-407E-A947-70E740481C1C}">
                           <a14:useLocalDpi xmlns:a14="http://schemas.microsoft.com/office/drawing/2010/main" val="0"/>
@@ -11021,7 +11142,7 @@
                     <pic:cNvPicPr/>
                   </pic:nvPicPr>
                   <pic:blipFill>
-                    <a:blip r:embed="rId17"/>
+                    <a:blip r:embed="rId15"/>
                     <a:stretch>
                       <a:fillRect/>
                     </a:stretch>
@@ -11130,7 +11251,7 @@
                     <pic:cNvPicPr/>
                   </pic:nvPicPr>
                   <pic:blipFill>
-                    <a:blip r:embed="rId18"/>
+                    <a:blip r:embed="rId16"/>
                     <a:stretch>
                       <a:fillRect/>
                     </a:stretch>
@@ -11213,9 +11334,9 @@
           <w:noProof/>
         </w:rPr>
         <w:drawing>
-          <wp:inline distT="0" distB="0" distL="0" distR="0" wp14:anchorId="03152760" wp14:editId="4B215B3B">
-            <wp:extent cx="4953000" cy="2631247"/>
-            <wp:effectExtent l="0" t="0" r="0" b="0"/>
+          <wp:inline distT="0" distB="0" distL="0" distR="0" wp14:anchorId="03152760" wp14:editId="48B368F0">
+            <wp:extent cx="5421924" cy="2880360"/>
+            <wp:effectExtent l="0" t="0" r="7620" b="0"/>
             <wp:docPr id="496368522" name="Picture 1" descr="A screenshot of a computer&#10;&#10;AI-generated content may be incorrect."/>
             <wp:cNvGraphicFramePr>
               <a:graphicFrameLocks xmlns:a="http://schemas.openxmlformats.org/drawingml/2006/main" noChangeAspect="1"/>
@@ -11228,7 +11349,7 @@
                     <pic:cNvPicPr/>
                   </pic:nvPicPr>
                   <pic:blipFill>
-                    <a:blip r:embed="rId19"/>
+                    <a:blip r:embed="rId17"/>
                     <a:stretch>
                       <a:fillRect/>
                     </a:stretch>
@@ -11236,7 +11357,7 @@
                   <pic:spPr>
                     <a:xfrm>
                       <a:off x="0" y="0"/>
-                      <a:ext cx="4994611" cy="2653353"/>
+                      <a:ext cx="5473041" cy="2907515"/>
                     </a:xfrm>
                     <a:prstGeom prst="rect">
                       <a:avLst/>
@@ -11332,11 +11453,6 @@
           <w:numId w:val="44"/>
         </w:numPr>
         <w:jc w:val="center"/>
-        <w:rPr>
-          <w:i/>
-          <w:iCs/>
-          <w:color w:val="EE0000"/>
-        </w:rPr>
       </w:pPr>
       <w:r>
         <w:rPr>
@@ -11355,103 +11471,52 @@
           <w:numId w:val="44"/>
         </w:numPr>
         <w:jc w:val="center"/>
+      </w:pPr>
+      <w:r>
         <w:rPr>
           <w:i/>
           <w:iCs/>
           <w:color w:val="EE0000"/>
         </w:rPr>
-      </w:pPr>
-      <w:r>
-        <w:rPr>
-          <w:i/>
-          <w:iCs/>
-          <w:color w:val="EE0000"/>
-        </w:rPr>
-        <w:t xml:space="preserve">Any additional files they </w:t>
-      </w:r>
-      <w:proofErr w:type="spellStart"/>
-      <w:r>
-        <w:rPr>
-          <w:i/>
-          <w:iCs/>
-          <w:color w:val="EE0000"/>
-        </w:rPr>
-        <w:t>use</w:t>
-      </w:r>
-      <w:r>
-        <w:rPr>
-          <w:i/>
-          <w:iCs/>
-          <w:color w:val="EE0000"/>
-        </w:rPr>
-        <w:t>turtle.down</w:t>
-      </w:r>
-      <w:proofErr w:type="spellEnd"/>
-      <w:r>
-        <w:rPr>
-          <w:i/>
-          <w:iCs/>
-          <w:color w:val="EE0000"/>
-        </w:rPr>
-        <w:t>()</w:t>
+        <w:t>Any additional files they use</w:t>
+      </w:r>
+    </w:p>
+    <w:p>
+      <w:pPr>
+        <w:pStyle w:val="Heading3"/>
+      </w:pPr>
+      <w:r>
+        <w:t>Classes for programming and operating the turtle</w:t>
       </w:r>
     </w:p>
     <w:p>
       <w:pPr>
         <w:pStyle w:val="ListParagraph"/>
-        <w:numPr>
-          <w:ilvl w:val="0"/>
-          <w:numId w:val="44"/>
-        </w:numPr>
-        <w:jc w:val="center"/>
-        <w:rPr>
-          <w:i/>
-          <w:iCs/>
-          <w:color w:val="EE0000"/>
-        </w:rPr>
-      </w:pPr>
-      <w:r>
-        <w:rPr>
-          <w:i/>
-          <w:iCs/>
-          <w:color w:val="EE0000"/>
-        </w:rPr>
-        <w:t>turtle.forward(-100)</w:t>
-      </w:r>
-    </w:p>
-    <w:p>
-      <w:pPr>
-        <w:pStyle w:val="ListParagraph"/>
-        <w:numPr>
-          <w:ilvl w:val="0"/>
-          <w:numId w:val="44"/>
-        </w:numPr>
-        <w:jc w:val="center"/>
-        <w:rPr>
-          <w:i/>
-          <w:iCs/>
-          <w:color w:val="EE0000"/>
-        </w:rPr>
-      </w:pPr>
-      <w:r>
-        <w:rPr>
-          <w:i/>
-          <w:iCs/>
-          <w:color w:val="EE0000"/>
-        </w:rPr>
-        <w:t>turtle.forward(-100)</w:t>
-      </w:r>
-    </w:p>
-    <w:p>
+      </w:pPr>
       <w:r>
         <w:rPr>
           <w:noProof/>
         </w:rPr>
-        <w:lastRenderedPageBreak/>
         <w:drawing>
-          <wp:inline distT="0" distB="0" distL="0" distR="0" wp14:anchorId="715A8896" wp14:editId="17BDBFF8">
-            <wp:extent cx="5731510" cy="5370830"/>
-            <wp:effectExtent l="0" t="0" r="2540" b="1270"/>
+          <wp:anchor distT="0" distB="0" distL="114300" distR="114300" simplePos="0" relativeHeight="251658240" behindDoc="1" locked="0" layoutInCell="1" allowOverlap="1" wp14:anchorId="715A8896" wp14:editId="6F0229AE">
+            <wp:simplePos x="0" y="0"/>
+            <wp:positionH relativeFrom="page">
+              <wp:align>left</wp:align>
+            </wp:positionH>
+            <wp:positionV relativeFrom="paragraph">
+              <wp:posOffset>189230</wp:posOffset>
+            </wp:positionV>
+            <wp:extent cx="7528560" cy="7054215"/>
+            <wp:effectExtent l="0" t="0" r="0" b="0"/>
+            <wp:wrapTight wrapText="bothSides">
+              <wp:wrapPolygon edited="0">
+                <wp:start x="0" y="0"/>
+                <wp:lineTo x="0" y="21524"/>
+                <wp:lineTo x="21534" y="21524"/>
+                <wp:lineTo x="21534" y="0"/>
+                <wp:lineTo x="0" y="0"/>
+              </wp:wrapPolygon>
+            </wp:wrapTight>
             <wp:docPr id="921751452" name="Picture 2" descr="A screenshot of a computer program&#10;&#10;AI-generated content may be incorrect."/>
             <wp:cNvGraphicFramePr>
               <a:graphicFrameLocks xmlns:a="http://schemas.openxmlformats.org/drawingml/2006/main" noChangeAspect="1"/>
@@ -11466,7 +11531,7 @@
                     </pic:cNvPicPr>
                   </pic:nvPicPr>
                   <pic:blipFill>
-                    <a:blip r:embed="rId20">
+                    <a:blip r:embed="rId18">
                       <a:extLst>
                         <a:ext uri="{28A0092B-C50C-407E-A947-70E740481C1C}">
                           <a14:useLocalDpi xmlns:a14="http://schemas.microsoft.com/office/drawing/2010/main" val="0"/>
@@ -11481,7 +11546,7 @@
                   <pic:spPr bwMode="auto">
                     <a:xfrm>
                       <a:off x="0" y="0"/>
-                      <a:ext cx="5731510" cy="5370830"/>
+                      <a:ext cx="7528560" cy="7054215"/>
                     </a:xfrm>
                     <a:prstGeom prst="rect">
                       <a:avLst/>
@@ -11494,17 +11559,74 @@
                 </pic:pic>
               </a:graphicData>
             </a:graphic>
-          </wp:inline>
+          </wp:anchor>
         </w:drawing>
       </w:r>
+    </w:p>
+    <w:p>
+      <w:pPr>
+        <w:pStyle w:val="ListParagraph"/>
+      </w:pPr>
+    </w:p>
+    <w:p>
+      <w:pPr>
+        <w:pStyle w:val="ListParagraph"/>
+      </w:pPr>
+    </w:p>
+    <w:p>
+      <w:pPr>
+        <w:pStyle w:val="ListParagraph"/>
+      </w:pPr>
+    </w:p>
+    <w:p>
+      <w:pPr>
+        <w:pStyle w:val="ListParagraph"/>
+      </w:pPr>
+    </w:p>
+    <w:p>
+      <w:pPr>
+        <w:pStyle w:val="ListParagraph"/>
+        <w:sectPr>
+          <w:footerReference w:type="even" r:id="rId19"/>
+          <w:footerReference w:type="default" r:id="rId20"/>
+          <w:footerReference w:type="first" r:id="rId21"/>
+          <w:pgSz w:w="11906" w:h="16838"/>
+          <w:pgMar w:top="1440" w:right="1440" w:bottom="1440" w:left="1440" w:header="709" w:footer="709" w:gutter="0"/>
+          <w:pgNumType w:start="1"/>
+          <w:cols w:space="708"/>
+          <w:docGrid w:linePitch="360"/>
+        </w:sectPr>
+      </w:pPr>
+    </w:p>
+    <w:p>
+      <w:pPr>
+        <w:pStyle w:val="ListParagraph"/>
+      </w:pPr>
       <w:r>
         <w:rPr>
           <w:noProof/>
         </w:rPr>
+        <w:lastRenderedPageBreak/>
         <w:drawing>
-          <wp:inline distT="0" distB="0" distL="0" distR="0" wp14:anchorId="3936D38F" wp14:editId="0E94E6E1">
-            <wp:extent cx="6537960" cy="3394292"/>
-            <wp:effectExtent l="0" t="0" r="0" b="0"/>
+          <wp:anchor distT="0" distB="0" distL="114300" distR="114300" simplePos="0" relativeHeight="251659264" behindDoc="1" locked="0" layoutInCell="1" allowOverlap="1" wp14:anchorId="3936D38F" wp14:editId="1F711734">
+            <wp:simplePos x="0" y="0"/>
+            <wp:positionH relativeFrom="page">
+              <wp:posOffset>121920</wp:posOffset>
+            </wp:positionH>
+            <wp:positionV relativeFrom="paragraph">
+              <wp:posOffset>0</wp:posOffset>
+            </wp:positionV>
+            <wp:extent cx="10478770" cy="5440680"/>
+            <wp:effectExtent l="0" t="0" r="0" b="7620"/>
+            <wp:wrapTight wrapText="bothSides">
+              <wp:wrapPolygon edited="0">
+                <wp:start x="0" y="0"/>
+                <wp:lineTo x="0" y="21555"/>
+                <wp:lineTo x="21558" y="21555"/>
+                <wp:lineTo x="21558" y="0"/>
+                <wp:lineTo x="0" y="0"/>
+              </wp:wrapPolygon>
+            </wp:wrapTight>
             <wp:docPr id="1490271807" name="Picture 1" descr="A screenshot of a computer program&#10;&#10;AI-generated content may be incorrect."/>
             <wp:cNvGraphicFramePr>
               <a:graphicFrameLocks xmlns:a="http://schemas.openxmlformats.org/drawingml/2006/main" noChangeAspect="1"/>
@@ -11519,7 +11641,7 @@
                     </pic:cNvPicPr>
                   </pic:nvPicPr>
                   <pic:blipFill>
-                    <a:blip r:embed="rId21">
+                    <a:blip r:embed="rId22">
                       <a:extLst>
                         <a:ext uri="{28A0092B-C50C-407E-A947-70E740481C1C}">
                           <a14:useLocalDpi xmlns:a14="http://schemas.microsoft.com/office/drawing/2010/main" val="0"/>
@@ -11534,7 +11656,7 @@
                   <pic:spPr bwMode="auto">
                     <a:xfrm>
                       <a:off x="0" y="0"/>
-                      <a:ext cx="6554093" cy="3402668"/>
+                      <a:ext cx="10478770" cy="5440680"/>
                     </a:xfrm>
                     <a:prstGeom prst="rect">
                       <a:avLst/>
@@ -11547,9 +11669,31 @@
                 </pic:pic>
               </a:graphicData>
             </a:graphic>
-          </wp:inline>
+            <wp14:sizeRelH relativeFrom="page">
+              <wp14:pctWidth>0</wp14:pctWidth>
+            </wp14:sizeRelH>
+            <wp14:sizeRelV relativeFrom="page">
+              <wp14:pctHeight>0</wp14:pctHeight>
+            </wp14:sizeRelV>
+          </wp:anchor>
         </w:drawing>
       </w:r>
+    </w:p>
+    <w:p>
+      <w:pPr>
+        <w:pStyle w:val="ListParagraph"/>
+      </w:pPr>
+    </w:p>
+    <w:p/>
+    <w:p>
+      <w:pPr>
+        <w:sectPr>
+          <w:pgSz w:w="16838" w:h="11906" w:orient="landscape"/>
+          <w:pgMar w:top="1440" w:right="1440" w:bottom="1440" w:left="1440" w:header="709" w:footer="709" w:gutter="0"/>
+          <w:cols w:space="708"/>
+          <w:docGrid w:linePitch="360"/>
+        </w:sectPr>
+      </w:pPr>
     </w:p>
     <w:p/>
     <w:p/>
@@ -11706,7 +11850,7 @@
         </w:rPr>
         <w:lastRenderedPageBreak/>
         <w:drawing>
-          <wp:inline distT="0" distB="0" distL="0" distR="0" wp14:anchorId="04DC5ECA" wp14:editId="19E55EF0">
+          <wp:inline distT="0" distB="0" distL="0" distR="0" wp14:anchorId="04DC5ECA" wp14:editId="2A33C44D">
             <wp:extent cx="5731510" cy="4998720"/>
             <wp:effectExtent l="0" t="0" r="2540" b="0"/>
             <wp:docPr id="638551214" name="Picture 2" descr="A diagram of a process&#10;&#10;AI-generated content may be incorrect."/>
@@ -11723,7 +11867,7 @@
                     </pic:cNvPicPr>
                   </pic:nvPicPr>
                   <pic:blipFill rotWithShape="1">
-                    <a:blip r:embed="rId22" cstate="print">
+                    <a:blip r:embed="rId23" cstate="print">
                       <a:extLst>
                         <a:ext uri="{28A0092B-C50C-407E-A947-70E740481C1C}">
                           <a14:useLocalDpi xmlns:a14="http://schemas.microsoft.com/office/drawing/2010/main" val="0"/>
@@ -11809,7 +11953,7 @@
         </w:rPr>
         <w:lastRenderedPageBreak/>
         <w:drawing>
-          <wp:inline distT="0" distB="0" distL="0" distR="0" wp14:anchorId="053E3080" wp14:editId="4E973552">
+          <wp:inline distT="0" distB="0" distL="0" distR="0" wp14:anchorId="053E3080" wp14:editId="4EFBBAA2">
             <wp:extent cx="3977640" cy="6827520"/>
             <wp:effectExtent l="0" t="0" r="3810" b="0"/>
             <wp:docPr id="632970766" name="Picture 4" descr="A diagram of a flowchart&#10;&#10;AI-generated content may be incorrect."/>
@@ -11826,7 +11970,7 @@
                     </pic:cNvPicPr>
                   </pic:nvPicPr>
                   <pic:blipFill rotWithShape="1">
-                    <a:blip r:embed="rId23" cstate="print">
+                    <a:blip r:embed="rId24" cstate="print">
                       <a:extLst>
                         <a:ext uri="{28A0092B-C50C-407E-A947-70E740481C1C}">
                           <a14:useLocalDpi xmlns:a14="http://schemas.microsoft.com/office/drawing/2010/main" val="0"/>
@@ -11960,7 +12104,7 @@
           <w:noProof/>
         </w:rPr>
         <w:drawing>
-          <wp:inline distT="0" distB="0" distL="0" distR="0" wp14:anchorId="4F04DDCC" wp14:editId="71BBD996">
+          <wp:inline distT="0" distB="0" distL="0" distR="0" wp14:anchorId="4F04DDCC" wp14:editId="0F732268">
             <wp:extent cx="4732020" cy="5509260"/>
             <wp:effectExtent l="0" t="0" r="0" b="0"/>
             <wp:docPr id="2093816888" name="Picture 6" descr="A diagram of a flowchart&#10;&#10;AI-generated content may be incorrect."/>
@@ -11977,7 +12121,7 @@
                     </pic:cNvPicPr>
                   </pic:nvPicPr>
                   <pic:blipFill rotWithShape="1">
-                    <a:blip r:embed="rId24" cstate="print">
+                    <a:blip r:embed="rId25" cstate="print">
                       <a:extLst>
                         <a:ext uri="{28A0092B-C50C-407E-A947-70E740481C1C}">
                           <a14:useLocalDpi xmlns:a14="http://schemas.microsoft.com/office/drawing/2010/main" val="0"/>
@@ -12140,7 +12284,7 @@
           <w:noProof/>
         </w:rPr>
         <w:drawing>
-          <wp:inline distT="0" distB="0" distL="0" distR="0" wp14:anchorId="44710D75" wp14:editId="2F33CFE9">
+          <wp:inline distT="0" distB="0" distL="0" distR="0" wp14:anchorId="44710D75" wp14:editId="7D10FAD1">
             <wp:extent cx="3718560" cy="6286500"/>
             <wp:effectExtent l="0" t="0" r="0" b="0"/>
             <wp:docPr id="1281451596" name="Picture 1" descr="A diagram of a flowchart&#10;&#10;AI-generated content may be incorrect."/>
@@ -12157,7 +12301,7 @@
                     </pic:cNvPicPr>
                   </pic:nvPicPr>
                   <pic:blipFill rotWithShape="1">
-                    <a:blip r:embed="rId25" cstate="print">
+                    <a:blip r:embed="rId26" cstate="print">
                       <a:extLst>
                         <a:ext uri="{28A0092B-C50C-407E-A947-70E740481C1C}">
                           <a14:useLocalDpi xmlns:a14="http://schemas.microsoft.com/office/drawing/2010/main" val="0"/>
@@ -12477,7 +12621,13 @@
     </w:p>
     <w:p>
       <w:r>
-        <w:t xml:space="preserve">A reset button for the turtle simulation and a clear all button for clearing the current program was then added. The application at this stage can be seen in </w:t>
+        <w:t xml:space="preserve">A reset button for the turtle simulation and a clear all button for clearing the current program </w:t>
+      </w:r>
+      <w:r>
+        <w:t>were</w:t>
+      </w:r>
+      <w:r>
+        <w:t xml:space="preserve"> then added. The application at this stage can be seen in </w:t>
       </w:r>
       <w:r>
         <w:fldChar w:fldCharType="begin"/>
@@ -12578,7 +12728,7 @@
                     </pic:cNvPicPr>
                   </pic:nvPicPr>
                   <pic:blipFill rotWithShape="1">
-                    <a:blip r:embed="rId26"/>
+                    <a:blip r:embed="rId27"/>
                     <a:srcRect l="3095" t="1232" r="6904" b="20124"/>
                     <a:stretch>
                       <a:fillRect/>
@@ -12652,21 +12802,8 @@
       </w:r>
     </w:p>
     <w:p>
-      <w:pPr>
-        <w:pStyle w:val="ListParagraph"/>
-        <w:numPr>
-          <w:ilvl w:val="0"/>
-          <w:numId w:val="31"/>
-        </w:numPr>
-      </w:pPr>
-      <w:r>
-        <w:t xml:space="preserve">Handling </w:t>
-      </w:r>
-      <w:r>
-        <w:t>screen size</w:t>
-      </w:r>
-      <w:r>
-        <w:t xml:space="preserve"> changes was added so the simulation and code boxes increased/decreased in size with window. A top bar was added with non functional settings button.</w:t>
+      <w:r>
+        <w:t>Responsive design was added to the project after the basic features were created so that the code boxes and simulation boxes always took up half the screen each, even as the window size changed. Additionally, code was added to alter the run and stop button layout when it can no longer fit horizontally to display them vertically.</w:t>
       </w:r>
     </w:p>
     <w:p>
@@ -12674,40 +12811,153 @@
         <w:pStyle w:val="Heading2"/>
       </w:pPr>
       <w:r>
-        <w:t>Looking into stop +exceptions</w:t>
-      </w:r>
-    </w:p>
-    <w:p>
-      <w:pPr>
-        <w:pStyle w:val="ListParagraph"/>
-        <w:numPr>
-          <w:ilvl w:val="0"/>
-          <w:numId w:val="31"/>
-        </w:numPr>
-      </w:pPr>
-      <w:r>
-        <w:rPr>
-          <w:rFonts w:ascii="Aptos Narrow" w:eastAsia="Times New Roman" w:hAnsi="Aptos Narrow" w:cs="Times New Roman"/>
-          <w:color w:val="000000"/>
-          <w:lang w:eastAsia="en-GB"/>
-        </w:rPr>
-        <w:t xml:space="preserve">Looked into pause- can't use multiprocessing as doesn't work with </w:t>
-      </w:r>
-      <w:r>
-        <w:rPr>
-          <w:rFonts w:ascii="Aptos Narrow" w:eastAsia="Times New Roman" w:hAnsi="Aptos Narrow" w:cs="Times New Roman"/>
-          <w:color w:val="000000"/>
-          <w:lang w:eastAsia="en-GB"/>
-        </w:rPr>
-        <w:t>Tkinter</w:t>
-      </w:r>
-      <w:r>
-        <w:rPr>
-          <w:rFonts w:ascii="Aptos Narrow" w:eastAsia="Times New Roman" w:hAnsi="Aptos Narrow" w:cs="Times New Roman"/>
-          <w:color w:val="000000"/>
-          <w:lang w:eastAsia="en-GB"/>
-        </w:rPr>
-        <w:t>. Join breaks app</w:t>
+        <w:t xml:space="preserve">The challenge of stopping </w:t>
+      </w:r>
+      <w:r>
+        <w:t>a running</w:t>
+      </w:r>
+      <w:r>
+        <w:t xml:space="preserve"> program</w:t>
+      </w:r>
+    </w:p>
+    <w:p>
+      <w:r>
+        <w:t xml:space="preserve">Being able to pause or stop the program lead to many of the design decisions of </w:t>
+      </w:r>
+      <w:proofErr w:type="spellStart"/>
+      <w:r>
+        <w:t>hw</w:t>
+      </w:r>
+      <w:proofErr w:type="spellEnd"/>
+      <w:r>
+        <w:t xml:space="preserve"> to have the code run. Originally the code was run by creating a thread for it and passing it into the exec() function within this thread. In Python there is no way to stop a thread. The closest you can get is to pause it for a given number of seconds. Given that a user does not want there program to unexpectedly start running again an alternative solution was required.</w:t>
+      </w:r>
+    </w:p>
+    <w:p>
+      <w:r>
+        <w:t>Python has a multi</w:t>
+      </w:r>
+      <w:r>
+        <w:t>processin</w:t>
+      </w:r>
+      <w:r>
+        <w:t xml:space="preserve">g library which works </w:t>
+      </w:r>
+      <w:r>
+        <w:t>in a similar manner to its threading library but can be stopped or paused. This library cannot be used successfully with Tkinter as it causes the application to stop working. No other libraries were successful for achieving the desired result so an alternative approach to handle the code was chosen.</w:t>
+      </w:r>
+    </w:p>
+    <w:p>
+      <w:pPr>
+        <w:pStyle w:val="Heading3"/>
+      </w:pPr>
+      <w:r>
+        <w:t>Taking a line by line approach</w:t>
+      </w:r>
+    </w:p>
+    <w:p>
+      <w:r>
+        <w:t>A new approach to handling the code was chosen. This was the process the code line by line to the turtle simulation so that it could have a conditional statement saying whether it should be paused. If paused</w:t>
+      </w:r>
+      <w:r>
+        <w:t>,</w:t>
+      </w:r>
+      <w:r>
+        <w:t xml:space="preserve"> it would not do the action. </w:t>
+      </w:r>
+      <w:r>
+        <w:t>This version also did not use threading.</w:t>
+      </w:r>
+    </w:p>
+    <w:p>
+      <w:r>
+        <w:t xml:space="preserve">Code was checked using Python’s compile() function to check for syntax errors. It was then converted into a list of </w:t>
+      </w:r>
+      <w:r>
+        <w:t>lines of code. These lines were then passed to a exec one by one to be carried out and printed to the output box.. Within this an exception was added to check for name errors that the original compile could not catch. An additional step was later added to convert each line to turtlebot commands to put into another list using a dictionary.</w:t>
+      </w:r>
+    </w:p>
+    <w:p>
+      <w:r>
+        <w:t xml:space="preserve">Once additional language features were added in, this method reduced in benefit. </w:t>
+      </w:r>
+      <w:r>
+        <w:t xml:space="preserve">To process more complex code features such as for loops this resulted in creating a </w:t>
+      </w:r>
+      <w:r>
+        <w:t>half-made</w:t>
+      </w:r>
+      <w:r>
+        <w:t xml:space="preserve"> </w:t>
+      </w:r>
+      <w:r>
+        <w:t>compiler</w:t>
+      </w:r>
+      <w:r>
+        <w:t xml:space="preserve"> that could </w:t>
+      </w:r>
+      <w:r>
+        <w:t xml:space="preserve">unroll the for loops to put them into the list correctly. Additional tweaks had to be done so the code could handle lines with just whitespace. </w:t>
+      </w:r>
+    </w:p>
+    <w:p>
+      <w:r>
+        <w:t>Later it became apparent that variables would be useful so they were introduced by saving their names and values into a dictionary. Before the code was run the names were substituted for their values. A recursive function was then added to handle nested variables.</w:t>
+      </w:r>
+    </w:p>
+    <w:p>
+      <w:r>
+        <w:t>By choosing this method, the program could be stopped, however, it greatly reduced the code features that could be used as each one had to be added in separately</w:t>
+      </w:r>
+      <w:r>
+        <w:t xml:space="preserve"> which as a learning to code is counterproductive. A new approach was therefore required.</w:t>
+      </w:r>
+    </w:p>
+    <w:p>
+      <w:pPr>
+        <w:pStyle w:val="Heading3"/>
+      </w:pPr>
+      <w:r>
+        <w:t>Using an additional class approach</w:t>
+      </w:r>
+    </w:p>
+    <w:p>
+      <w:r>
+        <w:t>The code was changed so that it used a new class which knew how to handle each command. This version went back to putting the code into the exec function to run. The exec function handles to features of Python so the code does not need to do itself. The new class acts as a middleman to then process and translate as needed to send the commands to the classes that handle communicating with the turtle simulation and turtlebot. The functions within this class match up to the functions that a user can type to control the turtle.</w:t>
+      </w:r>
+    </w:p>
+    <w:p>
+      <w:r>
+        <w:lastRenderedPageBreak/>
+        <w:t>This version was far more streamlined than the previous version, with the same benefits and all the normal Python features available, including being able to import modules so users can use features such as randomly generated numbers.</w:t>
+      </w:r>
+    </w:p>
+    <w:p>
+      <w:r>
+        <w:t>To stop the turtle, an else condition was added to the turtle simulation</w:t>
+      </w:r>
+      <w:r>
+        <w:t>’</w:t>
+      </w:r>
+      <w:r>
+        <w:t>s check if it was stopped. If triggered, an exception is raised, stopping the running program.</w:t>
+      </w:r>
+    </w:p>
+    <w:p/>
+    <w:p>
+      <w:pPr>
+        <w:pStyle w:val="Heading2"/>
+      </w:pPr>
+      <w:r>
+        <w:t xml:space="preserve">Adding the turtlebot to the project (Connecting the </w:t>
+      </w:r>
+      <w:proofErr w:type="spellStart"/>
+      <w:r>
+        <w:t>bot+basic</w:t>
+      </w:r>
+      <w:proofErr w:type="spellEnd"/>
+      <w:r>
+        <w:t xml:space="preserve"> move+ U/D slider)</w:t>
       </w:r>
     </w:p>
     <w:p>
@@ -12730,7 +12980,82 @@
           <w:color w:val="000000"/>
           <w:lang w:eastAsia="en-GB"/>
         </w:rPr>
-        <w:t>Pause/stop decided to put aside for now, will be more important for robot. Perhaps use multiprocessing for it</w:t>
+        <w:t>Serial port: list and read (theoretically)</w:t>
+      </w:r>
+    </w:p>
+    <w:p>
+      <w:pPr>
+        <w:pStyle w:val="ListParagraph"/>
+        <w:numPr>
+          <w:ilvl w:val="0"/>
+          <w:numId w:val="31"/>
+        </w:numPr>
+      </w:pPr>
+      <w:r>
+        <w:t>Managed read to robot</w:t>
+      </w:r>
+    </w:p>
+    <w:p>
+      <w:pPr>
+        <w:pStyle w:val="ListParagraph"/>
+        <w:numPr>
+          <w:ilvl w:val="0"/>
+          <w:numId w:val="31"/>
+        </w:numPr>
+      </w:pPr>
+      <w:r>
+        <w:t>Turtlebot</w:t>
+      </w:r>
+      <w:r>
+        <w:t xml:space="preserve"> write throwing timeout on bot display.</w:t>
+      </w:r>
+    </w:p>
+    <w:p>
+      <w:pPr>
+        <w:pStyle w:val="ListParagraph"/>
+        <w:numPr>
+          <w:ilvl w:val="0"/>
+          <w:numId w:val="31"/>
+        </w:numPr>
+      </w:pPr>
+      <w:r>
+        <w:t xml:space="preserve">Got turtlebot running (had to wait till OKPC ack received, does by probing). Connected up to UI with </w:t>
+      </w:r>
+      <w:proofErr w:type="spellStart"/>
+      <w:r>
+        <w:t>dict</w:t>
+      </w:r>
+      <w:proofErr w:type="spellEnd"/>
+      <w:r>
+        <w:t xml:space="preserve"> to translate into turtlebot commands</w:t>
+      </w:r>
+    </w:p>
+    <w:p>
+      <w:pPr>
+        <w:pStyle w:val="ListParagraph"/>
+        <w:numPr>
+          <w:ilvl w:val="0"/>
+          <w:numId w:val="31"/>
+        </w:numPr>
+      </w:pPr>
+      <w:r>
+        <w:t xml:space="preserve">Refresh button. Show if </w:t>
+      </w:r>
+      <w:proofErr w:type="spellStart"/>
+      <w:r>
+        <w:t>usb</w:t>
+      </w:r>
+      <w:proofErr w:type="spellEnd"/>
+      <w:r>
+        <w:t xml:space="preserve"> and turtle are connected</w:t>
+      </w:r>
+    </w:p>
+    <w:p>
+      <w:pPr>
+        <w:pStyle w:val="Heading2"/>
+      </w:pPr>
+      <w:r>
+        <w:t>Moving the pen</w:t>
       </w:r>
     </w:p>
     <w:p>
@@ -12753,525 +13078,6 @@
           <w:color w:val="000000"/>
           <w:lang w:eastAsia="en-GB"/>
         </w:rPr>
-        <w:t>More work on stop, decided to switch to a line by line approach</w:t>
-      </w:r>
-    </w:p>
-    <w:p>
-      <w:pPr>
-        <w:pStyle w:val="ListParagraph"/>
-        <w:numPr>
-          <w:ilvl w:val="0"/>
-          <w:numId w:val="31"/>
-        </w:numPr>
-        <w:spacing w:after="0" w:line="240" w:lineRule="auto"/>
-        <w:rPr>
-          <w:rFonts w:ascii="Aptos Narrow" w:eastAsia="Times New Roman" w:hAnsi="Aptos Narrow" w:cs="Times New Roman"/>
-          <w:color w:val="000000"/>
-          <w:lang w:eastAsia="en-GB"/>
-        </w:rPr>
-      </w:pPr>
-      <w:r>
-        <w:rPr>
-          <w:rFonts w:ascii="Aptos Narrow" w:eastAsia="Times New Roman" w:hAnsi="Aptos Narrow" w:cs="Times New Roman"/>
-          <w:color w:val="000000"/>
-          <w:lang w:eastAsia="en-GB"/>
-        </w:rPr>
-        <w:t xml:space="preserve">Finished line by line, runs. </w:t>
-      </w:r>
-    </w:p>
-    <w:p>
-      <w:pPr>
-        <w:spacing w:after="0" w:line="240" w:lineRule="auto"/>
-        <w:rPr>
-          <w:rFonts w:ascii="Aptos Narrow" w:eastAsia="Times New Roman" w:hAnsi="Aptos Narrow" w:cs="Times New Roman"/>
-          <w:color w:val="000000"/>
-          <w:lang w:eastAsia="en-GB"/>
-        </w:rPr>
-      </w:pPr>
-    </w:p>
-    <w:p>
-      <w:pPr>
-        <w:pStyle w:val="ListParagraph"/>
-        <w:numPr>
-          <w:ilvl w:val="0"/>
-          <w:numId w:val="31"/>
-        </w:numPr>
-        <w:spacing w:after="0" w:line="240" w:lineRule="auto"/>
-        <w:rPr>
-          <w:rFonts w:ascii="Aptos Narrow" w:eastAsia="Times New Roman" w:hAnsi="Aptos Narrow" w:cs="Times New Roman"/>
-          <w:color w:val="000000"/>
-          <w:lang w:eastAsia="en-GB"/>
-        </w:rPr>
-      </w:pPr>
-      <w:r>
-        <w:rPr>
-          <w:rFonts w:ascii="Aptos Narrow" w:eastAsia="Times New Roman" w:hAnsi="Aptos Narrow" w:cs="Times New Roman"/>
-          <w:color w:val="000000"/>
-          <w:lang w:eastAsia="en-GB"/>
-        </w:rPr>
-        <w:t>If bot connected add to delay list, delay next command by amount to give command time to run</w:t>
-      </w:r>
-      <w:r>
-        <w:rPr>
-          <w:rFonts w:ascii="Aptos Narrow" w:eastAsia="Times New Roman" w:hAnsi="Aptos Narrow" w:cs="Times New Roman"/>
-          <w:color w:val="000000"/>
-          <w:lang w:eastAsia="en-GB"/>
-        </w:rPr>
-        <w:t xml:space="preserve"> so stops current command not one ages ahead</w:t>
-      </w:r>
-    </w:p>
-    <w:p>
-      <w:pPr>
-        <w:pStyle w:val="ListParagraph"/>
-        <w:numPr>
-          <w:ilvl w:val="0"/>
-          <w:numId w:val="31"/>
-        </w:numPr>
-        <w:spacing w:after="0" w:line="240" w:lineRule="auto"/>
-        <w:rPr>
-          <w:rFonts w:ascii="Aptos Narrow" w:eastAsia="Times New Roman" w:hAnsi="Aptos Narrow" w:cs="Times New Roman"/>
-          <w:color w:val="000000"/>
-          <w:lang w:eastAsia="en-GB"/>
-        </w:rPr>
-      </w:pPr>
-    </w:p>
-    <w:p>
-      <w:pPr>
-        <w:pStyle w:val="ListParagraph"/>
-        <w:numPr>
-          <w:ilvl w:val="0"/>
-          <w:numId w:val="31"/>
-        </w:numPr>
-      </w:pPr>
-      <w:r>
-        <w:t xml:space="preserve">Later added pause variable to </w:t>
-      </w:r>
-      <w:proofErr w:type="spellStart"/>
-      <w:r>
-        <w:t>turtle_sim</w:t>
-      </w:r>
-      <w:proofErr w:type="spellEnd"/>
-      <w:r>
-        <w:t xml:space="preserve">. This throws exception (?check). This won’t run the next </w:t>
-      </w:r>
-      <w:proofErr w:type="spellStart"/>
-      <w:r>
-        <w:t>turtle_sim</w:t>
-      </w:r>
-      <w:proofErr w:type="spellEnd"/>
-      <w:r>
-        <w:t xml:space="preserve"> line if paused is true. </w:t>
-      </w:r>
-      <w:r>
-        <w:t>Effectively</w:t>
-      </w:r>
-      <w:r>
-        <w:t xml:space="preserve"> stopping it</w:t>
-      </w:r>
-    </w:p>
-    <w:p>
-      <w:pPr>
-        <w:pStyle w:val="ListParagraph"/>
-        <w:numPr>
-          <w:ilvl w:val="0"/>
-          <w:numId w:val="31"/>
-        </w:numPr>
-      </w:pPr>
-    </w:p>
-    <w:p>
-      <w:pPr>
-        <w:pStyle w:val="Heading2"/>
-      </w:pPr>
-      <w:r>
-        <w:t xml:space="preserve">Adding the turtlebot to the project (Connecting the </w:t>
-      </w:r>
-      <w:proofErr w:type="spellStart"/>
-      <w:r>
-        <w:t>bot+basic</w:t>
-      </w:r>
-      <w:proofErr w:type="spellEnd"/>
-      <w:r>
-        <w:t xml:space="preserve"> move+ U/D slider)</w:t>
-      </w:r>
-    </w:p>
-    <w:p>
-      <w:pPr>
-        <w:pStyle w:val="ListParagraph"/>
-        <w:numPr>
-          <w:ilvl w:val="0"/>
-          <w:numId w:val="31"/>
-        </w:numPr>
-        <w:spacing w:after="0" w:line="240" w:lineRule="auto"/>
-        <w:rPr>
-          <w:rFonts w:ascii="Aptos Narrow" w:eastAsia="Times New Roman" w:hAnsi="Aptos Narrow" w:cs="Times New Roman"/>
-          <w:color w:val="000000"/>
-          <w:lang w:eastAsia="en-GB"/>
-        </w:rPr>
-      </w:pPr>
-      <w:r>
-        <w:rPr>
-          <w:rFonts w:ascii="Aptos Narrow" w:eastAsia="Times New Roman" w:hAnsi="Aptos Narrow" w:cs="Times New Roman"/>
-          <w:color w:val="000000"/>
-          <w:lang w:eastAsia="en-GB"/>
-        </w:rPr>
-        <w:t>Serial port: list and read (theoretically)</w:t>
-      </w:r>
-    </w:p>
-    <w:p>
-      <w:pPr>
-        <w:pStyle w:val="ListParagraph"/>
-        <w:numPr>
-          <w:ilvl w:val="0"/>
-          <w:numId w:val="31"/>
-        </w:numPr>
-      </w:pPr>
-      <w:r>
-        <w:t>Managed read to robot</w:t>
-      </w:r>
-    </w:p>
-    <w:p>
-      <w:pPr>
-        <w:pStyle w:val="ListParagraph"/>
-        <w:numPr>
-          <w:ilvl w:val="0"/>
-          <w:numId w:val="31"/>
-        </w:numPr>
-      </w:pPr>
-      <w:r>
-        <w:t>Turtlebot</w:t>
-      </w:r>
-      <w:r>
-        <w:t xml:space="preserve"> write throwing timeout on bot display.</w:t>
-      </w:r>
-    </w:p>
-    <w:p>
-      <w:pPr>
-        <w:pStyle w:val="ListParagraph"/>
-        <w:numPr>
-          <w:ilvl w:val="0"/>
-          <w:numId w:val="31"/>
-        </w:numPr>
-      </w:pPr>
-      <w:r>
-        <w:t xml:space="preserve">Got turtlebot running (had to wait till OKPC ack received, does by probing). Connected up to UI with </w:t>
-      </w:r>
-      <w:proofErr w:type="spellStart"/>
-      <w:r>
-        <w:t>dict</w:t>
-      </w:r>
-      <w:proofErr w:type="spellEnd"/>
-      <w:r>
-        <w:t xml:space="preserve"> to translate into turtlebot commands</w:t>
-      </w:r>
-    </w:p>
-    <w:p>
-      <w:pPr>
-        <w:pStyle w:val="ListParagraph"/>
-        <w:numPr>
-          <w:ilvl w:val="0"/>
-          <w:numId w:val="31"/>
-        </w:numPr>
-      </w:pPr>
-      <w:r>
-        <w:t xml:space="preserve">Refresh button. Show if </w:t>
-      </w:r>
-      <w:proofErr w:type="spellStart"/>
-      <w:r>
-        <w:t>usb</w:t>
-      </w:r>
-      <w:proofErr w:type="spellEnd"/>
-      <w:r>
-        <w:t xml:space="preserve"> and turtle are connected</w:t>
-      </w:r>
-    </w:p>
-    <w:p>
-      <w:pPr>
-        <w:pStyle w:val="Heading2"/>
-      </w:pPr>
-      <w:r>
-        <w:t>Handling the code</w:t>
-      </w:r>
-    </w:p>
-    <w:p>
-      <w:pPr>
-        <w:pStyle w:val="ListParagraph"/>
-        <w:numPr>
-          <w:ilvl w:val="0"/>
-          <w:numId w:val="32"/>
-        </w:numPr>
-      </w:pPr>
-      <w:r>
-        <w:t>Originally just all in big exec</w:t>
-      </w:r>
-    </w:p>
-    <w:p>
-      <w:pPr>
-        <w:pStyle w:val="ListParagraph"/>
-        <w:numPr>
-          <w:ilvl w:val="0"/>
-          <w:numId w:val="32"/>
-        </w:numPr>
-      </w:pPr>
-      <w:r>
-        <w:t xml:space="preserve">Line by line code approach taken to handle pause originally. This basically resulted in a </w:t>
-      </w:r>
-      <w:r>
-        <w:t>half made</w:t>
-      </w:r>
-      <w:r>
-        <w:t xml:space="preserve"> compiler</w:t>
-      </w:r>
-    </w:p>
-    <w:p>
-      <w:pPr>
-        <w:pStyle w:val="ListParagraph"/>
-        <w:numPr>
-          <w:ilvl w:val="0"/>
-          <w:numId w:val="32"/>
-        </w:numPr>
-      </w:pPr>
-      <w:r>
-        <w:t>Everything got compile() then formatted into list of commands then each line into exec()</w:t>
-      </w:r>
-    </w:p>
-    <w:p>
-      <w:pPr>
-        <w:pStyle w:val="ListParagraph"/>
-        <w:numPr>
-          <w:ilvl w:val="0"/>
-          <w:numId w:val="32"/>
-        </w:numPr>
-      </w:pPr>
-      <w:r>
-        <w:t>As each line was done, was printed to output box</w:t>
-      </w:r>
-    </w:p>
-    <w:p>
-      <w:pPr>
-        <w:pStyle w:val="ListParagraph"/>
-        <w:numPr>
-          <w:ilvl w:val="0"/>
-          <w:numId w:val="32"/>
-        </w:numPr>
-      </w:pPr>
-      <w:r>
-        <w:t>Added exception to run code to handle name errors as running as compile can't catch them</w:t>
-      </w:r>
-    </w:p>
-    <w:p>
-      <w:pPr>
-        <w:pStyle w:val="ListParagraph"/>
-        <w:numPr>
-          <w:ilvl w:val="0"/>
-          <w:numId w:val="32"/>
-        </w:numPr>
-      </w:pPr>
-      <w:r>
-        <w:t xml:space="preserve">Method to translate to turtlebot via </w:t>
-      </w:r>
-      <w:proofErr w:type="spellStart"/>
-      <w:r>
-        <w:t>dict</w:t>
-      </w:r>
-      <w:proofErr w:type="spellEnd"/>
-      <w:r>
-        <w:t xml:space="preserve"> to translate commands</w:t>
-      </w:r>
-    </w:p>
-    <w:p>
-      <w:pPr>
-        <w:pStyle w:val="ListParagraph"/>
-        <w:numPr>
-          <w:ilvl w:val="0"/>
-          <w:numId w:val="32"/>
-        </w:numPr>
-      </w:pPr>
-      <w:r>
-        <w:t xml:space="preserve">More UI tweaks. Found that coding couldn't handle spaces due to indexing error. Made it so indexing wasn't required by shifting when </w:t>
-      </w:r>
-      <w:proofErr w:type="spellStart"/>
-      <w:r>
-        <w:t>for_loop</w:t>
-      </w:r>
-      <w:proofErr w:type="spellEnd"/>
-      <w:r>
-        <w:t xml:space="preserve"> was worked out. Added </w:t>
-      </w:r>
-      <w:proofErr w:type="spellStart"/>
-      <w:r>
-        <w:t>isspace</w:t>
-      </w:r>
-      <w:proofErr w:type="spellEnd"/>
-      <w:r>
-        <w:t>() to handle ignoring whitespace</w:t>
-      </w:r>
-    </w:p>
-    <w:p>
-      <w:pPr>
-        <w:pStyle w:val="ListParagraph"/>
-        <w:numPr>
-          <w:ilvl w:val="0"/>
-          <w:numId w:val="32"/>
-        </w:numPr>
-      </w:pPr>
-      <w:r>
-        <w:t xml:space="preserve">Added basic variables handling </w:t>
-      </w:r>
-      <w:r>
-        <w:t>e.g.</w:t>
-      </w:r>
-      <w:r>
-        <w:t xml:space="preserve"> x=3 or forward(</w:t>
-      </w:r>
-      <w:proofErr w:type="spellStart"/>
-      <w:r>
-        <w:t>x+y</w:t>
-      </w:r>
-      <w:proofErr w:type="spellEnd"/>
-      <w:r>
-        <w:t>)</w:t>
-      </w:r>
-      <w:r>
-        <w:t xml:space="preserve"> using another </w:t>
-      </w:r>
-      <w:proofErr w:type="spellStart"/>
-      <w:r>
-        <w:t>dict</w:t>
-      </w:r>
-      <w:proofErr w:type="spellEnd"/>
-    </w:p>
-    <w:p>
-      <w:pPr>
-        <w:pStyle w:val="ListParagraph"/>
-        <w:numPr>
-          <w:ilvl w:val="0"/>
-          <w:numId w:val="32"/>
-        </w:numPr>
-      </w:pPr>
-      <w:r>
-        <w:t>Nested variables changing. Introduced recursion to handle. Can also now handle */ and -. Eval also added to pass 2- instead of 10+10 as throws errors given it's a string</w:t>
-      </w:r>
-    </w:p>
-    <w:p>
-      <w:pPr>
-        <w:pStyle w:val="ListParagraph"/>
-        <w:numPr>
-          <w:ilvl w:val="0"/>
-          <w:numId w:val="32"/>
-        </w:numPr>
-      </w:pPr>
-      <w:r>
-        <w:t>Meeting: Suggestion to change how code is handled into one big exec() to handle variables etc with a new class that does the translating per function. Changed to reflect this and is about 200 lines less code :D</w:t>
-      </w:r>
-    </w:p>
-    <w:p>
-      <w:pPr>
-        <w:pStyle w:val="ListParagraph"/>
-        <w:numPr>
-          <w:ilvl w:val="0"/>
-          <w:numId w:val="32"/>
-        </w:numPr>
-      </w:pPr>
-      <w:r>
-        <w:t>Found out t</w:t>
-      </w:r>
-      <w:r>
-        <w:t>urtle needs to be passed to functions.</w:t>
-      </w:r>
-    </w:p>
-    <w:p>
-      <w:pPr>
-        <w:pStyle w:val="ListParagraph"/>
-        <w:numPr>
-          <w:ilvl w:val="0"/>
-          <w:numId w:val="32"/>
-        </w:numPr>
-      </w:pPr>
-      <w:r>
-        <w:rPr>
-          <w:noProof/>
-        </w:rPr>
-        <w:lastRenderedPageBreak/>
-        <w:drawing>
-          <wp:inline distT="0" distB="0" distL="0" distR="0" wp14:anchorId="2AB57534" wp14:editId="6133C4A3">
-            <wp:extent cx="4726180" cy="3721513"/>
-            <wp:effectExtent l="0" t="0" r="0" b="0"/>
-            <wp:docPr id="1590037393" name="Picture 1" descr="A screenshot of a computer&#10;&#10;AI-generated content may be incorrect.">
-              <a:extLst xmlns:a="http://schemas.openxmlformats.org/drawingml/2006/main">
-                <a:ext uri="{FF2B5EF4-FFF2-40B4-BE49-F238E27FC236}">
-                  <a16:creationId xmlns:a16="http://schemas.microsoft.com/office/drawing/2014/main" id="{08F8366A-E9DF-4548-C9E3-1A2CE6EA54FD}"/>
-                </a:ext>
-              </a:extLst>
-            </wp:docPr>
-            <wp:cNvGraphicFramePr>
-              <a:graphicFrameLocks xmlns:a="http://schemas.openxmlformats.org/drawingml/2006/main" noChangeAspect="1"/>
-            </wp:cNvGraphicFramePr>
-            <a:graphic xmlns:a="http://schemas.openxmlformats.org/drawingml/2006/main">
-              <a:graphicData uri="http://schemas.openxmlformats.org/drawingml/2006/picture">
-                <pic:pic xmlns:pic="http://schemas.openxmlformats.org/drawingml/2006/picture">
-                  <pic:nvPicPr>
-                    <pic:cNvPr id="1590037393" name="Picture 1" descr="A screenshot of a computer&#10;&#10;AI-generated content may be incorrect.">
-                      <a:extLst>
-                        <a:ext uri="{FF2B5EF4-FFF2-40B4-BE49-F238E27FC236}">
-                          <a16:creationId xmlns:a16="http://schemas.microsoft.com/office/drawing/2014/main" id="{08F8366A-E9DF-4548-C9E3-1A2CE6EA54FD}"/>
-                        </a:ext>
-                      </a:extLst>
-                    </pic:cNvPr>
-                    <pic:cNvPicPr>
-                      <a:picLocks noChangeAspect="1"/>
-                    </pic:cNvPicPr>
-                  </pic:nvPicPr>
-                  <pic:blipFill>
-                    <a:blip r:embed="rId27"/>
-                    <a:stretch>
-                      <a:fillRect/>
-                    </a:stretch>
-                  </pic:blipFill>
-                  <pic:spPr>
-                    <a:xfrm>
-                      <a:off x="0" y="0"/>
-                      <a:ext cx="4726180" cy="3721513"/>
-                    </a:xfrm>
-                    <a:prstGeom prst="rect">
-                      <a:avLst/>
-                    </a:prstGeom>
-                  </pic:spPr>
-                </pic:pic>
-              </a:graphicData>
-            </a:graphic>
-          </wp:inline>
-        </w:drawing>
-      </w:r>
-    </w:p>
-    <w:p/>
-    <w:p>
-      <w:pPr>
-        <w:pStyle w:val="Heading2"/>
-      </w:pPr>
-      <w:r>
-        <w:t>Moving the pen</w:t>
-      </w:r>
-    </w:p>
-    <w:p>
-      <w:pPr>
-        <w:pStyle w:val="ListParagraph"/>
-        <w:numPr>
-          <w:ilvl w:val="0"/>
-          <w:numId w:val="31"/>
-        </w:numPr>
-        <w:spacing w:after="0" w:line="240" w:lineRule="auto"/>
-        <w:rPr>
-          <w:rFonts w:ascii="Aptos Narrow" w:eastAsia="Times New Roman" w:hAnsi="Aptos Narrow" w:cs="Times New Roman"/>
-          <w:color w:val="000000"/>
-          <w:lang w:eastAsia="en-GB"/>
-        </w:rPr>
-      </w:pPr>
-      <w:r>
-        <w:rPr>
-          <w:rFonts w:ascii="Aptos Narrow" w:eastAsia="Times New Roman" w:hAnsi="Aptos Narrow" w:cs="Times New Roman"/>
-          <w:color w:val="000000"/>
-          <w:lang w:eastAsia="en-GB"/>
-        </w:rPr>
         <w:t xml:space="preserve">Added in pen u/d for turning (used 2D array).                           U/D seems to require a significant difference to actually move. Worked on pen up/down sliders. Problems with bot not always responding when </w:t>
       </w:r>
       <w:r>
@@ -13514,7 +13320,6 @@
         <w:rPr>
           <w:noProof/>
         </w:rPr>
-        <w:lastRenderedPageBreak/>
         <w:drawing>
           <wp:inline distT="0" distB="0" distL="0" distR="0" wp14:anchorId="6B9004B2" wp14:editId="0F1117A7">
             <wp:extent cx="4590701" cy="3614834"/>
@@ -13571,6 +13376,7 @@
         <w:pStyle w:val="Heading3"/>
       </w:pPr>
       <w:r>
+        <w:lastRenderedPageBreak/>
         <w:t>Graphics</w:t>
       </w:r>
     </w:p>
@@ -13757,7 +13563,6 @@
         <w:rPr>
           <w:noProof/>
         </w:rPr>
-        <w:lastRenderedPageBreak/>
         <w:drawing>
           <wp:inline distT="0" distB="0" distL="0" distR="0" wp14:anchorId="1B65425B" wp14:editId="7C3F2BCF">
             <wp:extent cx="4953000" cy="2631247"/>
@@ -13935,6 +13740,7 @@
         <w:rPr>
           <w:noProof/>
         </w:rPr>
+        <w:lastRenderedPageBreak/>
         <w:drawing>
           <wp:inline distT="0" distB="0" distL="0" distR="0" wp14:anchorId="6430C180" wp14:editId="610BE3D1">
             <wp:extent cx="2270760" cy="1562100"/>
@@ -14091,7 +13897,6 @@
         <w:rPr>
           <w:noProof/>
         </w:rPr>
-        <w:lastRenderedPageBreak/>
         <w:drawing>
           <wp:inline distT="0" distB="0" distL="0" distR="0" wp14:anchorId="24C11E99" wp14:editId="4E8EE2B6">
             <wp:extent cx="1874520" cy="1976481"/>
@@ -14252,6 +14057,7 @@
         </w:numPr>
       </w:pPr>
       <w:r>
+        <w:lastRenderedPageBreak/>
         <w:t xml:space="preserve">Added </w:t>
       </w:r>
       <w:proofErr w:type="spellStart"/>
@@ -14466,7 +14272,6 @@
         <w:pStyle w:val="Heading3"/>
       </w:pPr>
       <w:r>
-        <w:lastRenderedPageBreak/>
         <w:t>Port picking/swapping</w:t>
       </w:r>
     </w:p>
@@ -14628,6 +14433,7 @@
         </w:numPr>
       </w:pPr>
       <w:r>
+        <w:lastRenderedPageBreak/>
         <w:t>The difference in sizes between txt box and console were more obvious on the B23 screen -&gt; change to have same size and both change at same time</w:t>
       </w:r>
     </w:p>
@@ -14865,7 +14671,6 @@
         </w:numPr>
       </w:pPr>
       <w:r>
-        <w:lastRenderedPageBreak/>
         <w:t>If forward work out the horizontal and vertical components given the current angle. Add values to directions moved in</w:t>
       </w:r>
     </w:p>
@@ -15127,6 +14932,7 @@
         <w:rPr>
           <w:noProof/>
         </w:rPr>
+        <w:lastRenderedPageBreak/>
         <w:drawing>
           <wp:inline distT="0" distB="0" distL="0" distR="0" wp14:anchorId="6DB98E12" wp14:editId="08B57D73">
             <wp:extent cx="5731510" cy="3223895"/>
@@ -15235,7 +15041,6 @@
         <w:rPr>
           <w:noProof/>
         </w:rPr>
-        <w:lastRenderedPageBreak/>
         <w:drawing>
           <wp:inline distT="0" distB="0" distL="0" distR="0" wp14:anchorId="119FE16F" wp14:editId="506D2BC1">
             <wp:extent cx="5731510" cy="4315460"/>
@@ -15403,6 +15208,7 @@
         </w:numPr>
       </w:pPr>
       <w:r>
+        <w:lastRenderedPageBreak/>
         <w:t>Actually works and improves axle (circles can be made to match up rather than getting further away from correct)</w:t>
       </w:r>
     </w:p>
@@ -15531,7 +15337,6 @@
         <w:rPr>
           <w:noProof/>
         </w:rPr>
-        <w:lastRenderedPageBreak/>
         <w:drawing>
           <wp:inline distT="0" distB="0" distL="0" distR="0" wp14:anchorId="3A01882E" wp14:editId="251FCFA1">
             <wp:extent cx="3968115" cy="2999107"/>
@@ -19855,7 +19660,13 @@
               <w:t>°</w:t>
             </w:r>
             <w:r>
-              <w:t xml:space="preserve"> to the left and “turtle.left(90)” is displayed in the output box.</w:t>
+              <w:t xml:space="preserve"> to the left</w:t>
+            </w:r>
+            <w:r>
+              <w:t>,</w:t>
+            </w:r>
+            <w:r>
+              <w:t xml:space="preserve"> and “turtle.left(90)” is displayed in the output box.</w:t>
             </w:r>
           </w:p>
         </w:tc>
@@ -19895,25 +19706,122 @@
           <w:tcPr>
             <w:tcW w:w="1390" w:type="dxa"/>
           </w:tcPr>
-          <w:p/>
+          <w:p>
+            <w:r>
+              <w:t>Can the turtle move 180</w:t>
+            </w:r>
+            <w:r>
+              <w:rPr>
+                <w:rFonts w:ascii="Arial" w:hAnsi="Arial" w:cs="Arial"/>
+              </w:rPr>
+              <w:t xml:space="preserve">° </w:t>
+            </w:r>
+            <w:r>
+              <w:rPr>
+                <w:rFonts w:ascii="Arial" w:hAnsi="Arial" w:cs="Arial"/>
+              </w:rPr>
+              <w:t>left</w:t>
+            </w:r>
+            <w:r>
+              <w:rPr>
+                <w:rFonts w:ascii="Arial" w:hAnsi="Arial" w:cs="Arial"/>
+              </w:rPr>
+              <w:t>?</w:t>
+            </w:r>
+          </w:p>
         </w:tc>
         <w:tc>
           <w:tcPr>
             <w:tcW w:w="2398" w:type="dxa"/>
           </w:tcPr>
-          <w:p/>
+          <w:p>
+            <w:r>
+              <w:t>Following the state after T-12:</w:t>
+            </w:r>
+          </w:p>
+          <w:p>
+            <w:pPr>
+              <w:pStyle w:val="ListParagraph"/>
+              <w:numPr>
+                <w:ilvl w:val="0"/>
+                <w:numId w:val="45"/>
+              </w:numPr>
+            </w:pPr>
+            <w:r>
+              <w:t>Type “turtle.</w:t>
+            </w:r>
+            <w:r>
+              <w:t>left</w:t>
+            </w:r>
+            <w:r>
+              <w:t>(180)”</w:t>
+            </w:r>
+          </w:p>
+          <w:p>
+            <w:pPr>
+              <w:pStyle w:val="ListParagraph"/>
+              <w:numPr>
+                <w:ilvl w:val="0"/>
+                <w:numId w:val="45"/>
+              </w:numPr>
+            </w:pPr>
+            <w:r>
+              <w:t>Press run</w:t>
+            </w:r>
+          </w:p>
         </w:tc>
         <w:tc>
           <w:tcPr>
             <w:tcW w:w="2946" w:type="dxa"/>
           </w:tcPr>
-          <w:p/>
+          <w:p>
+            <w:r>
+              <w:t>The turtlebot turns 180</w:t>
+            </w:r>
+            <w:r>
+              <w:rPr>
+                <w:rFonts w:ascii="Arial" w:hAnsi="Arial" w:cs="Arial"/>
+              </w:rPr>
+              <w:t>°</w:t>
+            </w:r>
+            <w:r>
+              <w:t xml:space="preserve"> to the </w:t>
+            </w:r>
+            <w:r>
+              <w:t>lef</w:t>
+            </w:r>
+            <w:r>
+              <w:t>t</w:t>
+            </w:r>
+            <w:r>
+              <w:t>,</w:t>
+            </w:r>
+            <w:r>
+              <w:t xml:space="preserve"> and “turtle.</w:t>
+            </w:r>
+            <w:r>
+              <w:t>lef</w:t>
+            </w:r>
+            <w:r>
+              <w:t>t(180)” is displayed in the output box.</w:t>
+            </w:r>
+          </w:p>
         </w:tc>
         <w:tc>
           <w:tcPr>
             <w:tcW w:w="2766" w:type="dxa"/>
           </w:tcPr>
-          <w:p/>
+          <w:p>
+            <w:r>
+              <w:t xml:space="preserve">The virtual turtle also turns </w:t>
+            </w:r>
+            <w:r>
+              <w:t>lef</w:t>
+            </w:r>
+            <w:r>
+              <w:t>t so it is now facing West.</w:t>
+            </w:r>
+          </w:p>
         </w:tc>
         <w:tc>
           <w:tcPr>
@@ -19941,25 +19849,139 @@
           <w:tcPr>
             <w:tcW w:w="1390" w:type="dxa"/>
           </w:tcPr>
-          <w:p/>
+          <w:p>
+            <w:r>
+              <w:t>Can the turtle move 360</w:t>
+            </w:r>
+            <w:r>
+              <w:rPr>
+                <w:rFonts w:ascii="Arial" w:hAnsi="Arial" w:cs="Arial"/>
+              </w:rPr>
+              <w:t xml:space="preserve">° </w:t>
+            </w:r>
+            <w:r>
+              <w:rPr>
+                <w:rFonts w:ascii="Arial" w:hAnsi="Arial" w:cs="Arial"/>
+              </w:rPr>
+              <w:t>lef</w:t>
+            </w:r>
+            <w:r>
+              <w:rPr>
+                <w:rFonts w:ascii="Arial" w:hAnsi="Arial" w:cs="Arial"/>
+              </w:rPr>
+              <w:t>t?</w:t>
+            </w:r>
+          </w:p>
         </w:tc>
         <w:tc>
           <w:tcPr>
             <w:tcW w:w="2398" w:type="dxa"/>
           </w:tcPr>
-          <w:p/>
+          <w:p>
+            <w:r>
+              <w:t>Following the state after T-12:</w:t>
+            </w:r>
+          </w:p>
+          <w:p>
+            <w:pPr>
+              <w:pStyle w:val="ListParagraph"/>
+              <w:numPr>
+                <w:ilvl w:val="0"/>
+                <w:numId w:val="46"/>
+              </w:numPr>
+            </w:pPr>
+            <w:r>
+              <w:lastRenderedPageBreak/>
+              <w:t>Type “turtle.</w:t>
+            </w:r>
+            <w:r>
+              <w:t>lef</w:t>
+            </w:r>
+            <w:r>
+              <w:t>t(360)”</w:t>
+            </w:r>
+          </w:p>
+          <w:p>
+            <w:pPr>
+              <w:pStyle w:val="ListParagraph"/>
+              <w:numPr>
+                <w:ilvl w:val="0"/>
+                <w:numId w:val="46"/>
+              </w:numPr>
+            </w:pPr>
+            <w:r>
+              <w:t>Press run</w:t>
+            </w:r>
+          </w:p>
         </w:tc>
         <w:tc>
           <w:tcPr>
             <w:tcW w:w="2946" w:type="dxa"/>
           </w:tcPr>
-          <w:p/>
+          <w:p>
+            <w:r>
+              <w:lastRenderedPageBreak/>
+              <w:t>The turtlebot turns 360</w:t>
+            </w:r>
+            <w:r>
+              <w:rPr>
+                <w:rFonts w:ascii="Arial" w:hAnsi="Arial" w:cs="Arial"/>
+              </w:rPr>
+              <w:t>°</w:t>
+            </w:r>
+            <w:r>
+              <w:t xml:space="preserve"> to the </w:t>
+            </w:r>
+            <w:r>
+              <w:t>lef</w:t>
+            </w:r>
+            <w:r>
+              <w:t>t</w:t>
+            </w:r>
+            <w:r>
+              <w:t>,</w:t>
+            </w:r>
+            <w:r>
+              <w:t xml:space="preserve"> and “turtle.</w:t>
+            </w:r>
+            <w:r>
+              <w:t>lef</w:t>
+            </w:r>
+            <w:r>
+              <w:t xml:space="preserve">t(360)” </w:t>
+            </w:r>
+            <w:r>
+              <w:lastRenderedPageBreak/>
+              <w:t>is displayed in the output box.</w:t>
+            </w:r>
+          </w:p>
         </w:tc>
         <w:tc>
           <w:tcPr>
             <w:tcW w:w="2766" w:type="dxa"/>
           </w:tcPr>
-          <w:p/>
+          <w:p>
+            <w:r>
+              <w:lastRenderedPageBreak/>
+              <w:t xml:space="preserve">The virtual turtle also turns </w:t>
+            </w:r>
+            <w:r>
+              <w:t>left</w:t>
+            </w:r>
+            <w:r>
+              <w:t xml:space="preserve"> so it is now </w:t>
+            </w:r>
+            <w:r>
+              <w:lastRenderedPageBreak/>
+              <w:t>facing East</w:t>
+            </w:r>
+            <w:r>
+              <w:t>, its original position</w:t>
+            </w:r>
+            <w:r>
+              <w:t>.</w:t>
+            </w:r>
+          </w:p>
         </w:tc>
         <w:tc>
           <w:tcPr>
@@ -19987,25 +20009,122 @@
           <w:tcPr>
             <w:tcW w:w="1390" w:type="dxa"/>
           </w:tcPr>
-          <w:p/>
+          <w:p>
+            <w:r>
+              <w:t xml:space="preserve">Can a negative value be entered for moving </w:t>
+            </w:r>
+            <w:r>
+              <w:t>lef</w:t>
+            </w:r>
+            <w:r>
+              <w:t>t</w:t>
+            </w:r>
+            <w:r>
+              <w:rPr>
+                <w:rFonts w:ascii="Arial" w:hAnsi="Arial" w:cs="Arial"/>
+              </w:rPr>
+              <w:t>?</w:t>
+            </w:r>
+          </w:p>
         </w:tc>
         <w:tc>
           <w:tcPr>
             <w:tcW w:w="2398" w:type="dxa"/>
           </w:tcPr>
-          <w:p/>
+          <w:p>
+            <w:r>
+              <w:t>Following the state after T-12:</w:t>
+            </w:r>
+          </w:p>
+          <w:p>
+            <w:pPr>
+              <w:pStyle w:val="ListParagraph"/>
+              <w:numPr>
+                <w:ilvl w:val="0"/>
+                <w:numId w:val="47"/>
+              </w:numPr>
+            </w:pPr>
+            <w:r>
+              <w:t>Type “turtle.</w:t>
+            </w:r>
+            <w:r>
+              <w:t>lef</w:t>
+            </w:r>
+            <w:r>
+              <w:t>t(-90)”</w:t>
+            </w:r>
+          </w:p>
+          <w:p>
+            <w:pPr>
+              <w:pStyle w:val="ListParagraph"/>
+              <w:numPr>
+                <w:ilvl w:val="0"/>
+                <w:numId w:val="47"/>
+              </w:numPr>
+            </w:pPr>
+            <w:r>
+              <w:t>Press run</w:t>
+            </w:r>
+          </w:p>
         </w:tc>
         <w:tc>
           <w:tcPr>
             <w:tcW w:w="2946" w:type="dxa"/>
           </w:tcPr>
-          <w:p/>
+          <w:p>
+            <w:r>
+              <w:t>The turtlebot turns 90</w:t>
+            </w:r>
+            <w:r>
+              <w:rPr>
+                <w:rFonts w:ascii="Arial" w:hAnsi="Arial" w:cs="Arial"/>
+              </w:rPr>
+              <w:t>°</w:t>
+            </w:r>
+            <w:r>
+              <w:t xml:space="preserve"> to the </w:t>
+            </w:r>
+            <w:r>
+              <w:t>righ</w:t>
+            </w:r>
+            <w:r>
+              <w:t>t</w:t>
+            </w:r>
+            <w:r>
+              <w:t>,</w:t>
+            </w:r>
+            <w:r>
+              <w:t xml:space="preserve"> and “turtle.</w:t>
+            </w:r>
+            <w:r>
+              <w:t>lef</w:t>
+            </w:r>
+            <w:r>
+              <w:t>t(-90)” is displayed in the output box.</w:t>
+            </w:r>
+          </w:p>
         </w:tc>
         <w:tc>
           <w:tcPr>
             <w:tcW w:w="2766" w:type="dxa"/>
           </w:tcPr>
-          <w:p/>
+          <w:p>
+            <w:r>
+              <w:t xml:space="preserve">The virtual turtle also turns </w:t>
+            </w:r>
+            <w:r>
+              <w:t>right,</w:t>
+            </w:r>
+            <w:r>
+              <w:t xml:space="preserve"> so it is now facing </w:t>
+            </w:r>
+            <w:r>
+              <w:t>Sou</w:t>
+            </w:r>
+            <w:r>
+              <w:t>th.</w:t>
+            </w:r>
+          </w:p>
         </w:tc>
         <w:tc>
           <w:tcPr>
@@ -20035,7 +20154,7 @@
           </w:tcPr>
           <w:p>
             <w:r>
-              <w:t>Curve</w:t>
+              <w:t>Can the turtle move in using the curve function?</w:t>
             </w:r>
           </w:p>
         </w:tc>
@@ -20045,7 +20164,48 @@
           </w:tcPr>
           <w:p>
             <w:r>
-              <w:t>(0,0)</w:t>
+              <w:t>Following the state after T-12:</w:t>
+            </w:r>
+          </w:p>
+          <w:p>
+            <w:pPr>
+              <w:pStyle w:val="ListParagraph"/>
+              <w:numPr>
+                <w:ilvl w:val="0"/>
+                <w:numId w:val="47"/>
+              </w:numPr>
+            </w:pPr>
+            <w:r>
+              <w:t>Type “</w:t>
+            </w:r>
+            <w:proofErr w:type="spellStart"/>
+            <w:r>
+              <w:t>turtle.</w:t>
+            </w:r>
+            <w:r>
+              <w:t>curve</w:t>
+            </w:r>
+            <w:proofErr w:type="spellEnd"/>
+            <w:r>
+              <w:t>(</w:t>
+            </w:r>
+            <w:r>
+              <w:t>0, 0</w:t>
+            </w:r>
+            <w:r>
+              <w:t>)”</w:t>
+            </w:r>
+          </w:p>
+          <w:p>
+            <w:pPr>
+              <w:pStyle w:val="ListParagraph"/>
+              <w:numPr>
+                <w:ilvl w:val="0"/>
+                <w:numId w:val="47"/>
+              </w:numPr>
+            </w:pPr>
+            <w:r>
+              <w:t>Press run</w:t>
             </w:r>
           </w:p>
         </w:tc>
@@ -20497,7 +20657,7 @@
               <w:pStyle w:val="ListParagraph"/>
               <w:numPr>
                 <w:ilvl w:val="0"/>
-                <w:numId w:val="29"/>
+                <w:numId w:val="47"/>
               </w:numPr>
             </w:pPr>
             <w:r>
@@ -20509,7 +20669,7 @@
               <w:pStyle w:val="ListParagraph"/>
               <w:numPr>
                 <w:ilvl w:val="0"/>
-                <w:numId w:val="29"/>
+                <w:numId w:val="47"/>
               </w:numPr>
             </w:pPr>
             <w:r>
@@ -20958,6 +21118,7 @@
                 <w:rFonts w:ascii="Arial" w:hAnsi="Arial" w:cs="Arial"/>
                 <w:color w:val="000000"/>
               </w:rPr>
+              <w:lastRenderedPageBreak/>
               <w:t>T-26</w:t>
             </w:r>
           </w:p>
@@ -21226,7 +21387,6 @@
               </w:numPr>
             </w:pPr>
             <w:r>
-              <w:lastRenderedPageBreak/>
               <w:t>Click on File on the top bar</w:t>
             </w:r>
           </w:p>
@@ -21930,6 +22090,7 @@
                 <w:rFonts w:ascii="Arial" w:hAnsi="Arial" w:cs="Arial"/>
                 <w:color w:val="000000"/>
               </w:rPr>
+              <w:lastRenderedPageBreak/>
               <w:t>T-44</w:t>
             </w:r>
           </w:p>
@@ -22290,7 +22451,6 @@
                 <w:rFonts w:ascii="Arial" w:hAnsi="Arial" w:cs="Arial"/>
                 <w:color w:val="000000"/>
               </w:rPr>
-              <w:lastRenderedPageBreak/>
               <w:t>T-51</w:t>
             </w:r>
           </w:p>
@@ -22699,6 +22859,7 @@
                 <w:rFonts w:ascii="Arial" w:hAnsi="Arial" w:cs="Arial"/>
                 <w:color w:val="000000"/>
               </w:rPr>
+              <w:lastRenderedPageBreak/>
               <w:t>T-59</w:t>
             </w:r>
           </w:p>
@@ -22761,12 +22922,8 @@
       </w:pPr>
     </w:p>
     <w:sectPr>
-      <w:footerReference w:type="even" r:id="rId46"/>
-      <w:footerReference w:type="default" r:id="rId47"/>
-      <w:footerReference w:type="first" r:id="rId48"/>
       <w:pgSz w:w="11906" w:h="16838"/>
       <w:pgMar w:top="1440" w:right="1440" w:bottom="1440" w:left="1440" w:header="709" w:footer="709" w:gutter="0"/>
-      <w:pgNumType w:start="1"/>
       <w:cols w:space="708"/>
       <w:docGrid w:linePitch="360"/>
     </w:sectPr>
@@ -22800,26 +22957,6 @@
 </file>
 
 <file path=word/footer1.xml><?xml version="1.0" encoding="utf-8"?>
-<w:ftr xmlns:wpc="http://schemas.microsoft.com/office/word/2010/wordprocessingCanvas" xmlns:cx="http://schemas.microsoft.com/office/drawing/2014/chartex" xmlns:cx1="http://schemas.microsoft.com/office/drawing/2015/9/8/chartex" xmlns:cx2="http://schemas.microsoft.com/office/drawing/2015/10/21/chartex" xmlns:cx3="http://schemas.microsoft.com/office/drawing/2016/5/9/chartex" xmlns:cx4="http://schemas.microsoft.com/office/drawing/2016/5/10/chartex" xmlns:cx5="http://schemas.microsoft.com/office/drawing/2016/5/11/chartex" xmlns:cx6="http://schemas.microsoft.com/office/drawing/2016/5/12/chartex" xmlns:cx7="http://schemas.microsoft.com/office/drawing/2016/5/13/chartex" xmlns:cx8="http://schemas.microsoft.com/office/drawing/2016/5/14/chartex" xmlns:mc="http://schemas.openxmlformats.org/markup-compatibility/2006" xmlns:aink="http://schemas.microsoft.com/office/drawing/2016/ink" xmlns:am3d="http://schemas.microsoft.com/office/drawing/2017/model3d" xmlns:o="urn:schemas-microsoft-com:office:office" xmlns:oel="http://schemas.microsoft.com/office/2019/extlst" xmlns:r="http://schemas.openxmlformats.org/officeDocument/2006/relationships" xmlns:m="http://schemas.openxmlformats.org/officeDocument/2006/math" xmlns:v="urn:schemas-microsoft-com:vml" xmlns:wp14="http://schemas.microsoft.com/office/word/2010/wordprocessingDrawing" xmlns:wp="http://schemas.openxmlformats.org/drawingml/2006/wordprocessingDrawing" xmlns:w10="urn:schemas-microsoft-com:office:word" xmlns:w="http://schemas.openxmlformats.org/wordprocessingml/2006/main" xmlns:w14="http://schemas.microsoft.com/office/word/2010/wordml" xmlns:w15="http://schemas.microsoft.com/office/word/2012/wordml" xmlns:w16cex="http://schemas.microsoft.com/office/word/2018/wordml/cex" xmlns:w16cid="http://schemas.microsoft.com/office/word/2016/wordml/cid" xmlns:w16="http://schemas.microsoft.com/office/word/2018/wordml" xmlns:w16du="http://schemas.microsoft.com/office/word/2023/wordml/word16du" xmlns:w16sdtdh="http://schemas.microsoft.com/office/word/2020/wordml/sdtdatahash" xmlns:w16sdtfl="http://schemas.microsoft.com/office/word/2024/wordml/sdtformatlock" xmlns:w16se="http://schemas.microsoft.com/office/word/2015/wordml/symex" xmlns:wpg="http://schemas.microsoft.com/office/word/2010/wordprocessingGroup" xmlns:wpi="http://schemas.microsoft.com/office/word/2010/wordprocessingInk" xmlns:wne="http://schemas.microsoft.com/office/word/2006/wordml" xmlns:wps="http://schemas.microsoft.com/office/word/2010/wordprocessingShape" mc:Ignorable="w14 w15 w16se w16cid w16 w16cex w16sdtdh w16sdtfl w16du wp14">
-  <w:p>
-    <w:pPr>
-      <w:pStyle w:val="Footer"/>
-    </w:pPr>
-  </w:p>
-</w:ftr>
-</file>
-
-<file path=word/footer2.xml><?xml version="1.0" encoding="utf-8"?>
-<w:ftr xmlns:wpc="http://schemas.microsoft.com/office/word/2010/wordprocessingCanvas" xmlns:cx="http://schemas.microsoft.com/office/drawing/2014/chartex" xmlns:cx1="http://schemas.microsoft.com/office/drawing/2015/9/8/chartex" xmlns:cx2="http://schemas.microsoft.com/office/drawing/2015/10/21/chartex" xmlns:cx3="http://schemas.microsoft.com/office/drawing/2016/5/9/chartex" xmlns:cx4="http://schemas.microsoft.com/office/drawing/2016/5/10/chartex" xmlns:cx5="http://schemas.microsoft.com/office/drawing/2016/5/11/chartex" xmlns:cx6="http://schemas.microsoft.com/office/drawing/2016/5/12/chartex" xmlns:cx7="http://schemas.microsoft.com/office/drawing/2016/5/13/chartex" xmlns:cx8="http://schemas.microsoft.com/office/drawing/2016/5/14/chartex" xmlns:mc="http://schemas.openxmlformats.org/markup-compatibility/2006" xmlns:aink="http://schemas.microsoft.com/office/drawing/2016/ink" xmlns:am3d="http://schemas.microsoft.com/office/drawing/2017/model3d" xmlns:o="urn:schemas-microsoft-com:office:office" xmlns:oel="http://schemas.microsoft.com/office/2019/extlst" xmlns:r="http://schemas.openxmlformats.org/officeDocument/2006/relationships" xmlns:m="http://schemas.openxmlformats.org/officeDocument/2006/math" xmlns:v="urn:schemas-microsoft-com:vml" xmlns:wp14="http://schemas.microsoft.com/office/word/2010/wordprocessingDrawing" xmlns:wp="http://schemas.openxmlformats.org/drawingml/2006/wordprocessingDrawing" xmlns:w10="urn:schemas-microsoft-com:office:word" xmlns:w="http://schemas.openxmlformats.org/wordprocessingml/2006/main" xmlns:w14="http://schemas.microsoft.com/office/word/2010/wordml" xmlns:w15="http://schemas.microsoft.com/office/word/2012/wordml" xmlns:w16cex="http://schemas.microsoft.com/office/word/2018/wordml/cex" xmlns:w16cid="http://schemas.microsoft.com/office/word/2016/wordml/cid" xmlns:w16="http://schemas.microsoft.com/office/word/2018/wordml" xmlns:w16du="http://schemas.microsoft.com/office/word/2023/wordml/word16du" xmlns:w16sdtdh="http://schemas.microsoft.com/office/word/2020/wordml/sdtdatahash" xmlns:w16sdtfl="http://schemas.microsoft.com/office/word/2024/wordml/sdtformatlock" xmlns:w16se="http://schemas.microsoft.com/office/word/2015/wordml/symex" xmlns:wpg="http://schemas.microsoft.com/office/word/2010/wordprocessingGroup" xmlns:wpi="http://schemas.microsoft.com/office/word/2010/wordprocessingInk" xmlns:wne="http://schemas.microsoft.com/office/word/2006/wordml" xmlns:wps="http://schemas.microsoft.com/office/word/2010/wordprocessingShape" mc:Ignorable="w14 w15 w16se w16cid w16 w16cex w16sdtdh w16sdtfl w16du wp14">
-  <w:p>
-    <w:pPr>
-      <w:pStyle w:val="Footer"/>
-    </w:pPr>
-  </w:p>
-</w:ftr>
-</file>
-
-<file path=word/footer3.xml><?xml version="1.0" encoding="utf-8"?>
 <w:ftr xmlns:wpc="http://schemas.microsoft.com/office/word/2010/wordprocessingCanvas" xmlns:cx="http://schemas.microsoft.com/office/drawing/2014/chartex" xmlns:cx1="http://schemas.microsoft.com/office/drawing/2015/9/8/chartex" xmlns:cx2="http://schemas.microsoft.com/office/drawing/2015/10/21/chartex" xmlns:cx3="http://schemas.microsoft.com/office/drawing/2016/5/9/chartex" xmlns:cx4="http://schemas.microsoft.com/office/drawing/2016/5/10/chartex" xmlns:cx5="http://schemas.microsoft.com/office/drawing/2016/5/11/chartex" xmlns:cx6="http://schemas.microsoft.com/office/drawing/2016/5/12/chartex" xmlns:cx7="http://schemas.microsoft.com/office/drawing/2016/5/13/chartex" xmlns:cx8="http://schemas.microsoft.com/office/drawing/2016/5/14/chartex" xmlns:mc="http://schemas.openxmlformats.org/markup-compatibility/2006" xmlns:aink="http://schemas.microsoft.com/office/drawing/2016/ink" xmlns:am3d="http://schemas.microsoft.com/office/drawing/2017/model3d" xmlns:o="urn:schemas-microsoft-com:office:office" xmlns:oel="http://schemas.microsoft.com/office/2019/extlst" xmlns:r="http://schemas.openxmlformats.org/officeDocument/2006/relationships" xmlns:m="http://schemas.openxmlformats.org/officeDocument/2006/math" xmlns:v="urn:schemas-microsoft-com:vml" xmlns:wp14="http://schemas.microsoft.com/office/word/2010/wordprocessingDrawing" xmlns:wp="http://schemas.openxmlformats.org/drawingml/2006/wordprocessingDrawing" xmlns:w10="urn:schemas-microsoft-com:office:word" xmlns:w="http://schemas.openxmlformats.org/wordprocessingml/2006/main" xmlns:w14="http://schemas.microsoft.com/office/word/2010/wordml" xmlns:w15="http://schemas.microsoft.com/office/word/2012/wordml" xmlns:w16cex="http://schemas.microsoft.com/office/word/2018/wordml/cex" xmlns:w16cid="http://schemas.microsoft.com/office/word/2016/wordml/cid" xmlns:w16="http://schemas.microsoft.com/office/word/2018/wordml" xmlns:w16du="http://schemas.microsoft.com/office/word/2023/wordml/word16du" xmlns:w16sdtdh="http://schemas.microsoft.com/office/word/2020/wordml/sdtdatahash" xmlns:w16sdtfl="http://schemas.microsoft.com/office/word/2024/wordml/sdtformatlock" xmlns:w16se="http://schemas.microsoft.com/office/word/2015/wordml/symex" xmlns:wpg="http://schemas.microsoft.com/office/word/2010/wordprocessingGroup" xmlns:wpi="http://schemas.microsoft.com/office/word/2010/wordprocessingInk" xmlns:wne="http://schemas.microsoft.com/office/word/2006/wordml" xmlns:wps="http://schemas.microsoft.com/office/word/2010/wordprocessingShape" mc:Ignorable="w14 w15 w16se w16cid w16 w16cex w16sdtdh w16sdtfl w16du wp14">
   <w:sdt>
     <w:sdtPr>
@@ -22872,7 +23009,7 @@
 </w:ftr>
 </file>
 
-<file path=word/footer4.xml><?xml version="1.0" encoding="utf-8"?>
+<file path=word/footer2.xml><?xml version="1.0" encoding="utf-8"?>
 <w:ftr xmlns:wpc="http://schemas.microsoft.com/office/word/2010/wordprocessingCanvas" xmlns:cx="http://schemas.microsoft.com/office/drawing/2014/chartex" xmlns:cx1="http://schemas.microsoft.com/office/drawing/2015/9/8/chartex" xmlns:cx2="http://schemas.microsoft.com/office/drawing/2015/10/21/chartex" xmlns:cx3="http://schemas.microsoft.com/office/drawing/2016/5/9/chartex" xmlns:cx4="http://schemas.microsoft.com/office/drawing/2016/5/10/chartex" xmlns:cx5="http://schemas.microsoft.com/office/drawing/2016/5/11/chartex" xmlns:cx6="http://schemas.microsoft.com/office/drawing/2016/5/12/chartex" xmlns:cx7="http://schemas.microsoft.com/office/drawing/2016/5/13/chartex" xmlns:cx8="http://schemas.microsoft.com/office/drawing/2016/5/14/chartex" xmlns:mc="http://schemas.openxmlformats.org/markup-compatibility/2006" xmlns:aink="http://schemas.microsoft.com/office/drawing/2016/ink" xmlns:am3d="http://schemas.microsoft.com/office/drawing/2017/model3d" xmlns:o="urn:schemas-microsoft-com:office:office" xmlns:oel="http://schemas.microsoft.com/office/2019/extlst" xmlns:r="http://schemas.openxmlformats.org/officeDocument/2006/relationships" xmlns:m="http://schemas.openxmlformats.org/officeDocument/2006/math" xmlns:v="urn:schemas-microsoft-com:vml" xmlns:wp14="http://schemas.microsoft.com/office/word/2010/wordprocessingDrawing" xmlns:wp="http://schemas.openxmlformats.org/drawingml/2006/wordprocessingDrawing" xmlns:w10="urn:schemas-microsoft-com:office:word" xmlns:w="http://schemas.openxmlformats.org/wordprocessingml/2006/main" xmlns:w14="http://schemas.microsoft.com/office/word/2010/wordml" xmlns:w15="http://schemas.microsoft.com/office/word/2012/wordml" xmlns:w16cex="http://schemas.microsoft.com/office/word/2018/wordml/cex" xmlns:w16cid="http://schemas.microsoft.com/office/word/2016/wordml/cid" xmlns:w16="http://schemas.microsoft.com/office/word/2018/wordml" xmlns:w16du="http://schemas.microsoft.com/office/word/2023/wordml/word16du" xmlns:w16sdtdh="http://schemas.microsoft.com/office/word/2020/wordml/sdtdatahash" xmlns:w16sdtfl="http://schemas.microsoft.com/office/word/2024/wordml/sdtformatlock" xmlns:w16se="http://schemas.microsoft.com/office/word/2015/wordml/symex" xmlns:wpg="http://schemas.microsoft.com/office/word/2010/wordprocessingGroup" xmlns:wpi="http://schemas.microsoft.com/office/word/2010/wordprocessingInk" xmlns:wne="http://schemas.microsoft.com/office/word/2006/wordml" xmlns:wps="http://schemas.microsoft.com/office/word/2010/wordprocessingShape" mc:Ignorable="w14 w15 w16se w16cid w16 w16cex w16sdtdh w16sdtfl w16du wp14">
   <w:sdt>
     <w:sdtPr>
@@ -22925,7 +23062,7 @@
 </w:ftr>
 </file>
 
-<file path=word/footer5.xml><?xml version="1.0" encoding="utf-8"?>
+<file path=word/footer3.xml><?xml version="1.0" encoding="utf-8"?>
 <w:ftr xmlns:wpc="http://schemas.microsoft.com/office/word/2010/wordprocessingCanvas" xmlns:cx="http://schemas.microsoft.com/office/drawing/2014/chartex" xmlns:cx1="http://schemas.microsoft.com/office/drawing/2015/9/8/chartex" xmlns:cx2="http://schemas.microsoft.com/office/drawing/2015/10/21/chartex" xmlns:cx3="http://schemas.microsoft.com/office/drawing/2016/5/9/chartex" xmlns:cx4="http://schemas.microsoft.com/office/drawing/2016/5/10/chartex" xmlns:cx5="http://schemas.microsoft.com/office/drawing/2016/5/11/chartex" xmlns:cx6="http://schemas.microsoft.com/office/drawing/2016/5/12/chartex" xmlns:cx7="http://schemas.microsoft.com/office/drawing/2016/5/13/chartex" xmlns:cx8="http://schemas.microsoft.com/office/drawing/2016/5/14/chartex" xmlns:mc="http://schemas.openxmlformats.org/markup-compatibility/2006" xmlns:aink="http://schemas.microsoft.com/office/drawing/2016/ink" xmlns:am3d="http://schemas.microsoft.com/office/drawing/2017/model3d" xmlns:o="urn:schemas-microsoft-com:office:office" xmlns:oel="http://schemas.microsoft.com/office/2019/extlst" xmlns:r="http://schemas.openxmlformats.org/officeDocument/2006/relationships" xmlns:m="http://schemas.openxmlformats.org/officeDocument/2006/math" xmlns:v="urn:schemas-microsoft-com:vml" xmlns:wp14="http://schemas.microsoft.com/office/word/2010/wordprocessingDrawing" xmlns:wp="http://schemas.openxmlformats.org/drawingml/2006/wordprocessingDrawing" xmlns:w10="urn:schemas-microsoft-com:office:word" xmlns:w="http://schemas.openxmlformats.org/wordprocessingml/2006/main" xmlns:w14="http://schemas.microsoft.com/office/word/2010/wordml" xmlns:w15="http://schemas.microsoft.com/office/word/2012/wordml" xmlns:w16cex="http://schemas.microsoft.com/office/word/2018/wordml/cex" xmlns:w16cid="http://schemas.microsoft.com/office/word/2016/wordml/cid" xmlns:w16="http://schemas.microsoft.com/office/word/2018/wordml" xmlns:w16du="http://schemas.microsoft.com/office/word/2023/wordml/word16du" xmlns:w16sdtdh="http://schemas.microsoft.com/office/word/2020/wordml/sdtdatahash" xmlns:w16sdtfl="http://schemas.microsoft.com/office/word/2024/wordml/sdtformatlock" xmlns:w16se="http://schemas.microsoft.com/office/word/2015/wordml/symex" xmlns:wpg="http://schemas.microsoft.com/office/word/2010/wordprocessingGroup" xmlns:wpi="http://schemas.microsoft.com/office/word/2010/wordprocessingInk" xmlns:wne="http://schemas.microsoft.com/office/word/2006/wordml" xmlns:wps="http://schemas.microsoft.com/office/word/2010/wordprocessingShape" mc:Ignorable="w14 w15 w16se w16cid w16 w16cex w16sdtdh w16sdtfl w16du wp14">
   <w:sdt>
     <w:sdtPr>
@@ -23097,7 +23234,7 @@
   <w:abstractNum w:abstractNumId="1" w15:restartNumberingAfterBreak="0">
     <w:nsid w:val="04637082"/>
     <w:multiLevelType w:val="hybridMultilevel"/>
-    <w:tmpl w:val="18BE867A"/>
+    <w:tmpl w:val="6BA4D542"/>
     <w:lvl w:ilvl="0" w:tplc="FFFFFFFF">
       <w:start w:val="1"/>
       <w:numFmt w:val="decimal"/>
@@ -24167,9 +24304,9 @@
     </w:lvl>
   </w:abstractNum>
   <w:abstractNum w:abstractNumId="12" w15:restartNumberingAfterBreak="0">
-    <w:nsid w:val="22170050"/>
+    <w:nsid w:val="21A85A62"/>
     <w:multiLevelType w:val="hybridMultilevel"/>
-    <w:tmpl w:val="18BE867A"/>
+    <w:tmpl w:val="6BA4D542"/>
     <w:lvl w:ilvl="0" w:tplc="FFFFFFFF">
       <w:start w:val="1"/>
       <w:numFmt w:val="decimal"/>
@@ -24256,6 +24393,95 @@
     </w:lvl>
   </w:abstractNum>
   <w:abstractNum w:abstractNumId="13" w15:restartNumberingAfterBreak="0">
+    <w:nsid w:val="22170050"/>
+    <w:multiLevelType w:val="hybridMultilevel"/>
+    <w:tmpl w:val="824882D4"/>
+    <w:lvl w:ilvl="0" w:tplc="FFFFFFFF">
+      <w:start w:val="1"/>
+      <w:numFmt w:val="decimal"/>
+      <w:lvlText w:val="%1."/>
+      <w:lvlJc w:val="left"/>
+      <w:pPr>
+        <w:ind w:left="360" w:hanging="360"/>
+      </w:pPr>
+      <w:rPr>
+        <w:rFonts w:hint="default"/>
+      </w:rPr>
+    </w:lvl>
+    <w:lvl w:ilvl="1" w:tplc="FFFFFFFF" w:tentative="1">
+      <w:start w:val="1"/>
+      <w:numFmt w:val="lowerLetter"/>
+      <w:lvlText w:val="%2."/>
+      <w:lvlJc w:val="left"/>
+      <w:pPr>
+        <w:ind w:left="1080" w:hanging="360"/>
+      </w:pPr>
+    </w:lvl>
+    <w:lvl w:ilvl="2" w:tplc="FFFFFFFF" w:tentative="1">
+      <w:start w:val="1"/>
+      <w:numFmt w:val="lowerRoman"/>
+      <w:lvlText w:val="%3."/>
+      <w:lvlJc w:val="right"/>
+      <w:pPr>
+        <w:ind w:left="1800" w:hanging="180"/>
+      </w:pPr>
+    </w:lvl>
+    <w:lvl w:ilvl="3" w:tplc="FFFFFFFF" w:tentative="1">
+      <w:start w:val="1"/>
+      <w:numFmt w:val="decimal"/>
+      <w:lvlText w:val="%4."/>
+      <w:lvlJc w:val="left"/>
+      <w:pPr>
+        <w:ind w:left="2520" w:hanging="360"/>
+      </w:pPr>
+    </w:lvl>
+    <w:lvl w:ilvl="4" w:tplc="FFFFFFFF" w:tentative="1">
+      <w:start w:val="1"/>
+      <w:numFmt w:val="lowerLetter"/>
+      <w:lvlText w:val="%5."/>
+      <w:lvlJc w:val="left"/>
+      <w:pPr>
+        <w:ind w:left="3240" w:hanging="360"/>
+      </w:pPr>
+    </w:lvl>
+    <w:lvl w:ilvl="5" w:tplc="FFFFFFFF" w:tentative="1">
+      <w:start w:val="1"/>
+      <w:numFmt w:val="lowerRoman"/>
+      <w:lvlText w:val="%6."/>
+      <w:lvlJc w:val="right"/>
+      <w:pPr>
+        <w:ind w:left="3960" w:hanging="180"/>
+      </w:pPr>
+    </w:lvl>
+    <w:lvl w:ilvl="6" w:tplc="FFFFFFFF" w:tentative="1">
+      <w:start w:val="1"/>
+      <w:numFmt w:val="decimal"/>
+      <w:lvlText w:val="%7."/>
+      <w:lvlJc w:val="left"/>
+      <w:pPr>
+        <w:ind w:left="4680" w:hanging="360"/>
+      </w:pPr>
+    </w:lvl>
+    <w:lvl w:ilvl="7" w:tplc="FFFFFFFF" w:tentative="1">
+      <w:start w:val="1"/>
+      <w:numFmt w:val="lowerLetter"/>
+      <w:lvlText w:val="%8."/>
+      <w:lvlJc w:val="left"/>
+      <w:pPr>
+        <w:ind w:left="5400" w:hanging="360"/>
+      </w:pPr>
+    </w:lvl>
+    <w:lvl w:ilvl="8" w:tplc="FFFFFFFF" w:tentative="1">
+      <w:start w:val="1"/>
+      <w:numFmt w:val="lowerRoman"/>
+      <w:lvlText w:val="%9."/>
+      <w:lvlJc w:val="right"/>
+      <w:pPr>
+        <w:ind w:left="6120" w:hanging="180"/>
+      </w:pPr>
+    </w:lvl>
+  </w:abstractNum>
+  <w:abstractNum w:abstractNumId="14" w15:restartNumberingAfterBreak="0">
     <w:nsid w:val="22CE6B30"/>
     <w:multiLevelType w:val="hybridMultilevel"/>
     <w:tmpl w:val="02363932"/>
@@ -24344,7 +24570,7 @@
       </w:pPr>
     </w:lvl>
   </w:abstractNum>
-  <w:abstractNum w:abstractNumId="14" w15:restartNumberingAfterBreak="0">
+  <w:abstractNum w:abstractNumId="15" w15:restartNumberingAfterBreak="0">
     <w:nsid w:val="23605089"/>
     <w:multiLevelType w:val="hybridMultilevel"/>
     <w:tmpl w:val="CF9E5B14"/>
@@ -24433,7 +24659,7 @@
       </w:pPr>
     </w:lvl>
   </w:abstractNum>
-  <w:abstractNum w:abstractNumId="15" w15:restartNumberingAfterBreak="0">
+  <w:abstractNum w:abstractNumId="16" w15:restartNumberingAfterBreak="0">
     <w:nsid w:val="249B0048"/>
     <w:multiLevelType w:val="hybridMultilevel"/>
     <w:tmpl w:val="1324CBEC"/>
@@ -24546,7 +24772,7 @@
       </w:rPr>
     </w:lvl>
   </w:abstractNum>
-  <w:abstractNum w:abstractNumId="16" w15:restartNumberingAfterBreak="0">
+  <w:abstractNum w:abstractNumId="17" w15:restartNumberingAfterBreak="0">
     <w:nsid w:val="293C214C"/>
     <w:multiLevelType w:val="hybridMultilevel"/>
     <w:tmpl w:val="ACF497D4"/>
@@ -24635,7 +24861,7 @@
       </w:pPr>
     </w:lvl>
   </w:abstractNum>
-  <w:abstractNum w:abstractNumId="17" w15:restartNumberingAfterBreak="0">
+  <w:abstractNum w:abstractNumId="18" w15:restartNumberingAfterBreak="0">
     <w:nsid w:val="295C61F6"/>
     <w:multiLevelType w:val="hybridMultilevel"/>
     <w:tmpl w:val="1ABE588A"/>
@@ -24724,7 +24950,7 @@
       </w:pPr>
     </w:lvl>
   </w:abstractNum>
-  <w:abstractNum w:abstractNumId="18" w15:restartNumberingAfterBreak="0">
+  <w:abstractNum w:abstractNumId="19" w15:restartNumberingAfterBreak="0">
     <w:nsid w:val="2E232C7A"/>
     <w:multiLevelType w:val="hybridMultilevel"/>
     <w:tmpl w:val="EFF641C2"/>
@@ -24864,7 +25090,7 @@
       </w:rPr>
     </w:lvl>
   </w:abstractNum>
-  <w:abstractNum w:abstractNumId="19" w15:restartNumberingAfterBreak="0">
+  <w:abstractNum w:abstractNumId="20" w15:restartNumberingAfterBreak="0">
     <w:nsid w:val="37FD23BB"/>
     <w:multiLevelType w:val="hybridMultilevel"/>
     <w:tmpl w:val="E29AECF4"/>
@@ -24977,7 +25203,7 @@
       </w:rPr>
     </w:lvl>
   </w:abstractNum>
-  <w:abstractNum w:abstractNumId="20" w15:restartNumberingAfterBreak="0">
+  <w:abstractNum w:abstractNumId="21" w15:restartNumberingAfterBreak="0">
     <w:nsid w:val="387D53A9"/>
     <w:multiLevelType w:val="hybridMultilevel"/>
     <w:tmpl w:val="727EA636"/>
@@ -25066,7 +25292,7 @@
       </w:pPr>
     </w:lvl>
   </w:abstractNum>
-  <w:abstractNum w:abstractNumId="21" w15:restartNumberingAfterBreak="0">
+  <w:abstractNum w:abstractNumId="22" w15:restartNumberingAfterBreak="0">
     <w:nsid w:val="3AE0547F"/>
     <w:multiLevelType w:val="hybridMultilevel"/>
     <w:tmpl w:val="58E47BF4"/>
@@ -25179,7 +25405,7 @@
       </w:rPr>
     </w:lvl>
   </w:abstractNum>
-  <w:abstractNum w:abstractNumId="22" w15:restartNumberingAfterBreak="0">
+  <w:abstractNum w:abstractNumId="23" w15:restartNumberingAfterBreak="0">
     <w:nsid w:val="3E295926"/>
     <w:multiLevelType w:val="hybridMultilevel"/>
     <w:tmpl w:val="B7863D96"/>
@@ -25292,7 +25518,7 @@
       </w:rPr>
     </w:lvl>
   </w:abstractNum>
-  <w:abstractNum w:abstractNumId="23" w15:restartNumberingAfterBreak="0">
+  <w:abstractNum w:abstractNumId="24" w15:restartNumberingAfterBreak="0">
     <w:nsid w:val="42987EAF"/>
     <w:multiLevelType w:val="hybridMultilevel"/>
     <w:tmpl w:val="AB008A70"/>
@@ -25381,7 +25607,7 @@
       </w:pPr>
     </w:lvl>
   </w:abstractNum>
-  <w:abstractNum w:abstractNumId="24" w15:restartNumberingAfterBreak="0">
+  <w:abstractNum w:abstractNumId="25" w15:restartNumberingAfterBreak="0">
     <w:nsid w:val="49EC3929"/>
     <w:multiLevelType w:val="hybridMultilevel"/>
     <w:tmpl w:val="65E0BE9C"/>
@@ -25471,7 +25697,7 @@
       </w:pPr>
     </w:lvl>
   </w:abstractNum>
-  <w:abstractNum w:abstractNumId="25" w15:restartNumberingAfterBreak="0">
+  <w:abstractNum w:abstractNumId="26" w15:restartNumberingAfterBreak="0">
     <w:nsid w:val="4A7B089F"/>
     <w:multiLevelType w:val="hybridMultilevel"/>
     <w:tmpl w:val="F342B278"/>
@@ -25560,7 +25786,96 @@
       </w:pPr>
     </w:lvl>
   </w:abstractNum>
-  <w:abstractNum w:abstractNumId="26" w15:restartNumberingAfterBreak="0">
+  <w:abstractNum w:abstractNumId="27" w15:restartNumberingAfterBreak="0">
+    <w:nsid w:val="52A2466F"/>
+    <w:multiLevelType w:val="hybridMultilevel"/>
+    <w:tmpl w:val="824882D4"/>
+    <w:lvl w:ilvl="0" w:tplc="FFFFFFFF">
+      <w:start w:val="1"/>
+      <w:numFmt w:val="decimal"/>
+      <w:lvlText w:val="%1."/>
+      <w:lvlJc w:val="left"/>
+      <w:pPr>
+        <w:ind w:left="360" w:hanging="360"/>
+      </w:pPr>
+      <w:rPr>
+        <w:rFonts w:hint="default"/>
+      </w:rPr>
+    </w:lvl>
+    <w:lvl w:ilvl="1" w:tplc="FFFFFFFF" w:tentative="1">
+      <w:start w:val="1"/>
+      <w:numFmt w:val="lowerLetter"/>
+      <w:lvlText w:val="%2."/>
+      <w:lvlJc w:val="left"/>
+      <w:pPr>
+        <w:ind w:left="1080" w:hanging="360"/>
+      </w:pPr>
+    </w:lvl>
+    <w:lvl w:ilvl="2" w:tplc="FFFFFFFF" w:tentative="1">
+      <w:start w:val="1"/>
+      <w:numFmt w:val="lowerRoman"/>
+      <w:lvlText w:val="%3."/>
+      <w:lvlJc w:val="right"/>
+      <w:pPr>
+        <w:ind w:left="1800" w:hanging="180"/>
+      </w:pPr>
+    </w:lvl>
+    <w:lvl w:ilvl="3" w:tplc="FFFFFFFF" w:tentative="1">
+      <w:start w:val="1"/>
+      <w:numFmt w:val="decimal"/>
+      <w:lvlText w:val="%4."/>
+      <w:lvlJc w:val="left"/>
+      <w:pPr>
+        <w:ind w:left="2520" w:hanging="360"/>
+      </w:pPr>
+    </w:lvl>
+    <w:lvl w:ilvl="4" w:tplc="FFFFFFFF" w:tentative="1">
+      <w:start w:val="1"/>
+      <w:numFmt w:val="lowerLetter"/>
+      <w:lvlText w:val="%5."/>
+      <w:lvlJc w:val="left"/>
+      <w:pPr>
+        <w:ind w:left="3240" w:hanging="360"/>
+      </w:pPr>
+    </w:lvl>
+    <w:lvl w:ilvl="5" w:tplc="FFFFFFFF" w:tentative="1">
+      <w:start w:val="1"/>
+      <w:numFmt w:val="lowerRoman"/>
+      <w:lvlText w:val="%6."/>
+      <w:lvlJc w:val="right"/>
+      <w:pPr>
+        <w:ind w:left="3960" w:hanging="180"/>
+      </w:pPr>
+    </w:lvl>
+    <w:lvl w:ilvl="6" w:tplc="FFFFFFFF" w:tentative="1">
+      <w:start w:val="1"/>
+      <w:numFmt w:val="decimal"/>
+      <w:lvlText w:val="%7."/>
+      <w:lvlJc w:val="left"/>
+      <w:pPr>
+        <w:ind w:left="4680" w:hanging="360"/>
+      </w:pPr>
+    </w:lvl>
+    <w:lvl w:ilvl="7" w:tplc="FFFFFFFF" w:tentative="1">
+      <w:start w:val="1"/>
+      <w:numFmt w:val="lowerLetter"/>
+      <w:lvlText w:val="%8."/>
+      <w:lvlJc w:val="left"/>
+      <w:pPr>
+        <w:ind w:left="5400" w:hanging="360"/>
+      </w:pPr>
+    </w:lvl>
+    <w:lvl w:ilvl="8" w:tplc="FFFFFFFF" w:tentative="1">
+      <w:start w:val="1"/>
+      <w:numFmt w:val="lowerRoman"/>
+      <w:lvlText w:val="%9."/>
+      <w:lvlJc w:val="right"/>
+      <w:pPr>
+        <w:ind w:left="6120" w:hanging="180"/>
+      </w:pPr>
+    </w:lvl>
+  </w:abstractNum>
+  <w:abstractNum w:abstractNumId="28" w15:restartNumberingAfterBreak="0">
     <w:nsid w:val="533D1269"/>
     <w:multiLevelType w:val="hybridMultilevel"/>
     <w:tmpl w:val="31A85B36"/>
@@ -25649,7 +25964,7 @@
       </w:pPr>
     </w:lvl>
   </w:abstractNum>
-  <w:abstractNum w:abstractNumId="27" w15:restartNumberingAfterBreak="0">
+  <w:abstractNum w:abstractNumId="29" w15:restartNumberingAfterBreak="0">
     <w:nsid w:val="56454D4B"/>
     <w:multiLevelType w:val="hybridMultilevel"/>
     <w:tmpl w:val="31A85B36"/>
@@ -25738,7 +26053,7 @@
       </w:pPr>
     </w:lvl>
   </w:abstractNum>
-  <w:abstractNum w:abstractNumId="28" w15:restartNumberingAfterBreak="0">
+  <w:abstractNum w:abstractNumId="30" w15:restartNumberingAfterBreak="0">
     <w:nsid w:val="5D166902"/>
     <w:multiLevelType w:val="hybridMultilevel"/>
     <w:tmpl w:val="96607E70"/>
@@ -25827,7 +26142,7 @@
       </w:pPr>
     </w:lvl>
   </w:abstractNum>
-  <w:abstractNum w:abstractNumId="29" w15:restartNumberingAfterBreak="0">
+  <w:abstractNum w:abstractNumId="31" w15:restartNumberingAfterBreak="0">
     <w:nsid w:val="5EF22868"/>
     <w:multiLevelType w:val="hybridMultilevel"/>
     <w:tmpl w:val="3508D94A"/>
@@ -25916,7 +26231,7 @@
       </w:pPr>
     </w:lvl>
   </w:abstractNum>
-  <w:abstractNum w:abstractNumId="30" w15:restartNumberingAfterBreak="0">
+  <w:abstractNum w:abstractNumId="32" w15:restartNumberingAfterBreak="0">
     <w:nsid w:val="64054F1D"/>
     <w:multiLevelType w:val="hybridMultilevel"/>
     <w:tmpl w:val="97841A32"/>
@@ -26029,7 +26344,7 @@
       </w:rPr>
     </w:lvl>
   </w:abstractNum>
-  <w:abstractNum w:abstractNumId="31" w15:restartNumberingAfterBreak="0">
+  <w:abstractNum w:abstractNumId="33" w15:restartNumberingAfterBreak="0">
     <w:nsid w:val="649A41D8"/>
     <w:multiLevelType w:val="hybridMultilevel"/>
     <w:tmpl w:val="5A527946"/>
@@ -26142,7 +26457,7 @@
       </w:rPr>
     </w:lvl>
   </w:abstractNum>
-  <w:abstractNum w:abstractNumId="32" w15:restartNumberingAfterBreak="0">
+  <w:abstractNum w:abstractNumId="34" w15:restartNumberingAfterBreak="0">
     <w:nsid w:val="6754471F"/>
     <w:multiLevelType w:val="hybridMultilevel"/>
     <w:tmpl w:val="6AC6B88E"/>
@@ -26231,7 +26546,7 @@
       </w:pPr>
     </w:lvl>
   </w:abstractNum>
-  <w:abstractNum w:abstractNumId="33" w15:restartNumberingAfterBreak="0">
+  <w:abstractNum w:abstractNumId="35" w15:restartNumberingAfterBreak="0">
     <w:nsid w:val="6AE76DC7"/>
     <w:multiLevelType w:val="hybridMultilevel"/>
     <w:tmpl w:val="2B4EA068"/>
@@ -26320,10 +26635,10 @@
       </w:pPr>
     </w:lvl>
   </w:abstractNum>
-  <w:abstractNum w:abstractNumId="34" w15:restartNumberingAfterBreak="0">
+  <w:abstractNum w:abstractNumId="36" w15:restartNumberingAfterBreak="0">
     <w:nsid w:val="70525402"/>
     <w:multiLevelType w:val="hybridMultilevel"/>
-    <w:tmpl w:val="F9E8C4C6"/>
+    <w:tmpl w:val="303276D4"/>
     <w:lvl w:ilvl="0" w:tplc="FFFFFFFF">
       <w:start w:val="1"/>
       <w:numFmt w:val="decimal"/>
@@ -26409,7 +26724,7 @@
       </w:pPr>
     </w:lvl>
   </w:abstractNum>
-  <w:abstractNum w:abstractNumId="35" w15:restartNumberingAfterBreak="0">
+  <w:abstractNum w:abstractNumId="37" w15:restartNumberingAfterBreak="0">
     <w:nsid w:val="75564661"/>
     <w:multiLevelType w:val="hybridMultilevel"/>
     <w:tmpl w:val="6B48047A"/>
@@ -26522,7 +26837,7 @@
       </w:rPr>
     </w:lvl>
   </w:abstractNum>
-  <w:abstractNum w:abstractNumId="36" w15:restartNumberingAfterBreak="0">
+  <w:abstractNum w:abstractNumId="38" w15:restartNumberingAfterBreak="0">
     <w:nsid w:val="761266AD"/>
     <w:multiLevelType w:val="hybridMultilevel"/>
     <w:tmpl w:val="86725D5A"/>
@@ -26611,7 +26926,7 @@
       </w:pPr>
     </w:lvl>
   </w:abstractNum>
-  <w:abstractNum w:abstractNumId="37" w15:restartNumberingAfterBreak="0">
+  <w:abstractNum w:abstractNumId="39" w15:restartNumberingAfterBreak="0">
     <w:nsid w:val="768B0CC3"/>
     <w:multiLevelType w:val="hybridMultilevel"/>
     <w:tmpl w:val="13B69E1C"/>
@@ -26724,7 +27039,7 @@
       </w:rPr>
     </w:lvl>
   </w:abstractNum>
-  <w:abstractNum w:abstractNumId="38" w15:restartNumberingAfterBreak="0">
+  <w:abstractNum w:abstractNumId="40" w15:restartNumberingAfterBreak="0">
     <w:nsid w:val="77247086"/>
     <w:multiLevelType w:val="hybridMultilevel"/>
     <w:tmpl w:val="0310E990"/>
@@ -26837,7 +27152,7 @@
       </w:rPr>
     </w:lvl>
   </w:abstractNum>
-  <w:abstractNum w:abstractNumId="39" w15:restartNumberingAfterBreak="0">
+  <w:abstractNum w:abstractNumId="41" w15:restartNumberingAfterBreak="0">
     <w:nsid w:val="77971F14"/>
     <w:multiLevelType w:val="hybridMultilevel"/>
     <w:tmpl w:val="752C8246"/>
@@ -26950,7 +27265,7 @@
       </w:rPr>
     </w:lvl>
   </w:abstractNum>
-  <w:abstractNum w:abstractNumId="40" w15:restartNumberingAfterBreak="0">
+  <w:abstractNum w:abstractNumId="42" w15:restartNumberingAfterBreak="0">
     <w:nsid w:val="78813425"/>
     <w:multiLevelType w:val="hybridMultilevel"/>
     <w:tmpl w:val="ACF497D4"/>
@@ -27039,7 +27354,96 @@
       </w:pPr>
     </w:lvl>
   </w:abstractNum>
-  <w:abstractNum w:abstractNumId="41" w15:restartNumberingAfterBreak="0">
+  <w:abstractNum w:abstractNumId="43" w15:restartNumberingAfterBreak="0">
+    <w:nsid w:val="7919064E"/>
+    <w:multiLevelType w:val="hybridMultilevel"/>
+    <w:tmpl w:val="45E4AE9C"/>
+    <w:lvl w:ilvl="0" w:tplc="FFFFFFFF">
+      <w:start w:val="1"/>
+      <w:numFmt w:val="decimal"/>
+      <w:lvlText w:val="%1."/>
+      <w:lvlJc w:val="left"/>
+      <w:pPr>
+        <w:ind w:left="360" w:hanging="360"/>
+      </w:pPr>
+      <w:rPr>
+        <w:rFonts w:hint="default"/>
+      </w:rPr>
+    </w:lvl>
+    <w:lvl w:ilvl="1" w:tplc="FFFFFFFF" w:tentative="1">
+      <w:start w:val="1"/>
+      <w:numFmt w:val="lowerLetter"/>
+      <w:lvlText w:val="%2."/>
+      <w:lvlJc w:val="left"/>
+      <w:pPr>
+        <w:ind w:left="1080" w:hanging="360"/>
+      </w:pPr>
+    </w:lvl>
+    <w:lvl w:ilvl="2" w:tplc="FFFFFFFF" w:tentative="1">
+      <w:start w:val="1"/>
+      <w:numFmt w:val="lowerRoman"/>
+      <w:lvlText w:val="%3."/>
+      <w:lvlJc w:val="right"/>
+      <w:pPr>
+        <w:ind w:left="1800" w:hanging="180"/>
+      </w:pPr>
+    </w:lvl>
+    <w:lvl w:ilvl="3" w:tplc="FFFFFFFF" w:tentative="1">
+      <w:start w:val="1"/>
+      <w:numFmt w:val="decimal"/>
+      <w:lvlText w:val="%4."/>
+      <w:lvlJc w:val="left"/>
+      <w:pPr>
+        <w:ind w:left="2520" w:hanging="360"/>
+      </w:pPr>
+    </w:lvl>
+    <w:lvl w:ilvl="4" w:tplc="FFFFFFFF" w:tentative="1">
+      <w:start w:val="1"/>
+      <w:numFmt w:val="lowerLetter"/>
+      <w:lvlText w:val="%5."/>
+      <w:lvlJc w:val="left"/>
+      <w:pPr>
+        <w:ind w:left="3240" w:hanging="360"/>
+      </w:pPr>
+    </w:lvl>
+    <w:lvl w:ilvl="5" w:tplc="FFFFFFFF" w:tentative="1">
+      <w:start w:val="1"/>
+      <w:numFmt w:val="lowerRoman"/>
+      <w:lvlText w:val="%6."/>
+      <w:lvlJc w:val="right"/>
+      <w:pPr>
+        <w:ind w:left="3960" w:hanging="180"/>
+      </w:pPr>
+    </w:lvl>
+    <w:lvl w:ilvl="6" w:tplc="FFFFFFFF" w:tentative="1">
+      <w:start w:val="1"/>
+      <w:numFmt w:val="decimal"/>
+      <w:lvlText w:val="%7."/>
+      <w:lvlJc w:val="left"/>
+      <w:pPr>
+        <w:ind w:left="4680" w:hanging="360"/>
+      </w:pPr>
+    </w:lvl>
+    <w:lvl w:ilvl="7" w:tplc="FFFFFFFF" w:tentative="1">
+      <w:start w:val="1"/>
+      <w:numFmt w:val="lowerLetter"/>
+      <w:lvlText w:val="%8."/>
+      <w:lvlJc w:val="left"/>
+      <w:pPr>
+        <w:ind w:left="5400" w:hanging="360"/>
+      </w:pPr>
+    </w:lvl>
+    <w:lvl w:ilvl="8" w:tplc="FFFFFFFF" w:tentative="1">
+      <w:start w:val="1"/>
+      <w:numFmt w:val="lowerRoman"/>
+      <w:lvlText w:val="%9."/>
+      <w:lvlJc w:val="right"/>
+      <w:pPr>
+        <w:ind w:left="6120" w:hanging="180"/>
+      </w:pPr>
+    </w:lvl>
+  </w:abstractNum>
+  <w:abstractNum w:abstractNumId="44" w15:restartNumberingAfterBreak="0">
     <w:nsid w:val="7AF25F8A"/>
     <w:multiLevelType w:val="hybridMultilevel"/>
     <w:tmpl w:val="5B9E23AA"/>
@@ -27152,7 +27556,7 @@
       </w:rPr>
     </w:lvl>
   </w:abstractNum>
-  <w:abstractNum w:abstractNumId="42" w15:restartNumberingAfterBreak="0">
+  <w:abstractNum w:abstractNumId="45" w15:restartNumberingAfterBreak="0">
     <w:nsid w:val="7DA2727A"/>
     <w:multiLevelType w:val="hybridMultilevel"/>
     <w:tmpl w:val="0BC86E02"/>
@@ -27243,7 +27647,7 @@
       </w:pPr>
     </w:lvl>
   </w:abstractNum>
-  <w:abstractNum w:abstractNumId="43" w15:restartNumberingAfterBreak="0">
+  <w:abstractNum w:abstractNumId="46" w15:restartNumberingAfterBreak="0">
     <w:nsid w:val="7F275902"/>
     <w:multiLevelType w:val="hybridMultilevel"/>
     <w:tmpl w:val="D974F474"/>
@@ -27357,28 +27761,28 @@
     </w:lvl>
   </w:abstractNum>
   <w:num w:numId="1" w16cid:durableId="765925595">
-    <w:abstractNumId w:val="24"/>
+    <w:abstractNumId w:val="25"/>
   </w:num>
   <w:num w:numId="2" w16cid:durableId="2014645519">
-    <w:abstractNumId w:val="15"/>
+    <w:abstractNumId w:val="16"/>
   </w:num>
   <w:num w:numId="3" w16cid:durableId="1856268555">
-    <w:abstractNumId w:val="18"/>
+    <w:abstractNumId w:val="19"/>
   </w:num>
   <w:num w:numId="4" w16cid:durableId="1388605352">
-    <w:abstractNumId w:val="22"/>
+    <w:abstractNumId w:val="23"/>
   </w:num>
   <w:num w:numId="5" w16cid:durableId="804811255">
-    <w:abstractNumId w:val="29"/>
+    <w:abstractNumId w:val="31"/>
   </w:num>
   <w:num w:numId="6" w16cid:durableId="443115216">
-    <w:abstractNumId w:val="42"/>
+    <w:abstractNumId w:val="45"/>
   </w:num>
   <w:num w:numId="7" w16cid:durableId="547956557">
     <w:abstractNumId w:val="4"/>
   </w:num>
   <w:num w:numId="8" w16cid:durableId="1544948779">
-    <w:abstractNumId w:val="13"/>
+    <w:abstractNumId w:val="14"/>
   </w:num>
   <w:num w:numId="9" w16cid:durableId="584846432">
     <w:abstractNumId w:val="8"/>
@@ -27387,13 +27791,13 @@
     <w:abstractNumId w:val="2"/>
   </w:num>
   <w:num w:numId="11" w16cid:durableId="797529800">
-    <w:abstractNumId w:val="28"/>
+    <w:abstractNumId w:val="30"/>
   </w:num>
   <w:num w:numId="12" w16cid:durableId="2001544063">
-    <w:abstractNumId w:val="17"/>
+    <w:abstractNumId w:val="18"/>
   </w:num>
   <w:num w:numId="13" w16cid:durableId="1112675404">
-    <w:abstractNumId w:val="33"/>
+    <w:abstractNumId w:val="35"/>
   </w:num>
   <w:num w:numId="14" w16cid:durableId="1950971499">
     <w:abstractNumId w:val="6"/>
@@ -27405,34 +27809,34 @@
     <w:abstractNumId w:val="0"/>
   </w:num>
   <w:num w:numId="17" w16cid:durableId="1947930108">
+    <w:abstractNumId w:val="28"/>
+  </w:num>
+  <w:num w:numId="18" w16cid:durableId="1937053029">
+    <w:abstractNumId w:val="29"/>
+  </w:num>
+  <w:num w:numId="19" w16cid:durableId="1149126729">
+    <w:abstractNumId w:val="38"/>
+  </w:num>
+  <w:num w:numId="20" w16cid:durableId="812135602">
+    <w:abstractNumId w:val="24"/>
+  </w:num>
+  <w:num w:numId="21" w16cid:durableId="1039892163">
     <w:abstractNumId w:val="26"/>
   </w:num>
-  <w:num w:numId="18" w16cid:durableId="1937053029">
-    <w:abstractNumId w:val="27"/>
-  </w:num>
-  <w:num w:numId="19" w16cid:durableId="1149126729">
-    <w:abstractNumId w:val="36"/>
-  </w:num>
-  <w:num w:numId="20" w16cid:durableId="812135602">
-    <w:abstractNumId w:val="23"/>
-  </w:num>
-  <w:num w:numId="21" w16cid:durableId="1039892163">
-    <w:abstractNumId w:val="25"/>
-  </w:num>
   <w:num w:numId="22" w16cid:durableId="1853033628">
-    <w:abstractNumId w:val="32"/>
+    <w:abstractNumId w:val="34"/>
   </w:num>
   <w:num w:numId="23" w16cid:durableId="804004556">
-    <w:abstractNumId w:val="14"/>
+    <w:abstractNumId w:val="15"/>
   </w:num>
   <w:num w:numId="24" w16cid:durableId="476381452">
-    <w:abstractNumId w:val="16"/>
+    <w:abstractNumId w:val="17"/>
   </w:num>
   <w:num w:numId="25" w16cid:durableId="684790735">
-    <w:abstractNumId w:val="40"/>
+    <w:abstractNumId w:val="42"/>
   </w:num>
   <w:num w:numId="26" w16cid:durableId="1919434316">
-    <w:abstractNumId w:val="20"/>
+    <w:abstractNumId w:val="21"/>
   </w:num>
   <w:num w:numId="27" w16cid:durableId="814222229">
     <w:abstractNumId w:val="11"/>
@@ -27441,28 +27845,28 @@
     <w:abstractNumId w:val="1"/>
   </w:num>
   <w:num w:numId="29" w16cid:durableId="357781409">
-    <w:abstractNumId w:val="34"/>
+    <w:abstractNumId w:val="36"/>
   </w:num>
   <w:num w:numId="30" w16cid:durableId="857159925">
-    <w:abstractNumId w:val="12"/>
+    <w:abstractNumId w:val="13"/>
   </w:num>
   <w:num w:numId="31" w16cid:durableId="2088722264">
-    <w:abstractNumId w:val="39"/>
+    <w:abstractNumId w:val="41"/>
   </w:num>
   <w:num w:numId="32" w16cid:durableId="309747467">
-    <w:abstractNumId w:val="31"/>
+    <w:abstractNumId w:val="33"/>
   </w:num>
   <w:num w:numId="33" w16cid:durableId="465515159">
-    <w:abstractNumId w:val="43"/>
+    <w:abstractNumId w:val="46"/>
   </w:num>
   <w:num w:numId="34" w16cid:durableId="1215779636">
-    <w:abstractNumId w:val="19"/>
+    <w:abstractNumId w:val="20"/>
   </w:num>
   <w:num w:numId="35" w16cid:durableId="1093011222">
-    <w:abstractNumId w:val="41"/>
+    <w:abstractNumId w:val="44"/>
   </w:num>
   <w:num w:numId="36" w16cid:durableId="1207721739">
-    <w:abstractNumId w:val="37"/>
+    <w:abstractNumId w:val="39"/>
   </w:num>
   <w:num w:numId="37" w16cid:durableId="1221674765">
     <w:abstractNumId w:val="9"/>
@@ -27474,19 +27878,28 @@
     <w:abstractNumId w:val="7"/>
   </w:num>
   <w:num w:numId="40" w16cid:durableId="1728996047">
-    <w:abstractNumId w:val="30"/>
+    <w:abstractNumId w:val="32"/>
   </w:num>
   <w:num w:numId="41" w16cid:durableId="1066146983">
-    <w:abstractNumId w:val="38"/>
+    <w:abstractNumId w:val="40"/>
   </w:num>
   <w:num w:numId="42" w16cid:durableId="2135100485">
-    <w:abstractNumId w:val="35"/>
+    <w:abstractNumId w:val="37"/>
   </w:num>
   <w:num w:numId="43" w16cid:durableId="1139153791">
     <w:abstractNumId w:val="10"/>
   </w:num>
   <w:num w:numId="44" w16cid:durableId="372075104">
-    <w:abstractNumId w:val="21"/>
+    <w:abstractNumId w:val="22"/>
+  </w:num>
+  <w:num w:numId="45" w16cid:durableId="517044302">
+    <w:abstractNumId w:val="12"/>
+  </w:num>
+  <w:num w:numId="46" w16cid:durableId="1429932281">
+    <w:abstractNumId w:val="27"/>
+  </w:num>
+  <w:num w:numId="47" w16cid:durableId="2101169632">
+    <w:abstractNumId w:val="43"/>
   </w:num>
   <w:numIdMacAtCleanup w:val="44"/>
 </w:numbering>
@@ -27984,7 +28397,6 @@
   <w:style w:type="character" w:default="1" w:styleId="DefaultParagraphFont">
     <w:name w:val="Default Paragraph Font"/>
     <w:uiPriority w:val="1"/>
-    <w:semiHidden/>
     <w:unhideWhenUsed/>
   </w:style>
   <w:style w:type="table" w:default="1" w:styleId="TableNormal">

</xml_diff>

<commit_message>
Scaling and curve patch
</commit_message>
<xml_diff>
--- a/docs/MSc Project Dissertation Draft-Cate.docx
+++ b/docs/MSc Project Dissertation Draft-Cate.docx
@@ -10560,10 +10560,7 @@
     </w:p>
     <w:p>
       <w:r>
-        <w:t xml:space="preserve">User </w:t>
-      </w:r>
-      <w:r>
-        <w:t>types:</w:t>
+        <w:t>User types:</w:t>
       </w:r>
     </w:p>
     <w:p>
@@ -11850,7 +11847,7 @@
         </w:rPr>
         <w:lastRenderedPageBreak/>
         <w:drawing>
-          <wp:inline distT="0" distB="0" distL="0" distR="0" wp14:anchorId="04DC5ECA" wp14:editId="2A33C44D">
+          <wp:inline distT="0" distB="0" distL="0" distR="0" wp14:anchorId="04DC5ECA" wp14:editId="45EBD85C">
             <wp:extent cx="5731510" cy="4998720"/>
             <wp:effectExtent l="0" t="0" r="2540" b="0"/>
             <wp:docPr id="638551214" name="Picture 2" descr="A diagram of a process&#10;&#10;AI-generated content may be incorrect."/>
@@ -11953,7 +11950,7 @@
         </w:rPr>
         <w:lastRenderedPageBreak/>
         <w:drawing>
-          <wp:inline distT="0" distB="0" distL="0" distR="0" wp14:anchorId="053E3080" wp14:editId="4EFBBAA2">
+          <wp:inline distT="0" distB="0" distL="0" distR="0" wp14:anchorId="053E3080" wp14:editId="2B1E5692">
             <wp:extent cx="3977640" cy="6827520"/>
             <wp:effectExtent l="0" t="0" r="3810" b="0"/>
             <wp:docPr id="632970766" name="Picture 4" descr="A diagram of a flowchart&#10;&#10;AI-generated content may be incorrect."/>
@@ -12104,7 +12101,7 @@
           <w:noProof/>
         </w:rPr>
         <w:drawing>
-          <wp:inline distT="0" distB="0" distL="0" distR="0" wp14:anchorId="4F04DDCC" wp14:editId="0F732268">
+          <wp:inline distT="0" distB="0" distL="0" distR="0" wp14:anchorId="4F04DDCC" wp14:editId="1685EE94">
             <wp:extent cx="4732020" cy="5509260"/>
             <wp:effectExtent l="0" t="0" r="0" b="0"/>
             <wp:docPr id="2093816888" name="Picture 6" descr="A diagram of a flowchart&#10;&#10;AI-generated content may be incorrect."/>
@@ -12284,7 +12281,7 @@
           <w:noProof/>
         </w:rPr>
         <w:drawing>
-          <wp:inline distT="0" distB="0" distL="0" distR="0" wp14:anchorId="44710D75" wp14:editId="7D10FAD1">
+          <wp:inline distT="0" distB="0" distL="0" distR="0" wp14:anchorId="44710D75" wp14:editId="1B654147">
             <wp:extent cx="3718560" cy="6286500"/>
             <wp:effectExtent l="0" t="0" r="0" b="0"/>
             <wp:docPr id="1281451596" name="Picture 1" descr="A diagram of a flowchart&#10;&#10;AI-generated content may be incorrect."/>
@@ -19584,14 +19581,7 @@
                 <w:rFonts w:ascii="Arial" w:hAnsi="Arial" w:cs="Arial"/>
                 <w:color w:val="000000"/>
               </w:rPr>
-              <w:t>T-2</w:t>
-            </w:r>
-            <w:r>
-              <w:rPr>
-                <w:rFonts w:ascii="Arial" w:hAnsi="Arial" w:cs="Arial"/>
-                <w:color w:val="000000"/>
-              </w:rPr>
-              <w:t>5</w:t>
+              <w:t>T-25</w:t>
             </w:r>
           </w:p>
         </w:tc>
@@ -19660,13 +19650,7 @@
               <w:t>°</w:t>
             </w:r>
             <w:r>
-              <w:t xml:space="preserve"> to the left</w:t>
-            </w:r>
-            <w:r>
-              <w:t>,</w:t>
-            </w:r>
-            <w:r>
-              <w:t xml:space="preserve"> and “turtle.left(90)” is displayed in the output box.</w:t>
+              <w:t xml:space="preserve"> to the left, and “turtle.left(90)” is displayed in the output box.</w:t>
             </w:r>
           </w:p>
         </w:tc>
@@ -19700,6 +19684,13 @@
                 <w:color w:val="000000"/>
               </w:rPr>
             </w:pPr>
+            <w:r>
+              <w:rPr>
+                <w:rFonts w:ascii="Arial" w:hAnsi="Arial" w:cs="Arial"/>
+                <w:color w:val="000000"/>
+              </w:rPr>
+              <w:t>T-26</w:t>
+            </w:r>
           </w:p>
         </w:tc>
         <w:tc>
@@ -19714,19 +19705,7 @@
               <w:rPr>
                 <w:rFonts w:ascii="Arial" w:hAnsi="Arial" w:cs="Arial"/>
               </w:rPr>
-              <w:t xml:space="preserve">° </w:t>
-            </w:r>
-            <w:r>
-              <w:rPr>
-                <w:rFonts w:ascii="Arial" w:hAnsi="Arial" w:cs="Arial"/>
-              </w:rPr>
-              <w:t>left</w:t>
-            </w:r>
-            <w:r>
-              <w:rPr>
-                <w:rFonts w:ascii="Arial" w:hAnsi="Arial" w:cs="Arial"/>
-              </w:rPr>
-              <w:t>?</w:t>
+              <w:t>° left?</w:t>
             </w:r>
           </w:p>
         </w:tc>
@@ -19748,13 +19727,7 @@
               </w:numPr>
             </w:pPr>
             <w:r>
-              <w:t>Type “turtle.</w:t>
-            </w:r>
-            <w:r>
-              <w:t>left</w:t>
-            </w:r>
-            <w:r>
-              <w:t>(180)”</w:t>
+              <w:t>Type “turtle.left(180)”</w:t>
             </w:r>
           </w:p>
           <w:p>
@@ -19785,25 +19758,7 @@
               <w:t>°</w:t>
             </w:r>
             <w:r>
-              <w:t xml:space="preserve"> to the </w:t>
-            </w:r>
-            <w:r>
-              <w:t>lef</w:t>
-            </w:r>
-            <w:r>
-              <w:t>t</w:t>
-            </w:r>
-            <w:r>
-              <w:t>,</w:t>
-            </w:r>
-            <w:r>
-              <w:t xml:space="preserve"> and “turtle.</w:t>
-            </w:r>
-            <w:r>
-              <w:t>lef</w:t>
-            </w:r>
-            <w:r>
-              <w:t>t(180)” is displayed in the output box.</w:t>
+              <w:t xml:space="preserve"> to the left, and “turtle.left(180)” is displayed in the output box.</w:t>
             </w:r>
           </w:p>
         </w:tc>
@@ -19813,13 +19768,7 @@
           </w:tcPr>
           <w:p>
             <w:r>
-              <w:t xml:space="preserve">The virtual turtle also turns </w:t>
-            </w:r>
-            <w:r>
-              <w:t>lef</w:t>
-            </w:r>
-            <w:r>
-              <w:t>t so it is now facing West.</w:t>
+              <w:t>The virtual turtle also turns left so it is now facing West.</w:t>
             </w:r>
           </w:p>
         </w:tc>
@@ -19843,6 +19792,13 @@
                 <w:color w:val="000000"/>
               </w:rPr>
             </w:pPr>
+            <w:r>
+              <w:rPr>
+                <w:rFonts w:ascii="Arial" w:hAnsi="Arial" w:cs="Arial"/>
+                <w:color w:val="000000"/>
+              </w:rPr>
+              <w:t>T-27</w:t>
+            </w:r>
           </w:p>
         </w:tc>
         <w:tc>
@@ -19857,19 +19813,7 @@
               <w:rPr>
                 <w:rFonts w:ascii="Arial" w:hAnsi="Arial" w:cs="Arial"/>
               </w:rPr>
-              <w:t xml:space="preserve">° </w:t>
-            </w:r>
-            <w:r>
-              <w:rPr>
-                <w:rFonts w:ascii="Arial" w:hAnsi="Arial" w:cs="Arial"/>
-              </w:rPr>
-              <w:t>lef</w:t>
-            </w:r>
-            <w:r>
-              <w:rPr>
-                <w:rFonts w:ascii="Arial" w:hAnsi="Arial" w:cs="Arial"/>
-              </w:rPr>
-              <w:t>t?</w:t>
+              <w:t>° left?</w:t>
             </w:r>
           </w:p>
         </w:tc>
@@ -19892,13 +19836,7 @@
             </w:pPr>
             <w:r>
               <w:lastRenderedPageBreak/>
-              <w:t>Type “turtle.</w:t>
-            </w:r>
-            <w:r>
-              <w:t>lef</w:t>
-            </w:r>
-            <w:r>
-              <w:t>t(360)”</w:t>
+              <w:t>Type “turtle.left(360)”</w:t>
             </w:r>
           </w:p>
           <w:p>
@@ -19930,25 +19868,7 @@
               <w:t>°</w:t>
             </w:r>
             <w:r>
-              <w:t xml:space="preserve"> to the </w:t>
-            </w:r>
-            <w:r>
-              <w:t>lef</w:t>
-            </w:r>
-            <w:r>
-              <w:t>t</w:t>
-            </w:r>
-            <w:r>
-              <w:t>,</w:t>
-            </w:r>
-            <w:r>
-              <w:t xml:space="preserve"> and “turtle.</w:t>
-            </w:r>
-            <w:r>
-              <w:t>lef</w:t>
-            </w:r>
-            <w:r>
-              <w:t xml:space="preserve">t(360)” </w:t>
+              <w:t xml:space="preserve"> to the left, and “turtle.left(360)” </w:t>
             </w:r>
             <w:r>
               <w:lastRenderedPageBreak/>
@@ -19963,23 +19883,11 @@
           <w:p>
             <w:r>
               <w:lastRenderedPageBreak/>
-              <w:t xml:space="preserve">The virtual turtle also turns </w:t>
-            </w:r>
-            <w:r>
-              <w:t>left</w:t>
-            </w:r>
-            <w:r>
-              <w:t xml:space="preserve"> so it is now </w:t>
+              <w:t xml:space="preserve">The virtual turtle also turns left so it is now </w:t>
             </w:r>
             <w:r>
               <w:lastRenderedPageBreak/>
-              <w:t>facing East</w:t>
-            </w:r>
-            <w:r>
-              <w:t>, its original position</w:t>
-            </w:r>
-            <w:r>
-              <w:t>.</w:t>
+              <w:t>facing East, its original position.</w:t>
             </w:r>
           </w:p>
         </w:tc>
@@ -20003,6 +19911,13 @@
                 <w:color w:val="000000"/>
               </w:rPr>
             </w:pPr>
+            <w:r>
+              <w:rPr>
+                <w:rFonts w:ascii="Arial" w:hAnsi="Arial" w:cs="Arial"/>
+                <w:color w:val="000000"/>
+              </w:rPr>
+              <w:t>T-28</w:t>
+            </w:r>
           </w:p>
         </w:tc>
         <w:tc>
@@ -20011,13 +19926,7 @@
           </w:tcPr>
           <w:p>
             <w:r>
-              <w:t xml:space="preserve">Can a negative value be entered for moving </w:t>
-            </w:r>
-            <w:r>
-              <w:t>lef</w:t>
-            </w:r>
-            <w:r>
-              <w:t>t</w:t>
+              <w:t>Can a negative value be entered for moving left</w:t>
             </w:r>
             <w:r>
               <w:rPr>
@@ -20045,13 +19954,7 @@
               </w:numPr>
             </w:pPr>
             <w:r>
-              <w:t>Type “turtle.</w:t>
-            </w:r>
-            <w:r>
-              <w:t>lef</w:t>
-            </w:r>
-            <w:r>
-              <w:t>t(-90)”</w:t>
+              <w:t>Type “turtle.left(-90)”</w:t>
             </w:r>
           </w:p>
           <w:p>
@@ -20082,25 +19985,7 @@
               <w:t>°</w:t>
             </w:r>
             <w:r>
-              <w:t xml:space="preserve"> to the </w:t>
-            </w:r>
-            <w:r>
-              <w:t>righ</w:t>
-            </w:r>
-            <w:r>
-              <w:t>t</w:t>
-            </w:r>
-            <w:r>
-              <w:t>,</w:t>
-            </w:r>
-            <w:r>
-              <w:t xml:space="preserve"> and “turtle.</w:t>
-            </w:r>
-            <w:r>
-              <w:t>lef</w:t>
-            </w:r>
-            <w:r>
-              <w:t>t(-90)” is displayed in the output box.</w:t>
+              <w:t xml:space="preserve"> to the right, and “turtle.left(-90)” is displayed in the output box.</w:t>
             </w:r>
           </w:p>
         </w:tc>
@@ -20110,19 +19995,7 @@
           </w:tcPr>
           <w:p>
             <w:r>
-              <w:t xml:space="preserve">The virtual turtle also turns </w:t>
-            </w:r>
-            <w:r>
-              <w:t>right,</w:t>
-            </w:r>
-            <w:r>
-              <w:t xml:space="preserve"> so it is now facing </w:t>
-            </w:r>
-            <w:r>
-              <w:t>Sou</w:t>
-            </w:r>
-            <w:r>
-              <w:t>th.</w:t>
+              <w:t>The virtual turtle also turns right, so it is now facing South.</w:t>
             </w:r>
           </w:p>
         </w:tc>
@@ -20146,6 +20019,13 @@
                 <w:color w:val="000000"/>
               </w:rPr>
             </w:pPr>
+            <w:r>
+              <w:rPr>
+                <w:rFonts w:ascii="Arial" w:hAnsi="Arial" w:cs="Arial"/>
+                <w:color w:val="000000"/>
+              </w:rPr>
+              <w:t>T-29</w:t>
+            </w:r>
           </w:p>
         </w:tc>
         <w:tc>
@@ -20172,7 +20052,7 @@
               <w:pStyle w:val="ListParagraph"/>
               <w:numPr>
                 <w:ilvl w:val="0"/>
-                <w:numId w:val="47"/>
+                <w:numId w:val="48"/>
               </w:numPr>
             </w:pPr>
             <w:r>
@@ -20180,20 +20060,11 @@
             </w:r>
             <w:proofErr w:type="spellStart"/>
             <w:r>
-              <w:t>turtle.</w:t>
-            </w:r>
-            <w:r>
-              <w:t>curve</w:t>
+              <w:t>turtle.curve</w:t>
             </w:r>
             <w:proofErr w:type="spellEnd"/>
             <w:r>
-              <w:t>(</w:t>
-            </w:r>
-            <w:r>
-              <w:t>0, 0</w:t>
-            </w:r>
-            <w:r>
-              <w:t>)”</w:t>
+              <w:t>(100, 60)”</w:t>
             </w:r>
           </w:p>
           <w:p>
@@ -20201,7 +20072,7 @@
               <w:pStyle w:val="ListParagraph"/>
               <w:numPr>
                 <w:ilvl w:val="0"/>
-                <w:numId w:val="47"/>
+                <w:numId w:val="48"/>
               </w:numPr>
             </w:pPr>
             <w:r>
@@ -20213,13 +20084,50 @@
           <w:tcPr>
             <w:tcW w:w="2946" w:type="dxa"/>
           </w:tcPr>
-          <w:p/>
+          <w:p>
+            <w:r>
+              <w:t xml:space="preserve">The turtlebot </w:t>
+            </w:r>
+            <w:r>
+              <w:t>draws an arc of a chord length of approximately 95.5mm</w:t>
+            </w:r>
+            <w:r>
+              <w:t>, and “</w:t>
+            </w:r>
+            <w:proofErr w:type="spellStart"/>
+            <w:r>
+              <w:t>turtle.</w:t>
+            </w:r>
+            <w:r>
+              <w:t>curve</w:t>
+            </w:r>
+            <w:proofErr w:type="spellEnd"/>
+            <w:r>
+              <w:t>(</w:t>
+            </w:r>
+            <w:r>
+              <w:t>100, 60</w:t>
+            </w:r>
+            <w:r>
+              <w:t>)” is displayed in the output box.</w:t>
+            </w:r>
+          </w:p>
         </w:tc>
         <w:tc>
           <w:tcPr>
             <w:tcW w:w="2766" w:type="dxa"/>
           </w:tcPr>
-          <w:p/>
+          <w:p>
+            <w:r>
+              <w:t xml:space="preserve">The virtual turtle also </w:t>
+            </w:r>
+            <w:r>
+              <w:t>draws an arc mirroring the amount turned by the turtlebot</w:t>
+            </w:r>
+            <w:r>
+              <w:t>.</w:t>
+            </w:r>
+          </w:p>
         </w:tc>
         <w:tc>
           <w:tcPr>
@@ -20241,13 +20149,24 @@
                 <w:color w:val="000000"/>
               </w:rPr>
             </w:pPr>
+            <w:r>
+              <w:rPr>
+                <w:rFonts w:ascii="Arial" w:hAnsi="Arial" w:cs="Arial"/>
+                <w:color w:val="000000"/>
+              </w:rPr>
+              <w:t>T-30</w:t>
+            </w:r>
           </w:p>
         </w:tc>
         <w:tc>
           <w:tcPr>
             <w:tcW w:w="1390" w:type="dxa"/>
           </w:tcPr>
-          <w:p/>
+          <w:p>
+            <w:r>
+              <w:t>Can the turtle draw a semicircle?</w:t>
+            </w:r>
+          </w:p>
         </w:tc>
         <w:tc>
           <w:tcPr>
@@ -20255,7 +20174,51 @@
           </w:tcPr>
           <w:p>
             <w:r>
-              <w:t>(0,360)</w:t>
+              <w:t>Following the state after T-1</w:t>
+            </w:r>
+            <w:r>
+              <w:t>3</w:t>
+            </w:r>
+            <w:r>
+              <w:t>:</w:t>
+            </w:r>
+          </w:p>
+          <w:p>
+            <w:pPr>
+              <w:pStyle w:val="ListParagraph"/>
+              <w:numPr>
+                <w:ilvl w:val="0"/>
+                <w:numId w:val="49"/>
+              </w:numPr>
+            </w:pPr>
+            <w:r>
+              <w:t>Type “</w:t>
+            </w:r>
+            <w:proofErr w:type="spellStart"/>
+            <w:r>
+              <w:t>turtle.curve</w:t>
+            </w:r>
+            <w:proofErr w:type="spellEnd"/>
+            <w:r>
+              <w:t xml:space="preserve">(200, </w:t>
+            </w:r>
+            <w:r>
+              <w:t>18</w:t>
+            </w:r>
+            <w:r>
+              <w:t>0)”</w:t>
+            </w:r>
+          </w:p>
+          <w:p>
+            <w:pPr>
+              <w:pStyle w:val="ListParagraph"/>
+              <w:numPr>
+                <w:ilvl w:val="0"/>
+                <w:numId w:val="49"/>
+              </w:numPr>
+            </w:pPr>
+            <w:r>
+              <w:t>Press run</w:t>
             </w:r>
           </w:p>
         </w:tc>
@@ -20263,13 +20226,47 @@
           <w:tcPr>
             <w:tcW w:w="2946" w:type="dxa"/>
           </w:tcPr>
-          <w:p/>
+          <w:p>
+            <w:r>
+              <w:t xml:space="preserve">The turtlebot draws an arc of a chord length of approximately </w:t>
+            </w:r>
+            <w:r>
+              <w:t>127.5</w:t>
+            </w:r>
+            <w:r>
+              <w:t>mm, and “</w:t>
+            </w:r>
+            <w:proofErr w:type="spellStart"/>
+            <w:r>
+              <w:t>turtle.curve</w:t>
+            </w:r>
+            <w:proofErr w:type="spellEnd"/>
+            <w:r>
+              <w:t>(</w:t>
+            </w:r>
+            <w:r>
+              <w:t>2</w:t>
+            </w:r>
+            <w:r>
+              <w:t xml:space="preserve">00, </w:t>
+            </w:r>
+            <w:r>
+              <w:t>18</w:t>
+            </w:r>
+            <w:r>
+              <w:t>0)” is displayed in the output box.</w:t>
+            </w:r>
+          </w:p>
         </w:tc>
         <w:tc>
           <w:tcPr>
             <w:tcW w:w="2766" w:type="dxa"/>
           </w:tcPr>
-          <w:p/>
+          <w:p>
+            <w:r>
+              <w:t>The virtual turtle also draws an arc mirroring the amount turned by the turtlebot.</w:t>
+            </w:r>
+          </w:p>
         </w:tc>
         <w:tc>
           <w:tcPr>
@@ -20291,13 +20288,24 @@
                 <w:color w:val="000000"/>
               </w:rPr>
             </w:pPr>
+            <w:r>
+              <w:rPr>
+                <w:rFonts w:ascii="Arial" w:hAnsi="Arial" w:cs="Arial"/>
+                <w:color w:val="000000"/>
+              </w:rPr>
+              <w:t>T-31</w:t>
+            </w:r>
           </w:p>
         </w:tc>
         <w:tc>
           <w:tcPr>
             <w:tcW w:w="1390" w:type="dxa"/>
           </w:tcPr>
-          <w:p/>
+          <w:p>
+            <w:r>
+              <w:t>Can the turtle do a turn using the curve function?</w:t>
+            </w:r>
+          </w:p>
         </w:tc>
         <w:tc>
           <w:tcPr>
@@ -20305,7 +20313,51 @@
           </w:tcPr>
           <w:p>
             <w:r>
-              <w:t>(360,0)</w:t>
+              <w:t>Following the state after T-1</w:t>
+            </w:r>
+            <w:r>
+              <w:t>3</w:t>
+            </w:r>
+            <w:r>
+              <w:t>:</w:t>
+            </w:r>
+          </w:p>
+          <w:p>
+            <w:pPr>
+              <w:pStyle w:val="ListParagraph"/>
+              <w:numPr>
+                <w:ilvl w:val="0"/>
+                <w:numId w:val="50"/>
+              </w:numPr>
+            </w:pPr>
+            <w:r>
+              <w:t>Type “</w:t>
+            </w:r>
+            <w:proofErr w:type="spellStart"/>
+            <w:r>
+              <w:t>turtle.curve</w:t>
+            </w:r>
+            <w:proofErr w:type="spellEnd"/>
+            <w:r>
+              <w:t xml:space="preserve">(0, </w:t>
+            </w:r>
+            <w:r>
+              <w:t>36</w:t>
+            </w:r>
+            <w:r>
+              <w:t>0)”</w:t>
+            </w:r>
+          </w:p>
+          <w:p>
+            <w:pPr>
+              <w:pStyle w:val="ListParagraph"/>
+              <w:numPr>
+                <w:ilvl w:val="0"/>
+                <w:numId w:val="50"/>
+              </w:numPr>
+            </w:pPr>
+            <w:r>
+              <w:t>Press run</w:t>
             </w:r>
           </w:p>
         </w:tc>
@@ -20313,13 +20365,29 @@
           <w:tcPr>
             <w:tcW w:w="2946" w:type="dxa"/>
           </w:tcPr>
-          <w:p/>
+          <w:p>
+            <w:r>
+              <w:t>The turtlebot does a full turn clockwise, and “</w:t>
+            </w:r>
+            <w:proofErr w:type="spellStart"/>
+            <w:r>
+              <w:t>turtle.curve</w:t>
+            </w:r>
+            <w:proofErr w:type="spellEnd"/>
+            <w:r>
+              <w:t>(0, 360)” is displayed in the output box.</w:t>
+            </w:r>
+          </w:p>
         </w:tc>
         <w:tc>
           <w:tcPr>
             <w:tcW w:w="2766" w:type="dxa"/>
           </w:tcPr>
-          <w:p/>
+          <w:p>
+            <w:r>
+              <w:t>The virtual turtle also turns in a circle clockwise, so it is now facing East.</w:t>
+            </w:r>
+          </w:p>
         </w:tc>
         <w:tc>
           <w:tcPr>
@@ -20341,13 +20409,30 @@
                 <w:color w:val="000000"/>
               </w:rPr>
             </w:pPr>
+            <w:r>
+              <w:rPr>
+                <w:rFonts w:ascii="Arial" w:hAnsi="Arial" w:cs="Arial"/>
+                <w:color w:val="000000"/>
+              </w:rPr>
+              <w:t>T-32</w:t>
+            </w:r>
           </w:p>
         </w:tc>
         <w:tc>
           <w:tcPr>
             <w:tcW w:w="1390" w:type="dxa"/>
           </w:tcPr>
-          <w:p/>
+          <w:p>
+            <w:r>
+              <w:t>Can the turtle</w:t>
+            </w:r>
+            <w:r>
+              <w:t xml:space="preserve"> move in a straight line</w:t>
+            </w:r>
+            <w:r>
+              <w:t xml:space="preserve"> using the curve function?</w:t>
+            </w:r>
+          </w:p>
         </w:tc>
         <w:tc>
           <w:tcPr>
@@ -20355,7 +20440,51 @@
           </w:tcPr>
           <w:p>
             <w:r>
-              <w:t>(100,60)</w:t>
+              <w:t>Following the state after T-1</w:t>
+            </w:r>
+            <w:r>
+              <w:t>3</w:t>
+            </w:r>
+            <w:r>
+              <w:t>:</w:t>
+            </w:r>
+          </w:p>
+          <w:p>
+            <w:pPr>
+              <w:pStyle w:val="ListParagraph"/>
+              <w:numPr>
+                <w:ilvl w:val="0"/>
+                <w:numId w:val="51"/>
+              </w:numPr>
+            </w:pPr>
+            <w:r>
+              <w:t>Type “</w:t>
+            </w:r>
+            <w:proofErr w:type="spellStart"/>
+            <w:r>
+              <w:t>turtle.curve</w:t>
+            </w:r>
+            <w:proofErr w:type="spellEnd"/>
+            <w:r>
+              <w:t>(</w:t>
+            </w:r>
+            <w:r>
+              <w:t>18</w:t>
+            </w:r>
+            <w:r>
+              <w:t>0, 0)”</w:t>
+            </w:r>
+          </w:p>
+          <w:p>
+            <w:pPr>
+              <w:pStyle w:val="ListParagraph"/>
+              <w:numPr>
+                <w:ilvl w:val="0"/>
+                <w:numId w:val="51"/>
+              </w:numPr>
+            </w:pPr>
+            <w:r>
+              <w:t>Press run</w:t>
             </w:r>
           </w:p>
         </w:tc>
@@ -20363,13 +20492,29 @@
           <w:tcPr>
             <w:tcW w:w="2946" w:type="dxa"/>
           </w:tcPr>
-          <w:p/>
+          <w:p>
+            <w:r>
+              <w:t>The turtlebot moves forward 180mm and “</w:t>
+            </w:r>
+            <w:proofErr w:type="spellStart"/>
+            <w:r>
+              <w:t>turtle.curve</w:t>
+            </w:r>
+            <w:proofErr w:type="spellEnd"/>
+            <w:r>
+              <w:t>(180, 0)” is displayed in the output box.</w:t>
+            </w:r>
+          </w:p>
         </w:tc>
         <w:tc>
           <w:tcPr>
             <w:tcW w:w="2766" w:type="dxa"/>
           </w:tcPr>
-          <w:p/>
+          <w:p>
+            <w:r>
+              <w:t>The virtual turtle moves forward.</w:t>
+            </w:r>
+          </w:p>
         </w:tc>
         <w:tc>
           <w:tcPr>
@@ -20391,31 +20536,100 @@
                 <w:color w:val="000000"/>
               </w:rPr>
             </w:pPr>
+            <w:r>
+              <w:rPr>
+                <w:rFonts w:ascii="Arial" w:hAnsi="Arial" w:cs="Arial"/>
+                <w:color w:val="000000"/>
+              </w:rPr>
+              <w:t>T-33</w:t>
+            </w:r>
           </w:p>
         </w:tc>
         <w:tc>
           <w:tcPr>
             <w:tcW w:w="1390" w:type="dxa"/>
           </w:tcPr>
-          <w:p/>
+          <w:p>
+            <w:r>
+              <w:t>Can zero values be entered for the curve function?</w:t>
+            </w:r>
+          </w:p>
         </w:tc>
         <w:tc>
           <w:tcPr>
             <w:tcW w:w="2398" w:type="dxa"/>
           </w:tcPr>
-          <w:p/>
+          <w:p>
+            <w:r>
+              <w:t>Following the state after T-1</w:t>
+            </w:r>
+            <w:r>
+              <w:t>3</w:t>
+            </w:r>
+            <w:r>
+              <w:t>:</w:t>
+            </w:r>
+          </w:p>
+          <w:p>
+            <w:pPr>
+              <w:pStyle w:val="ListParagraph"/>
+              <w:numPr>
+                <w:ilvl w:val="0"/>
+                <w:numId w:val="52"/>
+              </w:numPr>
+            </w:pPr>
+            <w:r>
+              <w:t>Type “</w:t>
+            </w:r>
+            <w:proofErr w:type="spellStart"/>
+            <w:r>
+              <w:t>turtle.curve</w:t>
+            </w:r>
+            <w:proofErr w:type="spellEnd"/>
+            <w:r>
+              <w:t>(0, 0)”</w:t>
+            </w:r>
+          </w:p>
+          <w:p>
+            <w:pPr>
+              <w:pStyle w:val="ListParagraph"/>
+              <w:numPr>
+                <w:ilvl w:val="0"/>
+                <w:numId w:val="52"/>
+              </w:numPr>
+            </w:pPr>
+            <w:r>
+              <w:t>Press run</w:t>
+            </w:r>
+          </w:p>
         </w:tc>
         <w:tc>
           <w:tcPr>
             <w:tcW w:w="2946" w:type="dxa"/>
           </w:tcPr>
-          <w:p/>
+          <w:p>
+            <w:r>
+              <w:t>The turtlebot does not move, and “</w:t>
+            </w:r>
+            <w:proofErr w:type="spellStart"/>
+            <w:r>
+              <w:t>turtle.curve</w:t>
+            </w:r>
+            <w:proofErr w:type="spellEnd"/>
+            <w:r>
+              <w:t>(0, 0)” is displayed in the output box.</w:t>
+            </w:r>
+          </w:p>
         </w:tc>
         <w:tc>
           <w:tcPr>
             <w:tcW w:w="2766" w:type="dxa"/>
           </w:tcPr>
-          <w:p/>
+          <w:p>
+            <w:r>
+              <w:t>The virtual turtle also does not move.</w:t>
+            </w:r>
+          </w:p>
         </w:tc>
         <w:tc>
           <w:tcPr>
@@ -20431,78 +20645,38 @@
             <w:vAlign w:val="center"/>
           </w:tcPr>
           <w:p>
-            <w:pPr>
+            <w:r>
               <w:rPr>
                 <w:rFonts w:ascii="Arial" w:hAnsi="Arial" w:cs="Arial"/>
                 <w:color w:val="000000"/>
               </w:rPr>
-            </w:pPr>
+              <w:t>T-34</w:t>
+            </w:r>
           </w:p>
         </w:tc>
         <w:tc>
           <w:tcPr>
             <w:tcW w:w="1390" w:type="dxa"/>
           </w:tcPr>
-          <w:p/>
+          <w:p>
+            <w:r>
+              <w:t>Can a variable be used for a forward value?</w:t>
+            </w:r>
+          </w:p>
         </w:tc>
         <w:tc>
           <w:tcPr>
             <w:tcW w:w="2398" w:type="dxa"/>
           </w:tcPr>
-          <w:p/>
-        </w:tc>
-        <w:tc>
-          <w:tcPr>
-            <w:tcW w:w="2946" w:type="dxa"/>
-          </w:tcPr>
-          <w:p/>
-        </w:tc>
-        <w:tc>
-          <w:tcPr>
-            <w:tcW w:w="2766" w:type="dxa"/>
-          </w:tcPr>
-          <w:p/>
-        </w:tc>
-        <w:tc>
-          <w:tcPr>
-            <w:tcW w:w="767" w:type="dxa"/>
-          </w:tcPr>
-          <w:p/>
-        </w:tc>
-      </w:tr>
-      <w:tr>
-        <w:tc>
-          <w:tcPr>
-            <w:tcW w:w="644" w:type="dxa"/>
-            <w:vAlign w:val="center"/>
-          </w:tcPr>
-          <w:p>
-            <w:r>
-              <w:rPr>
-                <w:rFonts w:ascii="Arial" w:hAnsi="Arial" w:cs="Arial"/>
-                <w:color w:val="000000"/>
-              </w:rPr>
-              <w:t>T-22</w:t>
-            </w:r>
-          </w:p>
-        </w:tc>
-        <w:tc>
-          <w:tcPr>
-            <w:tcW w:w="1390" w:type="dxa"/>
-          </w:tcPr>
-          <w:p>
-            <w:r>
-              <w:t>Can a variable be used for a forward value?</w:t>
-            </w:r>
-          </w:p>
-        </w:tc>
-        <w:tc>
-          <w:tcPr>
-            <w:tcW w:w="2398" w:type="dxa"/>
-          </w:tcPr>
-          <w:p>
-            <w:r>
-              <w:t>Following the state after T-12:</w:t>
+          <w:p>
+            <w:r>
+              <w:t>Following the state after T-1</w:t>
+            </w:r>
+            <w:r>
+              <w:t>2</w:t>
+            </w:r>
+            <w:r>
+              <w:t>:</w:t>
             </w:r>
           </w:p>
           <w:p>
@@ -20526,13 +20700,7 @@
               </w:numPr>
             </w:pPr>
             <w:r>
-              <w:t xml:space="preserve">Add a new </w:t>
-            </w:r>
-            <w:r>
-              <w:t>line.</w:t>
-            </w:r>
-            <w:r>
-              <w:t xml:space="preserve"> </w:t>
+              <w:t xml:space="preserve">Add a new line. </w:t>
             </w:r>
           </w:p>
           <w:p>
@@ -20599,7 +20767,7 @@
                 <w:rFonts w:ascii="Arial" w:hAnsi="Arial" w:cs="Arial"/>
                 <w:color w:val="000000"/>
               </w:rPr>
-              <w:t>T-23</w:t>
+              <w:t>T-35</w:t>
             </w:r>
           </w:p>
         </w:tc>
@@ -20643,13 +20811,7 @@
               </w:numPr>
             </w:pPr>
             <w:r>
-              <w:t xml:space="preserve">Add a new </w:t>
-            </w:r>
-            <w:r>
-              <w:t>line.</w:t>
-            </w:r>
-            <w:r>
-              <w:t xml:space="preserve"> </w:t>
+              <w:t xml:space="preserve">Add a new line. </w:t>
             </w:r>
           </w:p>
           <w:p>
@@ -20657,7 +20819,7 @@
               <w:pStyle w:val="ListParagraph"/>
               <w:numPr>
                 <w:ilvl w:val="0"/>
-                <w:numId w:val="47"/>
+                <w:numId w:val="52"/>
               </w:numPr>
             </w:pPr>
             <w:r>
@@ -20669,7 +20831,7 @@
               <w:pStyle w:val="ListParagraph"/>
               <w:numPr>
                 <w:ilvl w:val="0"/>
-                <w:numId w:val="47"/>
+                <w:numId w:val="52"/>
               </w:numPr>
             </w:pPr>
             <w:r>
@@ -20725,7 +20887,8 @@
                 <w:rFonts w:ascii="Arial" w:hAnsi="Arial" w:cs="Arial"/>
                 <w:color w:val="000000"/>
               </w:rPr>
-              <w:t>T-24</w:t>
+              <w:lastRenderedPageBreak/>
+              <w:t>T-36</w:t>
             </w:r>
           </w:p>
         </w:tc>
@@ -20769,13 +20932,7 @@
               </w:numPr>
             </w:pPr>
             <w:r>
-              <w:t xml:space="preserve">Add a new </w:t>
-            </w:r>
-            <w:r>
-              <w:t>line.</w:t>
-            </w:r>
-            <w:r>
-              <w:t xml:space="preserve"> </w:t>
+              <w:t xml:space="preserve">Add a new line. </w:t>
             </w:r>
           </w:p>
           <w:p>
@@ -20851,7 +21008,7 @@
                 <w:rFonts w:ascii="Arial" w:hAnsi="Arial" w:cs="Arial"/>
                 <w:color w:val="000000"/>
               </w:rPr>
-              <w:t>T-X</w:t>
+              <w:t>T-37</w:t>
             </w:r>
           </w:p>
         </w:tc>
@@ -20871,7 +21028,13 @@
           </w:tcPr>
           <w:p>
             <w:r>
-              <w:t>Following the state after T-12:</w:t>
+              <w:t>Following the state after T-1</w:t>
+            </w:r>
+            <w:r>
+              <w:t>3</w:t>
+            </w:r>
+            <w:r>
+              <w:t>:</w:t>
             </w:r>
           </w:p>
           <w:p>
@@ -20903,13 +21066,7 @@
               </w:numPr>
             </w:pPr>
             <w:r>
-              <w:t xml:space="preserve">Add a new </w:t>
-            </w:r>
-            <w:r>
-              <w:t>line.</w:t>
-            </w:r>
-            <w:r>
-              <w:t xml:space="preserve"> </w:t>
+              <w:t xml:space="preserve">Add a new line. </w:t>
             </w:r>
           </w:p>
           <w:p>
@@ -20921,10 +21078,7 @@
               </w:numPr>
             </w:pPr>
             <w:r>
-              <w:t xml:space="preserve">Add a </w:t>
-            </w:r>
-            <w:r>
-              <w:t>tab.</w:t>
+              <w:t>Add a tab.</w:t>
             </w:r>
           </w:p>
           <w:p>
@@ -20948,13 +21102,7 @@
               </w:numPr>
             </w:pPr>
             <w:r>
-              <w:t xml:space="preserve">Add a new </w:t>
-            </w:r>
-            <w:r>
-              <w:t>line.</w:t>
-            </w:r>
-            <w:r>
-              <w:t xml:space="preserve"> </w:t>
+              <w:t xml:space="preserve">Add a new line. </w:t>
             </w:r>
           </w:p>
           <w:p>
@@ -20966,10 +21114,7 @@
               </w:numPr>
             </w:pPr>
             <w:r>
-              <w:t xml:space="preserve">Add a </w:t>
-            </w:r>
-            <w:r>
-              <w:t>tab.</w:t>
+              <w:t>Add a tab.</w:t>
             </w:r>
           </w:p>
           <w:p>
@@ -21118,8 +21263,7 @@
                 <w:rFonts w:ascii="Arial" w:hAnsi="Arial" w:cs="Arial"/>
                 <w:color w:val="000000"/>
               </w:rPr>
-              <w:lastRenderedPageBreak/>
-              <w:t>T-26</w:t>
+              <w:t>T-38</w:t>
             </w:r>
           </w:p>
         </w:tc>
@@ -21139,7 +21283,13 @@
           </w:tcPr>
           <w:p>
             <w:r>
-              <w:t>Following the state after T-12:</w:t>
+              <w:t>Following the state after T-1</w:t>
+            </w:r>
+            <w:r>
+              <w:t>3</w:t>
+            </w:r>
+            <w:r>
+              <w:t>:</w:t>
             </w:r>
           </w:p>
           <w:p>
@@ -21171,13 +21321,7 @@
               </w:numPr>
             </w:pPr>
             <w:r>
-              <w:t xml:space="preserve">Add a new </w:t>
-            </w:r>
-            <w:r>
-              <w:t>line.</w:t>
-            </w:r>
-            <w:r>
-              <w:t xml:space="preserve"> </w:t>
+              <w:t xml:space="preserve">Add a new line. </w:t>
             </w:r>
           </w:p>
           <w:p>
@@ -21201,13 +21345,7 @@
               </w:numPr>
             </w:pPr>
             <w:r>
-              <w:t xml:space="preserve">Add a new </w:t>
-            </w:r>
-            <w:r>
-              <w:t>line.</w:t>
-            </w:r>
-            <w:r>
-              <w:t xml:space="preserve"> </w:t>
+              <w:t xml:space="preserve">Add a new line. </w:t>
             </w:r>
           </w:p>
           <w:p>
@@ -21280,7 +21418,7 @@
                 <w:rFonts w:ascii="Arial" w:hAnsi="Arial" w:cs="Arial"/>
                 <w:color w:val="000000"/>
               </w:rPr>
-              <w:t>T-27</w:t>
+              <w:t>T-39</w:t>
             </w:r>
           </w:p>
         </w:tc>
@@ -21300,10 +21438,10 @@
           </w:tcPr>
           <w:p>
             <w:r>
-              <w:t xml:space="preserve">Straight after </w:t>
-            </w:r>
-            <w:r>
-              <w:t>T-X</w:t>
+              <w:t>Straight after T-</w:t>
+            </w:r>
+            <w:r>
+              <w:t>37</w:t>
             </w:r>
             <w:r>
               <w:t xml:space="preserve"> press stop</w:t>
@@ -21316,7 +21454,13 @@
           </w:tcPr>
           <w:p>
             <w:r>
-              <w:t>The turtlebot stops after the current command. The output box says stop safter the current command.</w:t>
+              <w:t xml:space="preserve">The turtlebot stops after the current command. The output box says stop </w:t>
+            </w:r>
+            <w:r>
+              <w:t>after</w:t>
+            </w:r>
+            <w:r>
+              <w:t xml:space="preserve"> the current command.</w:t>
             </w:r>
           </w:p>
         </w:tc>
@@ -21349,7 +21493,7 @@
                 <w:rFonts w:ascii="Arial" w:hAnsi="Arial" w:cs="Arial"/>
                 <w:color w:val="000000"/>
               </w:rPr>
-              <w:t>T-Y</w:t>
+              <w:t>T-40</w:t>
             </w:r>
           </w:p>
         </w:tc>
@@ -21359,7 +21503,19 @@
           </w:tcPr>
           <w:p>
             <w:r>
-              <w:t>Can a save as dialog be opened</w:t>
+              <w:t xml:space="preserve">Can a </w:t>
+            </w:r>
+            <w:r>
+              <w:t>Save As</w:t>
+            </w:r>
+            <w:r>
+              <w:t xml:space="preserve"> </w:t>
+            </w:r>
+            <w:r>
+              <w:t>dialogue</w:t>
+            </w:r>
+            <w:r>
+              <w:t xml:space="preserve"> be opened</w:t>
             </w:r>
           </w:p>
         </w:tc>
@@ -21369,10 +21525,10 @@
           </w:tcPr>
           <w:p>
             <w:r>
-              <w:t xml:space="preserve">Following the state after </w:t>
-            </w:r>
-            <w:r>
-              <w:t>T-X</w:t>
+              <w:t>Following the state after T-</w:t>
+            </w:r>
+            <w:r>
+              <w:t>15</w:t>
             </w:r>
             <w:r>
               <w:t>:</w:t>
@@ -21407,13 +21563,21 @@
           <w:tcPr>
             <w:tcW w:w="2946" w:type="dxa"/>
           </w:tcPr>
-          <w:p/>
+          <w:p>
+            <w:r>
+              <w:t>A pop-up appears with the option to enter a filename and save and cancel buttons</w:t>
+            </w:r>
+          </w:p>
         </w:tc>
         <w:tc>
           <w:tcPr>
             <w:tcW w:w="2766" w:type="dxa"/>
           </w:tcPr>
-          <w:p/>
+          <w:p>
+            <w:r>
+              <w:t>Other saving locations can be navigated to within the pop up</w:t>
+            </w:r>
+          </w:p>
         </w:tc>
         <w:tc>
           <w:tcPr>
@@ -21434,7 +21598,7 @@
                 <w:rFonts w:ascii="Arial" w:hAnsi="Arial" w:cs="Arial"/>
                 <w:color w:val="000000"/>
               </w:rPr>
-              <w:t>T-29</w:t>
+              <w:t>T-41</w:t>
             </w:r>
           </w:p>
         </w:tc>
@@ -21454,10 +21618,10 @@
           </w:tcPr>
           <w:p>
             <w:r>
-              <w:t xml:space="preserve">Following the state after </w:t>
-            </w:r>
-            <w:r>
-              <w:t>T-Y</w:t>
+              <w:t>Following the state after T-</w:t>
+            </w:r>
+            <w:r>
+              <w:t>40</w:t>
             </w:r>
             <w:r>
               <w:t>:</w:t>
@@ -21500,13 +21664,39 @@
           <w:tcPr>
             <w:tcW w:w="2946" w:type="dxa"/>
           </w:tcPr>
-          <w:p/>
+          <w:p>
+            <w:r>
+              <w:t>The pop-up closes</w:t>
+            </w:r>
+          </w:p>
         </w:tc>
         <w:tc>
           <w:tcPr>
             <w:tcW w:w="2766" w:type="dxa"/>
           </w:tcPr>
-          <w:p/>
+          <w:p>
+            <w:r>
+              <w:t xml:space="preserve">A text file named </w:t>
+            </w:r>
+            <w:proofErr w:type="spellStart"/>
+            <w:r>
+              <w:t>my_code</w:t>
+            </w:r>
+            <w:proofErr w:type="spellEnd"/>
+            <w:r>
+              <w:t xml:space="preserve"> is created containing:</w:t>
+            </w:r>
+          </w:p>
+          <w:p>
+            <w:r>
+              <w:t>“turtle.down()</w:t>
+            </w:r>
+          </w:p>
+          <w:p>
+            <w:r>
+              <w:t xml:space="preserve">turtle.forward(55)” </w:t>
+            </w:r>
+          </w:p>
         </w:tc>
         <w:tc>
           <w:tcPr>
@@ -21527,7 +21717,7 @@
                 <w:rFonts w:ascii="Arial" w:hAnsi="Arial" w:cs="Arial"/>
                 <w:color w:val="000000"/>
               </w:rPr>
-              <w:t>T-30</w:t>
+              <w:t>T-42</w:t>
             </w:r>
           </w:p>
         </w:tc>
@@ -21547,13 +21737,7 @@
           </w:tcPr>
           <w:p>
             <w:r>
-              <w:t xml:space="preserve">Following the state after </w:t>
-            </w:r>
-            <w:r>
-              <w:t>T-Y</w:t>
-            </w:r>
-            <w:r>
-              <w:t>:</w:t>
+              <w:t>Following the state after T-40:</w:t>
             </w:r>
           </w:p>
           <w:p>
@@ -21573,13 +21757,27 @@
           <w:tcPr>
             <w:tcW w:w="2946" w:type="dxa"/>
           </w:tcPr>
-          <w:p/>
+          <w:p>
+            <w:r>
+              <w:t xml:space="preserve">The </w:t>
+            </w:r>
+            <w:r>
+              <w:t>pop-up</w:t>
+            </w:r>
+            <w:r>
+              <w:t xml:space="preserve"> closes</w:t>
+            </w:r>
+          </w:p>
         </w:tc>
         <w:tc>
           <w:tcPr>
             <w:tcW w:w="2766" w:type="dxa"/>
           </w:tcPr>
-          <w:p/>
+          <w:p>
+            <w:r>
+              <w:t>No new file is created</w:t>
+            </w:r>
+          </w:p>
         </w:tc>
         <w:tc>
           <w:tcPr>
@@ -21600,7 +21798,7 @@
                 <w:rFonts w:ascii="Arial" w:hAnsi="Arial" w:cs="Arial"/>
                 <w:color w:val="000000"/>
               </w:rPr>
-              <w:t>T-31</w:t>
+              <w:t>T-43</w:t>
             </w:r>
           </w:p>
         </w:tc>
@@ -21618,19 +21816,117 @@
           <w:tcPr>
             <w:tcW w:w="2398" w:type="dxa"/>
           </w:tcPr>
-          <w:p/>
+          <w:p>
+            <w:r>
+              <w:t>Following the state after T-</w:t>
+            </w:r>
+            <w:r>
+              <w:t>4</w:t>
+            </w:r>
+            <w:r>
+              <w:t>1:</w:t>
+            </w:r>
+          </w:p>
+          <w:p>
+            <w:pPr>
+              <w:pStyle w:val="ListParagraph"/>
+              <w:numPr>
+                <w:ilvl w:val="0"/>
+                <w:numId w:val="53"/>
+              </w:numPr>
+            </w:pPr>
+            <w:r>
+              <w:t>Click on clear program</w:t>
+            </w:r>
+          </w:p>
+          <w:p>
+            <w:pPr>
+              <w:pStyle w:val="ListParagraph"/>
+              <w:numPr>
+                <w:ilvl w:val="0"/>
+                <w:numId w:val="53"/>
+              </w:numPr>
+            </w:pPr>
+            <w:r>
+              <w:lastRenderedPageBreak/>
+              <w:t>Click on File on the top bar</w:t>
+            </w:r>
+          </w:p>
+          <w:p>
+            <w:pPr>
+              <w:pStyle w:val="ListParagraph"/>
+              <w:numPr>
+                <w:ilvl w:val="0"/>
+                <w:numId w:val="53"/>
+              </w:numPr>
+            </w:pPr>
+            <w:r>
+              <w:t xml:space="preserve">Click </w:t>
+            </w:r>
+            <w:r>
+              <w:t>Load</w:t>
+            </w:r>
+          </w:p>
+          <w:p>
+            <w:pPr>
+              <w:pStyle w:val="ListParagraph"/>
+              <w:numPr>
+                <w:ilvl w:val="0"/>
+                <w:numId w:val="53"/>
+              </w:numPr>
+            </w:pPr>
+            <w:r>
+              <w:t xml:space="preserve">Select the file named </w:t>
+            </w:r>
+            <w:proofErr w:type="spellStart"/>
+            <w:r>
+              <w:t>my_code</w:t>
+            </w:r>
+            <w:proofErr w:type="spellEnd"/>
+          </w:p>
+          <w:p>
+            <w:pPr>
+              <w:pStyle w:val="ListParagraph"/>
+              <w:numPr>
+                <w:ilvl w:val="0"/>
+                <w:numId w:val="53"/>
+              </w:numPr>
+            </w:pPr>
+            <w:r>
+              <w:t>Click open</w:t>
+            </w:r>
+          </w:p>
         </w:tc>
         <w:tc>
           <w:tcPr>
             <w:tcW w:w="2946" w:type="dxa"/>
           </w:tcPr>
-          <w:p/>
+          <w:p>
+            <w:r>
+              <w:lastRenderedPageBreak/>
+              <w:t>The code text box contents get replaced with the code:</w:t>
+            </w:r>
+          </w:p>
+          <w:p>
+            <w:r>
+              <w:t>turtle.down()</w:t>
+            </w:r>
+          </w:p>
+          <w:p>
+            <w:r>
+              <w:t>turtle.forward(55)</w:t>
+            </w:r>
+          </w:p>
         </w:tc>
         <w:tc>
           <w:tcPr>
             <w:tcW w:w="2766" w:type="dxa"/>
           </w:tcPr>
-          <w:p/>
+          <w:p>
+            <w:r>
+              <w:t>The pop-up closes</w:t>
+            </w:r>
+          </w:p>
         </w:tc>
         <w:tc>
           <w:tcPr>
@@ -21651,7 +21947,7 @@
                 <w:rFonts w:ascii="Arial" w:hAnsi="Arial" w:cs="Arial"/>
                 <w:color w:val="000000"/>
               </w:rPr>
-              <w:t>T-32</w:t>
+              <w:t>T-44</w:t>
             </w:r>
           </w:p>
         </w:tc>
@@ -21669,19 +21965,70 @@
           <w:tcPr>
             <w:tcW w:w="2398" w:type="dxa"/>
           </w:tcPr>
-          <w:p/>
+          <w:p>
+            <w:r>
+              <w:t>Following the state after T-41:</w:t>
+            </w:r>
+          </w:p>
+          <w:p>
+            <w:pPr>
+              <w:pStyle w:val="ListParagraph"/>
+              <w:numPr>
+                <w:ilvl w:val="0"/>
+                <w:numId w:val="54"/>
+              </w:numPr>
+            </w:pPr>
+            <w:r>
+              <w:t>Click on File on the top bar</w:t>
+            </w:r>
+          </w:p>
+          <w:p>
+            <w:pPr>
+              <w:pStyle w:val="ListParagraph"/>
+              <w:numPr>
+                <w:ilvl w:val="0"/>
+                <w:numId w:val="54"/>
+              </w:numPr>
+            </w:pPr>
+            <w:r>
+              <w:t>Click Load</w:t>
+            </w:r>
+          </w:p>
+          <w:p>
+            <w:pPr>
+              <w:pStyle w:val="ListParagraph"/>
+              <w:numPr>
+                <w:ilvl w:val="0"/>
+                <w:numId w:val="54"/>
+              </w:numPr>
+            </w:pPr>
+            <w:r>
+              <w:t xml:space="preserve">Click </w:t>
+            </w:r>
+            <w:r>
+              <w:t>cancel</w:t>
+            </w:r>
+          </w:p>
         </w:tc>
         <w:tc>
           <w:tcPr>
             <w:tcW w:w="2946" w:type="dxa"/>
           </w:tcPr>
-          <w:p/>
+          <w:p>
+            <w:r>
+              <w:t>The pop-up closes</w:t>
+            </w:r>
+          </w:p>
         </w:tc>
         <w:tc>
           <w:tcPr>
             <w:tcW w:w="2766" w:type="dxa"/>
           </w:tcPr>
-          <w:p/>
+          <w:p>
+            <w:r>
+              <w:t>Nothing else changes</w:t>
+            </w:r>
+          </w:p>
         </w:tc>
         <w:tc>
           <w:tcPr>
@@ -21702,7 +22049,7 @@
                 <w:rFonts w:ascii="Arial" w:hAnsi="Arial" w:cs="Arial"/>
                 <w:color w:val="000000"/>
               </w:rPr>
-              <w:t>T-33</w:t>
+              <w:t>T-45</w:t>
             </w:r>
           </w:p>
         </w:tc>
@@ -21710,25 +22057,90 @@
           <w:tcPr>
             <w:tcW w:w="1390" w:type="dxa"/>
           </w:tcPr>
+          <w:p>
+            <w:r>
+              <w:t>Can a number be inserted</w:t>
+            </w:r>
+          </w:p>
+        </w:tc>
+        <w:tc>
+          <w:tcPr>
+            <w:tcW w:w="2398" w:type="dxa"/>
+          </w:tcPr>
+          <w:p>
+            <w:r>
+              <w:t>Following the state after T-12:</w:t>
+            </w:r>
+          </w:p>
+          <w:p>
+            <w:pPr>
+              <w:pStyle w:val="ListParagraph"/>
+              <w:numPr>
+                <w:ilvl w:val="0"/>
+                <w:numId w:val="55"/>
+              </w:numPr>
+            </w:pPr>
+            <w:r>
+              <w:t xml:space="preserve">Click on </w:t>
+            </w:r>
+            <w:r>
+              <w:t>Insert</w:t>
+            </w:r>
+            <w:r>
+              <w:t xml:space="preserve"> on the top bar</w:t>
+            </w:r>
+          </w:p>
+          <w:p>
+            <w:pPr>
+              <w:pStyle w:val="ListParagraph"/>
+              <w:numPr>
+                <w:ilvl w:val="0"/>
+                <w:numId w:val="55"/>
+              </w:numPr>
+            </w:pPr>
+            <w:r>
+              <w:t>Hover over number</w:t>
+            </w:r>
+          </w:p>
+          <w:p>
+            <w:pPr>
+              <w:pStyle w:val="ListParagraph"/>
+              <w:numPr>
+                <w:ilvl w:val="0"/>
+                <w:numId w:val="55"/>
+              </w:numPr>
+            </w:pPr>
+            <w:r>
+              <w:t xml:space="preserve">Click </w:t>
+            </w:r>
+            <w:r>
+              <w:t>6</w:t>
+            </w:r>
+          </w:p>
+        </w:tc>
+        <w:tc>
+          <w:tcPr>
+            <w:tcW w:w="2946" w:type="dxa"/>
+          </w:tcPr>
+          <w:p>
+            <w:r>
+              <w:t>Code that produces the number six gets inserted into the code text box.</w:t>
+            </w:r>
+            <w:r>
+              <w:t xml:space="preserve"> </w:t>
+            </w:r>
+          </w:p>
           <w:p/>
         </w:tc>
         <w:tc>
           <w:tcPr>
-            <w:tcW w:w="2398" w:type="dxa"/>
-          </w:tcPr>
-          <w:p/>
-        </w:tc>
-        <w:tc>
-          <w:tcPr>
-            <w:tcW w:w="2946" w:type="dxa"/>
-          </w:tcPr>
-          <w:p/>
-        </w:tc>
-        <w:tc>
-          <w:tcPr>
             <w:tcW w:w="2766" w:type="dxa"/>
           </w:tcPr>
-          <w:p/>
+          <w:p>
+            <w:r>
+              <w:t>The code is inserted where the cursor is</w:t>
+            </w:r>
+          </w:p>
         </w:tc>
         <w:tc>
           <w:tcPr>
@@ -21749,7 +22161,7 @@
                 <w:rFonts w:ascii="Arial" w:hAnsi="Arial" w:cs="Arial"/>
                 <w:color w:val="000000"/>
               </w:rPr>
-              <w:t>T-34</w:t>
+              <w:t>T-46</w:t>
             </w:r>
           </w:p>
         </w:tc>
@@ -21757,25 +22169,89 @@
           <w:tcPr>
             <w:tcW w:w="1390" w:type="dxa"/>
           </w:tcPr>
-          <w:p/>
+          <w:p>
+            <w:r>
+              <w:t>Can the font size be increased?</w:t>
+            </w:r>
+          </w:p>
         </w:tc>
         <w:tc>
           <w:tcPr>
             <w:tcW w:w="2398" w:type="dxa"/>
           </w:tcPr>
-          <w:p/>
+          <w:p>
+            <w:r>
+              <w:t>Following the state after T-12:</w:t>
+            </w:r>
+          </w:p>
+          <w:p>
+            <w:pPr>
+              <w:pStyle w:val="ListParagraph"/>
+              <w:numPr>
+                <w:ilvl w:val="0"/>
+                <w:numId w:val="56"/>
+              </w:numPr>
+            </w:pPr>
+            <w:r>
+              <w:t>Click on</w:t>
+            </w:r>
+            <w:r>
+              <w:t xml:space="preserve"> Settings</w:t>
+            </w:r>
+            <w:r>
+              <w:t xml:space="preserve"> on the top bar</w:t>
+            </w:r>
+          </w:p>
+          <w:p>
+            <w:pPr>
+              <w:pStyle w:val="ListParagraph"/>
+              <w:numPr>
+                <w:ilvl w:val="0"/>
+                <w:numId w:val="56"/>
+              </w:numPr>
+            </w:pPr>
+            <w:r>
+              <w:t xml:space="preserve">Hover over </w:t>
+            </w:r>
+            <w:r>
+              <w:t>Font size</w:t>
+            </w:r>
+          </w:p>
+          <w:p>
+            <w:pPr>
+              <w:pStyle w:val="ListParagraph"/>
+              <w:numPr>
+                <w:ilvl w:val="0"/>
+                <w:numId w:val="56"/>
+              </w:numPr>
+            </w:pPr>
+            <w:r>
+              <w:t xml:space="preserve">Click </w:t>
+            </w:r>
+            <w:r>
+              <w:t>32</w:t>
+            </w:r>
+          </w:p>
         </w:tc>
         <w:tc>
           <w:tcPr>
             <w:tcW w:w="2946" w:type="dxa"/>
           </w:tcPr>
-          <w:p/>
+          <w:p>
+            <w:r>
+              <w:t>Text in the code textbox and the output text box increase in size</w:t>
+            </w:r>
+          </w:p>
         </w:tc>
         <w:tc>
           <w:tcPr>
             <w:tcW w:w="2766" w:type="dxa"/>
           </w:tcPr>
-          <w:p/>
+          <w:p>
+            <w:r>
+              <w:t>Nothing else</w:t>
+            </w:r>
+          </w:p>
         </w:tc>
         <w:tc>
           <w:tcPr>
@@ -21796,7 +22272,7 @@
                 <w:rFonts w:ascii="Arial" w:hAnsi="Arial" w:cs="Arial"/>
                 <w:color w:val="000000"/>
               </w:rPr>
-              <w:t>T-36</w:t>
+              <w:t>T-47</w:t>
             </w:r>
           </w:p>
         </w:tc>
@@ -21804,25 +22280,86 @@
           <w:tcPr>
             <w:tcW w:w="1390" w:type="dxa"/>
           </w:tcPr>
-          <w:p/>
+          <w:p>
+            <w:r>
+              <w:t>Can the font size be decreased?</w:t>
+            </w:r>
+          </w:p>
         </w:tc>
         <w:tc>
           <w:tcPr>
             <w:tcW w:w="2398" w:type="dxa"/>
           </w:tcPr>
-          <w:p/>
+          <w:p>
+            <w:r>
+              <w:t>Following the state after T-</w:t>
+            </w:r>
+            <w:r>
+              <w:t>46</w:t>
+            </w:r>
+            <w:r>
+              <w:t>:</w:t>
+            </w:r>
+          </w:p>
+          <w:p>
+            <w:pPr>
+              <w:pStyle w:val="ListParagraph"/>
+              <w:numPr>
+                <w:ilvl w:val="0"/>
+                <w:numId w:val="57"/>
+              </w:numPr>
+            </w:pPr>
+            <w:r>
+              <w:t>Click on Settings on the top bar</w:t>
+            </w:r>
+          </w:p>
+          <w:p>
+            <w:pPr>
+              <w:pStyle w:val="ListParagraph"/>
+              <w:numPr>
+                <w:ilvl w:val="0"/>
+                <w:numId w:val="57"/>
+              </w:numPr>
+            </w:pPr>
+            <w:r>
+              <w:t>Hover over Font size</w:t>
+            </w:r>
+          </w:p>
+          <w:p>
+            <w:pPr>
+              <w:pStyle w:val="ListParagraph"/>
+              <w:numPr>
+                <w:ilvl w:val="0"/>
+                <w:numId w:val="57"/>
+              </w:numPr>
+            </w:pPr>
+            <w:r>
+              <w:t xml:space="preserve">Click </w:t>
+            </w:r>
+            <w:r>
+              <w:t>14</w:t>
+            </w:r>
+          </w:p>
         </w:tc>
         <w:tc>
           <w:tcPr>
             <w:tcW w:w="2946" w:type="dxa"/>
           </w:tcPr>
-          <w:p/>
+          <w:p>
+            <w:r>
+              <w:t>Text in the code textbox and the output text box increase in size</w:t>
+            </w:r>
+          </w:p>
         </w:tc>
         <w:tc>
           <w:tcPr>
             <w:tcW w:w="2766" w:type="dxa"/>
           </w:tcPr>
-          <w:p/>
+          <w:p>
+            <w:r>
+              <w:t>Nothing else</w:t>
+            </w:r>
+          </w:p>
         </w:tc>
         <w:tc>
           <w:tcPr>
@@ -21843,7 +22380,7 @@
                 <w:rFonts w:ascii="Arial" w:hAnsi="Arial" w:cs="Arial"/>
                 <w:color w:val="000000"/>
               </w:rPr>
-              <w:t>T-37</w:t>
+              <w:t>T-48</w:t>
             </w:r>
           </w:p>
         </w:tc>
@@ -21853,7 +22390,7 @@
           </w:tcPr>
           <w:p>
             <w:r>
-              <w:t>Insert number</w:t>
+              <w:t>Can the pop-up for changing the pen height be opened?</w:t>
             </w:r>
           </w:p>
         </w:tc>
@@ -21861,19 +22398,61 @@
           <w:tcPr>
             <w:tcW w:w="2398" w:type="dxa"/>
           </w:tcPr>
-          <w:p/>
+          <w:p>
+            <w:r>
+              <w:t>Following the state after T-</w:t>
+            </w:r>
+            <w:r>
+              <w:t>12</w:t>
+            </w:r>
+            <w:r>
+              <w:t>:</w:t>
+            </w:r>
+          </w:p>
+          <w:p>
+            <w:pPr>
+              <w:pStyle w:val="ListParagraph"/>
+              <w:numPr>
+                <w:ilvl w:val="0"/>
+                <w:numId w:val="57"/>
+              </w:numPr>
+            </w:pPr>
+            <w:r>
+              <w:t>Click on Settings on the top bar</w:t>
+            </w:r>
+          </w:p>
+          <w:p>
+            <w:pPr>
+              <w:pStyle w:val="ListParagraph"/>
+              <w:numPr>
+                <w:ilvl w:val="0"/>
+                <w:numId w:val="57"/>
+              </w:numPr>
+            </w:pPr>
+            <w:r>
+              <w:t>Click on pen height</w:t>
+            </w:r>
+          </w:p>
         </w:tc>
         <w:tc>
           <w:tcPr>
             <w:tcW w:w="2946" w:type="dxa"/>
           </w:tcPr>
-          <w:p/>
+          <w:p>
+            <w:r>
+              <w:t>A pop up with a slider and save button appears</w:t>
+            </w:r>
+          </w:p>
         </w:tc>
         <w:tc>
           <w:tcPr>
             <w:tcW w:w="2766" w:type="dxa"/>
           </w:tcPr>
-          <w:p/>
+          <w:p>
+            <w:r>
+              <w:t>The main application can not be accessed whilst the pop up is open</w:t>
+            </w:r>
+          </w:p>
         </w:tc>
         <w:tc>
           <w:tcPr>
@@ -21894,7 +22473,7 @@
                 <w:rFonts w:ascii="Arial" w:hAnsi="Arial" w:cs="Arial"/>
                 <w:color w:val="000000"/>
               </w:rPr>
-              <w:t>T-38</w:t>
+              <w:t>T-49</w:t>
             </w:r>
           </w:p>
         </w:tc>
@@ -21904,7 +22483,7 @@
           </w:tcPr>
           <w:p>
             <w:r>
-              <w:t>Change font size</w:t>
+              <w:t>Can the pen height be decreased?</w:t>
             </w:r>
           </w:p>
         </w:tc>
@@ -21912,19 +22491,53 @@
           <w:tcPr>
             <w:tcW w:w="2398" w:type="dxa"/>
           </w:tcPr>
+          <w:p>
+            <w:r>
+              <w:t>Following the state after T-</w:t>
+            </w:r>
+            <w:r>
+              <w:t>48</w:t>
+            </w:r>
+            <w:r>
+              <w:t>:</w:t>
+            </w:r>
+          </w:p>
+          <w:p>
+            <w:pPr>
+              <w:pStyle w:val="ListParagraph"/>
+              <w:numPr>
+                <w:ilvl w:val="0"/>
+                <w:numId w:val="58"/>
+              </w:numPr>
+            </w:pPr>
+            <w:r>
+              <w:t xml:space="preserve">Click on </w:t>
+            </w:r>
+            <w:r>
+              <w:t>a lower slider value</w:t>
+            </w:r>
+          </w:p>
           <w:p/>
         </w:tc>
         <w:tc>
           <w:tcPr>
             <w:tcW w:w="2946" w:type="dxa"/>
           </w:tcPr>
-          <w:p/>
+          <w:p>
+            <w:r>
+              <w:t>The turtlebot pen moves down</w:t>
+            </w:r>
+          </w:p>
         </w:tc>
         <w:tc>
           <w:tcPr>
             <w:tcW w:w="2766" w:type="dxa"/>
           </w:tcPr>
-          <w:p/>
+          <w:p>
+            <w:r>
+              <w:t>The slider dot stops where it is dragged to</w:t>
+            </w:r>
+          </w:p>
         </w:tc>
         <w:tc>
           <w:tcPr>
@@ -21945,7 +22558,7 @@
                 <w:rFonts w:ascii="Arial" w:hAnsi="Arial" w:cs="Arial"/>
                 <w:color w:val="000000"/>
               </w:rPr>
-              <w:t>T-39</w:t>
+              <w:t>T-50</w:t>
             </w:r>
           </w:p>
         </w:tc>
@@ -21953,25 +22566,69 @@
           <w:tcPr>
             <w:tcW w:w="1390" w:type="dxa"/>
           </w:tcPr>
+          <w:p>
+            <w:r>
+              <w:t xml:space="preserve">Can the pen height be </w:t>
+            </w:r>
+            <w:r>
+              <w:t>in</w:t>
+            </w:r>
+            <w:r>
+              <w:t>creased?</w:t>
+            </w:r>
+          </w:p>
+        </w:tc>
+        <w:tc>
+          <w:tcPr>
+            <w:tcW w:w="2398" w:type="dxa"/>
+          </w:tcPr>
+          <w:p>
+            <w:r>
+              <w:t>Following the state after T-48:</w:t>
+            </w:r>
+          </w:p>
+          <w:p>
+            <w:pPr>
+              <w:pStyle w:val="ListParagraph"/>
+              <w:numPr>
+                <w:ilvl w:val="0"/>
+                <w:numId w:val="59"/>
+              </w:numPr>
+            </w:pPr>
+            <w:r>
+              <w:t>Click on a</w:t>
+            </w:r>
+            <w:r>
+              <w:t xml:space="preserve"> higher</w:t>
+            </w:r>
+            <w:r>
+              <w:t xml:space="preserve"> slider value</w:t>
+            </w:r>
+          </w:p>
           <w:p/>
         </w:tc>
         <w:tc>
           <w:tcPr>
-            <w:tcW w:w="2398" w:type="dxa"/>
-          </w:tcPr>
-          <w:p/>
-        </w:tc>
-        <w:tc>
-          <w:tcPr>
             <w:tcW w:w="2946" w:type="dxa"/>
           </w:tcPr>
-          <w:p/>
+          <w:p>
+            <w:r>
+              <w:t xml:space="preserve">The turtlebot pen moves </w:t>
+            </w:r>
+            <w:r>
+              <w:t>up</w:t>
+            </w:r>
+          </w:p>
         </w:tc>
         <w:tc>
           <w:tcPr>
             <w:tcW w:w="2766" w:type="dxa"/>
           </w:tcPr>
-          <w:p/>
+          <w:p>
+            <w:r>
+              <w:t>The slider dot stops where it is dragged to</w:t>
+            </w:r>
+          </w:p>
         </w:tc>
         <w:tc>
           <w:tcPr>
@@ -21992,7 +22649,7 @@
                 <w:rFonts w:ascii="Arial" w:hAnsi="Arial" w:cs="Arial"/>
                 <w:color w:val="000000"/>
               </w:rPr>
-              <w:t>T-40</w:t>
+              <w:t>T-51</w:t>
             </w:r>
           </w:p>
         </w:tc>
@@ -22000,7 +22657,11 @@
           <w:tcPr>
             <w:tcW w:w="1390" w:type="dxa"/>
           </w:tcPr>
-          <w:p/>
+          <w:p>
+            <w:r>
+              <w:t>Setup wizard- no port</w:t>
+            </w:r>
+          </w:p>
         </w:tc>
         <w:tc>
           <w:tcPr>
@@ -22039,7 +22700,7 @@
                 <w:rFonts w:ascii="Arial" w:hAnsi="Arial" w:cs="Arial"/>
                 <w:color w:val="000000"/>
               </w:rPr>
-              <w:t>T-43</w:t>
+              <w:t>T-52</w:t>
             </w:r>
           </w:p>
         </w:tc>
@@ -22049,7 +22710,7 @@
           </w:tcPr>
           <w:p>
             <w:r>
-              <w:t>Pen height</w:t>
+              <w:t>Setup wizard port</w:t>
             </w:r>
           </w:p>
         </w:tc>
@@ -22091,7 +22752,7 @@
                 <w:color w:val="000000"/>
               </w:rPr>
               <w:lastRenderedPageBreak/>
-              <w:t>T-44</w:t>
+              <w:t>T-53</w:t>
             </w:r>
           </w:p>
         </w:tc>
@@ -22101,7 +22762,7 @@
           </w:tcPr>
           <w:p>
             <w:r>
-              <w:t>Pen height up</w:t>
+              <w:t>Setup wizard- backlash</w:t>
             </w:r>
           </w:p>
         </w:tc>
@@ -22142,7 +22803,7 @@
                 <w:rFonts w:ascii="Arial" w:hAnsi="Arial" w:cs="Arial"/>
                 <w:color w:val="000000"/>
               </w:rPr>
-              <w:t>T-45</w:t>
+              <w:t>T-54</w:t>
             </w:r>
           </w:p>
         </w:tc>
@@ -22152,7 +22813,7 @@
           </w:tcPr>
           <w:p>
             <w:r>
-              <w:t>Pen height- down</w:t>
+              <w:t>Setup wizard- backlash</w:t>
             </w:r>
           </w:p>
         </w:tc>
@@ -22193,7 +22854,7 @@
                 <w:rFonts w:ascii="Arial" w:hAnsi="Arial" w:cs="Arial"/>
                 <w:color w:val="000000"/>
               </w:rPr>
-              <w:t>T-46</w:t>
+              <w:t>T-55</w:t>
             </w:r>
           </w:p>
         </w:tc>
@@ -22203,7 +22864,7 @@
           </w:tcPr>
           <w:p>
             <w:r>
-              <w:t>Setup wizard- no port</w:t>
+              <w:t>Setup wizard- backlash</w:t>
             </w:r>
           </w:p>
         </w:tc>
@@ -22244,7 +22905,7 @@
                 <w:rFonts w:ascii="Arial" w:hAnsi="Arial" w:cs="Arial"/>
                 <w:color w:val="000000"/>
               </w:rPr>
-              <w:t>T-47</w:t>
+              <w:t>T-56</w:t>
             </w:r>
           </w:p>
         </w:tc>
@@ -22254,7 +22915,7 @@
           </w:tcPr>
           <w:p>
             <w:r>
-              <w:t>Setup wizard port</w:t>
+              <w:t>Setup wizard- diameter</w:t>
             </w:r>
           </w:p>
         </w:tc>
@@ -22295,7 +22956,7 @@
                 <w:rFonts w:ascii="Arial" w:hAnsi="Arial" w:cs="Arial"/>
                 <w:color w:val="000000"/>
               </w:rPr>
-              <w:t>T-48</w:t>
+              <w:t>T-57</w:t>
             </w:r>
           </w:p>
         </w:tc>
@@ -22305,7 +22966,7 @@
           </w:tcPr>
           <w:p>
             <w:r>
-              <w:t>Setup wizard- backlash</w:t>
+              <w:t>Setup wizard- short</w:t>
             </w:r>
           </w:p>
         </w:tc>
@@ -22346,7 +23007,7 @@
                 <w:rFonts w:ascii="Arial" w:hAnsi="Arial" w:cs="Arial"/>
                 <w:color w:val="000000"/>
               </w:rPr>
-              <w:t>T-49</w:t>
+              <w:t>T-58</w:t>
             </w:r>
           </w:p>
         </w:tc>
@@ -22356,7 +23017,7 @@
           </w:tcPr>
           <w:p>
             <w:r>
-              <w:t>Setup wizard- backlash</w:t>
+              <w:t>Setup wizard- long</w:t>
             </w:r>
           </w:p>
         </w:tc>
@@ -22397,7 +23058,7 @@
                 <w:rFonts w:ascii="Arial" w:hAnsi="Arial" w:cs="Arial"/>
                 <w:color w:val="000000"/>
               </w:rPr>
-              <w:t>T-50</w:t>
+              <w:t>T-59</w:t>
             </w:r>
           </w:p>
         </w:tc>
@@ -22407,7 +23068,7 @@
           </w:tcPr>
           <w:p>
             <w:r>
-              <w:t>Setup wizard- backlash</w:t>
+              <w:t>Setup wizard- correct</w:t>
             </w:r>
           </w:p>
         </w:tc>
@@ -22451,7 +23112,7 @@
                 <w:rFonts w:ascii="Arial" w:hAnsi="Arial" w:cs="Arial"/>
                 <w:color w:val="000000"/>
               </w:rPr>
-              <w:t>T-51</w:t>
+              <w:t>T-60</w:t>
             </w:r>
           </w:p>
         </w:tc>
@@ -22502,7 +23163,7 @@
                 <w:rFonts w:ascii="Arial" w:hAnsi="Arial" w:cs="Arial"/>
                 <w:color w:val="000000"/>
               </w:rPr>
-              <w:t>T-52</w:t>
+              <w:t>T-61</w:t>
             </w:r>
           </w:p>
         </w:tc>
@@ -22553,7 +23214,7 @@
                 <w:rFonts w:ascii="Arial" w:hAnsi="Arial" w:cs="Arial"/>
                 <w:color w:val="000000"/>
               </w:rPr>
-              <w:t>T-53</w:t>
+              <w:t>T-62</w:t>
             </w:r>
           </w:p>
         </w:tc>
@@ -22604,7 +23265,7 @@
                 <w:rFonts w:ascii="Arial" w:hAnsi="Arial" w:cs="Arial"/>
                 <w:color w:val="000000"/>
               </w:rPr>
-              <w:t>T-54</w:t>
+              <w:t>T-63</w:t>
             </w:r>
           </w:p>
         </w:tc>
@@ -22655,212 +23316,7 @@
                 <w:rFonts w:ascii="Arial" w:hAnsi="Arial" w:cs="Arial"/>
                 <w:color w:val="000000"/>
               </w:rPr>
-              <w:t>T-55</w:t>
-            </w:r>
-          </w:p>
-        </w:tc>
-        <w:tc>
-          <w:tcPr>
-            <w:tcW w:w="1390" w:type="dxa"/>
-          </w:tcPr>
-          <w:p>
-            <w:r>
-              <w:t>Setup wizard- diameter</w:t>
-            </w:r>
-          </w:p>
-        </w:tc>
-        <w:tc>
-          <w:tcPr>
-            <w:tcW w:w="2398" w:type="dxa"/>
-          </w:tcPr>
-          <w:p/>
-        </w:tc>
-        <w:tc>
-          <w:tcPr>
-            <w:tcW w:w="2946" w:type="dxa"/>
-          </w:tcPr>
-          <w:p/>
-        </w:tc>
-        <w:tc>
-          <w:tcPr>
-            <w:tcW w:w="2766" w:type="dxa"/>
-          </w:tcPr>
-          <w:p/>
-        </w:tc>
-        <w:tc>
-          <w:tcPr>
-            <w:tcW w:w="767" w:type="dxa"/>
-          </w:tcPr>
-          <w:p/>
-        </w:tc>
-      </w:tr>
-      <w:tr>
-        <w:tc>
-          <w:tcPr>
-            <w:tcW w:w="644" w:type="dxa"/>
-            <w:vAlign w:val="center"/>
-          </w:tcPr>
-          <w:p>
-            <w:r>
-              <w:rPr>
-                <w:rFonts w:ascii="Arial" w:hAnsi="Arial" w:cs="Arial"/>
-                <w:color w:val="000000"/>
-              </w:rPr>
-              <w:t>T-56</w:t>
-            </w:r>
-          </w:p>
-        </w:tc>
-        <w:tc>
-          <w:tcPr>
-            <w:tcW w:w="1390" w:type="dxa"/>
-          </w:tcPr>
-          <w:p>
-            <w:r>
-              <w:t>Setup wizard- short</w:t>
-            </w:r>
-          </w:p>
-        </w:tc>
-        <w:tc>
-          <w:tcPr>
-            <w:tcW w:w="2398" w:type="dxa"/>
-          </w:tcPr>
-          <w:p/>
-        </w:tc>
-        <w:tc>
-          <w:tcPr>
-            <w:tcW w:w="2946" w:type="dxa"/>
-          </w:tcPr>
-          <w:p/>
-        </w:tc>
-        <w:tc>
-          <w:tcPr>
-            <w:tcW w:w="2766" w:type="dxa"/>
-          </w:tcPr>
-          <w:p/>
-        </w:tc>
-        <w:tc>
-          <w:tcPr>
-            <w:tcW w:w="767" w:type="dxa"/>
-          </w:tcPr>
-          <w:p/>
-        </w:tc>
-      </w:tr>
-      <w:tr>
-        <w:tc>
-          <w:tcPr>
-            <w:tcW w:w="644" w:type="dxa"/>
-            <w:vAlign w:val="center"/>
-          </w:tcPr>
-          <w:p>
-            <w:r>
-              <w:rPr>
-                <w:rFonts w:ascii="Arial" w:hAnsi="Arial" w:cs="Arial"/>
-                <w:color w:val="000000"/>
-              </w:rPr>
-              <w:t>T-57</w:t>
-            </w:r>
-          </w:p>
-        </w:tc>
-        <w:tc>
-          <w:tcPr>
-            <w:tcW w:w="1390" w:type="dxa"/>
-          </w:tcPr>
-          <w:p>
-            <w:r>
-              <w:t>Setup wizard- long</w:t>
-            </w:r>
-          </w:p>
-        </w:tc>
-        <w:tc>
-          <w:tcPr>
-            <w:tcW w:w="2398" w:type="dxa"/>
-          </w:tcPr>
-          <w:p/>
-        </w:tc>
-        <w:tc>
-          <w:tcPr>
-            <w:tcW w:w="2946" w:type="dxa"/>
-          </w:tcPr>
-          <w:p/>
-        </w:tc>
-        <w:tc>
-          <w:tcPr>
-            <w:tcW w:w="2766" w:type="dxa"/>
-          </w:tcPr>
-          <w:p/>
-        </w:tc>
-        <w:tc>
-          <w:tcPr>
-            <w:tcW w:w="767" w:type="dxa"/>
-          </w:tcPr>
-          <w:p/>
-        </w:tc>
-      </w:tr>
-      <w:tr>
-        <w:tc>
-          <w:tcPr>
-            <w:tcW w:w="644" w:type="dxa"/>
-            <w:vAlign w:val="center"/>
-          </w:tcPr>
-          <w:p>
-            <w:r>
-              <w:rPr>
-                <w:rFonts w:ascii="Arial" w:hAnsi="Arial" w:cs="Arial"/>
-                <w:color w:val="000000"/>
-              </w:rPr>
-              <w:t>T-58</w:t>
-            </w:r>
-          </w:p>
-        </w:tc>
-        <w:tc>
-          <w:tcPr>
-            <w:tcW w:w="1390" w:type="dxa"/>
-          </w:tcPr>
-          <w:p>
-            <w:r>
-              <w:t>Setup wizard- correct</w:t>
-            </w:r>
-          </w:p>
-        </w:tc>
-        <w:tc>
-          <w:tcPr>
-            <w:tcW w:w="2398" w:type="dxa"/>
-          </w:tcPr>
-          <w:p/>
-        </w:tc>
-        <w:tc>
-          <w:tcPr>
-            <w:tcW w:w="2946" w:type="dxa"/>
-          </w:tcPr>
-          <w:p/>
-        </w:tc>
-        <w:tc>
-          <w:tcPr>
-            <w:tcW w:w="2766" w:type="dxa"/>
-          </w:tcPr>
-          <w:p/>
-        </w:tc>
-        <w:tc>
-          <w:tcPr>
-            <w:tcW w:w="767" w:type="dxa"/>
-          </w:tcPr>
-          <w:p/>
-        </w:tc>
-      </w:tr>
-      <w:tr>
-        <w:tc>
-          <w:tcPr>
-            <w:tcW w:w="644" w:type="dxa"/>
-            <w:vAlign w:val="center"/>
-          </w:tcPr>
-          <w:p>
-            <w:r>
-              <w:rPr>
-                <w:rFonts w:ascii="Arial" w:hAnsi="Arial" w:cs="Arial"/>
-                <w:color w:val="000000"/>
-              </w:rPr>
-              <w:lastRenderedPageBreak/>
-              <w:t>T-59</w:t>
+              <w:t>T-64</w:t>
             </w:r>
           </w:p>
         </w:tc>
@@ -24215,6 +24671,95 @@
     </w:lvl>
   </w:abstractNum>
   <w:abstractNum w:abstractNumId="11" w15:restartNumberingAfterBreak="0">
+    <w:nsid w:val="16DC1AF1"/>
+    <w:multiLevelType w:val="hybridMultilevel"/>
+    <w:tmpl w:val="D4D2FE3E"/>
+    <w:lvl w:ilvl="0" w:tplc="FFFFFFFF">
+      <w:start w:val="1"/>
+      <w:numFmt w:val="decimal"/>
+      <w:lvlText w:val="%1."/>
+      <w:lvlJc w:val="left"/>
+      <w:pPr>
+        <w:ind w:left="360" w:hanging="360"/>
+      </w:pPr>
+      <w:rPr>
+        <w:rFonts w:hint="default"/>
+      </w:rPr>
+    </w:lvl>
+    <w:lvl w:ilvl="1" w:tplc="FFFFFFFF" w:tentative="1">
+      <w:start w:val="1"/>
+      <w:numFmt w:val="lowerLetter"/>
+      <w:lvlText w:val="%2."/>
+      <w:lvlJc w:val="left"/>
+      <w:pPr>
+        <w:ind w:left="1080" w:hanging="360"/>
+      </w:pPr>
+    </w:lvl>
+    <w:lvl w:ilvl="2" w:tplc="FFFFFFFF" w:tentative="1">
+      <w:start w:val="1"/>
+      <w:numFmt w:val="lowerRoman"/>
+      <w:lvlText w:val="%3."/>
+      <w:lvlJc w:val="right"/>
+      <w:pPr>
+        <w:ind w:left="1800" w:hanging="180"/>
+      </w:pPr>
+    </w:lvl>
+    <w:lvl w:ilvl="3" w:tplc="FFFFFFFF" w:tentative="1">
+      <w:start w:val="1"/>
+      <w:numFmt w:val="decimal"/>
+      <w:lvlText w:val="%4."/>
+      <w:lvlJc w:val="left"/>
+      <w:pPr>
+        <w:ind w:left="2520" w:hanging="360"/>
+      </w:pPr>
+    </w:lvl>
+    <w:lvl w:ilvl="4" w:tplc="FFFFFFFF" w:tentative="1">
+      <w:start w:val="1"/>
+      <w:numFmt w:val="lowerLetter"/>
+      <w:lvlText w:val="%5."/>
+      <w:lvlJc w:val="left"/>
+      <w:pPr>
+        <w:ind w:left="3240" w:hanging="360"/>
+      </w:pPr>
+    </w:lvl>
+    <w:lvl w:ilvl="5" w:tplc="FFFFFFFF" w:tentative="1">
+      <w:start w:val="1"/>
+      <w:numFmt w:val="lowerRoman"/>
+      <w:lvlText w:val="%6."/>
+      <w:lvlJc w:val="right"/>
+      <w:pPr>
+        <w:ind w:left="3960" w:hanging="180"/>
+      </w:pPr>
+    </w:lvl>
+    <w:lvl w:ilvl="6" w:tplc="FFFFFFFF" w:tentative="1">
+      <w:start w:val="1"/>
+      <w:numFmt w:val="decimal"/>
+      <w:lvlText w:val="%7."/>
+      <w:lvlJc w:val="left"/>
+      <w:pPr>
+        <w:ind w:left="4680" w:hanging="360"/>
+      </w:pPr>
+    </w:lvl>
+    <w:lvl w:ilvl="7" w:tplc="FFFFFFFF" w:tentative="1">
+      <w:start w:val="1"/>
+      <w:numFmt w:val="lowerLetter"/>
+      <w:lvlText w:val="%8."/>
+      <w:lvlJc w:val="left"/>
+      <w:pPr>
+        <w:ind w:left="5400" w:hanging="360"/>
+      </w:pPr>
+    </w:lvl>
+    <w:lvl w:ilvl="8" w:tplc="FFFFFFFF" w:tentative="1">
+      <w:start w:val="1"/>
+      <w:numFmt w:val="lowerRoman"/>
+      <w:lvlText w:val="%9."/>
+      <w:lvlJc w:val="right"/>
+      <w:pPr>
+        <w:ind w:left="6120" w:hanging="180"/>
+      </w:pPr>
+    </w:lvl>
+  </w:abstractNum>
+  <w:abstractNum w:abstractNumId="12" w15:restartNumberingAfterBreak="0">
     <w:nsid w:val="19580397"/>
     <w:multiLevelType w:val="hybridMultilevel"/>
     <w:tmpl w:val="69F0B4EA"/>
@@ -24303,7 +24848,96 @@
       </w:pPr>
     </w:lvl>
   </w:abstractNum>
-  <w:abstractNum w:abstractNumId="12" w15:restartNumberingAfterBreak="0">
+  <w:abstractNum w:abstractNumId="13" w15:restartNumberingAfterBreak="0">
+    <w:nsid w:val="204238E7"/>
+    <w:multiLevelType w:val="hybridMultilevel"/>
+    <w:tmpl w:val="7EA063E2"/>
+    <w:lvl w:ilvl="0" w:tplc="FFFFFFFF">
+      <w:start w:val="1"/>
+      <w:numFmt w:val="decimal"/>
+      <w:lvlText w:val="%1."/>
+      <w:lvlJc w:val="left"/>
+      <w:pPr>
+        <w:ind w:left="360" w:hanging="360"/>
+      </w:pPr>
+      <w:rPr>
+        <w:rFonts w:hint="default"/>
+      </w:rPr>
+    </w:lvl>
+    <w:lvl w:ilvl="1" w:tplc="FFFFFFFF" w:tentative="1">
+      <w:start w:val="1"/>
+      <w:numFmt w:val="lowerLetter"/>
+      <w:lvlText w:val="%2."/>
+      <w:lvlJc w:val="left"/>
+      <w:pPr>
+        <w:ind w:left="1080" w:hanging="360"/>
+      </w:pPr>
+    </w:lvl>
+    <w:lvl w:ilvl="2" w:tplc="FFFFFFFF" w:tentative="1">
+      <w:start w:val="1"/>
+      <w:numFmt w:val="lowerRoman"/>
+      <w:lvlText w:val="%3."/>
+      <w:lvlJc w:val="right"/>
+      <w:pPr>
+        <w:ind w:left="1800" w:hanging="180"/>
+      </w:pPr>
+    </w:lvl>
+    <w:lvl w:ilvl="3" w:tplc="FFFFFFFF" w:tentative="1">
+      <w:start w:val="1"/>
+      <w:numFmt w:val="decimal"/>
+      <w:lvlText w:val="%4."/>
+      <w:lvlJc w:val="left"/>
+      <w:pPr>
+        <w:ind w:left="2520" w:hanging="360"/>
+      </w:pPr>
+    </w:lvl>
+    <w:lvl w:ilvl="4" w:tplc="FFFFFFFF" w:tentative="1">
+      <w:start w:val="1"/>
+      <w:numFmt w:val="lowerLetter"/>
+      <w:lvlText w:val="%5."/>
+      <w:lvlJc w:val="left"/>
+      <w:pPr>
+        <w:ind w:left="3240" w:hanging="360"/>
+      </w:pPr>
+    </w:lvl>
+    <w:lvl w:ilvl="5" w:tplc="FFFFFFFF" w:tentative="1">
+      <w:start w:val="1"/>
+      <w:numFmt w:val="lowerRoman"/>
+      <w:lvlText w:val="%6."/>
+      <w:lvlJc w:val="right"/>
+      <w:pPr>
+        <w:ind w:left="3960" w:hanging="180"/>
+      </w:pPr>
+    </w:lvl>
+    <w:lvl w:ilvl="6" w:tplc="FFFFFFFF" w:tentative="1">
+      <w:start w:val="1"/>
+      <w:numFmt w:val="decimal"/>
+      <w:lvlText w:val="%7."/>
+      <w:lvlJc w:val="left"/>
+      <w:pPr>
+        <w:ind w:left="4680" w:hanging="360"/>
+      </w:pPr>
+    </w:lvl>
+    <w:lvl w:ilvl="7" w:tplc="FFFFFFFF" w:tentative="1">
+      <w:start w:val="1"/>
+      <w:numFmt w:val="lowerLetter"/>
+      <w:lvlText w:val="%8."/>
+      <w:lvlJc w:val="left"/>
+      <w:pPr>
+        <w:ind w:left="5400" w:hanging="360"/>
+      </w:pPr>
+    </w:lvl>
+    <w:lvl w:ilvl="8" w:tplc="FFFFFFFF" w:tentative="1">
+      <w:start w:val="1"/>
+      <w:numFmt w:val="lowerRoman"/>
+      <w:lvlText w:val="%9."/>
+      <w:lvlJc w:val="right"/>
+      <w:pPr>
+        <w:ind w:left="6120" w:hanging="180"/>
+      </w:pPr>
+    </w:lvl>
+  </w:abstractNum>
+  <w:abstractNum w:abstractNumId="14" w15:restartNumberingAfterBreak="0">
     <w:nsid w:val="21A85A62"/>
     <w:multiLevelType w:val="hybridMultilevel"/>
     <w:tmpl w:val="6BA4D542"/>
@@ -24392,7 +25026,7 @@
       </w:pPr>
     </w:lvl>
   </w:abstractNum>
-  <w:abstractNum w:abstractNumId="13" w15:restartNumberingAfterBreak="0">
+  <w:abstractNum w:abstractNumId="15" w15:restartNumberingAfterBreak="0">
     <w:nsid w:val="22170050"/>
     <w:multiLevelType w:val="hybridMultilevel"/>
     <w:tmpl w:val="824882D4"/>
@@ -24481,7 +25115,7 @@
       </w:pPr>
     </w:lvl>
   </w:abstractNum>
-  <w:abstractNum w:abstractNumId="14" w15:restartNumberingAfterBreak="0">
+  <w:abstractNum w:abstractNumId="16" w15:restartNumberingAfterBreak="0">
     <w:nsid w:val="22CE6B30"/>
     <w:multiLevelType w:val="hybridMultilevel"/>
     <w:tmpl w:val="02363932"/>
@@ -24570,7 +25204,7 @@
       </w:pPr>
     </w:lvl>
   </w:abstractNum>
-  <w:abstractNum w:abstractNumId="15" w15:restartNumberingAfterBreak="0">
+  <w:abstractNum w:abstractNumId="17" w15:restartNumberingAfterBreak="0">
     <w:nsid w:val="23605089"/>
     <w:multiLevelType w:val="hybridMultilevel"/>
     <w:tmpl w:val="CF9E5B14"/>
@@ -24659,7 +25293,7 @@
       </w:pPr>
     </w:lvl>
   </w:abstractNum>
-  <w:abstractNum w:abstractNumId="16" w15:restartNumberingAfterBreak="0">
+  <w:abstractNum w:abstractNumId="18" w15:restartNumberingAfterBreak="0">
     <w:nsid w:val="249B0048"/>
     <w:multiLevelType w:val="hybridMultilevel"/>
     <w:tmpl w:val="1324CBEC"/>
@@ -24772,10 +25406,10 @@
       </w:rPr>
     </w:lvl>
   </w:abstractNum>
-  <w:abstractNum w:abstractNumId="17" w15:restartNumberingAfterBreak="0">
+  <w:abstractNum w:abstractNumId="19" w15:restartNumberingAfterBreak="0">
     <w:nsid w:val="293C214C"/>
     <w:multiLevelType w:val="hybridMultilevel"/>
-    <w:tmpl w:val="ACF497D4"/>
+    <w:tmpl w:val="6E589718"/>
     <w:lvl w:ilvl="0" w:tplc="FFFFFFFF">
       <w:start w:val="1"/>
       <w:numFmt w:val="decimal"/>
@@ -24861,7 +25495,96 @@
       </w:pPr>
     </w:lvl>
   </w:abstractNum>
-  <w:abstractNum w:abstractNumId="18" w15:restartNumberingAfterBreak="0">
+  <w:abstractNum w:abstractNumId="20" w15:restartNumberingAfterBreak="0">
+    <w:nsid w:val="295B30F7"/>
+    <w:multiLevelType w:val="hybridMultilevel"/>
+    <w:tmpl w:val="A72E3BC6"/>
+    <w:lvl w:ilvl="0" w:tplc="FFFFFFFF">
+      <w:start w:val="1"/>
+      <w:numFmt w:val="decimal"/>
+      <w:lvlText w:val="%1."/>
+      <w:lvlJc w:val="left"/>
+      <w:pPr>
+        <w:ind w:left="360" w:hanging="360"/>
+      </w:pPr>
+      <w:rPr>
+        <w:rFonts w:hint="default"/>
+      </w:rPr>
+    </w:lvl>
+    <w:lvl w:ilvl="1" w:tplc="FFFFFFFF" w:tentative="1">
+      <w:start w:val="1"/>
+      <w:numFmt w:val="lowerLetter"/>
+      <w:lvlText w:val="%2."/>
+      <w:lvlJc w:val="left"/>
+      <w:pPr>
+        <w:ind w:left="1080" w:hanging="360"/>
+      </w:pPr>
+    </w:lvl>
+    <w:lvl w:ilvl="2" w:tplc="FFFFFFFF" w:tentative="1">
+      <w:start w:val="1"/>
+      <w:numFmt w:val="lowerRoman"/>
+      <w:lvlText w:val="%3."/>
+      <w:lvlJc w:val="right"/>
+      <w:pPr>
+        <w:ind w:left="1800" w:hanging="180"/>
+      </w:pPr>
+    </w:lvl>
+    <w:lvl w:ilvl="3" w:tplc="FFFFFFFF" w:tentative="1">
+      <w:start w:val="1"/>
+      <w:numFmt w:val="decimal"/>
+      <w:lvlText w:val="%4."/>
+      <w:lvlJc w:val="left"/>
+      <w:pPr>
+        <w:ind w:left="2520" w:hanging="360"/>
+      </w:pPr>
+    </w:lvl>
+    <w:lvl w:ilvl="4" w:tplc="FFFFFFFF" w:tentative="1">
+      <w:start w:val="1"/>
+      <w:numFmt w:val="lowerLetter"/>
+      <w:lvlText w:val="%5."/>
+      <w:lvlJc w:val="left"/>
+      <w:pPr>
+        <w:ind w:left="3240" w:hanging="360"/>
+      </w:pPr>
+    </w:lvl>
+    <w:lvl w:ilvl="5" w:tplc="FFFFFFFF" w:tentative="1">
+      <w:start w:val="1"/>
+      <w:numFmt w:val="lowerRoman"/>
+      <w:lvlText w:val="%6."/>
+      <w:lvlJc w:val="right"/>
+      <w:pPr>
+        <w:ind w:left="3960" w:hanging="180"/>
+      </w:pPr>
+    </w:lvl>
+    <w:lvl w:ilvl="6" w:tplc="FFFFFFFF" w:tentative="1">
+      <w:start w:val="1"/>
+      <w:numFmt w:val="decimal"/>
+      <w:lvlText w:val="%7."/>
+      <w:lvlJc w:val="left"/>
+      <w:pPr>
+        <w:ind w:left="4680" w:hanging="360"/>
+      </w:pPr>
+    </w:lvl>
+    <w:lvl w:ilvl="7" w:tplc="FFFFFFFF" w:tentative="1">
+      <w:start w:val="1"/>
+      <w:numFmt w:val="lowerLetter"/>
+      <w:lvlText w:val="%8."/>
+      <w:lvlJc w:val="left"/>
+      <w:pPr>
+        <w:ind w:left="5400" w:hanging="360"/>
+      </w:pPr>
+    </w:lvl>
+    <w:lvl w:ilvl="8" w:tplc="FFFFFFFF" w:tentative="1">
+      <w:start w:val="1"/>
+      <w:numFmt w:val="lowerRoman"/>
+      <w:lvlText w:val="%9."/>
+      <w:lvlJc w:val="right"/>
+      <w:pPr>
+        <w:ind w:left="6120" w:hanging="180"/>
+      </w:pPr>
+    </w:lvl>
+  </w:abstractNum>
+  <w:abstractNum w:abstractNumId="21" w15:restartNumberingAfterBreak="0">
     <w:nsid w:val="295C61F6"/>
     <w:multiLevelType w:val="hybridMultilevel"/>
     <w:tmpl w:val="1ABE588A"/>
@@ -24950,7 +25673,96 @@
       </w:pPr>
     </w:lvl>
   </w:abstractNum>
-  <w:abstractNum w:abstractNumId="19" w15:restartNumberingAfterBreak="0">
+  <w:abstractNum w:abstractNumId="22" w15:restartNumberingAfterBreak="0">
+    <w:nsid w:val="2A250C44"/>
+    <w:multiLevelType w:val="hybridMultilevel"/>
+    <w:tmpl w:val="E30A9D94"/>
+    <w:lvl w:ilvl="0" w:tplc="FFFFFFFF">
+      <w:start w:val="1"/>
+      <w:numFmt w:val="decimal"/>
+      <w:lvlText w:val="%1."/>
+      <w:lvlJc w:val="left"/>
+      <w:pPr>
+        <w:ind w:left="360" w:hanging="360"/>
+      </w:pPr>
+      <w:rPr>
+        <w:rFonts w:hint="default"/>
+      </w:rPr>
+    </w:lvl>
+    <w:lvl w:ilvl="1" w:tplc="FFFFFFFF" w:tentative="1">
+      <w:start w:val="1"/>
+      <w:numFmt w:val="lowerLetter"/>
+      <w:lvlText w:val="%2."/>
+      <w:lvlJc w:val="left"/>
+      <w:pPr>
+        <w:ind w:left="1080" w:hanging="360"/>
+      </w:pPr>
+    </w:lvl>
+    <w:lvl w:ilvl="2" w:tplc="FFFFFFFF" w:tentative="1">
+      <w:start w:val="1"/>
+      <w:numFmt w:val="lowerRoman"/>
+      <w:lvlText w:val="%3."/>
+      <w:lvlJc w:val="right"/>
+      <w:pPr>
+        <w:ind w:left="1800" w:hanging="180"/>
+      </w:pPr>
+    </w:lvl>
+    <w:lvl w:ilvl="3" w:tplc="FFFFFFFF" w:tentative="1">
+      <w:start w:val="1"/>
+      <w:numFmt w:val="decimal"/>
+      <w:lvlText w:val="%4."/>
+      <w:lvlJc w:val="left"/>
+      <w:pPr>
+        <w:ind w:left="2520" w:hanging="360"/>
+      </w:pPr>
+    </w:lvl>
+    <w:lvl w:ilvl="4" w:tplc="FFFFFFFF" w:tentative="1">
+      <w:start w:val="1"/>
+      <w:numFmt w:val="lowerLetter"/>
+      <w:lvlText w:val="%5."/>
+      <w:lvlJc w:val="left"/>
+      <w:pPr>
+        <w:ind w:left="3240" w:hanging="360"/>
+      </w:pPr>
+    </w:lvl>
+    <w:lvl w:ilvl="5" w:tplc="FFFFFFFF" w:tentative="1">
+      <w:start w:val="1"/>
+      <w:numFmt w:val="lowerRoman"/>
+      <w:lvlText w:val="%6."/>
+      <w:lvlJc w:val="right"/>
+      <w:pPr>
+        <w:ind w:left="3960" w:hanging="180"/>
+      </w:pPr>
+    </w:lvl>
+    <w:lvl w:ilvl="6" w:tplc="FFFFFFFF" w:tentative="1">
+      <w:start w:val="1"/>
+      <w:numFmt w:val="decimal"/>
+      <w:lvlText w:val="%7."/>
+      <w:lvlJc w:val="left"/>
+      <w:pPr>
+        <w:ind w:left="4680" w:hanging="360"/>
+      </w:pPr>
+    </w:lvl>
+    <w:lvl w:ilvl="7" w:tplc="FFFFFFFF" w:tentative="1">
+      <w:start w:val="1"/>
+      <w:numFmt w:val="lowerLetter"/>
+      <w:lvlText w:val="%8."/>
+      <w:lvlJc w:val="left"/>
+      <w:pPr>
+        <w:ind w:left="5400" w:hanging="360"/>
+      </w:pPr>
+    </w:lvl>
+    <w:lvl w:ilvl="8" w:tplc="FFFFFFFF" w:tentative="1">
+      <w:start w:val="1"/>
+      <w:numFmt w:val="lowerRoman"/>
+      <w:lvlText w:val="%9."/>
+      <w:lvlJc w:val="right"/>
+      <w:pPr>
+        <w:ind w:left="6120" w:hanging="180"/>
+      </w:pPr>
+    </w:lvl>
+  </w:abstractNum>
+  <w:abstractNum w:abstractNumId="23" w15:restartNumberingAfterBreak="0">
     <w:nsid w:val="2E232C7A"/>
     <w:multiLevelType w:val="hybridMultilevel"/>
     <w:tmpl w:val="EFF641C2"/>
@@ -25090,7 +25902,185 @@
       </w:rPr>
     </w:lvl>
   </w:abstractNum>
-  <w:abstractNum w:abstractNumId="20" w15:restartNumberingAfterBreak="0">
+  <w:abstractNum w:abstractNumId="24" w15:restartNumberingAfterBreak="0">
+    <w:nsid w:val="316C2FDA"/>
+    <w:multiLevelType w:val="hybridMultilevel"/>
+    <w:tmpl w:val="A72E3BC6"/>
+    <w:lvl w:ilvl="0" w:tplc="FFFFFFFF">
+      <w:start w:val="1"/>
+      <w:numFmt w:val="decimal"/>
+      <w:lvlText w:val="%1."/>
+      <w:lvlJc w:val="left"/>
+      <w:pPr>
+        <w:ind w:left="360" w:hanging="360"/>
+      </w:pPr>
+      <w:rPr>
+        <w:rFonts w:hint="default"/>
+      </w:rPr>
+    </w:lvl>
+    <w:lvl w:ilvl="1" w:tplc="FFFFFFFF" w:tentative="1">
+      <w:start w:val="1"/>
+      <w:numFmt w:val="lowerLetter"/>
+      <w:lvlText w:val="%2."/>
+      <w:lvlJc w:val="left"/>
+      <w:pPr>
+        <w:ind w:left="1080" w:hanging="360"/>
+      </w:pPr>
+    </w:lvl>
+    <w:lvl w:ilvl="2" w:tplc="FFFFFFFF" w:tentative="1">
+      <w:start w:val="1"/>
+      <w:numFmt w:val="lowerRoman"/>
+      <w:lvlText w:val="%3."/>
+      <w:lvlJc w:val="right"/>
+      <w:pPr>
+        <w:ind w:left="1800" w:hanging="180"/>
+      </w:pPr>
+    </w:lvl>
+    <w:lvl w:ilvl="3" w:tplc="FFFFFFFF" w:tentative="1">
+      <w:start w:val="1"/>
+      <w:numFmt w:val="decimal"/>
+      <w:lvlText w:val="%4."/>
+      <w:lvlJc w:val="left"/>
+      <w:pPr>
+        <w:ind w:left="2520" w:hanging="360"/>
+      </w:pPr>
+    </w:lvl>
+    <w:lvl w:ilvl="4" w:tplc="FFFFFFFF" w:tentative="1">
+      <w:start w:val="1"/>
+      <w:numFmt w:val="lowerLetter"/>
+      <w:lvlText w:val="%5."/>
+      <w:lvlJc w:val="left"/>
+      <w:pPr>
+        <w:ind w:left="3240" w:hanging="360"/>
+      </w:pPr>
+    </w:lvl>
+    <w:lvl w:ilvl="5" w:tplc="FFFFFFFF" w:tentative="1">
+      <w:start w:val="1"/>
+      <w:numFmt w:val="lowerRoman"/>
+      <w:lvlText w:val="%6."/>
+      <w:lvlJc w:val="right"/>
+      <w:pPr>
+        <w:ind w:left="3960" w:hanging="180"/>
+      </w:pPr>
+    </w:lvl>
+    <w:lvl w:ilvl="6" w:tplc="FFFFFFFF" w:tentative="1">
+      <w:start w:val="1"/>
+      <w:numFmt w:val="decimal"/>
+      <w:lvlText w:val="%7."/>
+      <w:lvlJc w:val="left"/>
+      <w:pPr>
+        <w:ind w:left="4680" w:hanging="360"/>
+      </w:pPr>
+    </w:lvl>
+    <w:lvl w:ilvl="7" w:tplc="FFFFFFFF" w:tentative="1">
+      <w:start w:val="1"/>
+      <w:numFmt w:val="lowerLetter"/>
+      <w:lvlText w:val="%8."/>
+      <w:lvlJc w:val="left"/>
+      <w:pPr>
+        <w:ind w:left="5400" w:hanging="360"/>
+      </w:pPr>
+    </w:lvl>
+    <w:lvl w:ilvl="8" w:tplc="FFFFFFFF" w:tentative="1">
+      <w:start w:val="1"/>
+      <w:numFmt w:val="lowerRoman"/>
+      <w:lvlText w:val="%9."/>
+      <w:lvlJc w:val="right"/>
+      <w:pPr>
+        <w:ind w:left="6120" w:hanging="180"/>
+      </w:pPr>
+    </w:lvl>
+  </w:abstractNum>
+  <w:abstractNum w:abstractNumId="25" w15:restartNumberingAfterBreak="0">
+    <w:nsid w:val="35886DBA"/>
+    <w:multiLevelType w:val="hybridMultilevel"/>
+    <w:tmpl w:val="0FBCDF26"/>
+    <w:lvl w:ilvl="0" w:tplc="FFFFFFFF">
+      <w:start w:val="1"/>
+      <w:numFmt w:val="decimal"/>
+      <w:lvlText w:val="%1."/>
+      <w:lvlJc w:val="left"/>
+      <w:pPr>
+        <w:ind w:left="360" w:hanging="360"/>
+      </w:pPr>
+      <w:rPr>
+        <w:rFonts w:hint="default"/>
+      </w:rPr>
+    </w:lvl>
+    <w:lvl w:ilvl="1" w:tplc="FFFFFFFF" w:tentative="1">
+      <w:start w:val="1"/>
+      <w:numFmt w:val="lowerLetter"/>
+      <w:lvlText w:val="%2."/>
+      <w:lvlJc w:val="left"/>
+      <w:pPr>
+        <w:ind w:left="1080" w:hanging="360"/>
+      </w:pPr>
+    </w:lvl>
+    <w:lvl w:ilvl="2" w:tplc="FFFFFFFF" w:tentative="1">
+      <w:start w:val="1"/>
+      <w:numFmt w:val="lowerRoman"/>
+      <w:lvlText w:val="%3."/>
+      <w:lvlJc w:val="right"/>
+      <w:pPr>
+        <w:ind w:left="1800" w:hanging="180"/>
+      </w:pPr>
+    </w:lvl>
+    <w:lvl w:ilvl="3" w:tplc="FFFFFFFF" w:tentative="1">
+      <w:start w:val="1"/>
+      <w:numFmt w:val="decimal"/>
+      <w:lvlText w:val="%4."/>
+      <w:lvlJc w:val="left"/>
+      <w:pPr>
+        <w:ind w:left="2520" w:hanging="360"/>
+      </w:pPr>
+    </w:lvl>
+    <w:lvl w:ilvl="4" w:tplc="FFFFFFFF" w:tentative="1">
+      <w:start w:val="1"/>
+      <w:numFmt w:val="lowerLetter"/>
+      <w:lvlText w:val="%5."/>
+      <w:lvlJc w:val="left"/>
+      <w:pPr>
+        <w:ind w:left="3240" w:hanging="360"/>
+      </w:pPr>
+    </w:lvl>
+    <w:lvl w:ilvl="5" w:tplc="FFFFFFFF" w:tentative="1">
+      <w:start w:val="1"/>
+      <w:numFmt w:val="lowerRoman"/>
+      <w:lvlText w:val="%6."/>
+      <w:lvlJc w:val="right"/>
+      <w:pPr>
+        <w:ind w:left="3960" w:hanging="180"/>
+      </w:pPr>
+    </w:lvl>
+    <w:lvl w:ilvl="6" w:tplc="FFFFFFFF" w:tentative="1">
+      <w:start w:val="1"/>
+      <w:numFmt w:val="decimal"/>
+      <w:lvlText w:val="%7."/>
+      <w:lvlJc w:val="left"/>
+      <w:pPr>
+        <w:ind w:left="4680" w:hanging="360"/>
+      </w:pPr>
+    </w:lvl>
+    <w:lvl w:ilvl="7" w:tplc="FFFFFFFF" w:tentative="1">
+      <w:start w:val="1"/>
+      <w:numFmt w:val="lowerLetter"/>
+      <w:lvlText w:val="%8."/>
+      <w:lvlJc w:val="left"/>
+      <w:pPr>
+        <w:ind w:left="5400" w:hanging="360"/>
+      </w:pPr>
+    </w:lvl>
+    <w:lvl w:ilvl="8" w:tplc="FFFFFFFF" w:tentative="1">
+      <w:start w:val="1"/>
+      <w:numFmt w:val="lowerRoman"/>
+      <w:lvlText w:val="%9."/>
+      <w:lvlJc w:val="right"/>
+      <w:pPr>
+        <w:ind w:left="6120" w:hanging="180"/>
+      </w:pPr>
+    </w:lvl>
+  </w:abstractNum>
+  <w:abstractNum w:abstractNumId="26" w15:restartNumberingAfterBreak="0">
     <w:nsid w:val="37FD23BB"/>
     <w:multiLevelType w:val="hybridMultilevel"/>
     <w:tmpl w:val="E29AECF4"/>
@@ -25203,7 +26193,7 @@
       </w:rPr>
     </w:lvl>
   </w:abstractNum>
-  <w:abstractNum w:abstractNumId="21" w15:restartNumberingAfterBreak="0">
+  <w:abstractNum w:abstractNumId="27" w15:restartNumberingAfterBreak="0">
     <w:nsid w:val="387D53A9"/>
     <w:multiLevelType w:val="hybridMultilevel"/>
     <w:tmpl w:val="727EA636"/>
@@ -25292,7 +26282,7 @@
       </w:pPr>
     </w:lvl>
   </w:abstractNum>
-  <w:abstractNum w:abstractNumId="22" w15:restartNumberingAfterBreak="0">
+  <w:abstractNum w:abstractNumId="28" w15:restartNumberingAfterBreak="0">
     <w:nsid w:val="3AE0547F"/>
     <w:multiLevelType w:val="hybridMultilevel"/>
     <w:tmpl w:val="58E47BF4"/>
@@ -25405,7 +26395,7 @@
       </w:rPr>
     </w:lvl>
   </w:abstractNum>
-  <w:abstractNum w:abstractNumId="23" w15:restartNumberingAfterBreak="0">
+  <w:abstractNum w:abstractNumId="29" w15:restartNumberingAfterBreak="0">
     <w:nsid w:val="3E295926"/>
     <w:multiLevelType w:val="hybridMultilevel"/>
     <w:tmpl w:val="B7863D96"/>
@@ -25518,7 +26508,7 @@
       </w:rPr>
     </w:lvl>
   </w:abstractNum>
-  <w:abstractNum w:abstractNumId="24" w15:restartNumberingAfterBreak="0">
+  <w:abstractNum w:abstractNumId="30" w15:restartNumberingAfterBreak="0">
     <w:nsid w:val="42987EAF"/>
     <w:multiLevelType w:val="hybridMultilevel"/>
     <w:tmpl w:val="AB008A70"/>
@@ -25607,7 +26597,185 @@
       </w:pPr>
     </w:lvl>
   </w:abstractNum>
-  <w:abstractNum w:abstractNumId="25" w15:restartNumberingAfterBreak="0">
+  <w:abstractNum w:abstractNumId="31" w15:restartNumberingAfterBreak="0">
+    <w:nsid w:val="42B97245"/>
+    <w:multiLevelType w:val="hybridMultilevel"/>
+    <w:tmpl w:val="805EF772"/>
+    <w:lvl w:ilvl="0" w:tplc="FFFFFFFF">
+      <w:start w:val="1"/>
+      <w:numFmt w:val="decimal"/>
+      <w:lvlText w:val="%1."/>
+      <w:lvlJc w:val="left"/>
+      <w:pPr>
+        <w:ind w:left="360" w:hanging="360"/>
+      </w:pPr>
+      <w:rPr>
+        <w:rFonts w:hint="default"/>
+      </w:rPr>
+    </w:lvl>
+    <w:lvl w:ilvl="1" w:tplc="FFFFFFFF" w:tentative="1">
+      <w:start w:val="1"/>
+      <w:numFmt w:val="lowerLetter"/>
+      <w:lvlText w:val="%2."/>
+      <w:lvlJc w:val="left"/>
+      <w:pPr>
+        <w:ind w:left="1080" w:hanging="360"/>
+      </w:pPr>
+    </w:lvl>
+    <w:lvl w:ilvl="2" w:tplc="FFFFFFFF" w:tentative="1">
+      <w:start w:val="1"/>
+      <w:numFmt w:val="lowerRoman"/>
+      <w:lvlText w:val="%3."/>
+      <w:lvlJc w:val="right"/>
+      <w:pPr>
+        <w:ind w:left="1800" w:hanging="180"/>
+      </w:pPr>
+    </w:lvl>
+    <w:lvl w:ilvl="3" w:tplc="FFFFFFFF" w:tentative="1">
+      <w:start w:val="1"/>
+      <w:numFmt w:val="decimal"/>
+      <w:lvlText w:val="%4."/>
+      <w:lvlJc w:val="left"/>
+      <w:pPr>
+        <w:ind w:left="2520" w:hanging="360"/>
+      </w:pPr>
+    </w:lvl>
+    <w:lvl w:ilvl="4" w:tplc="FFFFFFFF" w:tentative="1">
+      <w:start w:val="1"/>
+      <w:numFmt w:val="lowerLetter"/>
+      <w:lvlText w:val="%5."/>
+      <w:lvlJc w:val="left"/>
+      <w:pPr>
+        <w:ind w:left="3240" w:hanging="360"/>
+      </w:pPr>
+    </w:lvl>
+    <w:lvl w:ilvl="5" w:tplc="FFFFFFFF" w:tentative="1">
+      <w:start w:val="1"/>
+      <w:numFmt w:val="lowerRoman"/>
+      <w:lvlText w:val="%6."/>
+      <w:lvlJc w:val="right"/>
+      <w:pPr>
+        <w:ind w:left="3960" w:hanging="180"/>
+      </w:pPr>
+    </w:lvl>
+    <w:lvl w:ilvl="6" w:tplc="FFFFFFFF" w:tentative="1">
+      <w:start w:val="1"/>
+      <w:numFmt w:val="decimal"/>
+      <w:lvlText w:val="%7."/>
+      <w:lvlJc w:val="left"/>
+      <w:pPr>
+        <w:ind w:left="4680" w:hanging="360"/>
+      </w:pPr>
+    </w:lvl>
+    <w:lvl w:ilvl="7" w:tplc="FFFFFFFF" w:tentative="1">
+      <w:start w:val="1"/>
+      <w:numFmt w:val="lowerLetter"/>
+      <w:lvlText w:val="%8."/>
+      <w:lvlJc w:val="left"/>
+      <w:pPr>
+        <w:ind w:left="5400" w:hanging="360"/>
+      </w:pPr>
+    </w:lvl>
+    <w:lvl w:ilvl="8" w:tplc="FFFFFFFF" w:tentative="1">
+      <w:start w:val="1"/>
+      <w:numFmt w:val="lowerRoman"/>
+      <w:lvlText w:val="%9."/>
+      <w:lvlJc w:val="right"/>
+      <w:pPr>
+        <w:ind w:left="6120" w:hanging="180"/>
+      </w:pPr>
+    </w:lvl>
+  </w:abstractNum>
+  <w:abstractNum w:abstractNumId="32" w15:restartNumberingAfterBreak="0">
+    <w:nsid w:val="46B0070B"/>
+    <w:multiLevelType w:val="hybridMultilevel"/>
+    <w:tmpl w:val="E30A9D94"/>
+    <w:lvl w:ilvl="0" w:tplc="FFFFFFFF">
+      <w:start w:val="1"/>
+      <w:numFmt w:val="decimal"/>
+      <w:lvlText w:val="%1."/>
+      <w:lvlJc w:val="left"/>
+      <w:pPr>
+        <w:ind w:left="360" w:hanging="360"/>
+      </w:pPr>
+      <w:rPr>
+        <w:rFonts w:hint="default"/>
+      </w:rPr>
+    </w:lvl>
+    <w:lvl w:ilvl="1" w:tplc="FFFFFFFF" w:tentative="1">
+      <w:start w:val="1"/>
+      <w:numFmt w:val="lowerLetter"/>
+      <w:lvlText w:val="%2."/>
+      <w:lvlJc w:val="left"/>
+      <w:pPr>
+        <w:ind w:left="1080" w:hanging="360"/>
+      </w:pPr>
+    </w:lvl>
+    <w:lvl w:ilvl="2" w:tplc="FFFFFFFF" w:tentative="1">
+      <w:start w:val="1"/>
+      <w:numFmt w:val="lowerRoman"/>
+      <w:lvlText w:val="%3."/>
+      <w:lvlJc w:val="right"/>
+      <w:pPr>
+        <w:ind w:left="1800" w:hanging="180"/>
+      </w:pPr>
+    </w:lvl>
+    <w:lvl w:ilvl="3" w:tplc="FFFFFFFF" w:tentative="1">
+      <w:start w:val="1"/>
+      <w:numFmt w:val="decimal"/>
+      <w:lvlText w:val="%4."/>
+      <w:lvlJc w:val="left"/>
+      <w:pPr>
+        <w:ind w:left="2520" w:hanging="360"/>
+      </w:pPr>
+    </w:lvl>
+    <w:lvl w:ilvl="4" w:tplc="FFFFFFFF" w:tentative="1">
+      <w:start w:val="1"/>
+      <w:numFmt w:val="lowerLetter"/>
+      <w:lvlText w:val="%5."/>
+      <w:lvlJc w:val="left"/>
+      <w:pPr>
+        <w:ind w:left="3240" w:hanging="360"/>
+      </w:pPr>
+    </w:lvl>
+    <w:lvl w:ilvl="5" w:tplc="FFFFFFFF" w:tentative="1">
+      <w:start w:val="1"/>
+      <w:numFmt w:val="lowerRoman"/>
+      <w:lvlText w:val="%6."/>
+      <w:lvlJc w:val="right"/>
+      <w:pPr>
+        <w:ind w:left="3960" w:hanging="180"/>
+      </w:pPr>
+    </w:lvl>
+    <w:lvl w:ilvl="6" w:tplc="FFFFFFFF" w:tentative="1">
+      <w:start w:val="1"/>
+      <w:numFmt w:val="decimal"/>
+      <w:lvlText w:val="%7."/>
+      <w:lvlJc w:val="left"/>
+      <w:pPr>
+        <w:ind w:left="4680" w:hanging="360"/>
+      </w:pPr>
+    </w:lvl>
+    <w:lvl w:ilvl="7" w:tplc="FFFFFFFF" w:tentative="1">
+      <w:start w:val="1"/>
+      <w:numFmt w:val="lowerLetter"/>
+      <w:lvlText w:val="%8."/>
+      <w:lvlJc w:val="left"/>
+      <w:pPr>
+        <w:ind w:left="5400" w:hanging="360"/>
+      </w:pPr>
+    </w:lvl>
+    <w:lvl w:ilvl="8" w:tplc="FFFFFFFF" w:tentative="1">
+      <w:start w:val="1"/>
+      <w:numFmt w:val="lowerRoman"/>
+      <w:lvlText w:val="%9."/>
+      <w:lvlJc w:val="right"/>
+      <w:pPr>
+        <w:ind w:left="6120" w:hanging="180"/>
+      </w:pPr>
+    </w:lvl>
+  </w:abstractNum>
+  <w:abstractNum w:abstractNumId="33" w15:restartNumberingAfterBreak="0">
     <w:nsid w:val="49EC3929"/>
     <w:multiLevelType w:val="hybridMultilevel"/>
     <w:tmpl w:val="65E0BE9C"/>
@@ -25697,7 +26865,7 @@
       </w:pPr>
     </w:lvl>
   </w:abstractNum>
-  <w:abstractNum w:abstractNumId="26" w15:restartNumberingAfterBreak="0">
+  <w:abstractNum w:abstractNumId="34" w15:restartNumberingAfterBreak="0">
     <w:nsid w:val="4A7B089F"/>
     <w:multiLevelType w:val="hybridMultilevel"/>
     <w:tmpl w:val="F342B278"/>
@@ -25786,7 +26954,7 @@
       </w:pPr>
     </w:lvl>
   </w:abstractNum>
-  <w:abstractNum w:abstractNumId="27" w15:restartNumberingAfterBreak="0">
+  <w:abstractNum w:abstractNumId="35" w15:restartNumberingAfterBreak="0">
     <w:nsid w:val="52A2466F"/>
     <w:multiLevelType w:val="hybridMultilevel"/>
     <w:tmpl w:val="824882D4"/>
@@ -25875,7 +27043,7 @@
       </w:pPr>
     </w:lvl>
   </w:abstractNum>
-  <w:abstractNum w:abstractNumId="28" w15:restartNumberingAfterBreak="0">
+  <w:abstractNum w:abstractNumId="36" w15:restartNumberingAfterBreak="0">
     <w:nsid w:val="533D1269"/>
     <w:multiLevelType w:val="hybridMultilevel"/>
     <w:tmpl w:val="31A85B36"/>
@@ -25964,7 +27132,7 @@
       </w:pPr>
     </w:lvl>
   </w:abstractNum>
-  <w:abstractNum w:abstractNumId="29" w15:restartNumberingAfterBreak="0">
+  <w:abstractNum w:abstractNumId="37" w15:restartNumberingAfterBreak="0">
     <w:nsid w:val="56454D4B"/>
     <w:multiLevelType w:val="hybridMultilevel"/>
     <w:tmpl w:val="31A85B36"/>
@@ -26053,7 +27221,185 @@
       </w:pPr>
     </w:lvl>
   </w:abstractNum>
-  <w:abstractNum w:abstractNumId="30" w15:restartNumberingAfterBreak="0">
+  <w:abstractNum w:abstractNumId="38" w15:restartNumberingAfterBreak="0">
+    <w:nsid w:val="5A762E6B"/>
+    <w:multiLevelType w:val="hybridMultilevel"/>
+    <w:tmpl w:val="15A00404"/>
+    <w:lvl w:ilvl="0" w:tplc="FFFFFFFF">
+      <w:start w:val="1"/>
+      <w:numFmt w:val="decimal"/>
+      <w:lvlText w:val="%1."/>
+      <w:lvlJc w:val="left"/>
+      <w:pPr>
+        <w:ind w:left="360" w:hanging="360"/>
+      </w:pPr>
+      <w:rPr>
+        <w:rFonts w:hint="default"/>
+      </w:rPr>
+    </w:lvl>
+    <w:lvl w:ilvl="1" w:tplc="FFFFFFFF" w:tentative="1">
+      <w:start w:val="1"/>
+      <w:numFmt w:val="lowerLetter"/>
+      <w:lvlText w:val="%2."/>
+      <w:lvlJc w:val="left"/>
+      <w:pPr>
+        <w:ind w:left="1080" w:hanging="360"/>
+      </w:pPr>
+    </w:lvl>
+    <w:lvl w:ilvl="2" w:tplc="FFFFFFFF" w:tentative="1">
+      <w:start w:val="1"/>
+      <w:numFmt w:val="lowerRoman"/>
+      <w:lvlText w:val="%3."/>
+      <w:lvlJc w:val="right"/>
+      <w:pPr>
+        <w:ind w:left="1800" w:hanging="180"/>
+      </w:pPr>
+    </w:lvl>
+    <w:lvl w:ilvl="3" w:tplc="FFFFFFFF" w:tentative="1">
+      <w:start w:val="1"/>
+      <w:numFmt w:val="decimal"/>
+      <w:lvlText w:val="%4."/>
+      <w:lvlJc w:val="left"/>
+      <w:pPr>
+        <w:ind w:left="2520" w:hanging="360"/>
+      </w:pPr>
+    </w:lvl>
+    <w:lvl w:ilvl="4" w:tplc="FFFFFFFF" w:tentative="1">
+      <w:start w:val="1"/>
+      <w:numFmt w:val="lowerLetter"/>
+      <w:lvlText w:val="%5."/>
+      <w:lvlJc w:val="left"/>
+      <w:pPr>
+        <w:ind w:left="3240" w:hanging="360"/>
+      </w:pPr>
+    </w:lvl>
+    <w:lvl w:ilvl="5" w:tplc="FFFFFFFF" w:tentative="1">
+      <w:start w:val="1"/>
+      <w:numFmt w:val="lowerRoman"/>
+      <w:lvlText w:val="%6."/>
+      <w:lvlJc w:val="right"/>
+      <w:pPr>
+        <w:ind w:left="3960" w:hanging="180"/>
+      </w:pPr>
+    </w:lvl>
+    <w:lvl w:ilvl="6" w:tplc="FFFFFFFF" w:tentative="1">
+      <w:start w:val="1"/>
+      <w:numFmt w:val="decimal"/>
+      <w:lvlText w:val="%7."/>
+      <w:lvlJc w:val="left"/>
+      <w:pPr>
+        <w:ind w:left="4680" w:hanging="360"/>
+      </w:pPr>
+    </w:lvl>
+    <w:lvl w:ilvl="7" w:tplc="FFFFFFFF" w:tentative="1">
+      <w:start w:val="1"/>
+      <w:numFmt w:val="lowerLetter"/>
+      <w:lvlText w:val="%8."/>
+      <w:lvlJc w:val="left"/>
+      <w:pPr>
+        <w:ind w:left="5400" w:hanging="360"/>
+      </w:pPr>
+    </w:lvl>
+    <w:lvl w:ilvl="8" w:tplc="FFFFFFFF" w:tentative="1">
+      <w:start w:val="1"/>
+      <w:numFmt w:val="lowerRoman"/>
+      <w:lvlText w:val="%9."/>
+      <w:lvlJc w:val="right"/>
+      <w:pPr>
+        <w:ind w:left="6120" w:hanging="180"/>
+      </w:pPr>
+    </w:lvl>
+  </w:abstractNum>
+  <w:abstractNum w:abstractNumId="39" w15:restartNumberingAfterBreak="0">
+    <w:nsid w:val="5B8D6E66"/>
+    <w:multiLevelType w:val="hybridMultilevel"/>
+    <w:tmpl w:val="D4D2FE3E"/>
+    <w:lvl w:ilvl="0" w:tplc="FFFFFFFF">
+      <w:start w:val="1"/>
+      <w:numFmt w:val="decimal"/>
+      <w:lvlText w:val="%1."/>
+      <w:lvlJc w:val="left"/>
+      <w:pPr>
+        <w:ind w:left="360" w:hanging="360"/>
+      </w:pPr>
+      <w:rPr>
+        <w:rFonts w:hint="default"/>
+      </w:rPr>
+    </w:lvl>
+    <w:lvl w:ilvl="1" w:tplc="FFFFFFFF" w:tentative="1">
+      <w:start w:val="1"/>
+      <w:numFmt w:val="lowerLetter"/>
+      <w:lvlText w:val="%2."/>
+      <w:lvlJc w:val="left"/>
+      <w:pPr>
+        <w:ind w:left="1080" w:hanging="360"/>
+      </w:pPr>
+    </w:lvl>
+    <w:lvl w:ilvl="2" w:tplc="FFFFFFFF" w:tentative="1">
+      <w:start w:val="1"/>
+      <w:numFmt w:val="lowerRoman"/>
+      <w:lvlText w:val="%3."/>
+      <w:lvlJc w:val="right"/>
+      <w:pPr>
+        <w:ind w:left="1800" w:hanging="180"/>
+      </w:pPr>
+    </w:lvl>
+    <w:lvl w:ilvl="3" w:tplc="FFFFFFFF" w:tentative="1">
+      <w:start w:val="1"/>
+      <w:numFmt w:val="decimal"/>
+      <w:lvlText w:val="%4."/>
+      <w:lvlJc w:val="left"/>
+      <w:pPr>
+        <w:ind w:left="2520" w:hanging="360"/>
+      </w:pPr>
+    </w:lvl>
+    <w:lvl w:ilvl="4" w:tplc="FFFFFFFF" w:tentative="1">
+      <w:start w:val="1"/>
+      <w:numFmt w:val="lowerLetter"/>
+      <w:lvlText w:val="%5."/>
+      <w:lvlJc w:val="left"/>
+      <w:pPr>
+        <w:ind w:left="3240" w:hanging="360"/>
+      </w:pPr>
+    </w:lvl>
+    <w:lvl w:ilvl="5" w:tplc="FFFFFFFF" w:tentative="1">
+      <w:start w:val="1"/>
+      <w:numFmt w:val="lowerRoman"/>
+      <w:lvlText w:val="%6."/>
+      <w:lvlJc w:val="right"/>
+      <w:pPr>
+        <w:ind w:left="3960" w:hanging="180"/>
+      </w:pPr>
+    </w:lvl>
+    <w:lvl w:ilvl="6" w:tplc="FFFFFFFF" w:tentative="1">
+      <w:start w:val="1"/>
+      <w:numFmt w:val="decimal"/>
+      <w:lvlText w:val="%7."/>
+      <w:lvlJc w:val="left"/>
+      <w:pPr>
+        <w:ind w:left="4680" w:hanging="360"/>
+      </w:pPr>
+    </w:lvl>
+    <w:lvl w:ilvl="7" w:tplc="FFFFFFFF" w:tentative="1">
+      <w:start w:val="1"/>
+      <w:numFmt w:val="lowerLetter"/>
+      <w:lvlText w:val="%8."/>
+      <w:lvlJc w:val="left"/>
+      <w:pPr>
+        <w:ind w:left="5400" w:hanging="360"/>
+      </w:pPr>
+    </w:lvl>
+    <w:lvl w:ilvl="8" w:tplc="FFFFFFFF" w:tentative="1">
+      <w:start w:val="1"/>
+      <w:numFmt w:val="lowerRoman"/>
+      <w:lvlText w:val="%9."/>
+      <w:lvlJc w:val="right"/>
+      <w:pPr>
+        <w:ind w:left="6120" w:hanging="180"/>
+      </w:pPr>
+    </w:lvl>
+  </w:abstractNum>
+  <w:abstractNum w:abstractNumId="40" w15:restartNumberingAfterBreak="0">
     <w:nsid w:val="5D166902"/>
     <w:multiLevelType w:val="hybridMultilevel"/>
     <w:tmpl w:val="96607E70"/>
@@ -26142,7 +27488,7 @@
       </w:pPr>
     </w:lvl>
   </w:abstractNum>
-  <w:abstractNum w:abstractNumId="31" w15:restartNumberingAfterBreak="0">
+  <w:abstractNum w:abstractNumId="41" w15:restartNumberingAfterBreak="0">
     <w:nsid w:val="5EF22868"/>
     <w:multiLevelType w:val="hybridMultilevel"/>
     <w:tmpl w:val="3508D94A"/>
@@ -26231,7 +27577,7 @@
       </w:pPr>
     </w:lvl>
   </w:abstractNum>
-  <w:abstractNum w:abstractNumId="32" w15:restartNumberingAfterBreak="0">
+  <w:abstractNum w:abstractNumId="42" w15:restartNumberingAfterBreak="0">
     <w:nsid w:val="64054F1D"/>
     <w:multiLevelType w:val="hybridMultilevel"/>
     <w:tmpl w:val="97841A32"/>
@@ -26344,7 +27690,7 @@
       </w:rPr>
     </w:lvl>
   </w:abstractNum>
-  <w:abstractNum w:abstractNumId="33" w15:restartNumberingAfterBreak="0">
+  <w:abstractNum w:abstractNumId="43" w15:restartNumberingAfterBreak="0">
     <w:nsid w:val="649A41D8"/>
     <w:multiLevelType w:val="hybridMultilevel"/>
     <w:tmpl w:val="5A527946"/>
@@ -26457,7 +27803,7 @@
       </w:rPr>
     </w:lvl>
   </w:abstractNum>
-  <w:abstractNum w:abstractNumId="34" w15:restartNumberingAfterBreak="0">
+  <w:abstractNum w:abstractNumId="44" w15:restartNumberingAfterBreak="0">
     <w:nsid w:val="6754471F"/>
     <w:multiLevelType w:val="hybridMultilevel"/>
     <w:tmpl w:val="6AC6B88E"/>
@@ -26546,7 +27892,7 @@
       </w:pPr>
     </w:lvl>
   </w:abstractNum>
-  <w:abstractNum w:abstractNumId="35" w15:restartNumberingAfterBreak="0">
+  <w:abstractNum w:abstractNumId="45" w15:restartNumberingAfterBreak="0">
     <w:nsid w:val="6AE76DC7"/>
     <w:multiLevelType w:val="hybridMultilevel"/>
     <w:tmpl w:val="2B4EA068"/>
@@ -26635,7 +27981,185 @@
       </w:pPr>
     </w:lvl>
   </w:abstractNum>
-  <w:abstractNum w:abstractNumId="36" w15:restartNumberingAfterBreak="0">
+  <w:abstractNum w:abstractNumId="46" w15:restartNumberingAfterBreak="0">
+    <w:nsid w:val="6B5155B5"/>
+    <w:multiLevelType w:val="hybridMultilevel"/>
+    <w:tmpl w:val="D4D2FE3E"/>
+    <w:lvl w:ilvl="0" w:tplc="FFFFFFFF">
+      <w:start w:val="1"/>
+      <w:numFmt w:val="decimal"/>
+      <w:lvlText w:val="%1."/>
+      <w:lvlJc w:val="left"/>
+      <w:pPr>
+        <w:ind w:left="360" w:hanging="360"/>
+      </w:pPr>
+      <w:rPr>
+        <w:rFonts w:hint="default"/>
+      </w:rPr>
+    </w:lvl>
+    <w:lvl w:ilvl="1" w:tplc="FFFFFFFF" w:tentative="1">
+      <w:start w:val="1"/>
+      <w:numFmt w:val="lowerLetter"/>
+      <w:lvlText w:val="%2."/>
+      <w:lvlJc w:val="left"/>
+      <w:pPr>
+        <w:ind w:left="1080" w:hanging="360"/>
+      </w:pPr>
+    </w:lvl>
+    <w:lvl w:ilvl="2" w:tplc="FFFFFFFF" w:tentative="1">
+      <w:start w:val="1"/>
+      <w:numFmt w:val="lowerRoman"/>
+      <w:lvlText w:val="%3."/>
+      <w:lvlJc w:val="right"/>
+      <w:pPr>
+        <w:ind w:left="1800" w:hanging="180"/>
+      </w:pPr>
+    </w:lvl>
+    <w:lvl w:ilvl="3" w:tplc="FFFFFFFF" w:tentative="1">
+      <w:start w:val="1"/>
+      <w:numFmt w:val="decimal"/>
+      <w:lvlText w:val="%4."/>
+      <w:lvlJc w:val="left"/>
+      <w:pPr>
+        <w:ind w:left="2520" w:hanging="360"/>
+      </w:pPr>
+    </w:lvl>
+    <w:lvl w:ilvl="4" w:tplc="FFFFFFFF" w:tentative="1">
+      <w:start w:val="1"/>
+      <w:numFmt w:val="lowerLetter"/>
+      <w:lvlText w:val="%5."/>
+      <w:lvlJc w:val="left"/>
+      <w:pPr>
+        <w:ind w:left="3240" w:hanging="360"/>
+      </w:pPr>
+    </w:lvl>
+    <w:lvl w:ilvl="5" w:tplc="FFFFFFFF" w:tentative="1">
+      <w:start w:val="1"/>
+      <w:numFmt w:val="lowerRoman"/>
+      <w:lvlText w:val="%6."/>
+      <w:lvlJc w:val="right"/>
+      <w:pPr>
+        <w:ind w:left="3960" w:hanging="180"/>
+      </w:pPr>
+    </w:lvl>
+    <w:lvl w:ilvl="6" w:tplc="FFFFFFFF" w:tentative="1">
+      <w:start w:val="1"/>
+      <w:numFmt w:val="decimal"/>
+      <w:lvlText w:val="%7."/>
+      <w:lvlJc w:val="left"/>
+      <w:pPr>
+        <w:ind w:left="4680" w:hanging="360"/>
+      </w:pPr>
+    </w:lvl>
+    <w:lvl w:ilvl="7" w:tplc="FFFFFFFF" w:tentative="1">
+      <w:start w:val="1"/>
+      <w:numFmt w:val="lowerLetter"/>
+      <w:lvlText w:val="%8."/>
+      <w:lvlJc w:val="left"/>
+      <w:pPr>
+        <w:ind w:left="5400" w:hanging="360"/>
+      </w:pPr>
+    </w:lvl>
+    <w:lvl w:ilvl="8" w:tplc="FFFFFFFF" w:tentative="1">
+      <w:start w:val="1"/>
+      <w:numFmt w:val="lowerRoman"/>
+      <w:lvlText w:val="%9."/>
+      <w:lvlJc w:val="right"/>
+      <w:pPr>
+        <w:ind w:left="6120" w:hanging="180"/>
+      </w:pPr>
+    </w:lvl>
+  </w:abstractNum>
+  <w:abstractNum w:abstractNumId="47" w15:restartNumberingAfterBreak="0">
+    <w:nsid w:val="6DAC29B1"/>
+    <w:multiLevelType w:val="hybridMultilevel"/>
+    <w:tmpl w:val="D4D2FE3E"/>
+    <w:lvl w:ilvl="0" w:tplc="FFFFFFFF">
+      <w:start w:val="1"/>
+      <w:numFmt w:val="decimal"/>
+      <w:lvlText w:val="%1."/>
+      <w:lvlJc w:val="left"/>
+      <w:pPr>
+        <w:ind w:left="360" w:hanging="360"/>
+      </w:pPr>
+      <w:rPr>
+        <w:rFonts w:hint="default"/>
+      </w:rPr>
+    </w:lvl>
+    <w:lvl w:ilvl="1" w:tplc="FFFFFFFF" w:tentative="1">
+      <w:start w:val="1"/>
+      <w:numFmt w:val="lowerLetter"/>
+      <w:lvlText w:val="%2."/>
+      <w:lvlJc w:val="left"/>
+      <w:pPr>
+        <w:ind w:left="1080" w:hanging="360"/>
+      </w:pPr>
+    </w:lvl>
+    <w:lvl w:ilvl="2" w:tplc="FFFFFFFF" w:tentative="1">
+      <w:start w:val="1"/>
+      <w:numFmt w:val="lowerRoman"/>
+      <w:lvlText w:val="%3."/>
+      <w:lvlJc w:val="right"/>
+      <w:pPr>
+        <w:ind w:left="1800" w:hanging="180"/>
+      </w:pPr>
+    </w:lvl>
+    <w:lvl w:ilvl="3" w:tplc="FFFFFFFF" w:tentative="1">
+      <w:start w:val="1"/>
+      <w:numFmt w:val="decimal"/>
+      <w:lvlText w:val="%4."/>
+      <w:lvlJc w:val="left"/>
+      <w:pPr>
+        <w:ind w:left="2520" w:hanging="360"/>
+      </w:pPr>
+    </w:lvl>
+    <w:lvl w:ilvl="4" w:tplc="FFFFFFFF" w:tentative="1">
+      <w:start w:val="1"/>
+      <w:numFmt w:val="lowerLetter"/>
+      <w:lvlText w:val="%5."/>
+      <w:lvlJc w:val="left"/>
+      <w:pPr>
+        <w:ind w:left="3240" w:hanging="360"/>
+      </w:pPr>
+    </w:lvl>
+    <w:lvl w:ilvl="5" w:tplc="FFFFFFFF" w:tentative="1">
+      <w:start w:val="1"/>
+      <w:numFmt w:val="lowerRoman"/>
+      <w:lvlText w:val="%6."/>
+      <w:lvlJc w:val="right"/>
+      <w:pPr>
+        <w:ind w:left="3960" w:hanging="180"/>
+      </w:pPr>
+    </w:lvl>
+    <w:lvl w:ilvl="6" w:tplc="FFFFFFFF" w:tentative="1">
+      <w:start w:val="1"/>
+      <w:numFmt w:val="decimal"/>
+      <w:lvlText w:val="%7."/>
+      <w:lvlJc w:val="left"/>
+      <w:pPr>
+        <w:ind w:left="4680" w:hanging="360"/>
+      </w:pPr>
+    </w:lvl>
+    <w:lvl w:ilvl="7" w:tplc="FFFFFFFF" w:tentative="1">
+      <w:start w:val="1"/>
+      <w:numFmt w:val="lowerLetter"/>
+      <w:lvlText w:val="%8."/>
+      <w:lvlJc w:val="left"/>
+      <w:pPr>
+        <w:ind w:left="5400" w:hanging="360"/>
+      </w:pPr>
+    </w:lvl>
+    <w:lvl w:ilvl="8" w:tplc="FFFFFFFF" w:tentative="1">
+      <w:start w:val="1"/>
+      <w:numFmt w:val="lowerRoman"/>
+      <w:lvlText w:val="%9."/>
+      <w:lvlJc w:val="right"/>
+      <w:pPr>
+        <w:ind w:left="6120" w:hanging="180"/>
+      </w:pPr>
+    </w:lvl>
+  </w:abstractNum>
+  <w:abstractNum w:abstractNumId="48" w15:restartNumberingAfterBreak="0">
     <w:nsid w:val="70525402"/>
     <w:multiLevelType w:val="hybridMultilevel"/>
     <w:tmpl w:val="303276D4"/>
@@ -26724,7 +28248,7 @@
       </w:pPr>
     </w:lvl>
   </w:abstractNum>
-  <w:abstractNum w:abstractNumId="37" w15:restartNumberingAfterBreak="0">
+  <w:abstractNum w:abstractNumId="49" w15:restartNumberingAfterBreak="0">
     <w:nsid w:val="75564661"/>
     <w:multiLevelType w:val="hybridMultilevel"/>
     <w:tmpl w:val="6B48047A"/>
@@ -26837,7 +28361,7 @@
       </w:rPr>
     </w:lvl>
   </w:abstractNum>
-  <w:abstractNum w:abstractNumId="38" w15:restartNumberingAfterBreak="0">
+  <w:abstractNum w:abstractNumId="50" w15:restartNumberingAfterBreak="0">
     <w:nsid w:val="761266AD"/>
     <w:multiLevelType w:val="hybridMultilevel"/>
     <w:tmpl w:val="86725D5A"/>
@@ -26926,7 +28450,7 @@
       </w:pPr>
     </w:lvl>
   </w:abstractNum>
-  <w:abstractNum w:abstractNumId="39" w15:restartNumberingAfterBreak="0">
+  <w:abstractNum w:abstractNumId="51" w15:restartNumberingAfterBreak="0">
     <w:nsid w:val="768B0CC3"/>
     <w:multiLevelType w:val="hybridMultilevel"/>
     <w:tmpl w:val="13B69E1C"/>
@@ -27039,7 +28563,7 @@
       </w:rPr>
     </w:lvl>
   </w:abstractNum>
-  <w:abstractNum w:abstractNumId="40" w15:restartNumberingAfterBreak="0">
+  <w:abstractNum w:abstractNumId="52" w15:restartNumberingAfterBreak="0">
     <w:nsid w:val="77247086"/>
     <w:multiLevelType w:val="hybridMultilevel"/>
     <w:tmpl w:val="0310E990"/>
@@ -27152,7 +28676,7 @@
       </w:rPr>
     </w:lvl>
   </w:abstractNum>
-  <w:abstractNum w:abstractNumId="41" w15:restartNumberingAfterBreak="0">
+  <w:abstractNum w:abstractNumId="53" w15:restartNumberingAfterBreak="0">
     <w:nsid w:val="77971F14"/>
     <w:multiLevelType w:val="hybridMultilevel"/>
     <w:tmpl w:val="752C8246"/>
@@ -27265,7 +28789,7 @@
       </w:rPr>
     </w:lvl>
   </w:abstractNum>
-  <w:abstractNum w:abstractNumId="42" w15:restartNumberingAfterBreak="0">
+  <w:abstractNum w:abstractNumId="54" w15:restartNumberingAfterBreak="0">
     <w:nsid w:val="78813425"/>
     <w:multiLevelType w:val="hybridMultilevel"/>
     <w:tmpl w:val="ACF497D4"/>
@@ -27354,7 +28878,7 @@
       </w:pPr>
     </w:lvl>
   </w:abstractNum>
-  <w:abstractNum w:abstractNumId="43" w15:restartNumberingAfterBreak="0">
+  <w:abstractNum w:abstractNumId="55" w15:restartNumberingAfterBreak="0">
     <w:nsid w:val="7919064E"/>
     <w:multiLevelType w:val="hybridMultilevel"/>
     <w:tmpl w:val="45E4AE9C"/>
@@ -27443,7 +28967,7 @@
       </w:pPr>
     </w:lvl>
   </w:abstractNum>
-  <w:abstractNum w:abstractNumId="44" w15:restartNumberingAfterBreak="0">
+  <w:abstractNum w:abstractNumId="56" w15:restartNumberingAfterBreak="0">
     <w:nsid w:val="7AF25F8A"/>
     <w:multiLevelType w:val="hybridMultilevel"/>
     <w:tmpl w:val="5B9E23AA"/>
@@ -27556,7 +29080,7 @@
       </w:rPr>
     </w:lvl>
   </w:abstractNum>
-  <w:abstractNum w:abstractNumId="45" w15:restartNumberingAfterBreak="0">
+  <w:abstractNum w:abstractNumId="57" w15:restartNumberingAfterBreak="0">
     <w:nsid w:val="7DA2727A"/>
     <w:multiLevelType w:val="hybridMultilevel"/>
     <w:tmpl w:val="0BC86E02"/>
@@ -27647,7 +29171,7 @@
       </w:pPr>
     </w:lvl>
   </w:abstractNum>
-  <w:abstractNum w:abstractNumId="46" w15:restartNumberingAfterBreak="0">
+  <w:abstractNum w:abstractNumId="58" w15:restartNumberingAfterBreak="0">
     <w:nsid w:val="7F275902"/>
     <w:multiLevelType w:val="hybridMultilevel"/>
     <w:tmpl w:val="D974F474"/>
@@ -27761,28 +29285,28 @@
     </w:lvl>
   </w:abstractNum>
   <w:num w:numId="1" w16cid:durableId="765925595">
-    <w:abstractNumId w:val="25"/>
+    <w:abstractNumId w:val="33"/>
   </w:num>
   <w:num w:numId="2" w16cid:durableId="2014645519">
-    <w:abstractNumId w:val="16"/>
+    <w:abstractNumId w:val="18"/>
   </w:num>
   <w:num w:numId="3" w16cid:durableId="1856268555">
-    <w:abstractNumId w:val="19"/>
+    <w:abstractNumId w:val="23"/>
   </w:num>
   <w:num w:numId="4" w16cid:durableId="1388605352">
-    <w:abstractNumId w:val="23"/>
+    <w:abstractNumId w:val="29"/>
   </w:num>
   <w:num w:numId="5" w16cid:durableId="804811255">
-    <w:abstractNumId w:val="31"/>
+    <w:abstractNumId w:val="41"/>
   </w:num>
   <w:num w:numId="6" w16cid:durableId="443115216">
-    <w:abstractNumId w:val="45"/>
+    <w:abstractNumId w:val="57"/>
   </w:num>
   <w:num w:numId="7" w16cid:durableId="547956557">
     <w:abstractNumId w:val="4"/>
   </w:num>
   <w:num w:numId="8" w16cid:durableId="1544948779">
-    <w:abstractNumId w:val="14"/>
+    <w:abstractNumId w:val="16"/>
   </w:num>
   <w:num w:numId="9" w16cid:durableId="584846432">
     <w:abstractNumId w:val="8"/>
@@ -27791,13 +29315,13 @@
     <w:abstractNumId w:val="2"/>
   </w:num>
   <w:num w:numId="11" w16cid:durableId="797529800">
-    <w:abstractNumId w:val="30"/>
+    <w:abstractNumId w:val="40"/>
   </w:num>
   <w:num w:numId="12" w16cid:durableId="2001544063">
-    <w:abstractNumId w:val="18"/>
+    <w:abstractNumId w:val="21"/>
   </w:num>
   <w:num w:numId="13" w16cid:durableId="1112675404">
-    <w:abstractNumId w:val="35"/>
+    <w:abstractNumId w:val="45"/>
   </w:num>
   <w:num w:numId="14" w16cid:durableId="1950971499">
     <w:abstractNumId w:val="6"/>
@@ -27809,64 +29333,64 @@
     <w:abstractNumId w:val="0"/>
   </w:num>
   <w:num w:numId="17" w16cid:durableId="1947930108">
-    <w:abstractNumId w:val="28"/>
+    <w:abstractNumId w:val="36"/>
   </w:num>
   <w:num w:numId="18" w16cid:durableId="1937053029">
-    <w:abstractNumId w:val="29"/>
+    <w:abstractNumId w:val="37"/>
   </w:num>
   <w:num w:numId="19" w16cid:durableId="1149126729">
-    <w:abstractNumId w:val="38"/>
+    <w:abstractNumId w:val="50"/>
   </w:num>
   <w:num w:numId="20" w16cid:durableId="812135602">
-    <w:abstractNumId w:val="24"/>
+    <w:abstractNumId w:val="30"/>
   </w:num>
   <w:num w:numId="21" w16cid:durableId="1039892163">
-    <w:abstractNumId w:val="26"/>
+    <w:abstractNumId w:val="34"/>
   </w:num>
   <w:num w:numId="22" w16cid:durableId="1853033628">
-    <w:abstractNumId w:val="34"/>
+    <w:abstractNumId w:val="44"/>
   </w:num>
   <w:num w:numId="23" w16cid:durableId="804004556">
-    <w:abstractNumId w:val="15"/>
+    <w:abstractNumId w:val="17"/>
   </w:num>
   <w:num w:numId="24" w16cid:durableId="476381452">
-    <w:abstractNumId w:val="17"/>
+    <w:abstractNumId w:val="19"/>
   </w:num>
   <w:num w:numId="25" w16cid:durableId="684790735">
-    <w:abstractNumId w:val="42"/>
+    <w:abstractNumId w:val="54"/>
   </w:num>
   <w:num w:numId="26" w16cid:durableId="1919434316">
-    <w:abstractNumId w:val="21"/>
+    <w:abstractNumId w:val="27"/>
   </w:num>
   <w:num w:numId="27" w16cid:durableId="814222229">
-    <w:abstractNumId w:val="11"/>
+    <w:abstractNumId w:val="12"/>
   </w:num>
   <w:num w:numId="28" w16cid:durableId="34745051">
     <w:abstractNumId w:val="1"/>
   </w:num>
   <w:num w:numId="29" w16cid:durableId="357781409">
-    <w:abstractNumId w:val="36"/>
+    <w:abstractNumId w:val="48"/>
   </w:num>
   <w:num w:numId="30" w16cid:durableId="857159925">
-    <w:abstractNumId w:val="13"/>
+    <w:abstractNumId w:val="15"/>
   </w:num>
   <w:num w:numId="31" w16cid:durableId="2088722264">
-    <w:abstractNumId w:val="41"/>
+    <w:abstractNumId w:val="53"/>
   </w:num>
   <w:num w:numId="32" w16cid:durableId="309747467">
-    <w:abstractNumId w:val="33"/>
+    <w:abstractNumId w:val="43"/>
   </w:num>
   <w:num w:numId="33" w16cid:durableId="465515159">
-    <w:abstractNumId w:val="46"/>
+    <w:abstractNumId w:val="58"/>
   </w:num>
   <w:num w:numId="34" w16cid:durableId="1215779636">
-    <w:abstractNumId w:val="20"/>
+    <w:abstractNumId w:val="26"/>
   </w:num>
   <w:num w:numId="35" w16cid:durableId="1093011222">
-    <w:abstractNumId w:val="44"/>
+    <w:abstractNumId w:val="56"/>
   </w:num>
   <w:num w:numId="36" w16cid:durableId="1207721739">
-    <w:abstractNumId w:val="39"/>
+    <w:abstractNumId w:val="51"/>
   </w:num>
   <w:num w:numId="37" w16cid:durableId="1221674765">
     <w:abstractNumId w:val="9"/>
@@ -27878,28 +29402,64 @@
     <w:abstractNumId w:val="7"/>
   </w:num>
   <w:num w:numId="40" w16cid:durableId="1728996047">
-    <w:abstractNumId w:val="32"/>
+    <w:abstractNumId w:val="42"/>
   </w:num>
   <w:num w:numId="41" w16cid:durableId="1066146983">
-    <w:abstractNumId w:val="40"/>
+    <w:abstractNumId w:val="52"/>
   </w:num>
   <w:num w:numId="42" w16cid:durableId="2135100485">
-    <w:abstractNumId w:val="37"/>
+    <w:abstractNumId w:val="49"/>
   </w:num>
   <w:num w:numId="43" w16cid:durableId="1139153791">
     <w:abstractNumId w:val="10"/>
   </w:num>
   <w:num w:numId="44" w16cid:durableId="372075104">
+    <w:abstractNumId w:val="28"/>
+  </w:num>
+  <w:num w:numId="45" w16cid:durableId="517044302">
+    <w:abstractNumId w:val="14"/>
+  </w:num>
+  <w:num w:numId="46" w16cid:durableId="1429932281">
+    <w:abstractNumId w:val="35"/>
+  </w:num>
+  <w:num w:numId="47" w16cid:durableId="2101169632">
+    <w:abstractNumId w:val="55"/>
+  </w:num>
+  <w:num w:numId="48" w16cid:durableId="1238320119">
+    <w:abstractNumId w:val="25"/>
+  </w:num>
+  <w:num w:numId="49" w16cid:durableId="390736305">
+    <w:abstractNumId w:val="31"/>
+  </w:num>
+  <w:num w:numId="50" w16cid:durableId="981688793">
+    <w:abstractNumId w:val="13"/>
+  </w:num>
+  <w:num w:numId="51" w16cid:durableId="973367323">
     <w:abstractNumId w:val="22"/>
   </w:num>
-  <w:num w:numId="45" w16cid:durableId="517044302">
-    <w:abstractNumId w:val="12"/>
+  <w:num w:numId="52" w16cid:durableId="1337883733">
+    <w:abstractNumId w:val="32"/>
   </w:num>
-  <w:num w:numId="46" w16cid:durableId="1429932281">
-    <w:abstractNumId w:val="27"/>
+  <w:num w:numId="53" w16cid:durableId="193931071">
+    <w:abstractNumId w:val="24"/>
   </w:num>
-  <w:num w:numId="47" w16cid:durableId="2101169632">
-    <w:abstractNumId w:val="43"/>
+  <w:num w:numId="54" w16cid:durableId="620036914">
+    <w:abstractNumId w:val="20"/>
+  </w:num>
+  <w:num w:numId="55" w16cid:durableId="38088987">
+    <w:abstractNumId w:val="38"/>
+  </w:num>
+  <w:num w:numId="56" w16cid:durableId="474956674">
+    <w:abstractNumId w:val="39"/>
+  </w:num>
+  <w:num w:numId="57" w16cid:durableId="379939963">
+    <w:abstractNumId w:val="47"/>
+  </w:num>
+  <w:num w:numId="58" w16cid:durableId="972903440">
+    <w:abstractNumId w:val="11"/>
+  </w:num>
+  <w:num w:numId="59" w16cid:durableId="1022827620">
+    <w:abstractNumId w:val="46"/>
   </w:num>
   <w:numIdMacAtCleanup w:val="44"/>
 </w:numbering>
@@ -28397,6 +29957,7 @@
   <w:style w:type="character" w:default="1" w:styleId="DefaultParagraphFont">
     <w:name w:val="Default Paragraph Font"/>
     <w:uiPriority w:val="1"/>
+    <w:semiHidden/>
     <w:unhideWhenUsed/>
   </w:style>
   <w:style w:type="table" w:default="1" w:styleId="TableNormal">

</xml_diff>

<commit_message>
Comments and port name
</commit_message>
<xml_diff>
--- a/docs/MSc Project Dissertation Draft-Cate.docx
+++ b/docs/MSc Project Dissertation Draft-Cate.docx
@@ -11729,15 +11729,7 @@
         <w:t xml:space="preserve"> Markup Language file is used for the information pages. This is so it can be edited and updated without the need to change the application’s code. It also has the benefit of the editor not needing to be familiar with Python. This file contains information about the turtlebot as well as guidance on how to use the application, including code command information.</w:t>
       </w:r>
       <w:r>
-        <w:t xml:space="preserve"> This file can be found within the project’s </w:t>
-      </w:r>
-      <w:proofErr w:type="spellStart"/>
-      <w:r>
-        <w:t>html_info</w:t>
-      </w:r>
-      <w:proofErr w:type="spellEnd"/>
-      <w:r>
-        <w:t xml:space="preserve"> folder along with the images it uses.</w:t>
+        <w:t xml:space="preserve"> This file can be found within the project’s html_info folder along with the images it uses.</w:t>
       </w:r>
     </w:p>
     <w:p>
@@ -15239,15 +15231,7 @@
         </w:numPr>
       </w:pPr>
       <w:r>
-        <w:t xml:space="preserve">Added function to </w:t>
-      </w:r>
-      <w:proofErr w:type="spellStart"/>
-      <w:r>
-        <w:t>User_Turtle</w:t>
-      </w:r>
-      <w:proofErr w:type="spellEnd"/>
-      <w:r>
-        <w:t xml:space="preserve"> class</w:t>
+        <w:t>Added function to User_Turtle class</w:t>
       </w:r>
     </w:p>
     <w:p>
@@ -17022,7 +17006,7 @@
         <w:gridCol w:w="1390"/>
         <w:gridCol w:w="2398"/>
         <w:gridCol w:w="2946"/>
-        <w:gridCol w:w="2766"/>
+        <w:gridCol w:w="2809"/>
         <w:gridCol w:w="767"/>
       </w:tblGrid>
       <w:tr>
@@ -18776,15 +18760,7 @@
               <w:t>The output box displays “</w:t>
             </w:r>
             <w:r>
-              <w:t>'</w:t>
-            </w:r>
-            <w:proofErr w:type="spellStart"/>
-            <w:r>
-              <w:t>User_Turtle</w:t>
-            </w:r>
-            <w:proofErr w:type="spellEnd"/>
-            <w:r>
-              <w:t>' object has no attribute '</w:t>
+              <w:t>'User_Turtle' object has no attribute '</w:t>
             </w:r>
             <w:proofErr w:type="spellStart"/>
             <w:r>
@@ -19883,11 +19859,7 @@
           <w:p>
             <w:r>
               <w:lastRenderedPageBreak/>
-              <w:t xml:space="preserve">The virtual turtle also turns left so it is now </w:t>
-            </w:r>
-            <w:r>
-              <w:lastRenderedPageBreak/>
-              <w:t>facing East, its original position.</w:t>
+              <w:t>The virtual turtle also turns left so it is now facing East, its original position.</w:t>
             </w:r>
           </w:p>
         </w:tc>
@@ -22414,7 +22386,7 @@
               <w:pStyle w:val="ListParagraph"/>
               <w:numPr>
                 <w:ilvl w:val="0"/>
-                <w:numId w:val="57"/>
+                <w:numId w:val="60"/>
               </w:numPr>
             </w:pPr>
             <w:r>
@@ -22426,7 +22398,7 @@
               <w:pStyle w:val="ListParagraph"/>
               <w:numPr>
                 <w:ilvl w:val="0"/>
-                <w:numId w:val="57"/>
+                <w:numId w:val="60"/>
               </w:numPr>
             </w:pPr>
             <w:r>
@@ -22649,6 +22621,7 @@
                 <w:rFonts w:ascii="Arial" w:hAnsi="Arial" w:cs="Arial"/>
                 <w:color w:val="000000"/>
               </w:rPr>
+              <w:lastRenderedPageBreak/>
               <w:t>T-51</w:t>
             </w:r>
           </w:p>
@@ -22659,7 +22632,7 @@
           </w:tcPr>
           <w:p>
             <w:r>
-              <w:t>Setup wizard- no port</w:t>
+              <w:t>Can the setup wizard be done when no turtlebot is connected?</w:t>
             </w:r>
           </w:p>
         </w:tc>
@@ -22667,19 +22640,98 @@
           <w:tcPr>
             <w:tcW w:w="2398" w:type="dxa"/>
           </w:tcPr>
-          <w:p/>
+          <w:p>
+            <w:r>
+              <w:t>Following the state after T-</w:t>
+            </w:r>
+            <w:r>
+              <w:t>01</w:t>
+            </w:r>
+            <w:r>
+              <w:t>:</w:t>
+            </w:r>
+          </w:p>
+          <w:p>
+            <w:pPr>
+              <w:pStyle w:val="ListParagraph"/>
+              <w:numPr>
+                <w:ilvl w:val="0"/>
+                <w:numId w:val="61"/>
+              </w:numPr>
+            </w:pPr>
+            <w:r>
+              <w:t>Click on Settings on the top bar</w:t>
+            </w:r>
+          </w:p>
+          <w:p>
+            <w:pPr>
+              <w:pStyle w:val="ListParagraph"/>
+              <w:numPr>
+                <w:ilvl w:val="0"/>
+                <w:numId w:val="61"/>
+              </w:numPr>
+            </w:pPr>
+            <w:r>
+              <w:t xml:space="preserve">Click on </w:t>
+            </w:r>
+            <w:r>
+              <w:t>Setup Wizard</w:t>
+            </w:r>
+          </w:p>
         </w:tc>
         <w:tc>
           <w:tcPr>
             <w:tcW w:w="2946" w:type="dxa"/>
           </w:tcPr>
-          <w:p/>
+          <w:p>
+            <w:r>
+              <w:t>Pop up opens telling the user to connect the turtlebot first with a close button to close the pop up</w:t>
+            </w:r>
+          </w:p>
         </w:tc>
         <w:tc>
           <w:tcPr>
             <w:tcW w:w="2766" w:type="dxa"/>
           </w:tcPr>
-          <w:p/>
+          <w:p>
+            <w:r>
+              <w:drawing>
+                <wp:inline distT="0" distB="0" distL="0" distR="0" wp14:anchorId="3F582FB1" wp14:editId="49AFEBB5">
+                  <wp:extent cx="1646555" cy="1743786"/>
+                  <wp:effectExtent l="0" t="0" r="0" b="8890"/>
+                  <wp:docPr id="49338676" name="Picture 1"/>
+                  <wp:cNvGraphicFramePr>
+                    <a:graphicFrameLocks xmlns:a="http://schemas.openxmlformats.org/drawingml/2006/main" noChangeAspect="1"/>
+                  </wp:cNvGraphicFramePr>
+                  <a:graphic xmlns:a="http://schemas.openxmlformats.org/drawingml/2006/main">
+                    <a:graphicData uri="http://schemas.openxmlformats.org/drawingml/2006/picture">
+                      <pic:pic xmlns:pic="http://schemas.openxmlformats.org/drawingml/2006/picture">
+                        <pic:nvPicPr>
+                          <pic:cNvPr id="49338676" name=""/>
+                          <pic:cNvPicPr/>
+                        </pic:nvPicPr>
+                        <pic:blipFill>
+                          <a:blip r:embed="rId46"/>
+                          <a:stretch>
+                            <a:fillRect/>
+                          </a:stretch>
+                        </pic:blipFill>
+                        <pic:spPr>
+                          <a:xfrm>
+                            <a:off x="0" y="0"/>
+                            <a:ext cx="1663326" cy="1761548"/>
+                          </a:xfrm>
+                          <a:prstGeom prst="rect">
+                            <a:avLst/>
+                          </a:prstGeom>
+                        </pic:spPr>
+                      </pic:pic>
+                    </a:graphicData>
+                  </a:graphic>
+                </wp:inline>
+              </w:drawing>
+            </w:r>
+          </w:p>
         </w:tc>
         <w:tc>
           <w:tcPr>
@@ -22710,7 +22762,13 @@
           </w:tcPr>
           <w:p>
             <w:r>
-              <w:t>Setup wizard port</w:t>
+              <w:t>Can the setup wizard be done when</w:t>
+            </w:r>
+            <w:r>
+              <w:t xml:space="preserve"> the</w:t>
+            </w:r>
+            <w:r>
+              <w:t xml:space="preserve"> turtlebot is connected?</w:t>
             </w:r>
           </w:p>
         </w:tc>
@@ -22718,19 +22776,89 @@
           <w:tcPr>
             <w:tcW w:w="2398" w:type="dxa"/>
           </w:tcPr>
-          <w:p/>
+          <w:p>
+            <w:r>
+              <w:t>Following the state after T-12:</w:t>
+            </w:r>
+          </w:p>
+          <w:p>
+            <w:pPr>
+              <w:pStyle w:val="ListParagraph"/>
+              <w:numPr>
+                <w:ilvl w:val="0"/>
+                <w:numId w:val="62"/>
+              </w:numPr>
+            </w:pPr>
+            <w:r>
+              <w:t>Click on Settings on the top bar</w:t>
+            </w:r>
+          </w:p>
+          <w:p>
+            <w:pPr>
+              <w:pStyle w:val="ListParagraph"/>
+              <w:numPr>
+                <w:ilvl w:val="0"/>
+                <w:numId w:val="62"/>
+              </w:numPr>
+            </w:pPr>
+            <w:r>
+              <w:t>Click on Setup Wizard</w:t>
+            </w:r>
+          </w:p>
         </w:tc>
         <w:tc>
           <w:tcPr>
             <w:tcW w:w="2946" w:type="dxa"/>
           </w:tcPr>
-          <w:p/>
+          <w:p>
+            <w:r>
+              <w:t>Pop up opens displaying the required equipment and a start button</w:t>
+            </w:r>
+          </w:p>
         </w:tc>
         <w:tc>
           <w:tcPr>
             <w:tcW w:w="2766" w:type="dxa"/>
           </w:tcPr>
-          <w:p/>
+          <w:p>
+            <w:r>
+              <w:drawing>
+                <wp:inline distT="0" distB="0" distL="0" distR="0" wp14:anchorId="67C1299A" wp14:editId="70284D62">
+                  <wp:extent cx="1646644" cy="1743881"/>
+                  <wp:effectExtent l="0" t="0" r="0" b="8890"/>
+                  <wp:docPr id="19659560" name="Picture 1"/>
+                  <wp:cNvGraphicFramePr>
+                    <a:graphicFrameLocks xmlns:a="http://schemas.openxmlformats.org/drawingml/2006/main" noChangeAspect="1"/>
+                  </wp:cNvGraphicFramePr>
+                  <a:graphic xmlns:a="http://schemas.openxmlformats.org/drawingml/2006/main">
+                    <a:graphicData uri="http://schemas.openxmlformats.org/drawingml/2006/picture">
+                      <pic:pic xmlns:pic="http://schemas.openxmlformats.org/drawingml/2006/picture">
+                        <pic:nvPicPr>
+                          <pic:cNvPr id="19659560" name=""/>
+                          <pic:cNvPicPr/>
+                        </pic:nvPicPr>
+                        <pic:blipFill>
+                          <a:blip r:embed="rId47"/>
+                          <a:stretch>
+                            <a:fillRect/>
+                          </a:stretch>
+                        </pic:blipFill>
+                        <pic:spPr>
+                          <a:xfrm>
+                            <a:off x="0" y="0"/>
+                            <a:ext cx="1649958" cy="1747391"/>
+                          </a:xfrm>
+                          <a:prstGeom prst="rect">
+                            <a:avLst/>
+                          </a:prstGeom>
+                        </pic:spPr>
+                      </pic:pic>
+                    </a:graphicData>
+                  </a:graphic>
+                </wp:inline>
+              </w:drawing>
+            </w:r>
+          </w:p>
         </w:tc>
         <w:tc>
           <w:tcPr>
@@ -22751,7 +22879,6 @@
                 <w:rFonts w:ascii="Arial" w:hAnsi="Arial" w:cs="Arial"/>
                 <w:color w:val="000000"/>
               </w:rPr>
-              <w:lastRenderedPageBreak/>
               <w:t>T-53</w:t>
             </w:r>
           </w:p>
@@ -23112,6 +23239,7 @@
                 <w:rFonts w:ascii="Arial" w:hAnsi="Arial" w:cs="Arial"/>
                 <w:color w:val="000000"/>
               </w:rPr>
+              <w:lastRenderedPageBreak/>
               <w:t>T-60</w:t>
             </w:r>
           </w:p>
@@ -24068,6 +24196,95 @@
     </w:lvl>
   </w:abstractNum>
   <w:abstractNum w:abstractNumId="5" w15:restartNumberingAfterBreak="0">
+    <w:nsid w:val="0AA04AF9"/>
+    <w:multiLevelType w:val="hybridMultilevel"/>
+    <w:tmpl w:val="61DC94C6"/>
+    <w:lvl w:ilvl="0" w:tplc="FFFFFFFF">
+      <w:start w:val="1"/>
+      <w:numFmt w:val="decimal"/>
+      <w:lvlText w:val="%1."/>
+      <w:lvlJc w:val="left"/>
+      <w:pPr>
+        <w:ind w:left="360" w:hanging="360"/>
+      </w:pPr>
+      <w:rPr>
+        <w:rFonts w:hint="default"/>
+      </w:rPr>
+    </w:lvl>
+    <w:lvl w:ilvl="1" w:tplc="FFFFFFFF" w:tentative="1">
+      <w:start w:val="1"/>
+      <w:numFmt w:val="lowerLetter"/>
+      <w:lvlText w:val="%2."/>
+      <w:lvlJc w:val="left"/>
+      <w:pPr>
+        <w:ind w:left="1080" w:hanging="360"/>
+      </w:pPr>
+    </w:lvl>
+    <w:lvl w:ilvl="2" w:tplc="FFFFFFFF" w:tentative="1">
+      <w:start w:val="1"/>
+      <w:numFmt w:val="lowerRoman"/>
+      <w:lvlText w:val="%3."/>
+      <w:lvlJc w:val="right"/>
+      <w:pPr>
+        <w:ind w:left="1800" w:hanging="180"/>
+      </w:pPr>
+    </w:lvl>
+    <w:lvl w:ilvl="3" w:tplc="FFFFFFFF" w:tentative="1">
+      <w:start w:val="1"/>
+      <w:numFmt w:val="decimal"/>
+      <w:lvlText w:val="%4."/>
+      <w:lvlJc w:val="left"/>
+      <w:pPr>
+        <w:ind w:left="2520" w:hanging="360"/>
+      </w:pPr>
+    </w:lvl>
+    <w:lvl w:ilvl="4" w:tplc="FFFFFFFF" w:tentative="1">
+      <w:start w:val="1"/>
+      <w:numFmt w:val="lowerLetter"/>
+      <w:lvlText w:val="%5."/>
+      <w:lvlJc w:val="left"/>
+      <w:pPr>
+        <w:ind w:left="3240" w:hanging="360"/>
+      </w:pPr>
+    </w:lvl>
+    <w:lvl w:ilvl="5" w:tplc="FFFFFFFF" w:tentative="1">
+      <w:start w:val="1"/>
+      <w:numFmt w:val="lowerRoman"/>
+      <w:lvlText w:val="%6."/>
+      <w:lvlJc w:val="right"/>
+      <w:pPr>
+        <w:ind w:left="3960" w:hanging="180"/>
+      </w:pPr>
+    </w:lvl>
+    <w:lvl w:ilvl="6" w:tplc="FFFFFFFF" w:tentative="1">
+      <w:start w:val="1"/>
+      <w:numFmt w:val="decimal"/>
+      <w:lvlText w:val="%7."/>
+      <w:lvlJc w:val="left"/>
+      <w:pPr>
+        <w:ind w:left="4680" w:hanging="360"/>
+      </w:pPr>
+    </w:lvl>
+    <w:lvl w:ilvl="7" w:tplc="FFFFFFFF" w:tentative="1">
+      <w:start w:val="1"/>
+      <w:numFmt w:val="lowerLetter"/>
+      <w:lvlText w:val="%8."/>
+      <w:lvlJc w:val="left"/>
+      <w:pPr>
+        <w:ind w:left="5400" w:hanging="360"/>
+      </w:pPr>
+    </w:lvl>
+    <w:lvl w:ilvl="8" w:tplc="FFFFFFFF" w:tentative="1">
+      <w:start w:val="1"/>
+      <w:numFmt w:val="lowerRoman"/>
+      <w:lvlText w:val="%9."/>
+      <w:lvlJc w:val="right"/>
+      <w:pPr>
+        <w:ind w:left="6120" w:hanging="180"/>
+      </w:pPr>
+    </w:lvl>
+  </w:abstractNum>
+  <w:abstractNum w:abstractNumId="6" w15:restartNumberingAfterBreak="0">
     <w:nsid w:val="0E1D1FA8"/>
     <w:multiLevelType w:val="hybridMultilevel"/>
     <w:tmpl w:val="2B4EA068"/>
@@ -24156,7 +24373,7 @@
       </w:pPr>
     </w:lvl>
   </w:abstractNum>
-  <w:abstractNum w:abstractNumId="6" w15:restartNumberingAfterBreak="0">
+  <w:abstractNum w:abstractNumId="7" w15:restartNumberingAfterBreak="0">
     <w:nsid w:val="0F571ED8"/>
     <w:multiLevelType w:val="hybridMultilevel"/>
     <w:tmpl w:val="2B4EA068"/>
@@ -24245,7 +24462,7 @@
       </w:pPr>
     </w:lvl>
   </w:abstractNum>
-  <w:abstractNum w:abstractNumId="7" w15:restartNumberingAfterBreak="0">
+  <w:abstractNum w:abstractNumId="8" w15:restartNumberingAfterBreak="0">
     <w:nsid w:val="103024E2"/>
     <w:multiLevelType w:val="hybridMultilevel"/>
     <w:tmpl w:val="2AB0207A"/>
@@ -24355,7 +24572,7 @@
       </w:rPr>
     </w:lvl>
   </w:abstractNum>
-  <w:abstractNum w:abstractNumId="8" w15:restartNumberingAfterBreak="0">
+  <w:abstractNum w:abstractNumId="9" w15:restartNumberingAfterBreak="0">
     <w:nsid w:val="105C51F3"/>
     <w:multiLevelType w:val="hybridMultilevel"/>
     <w:tmpl w:val="EAB22FFE"/>
@@ -24444,7 +24661,7 @@
       </w:pPr>
     </w:lvl>
   </w:abstractNum>
-  <w:abstractNum w:abstractNumId="9" w15:restartNumberingAfterBreak="0">
+  <w:abstractNum w:abstractNumId="10" w15:restartNumberingAfterBreak="0">
     <w:nsid w:val="10DB51EC"/>
     <w:multiLevelType w:val="hybridMultilevel"/>
     <w:tmpl w:val="3D486276"/>
@@ -24557,7 +24774,7 @@
       </w:rPr>
     </w:lvl>
   </w:abstractNum>
-  <w:abstractNum w:abstractNumId="10" w15:restartNumberingAfterBreak="0">
+  <w:abstractNum w:abstractNumId="11" w15:restartNumberingAfterBreak="0">
     <w:nsid w:val="11CB51AA"/>
     <w:multiLevelType w:val="hybridMultilevel"/>
     <w:tmpl w:val="460CB622"/>
@@ -24670,7 +24887,7 @@
       </w:rPr>
     </w:lvl>
   </w:abstractNum>
-  <w:abstractNum w:abstractNumId="11" w15:restartNumberingAfterBreak="0">
+  <w:abstractNum w:abstractNumId="12" w15:restartNumberingAfterBreak="0">
     <w:nsid w:val="16DC1AF1"/>
     <w:multiLevelType w:val="hybridMultilevel"/>
     <w:tmpl w:val="D4D2FE3E"/>
@@ -24759,7 +24976,7 @@
       </w:pPr>
     </w:lvl>
   </w:abstractNum>
-  <w:abstractNum w:abstractNumId="12" w15:restartNumberingAfterBreak="0">
+  <w:abstractNum w:abstractNumId="13" w15:restartNumberingAfterBreak="0">
     <w:nsid w:val="19580397"/>
     <w:multiLevelType w:val="hybridMultilevel"/>
     <w:tmpl w:val="69F0B4EA"/>
@@ -24848,7 +25065,7 @@
       </w:pPr>
     </w:lvl>
   </w:abstractNum>
-  <w:abstractNum w:abstractNumId="13" w15:restartNumberingAfterBreak="0">
+  <w:abstractNum w:abstractNumId="14" w15:restartNumberingAfterBreak="0">
     <w:nsid w:val="204238E7"/>
     <w:multiLevelType w:val="hybridMultilevel"/>
     <w:tmpl w:val="7EA063E2"/>
@@ -24937,7 +25154,7 @@
       </w:pPr>
     </w:lvl>
   </w:abstractNum>
-  <w:abstractNum w:abstractNumId="14" w15:restartNumberingAfterBreak="0">
+  <w:abstractNum w:abstractNumId="15" w15:restartNumberingAfterBreak="0">
     <w:nsid w:val="21A85A62"/>
     <w:multiLevelType w:val="hybridMultilevel"/>
     <w:tmpl w:val="6BA4D542"/>
@@ -25026,7 +25243,7 @@
       </w:pPr>
     </w:lvl>
   </w:abstractNum>
-  <w:abstractNum w:abstractNumId="15" w15:restartNumberingAfterBreak="0">
+  <w:abstractNum w:abstractNumId="16" w15:restartNumberingAfterBreak="0">
     <w:nsid w:val="22170050"/>
     <w:multiLevelType w:val="hybridMultilevel"/>
     <w:tmpl w:val="824882D4"/>
@@ -25115,7 +25332,7 @@
       </w:pPr>
     </w:lvl>
   </w:abstractNum>
-  <w:abstractNum w:abstractNumId="16" w15:restartNumberingAfterBreak="0">
+  <w:abstractNum w:abstractNumId="17" w15:restartNumberingAfterBreak="0">
     <w:nsid w:val="22CE6B30"/>
     <w:multiLevelType w:val="hybridMultilevel"/>
     <w:tmpl w:val="02363932"/>
@@ -25204,7 +25421,7 @@
       </w:pPr>
     </w:lvl>
   </w:abstractNum>
-  <w:abstractNum w:abstractNumId="17" w15:restartNumberingAfterBreak="0">
+  <w:abstractNum w:abstractNumId="18" w15:restartNumberingAfterBreak="0">
     <w:nsid w:val="23605089"/>
     <w:multiLevelType w:val="hybridMultilevel"/>
     <w:tmpl w:val="CF9E5B14"/>
@@ -25293,7 +25510,7 @@
       </w:pPr>
     </w:lvl>
   </w:abstractNum>
-  <w:abstractNum w:abstractNumId="18" w15:restartNumberingAfterBreak="0">
+  <w:abstractNum w:abstractNumId="19" w15:restartNumberingAfterBreak="0">
     <w:nsid w:val="249B0048"/>
     <w:multiLevelType w:val="hybridMultilevel"/>
     <w:tmpl w:val="1324CBEC"/>
@@ -25406,7 +25623,7 @@
       </w:rPr>
     </w:lvl>
   </w:abstractNum>
-  <w:abstractNum w:abstractNumId="19" w15:restartNumberingAfterBreak="0">
+  <w:abstractNum w:abstractNumId="20" w15:restartNumberingAfterBreak="0">
     <w:nsid w:val="293C214C"/>
     <w:multiLevelType w:val="hybridMultilevel"/>
     <w:tmpl w:val="6E589718"/>
@@ -25495,7 +25712,7 @@
       </w:pPr>
     </w:lvl>
   </w:abstractNum>
-  <w:abstractNum w:abstractNumId="20" w15:restartNumberingAfterBreak="0">
+  <w:abstractNum w:abstractNumId="21" w15:restartNumberingAfterBreak="0">
     <w:nsid w:val="295B30F7"/>
     <w:multiLevelType w:val="hybridMultilevel"/>
     <w:tmpl w:val="A72E3BC6"/>
@@ -25584,7 +25801,7 @@
       </w:pPr>
     </w:lvl>
   </w:abstractNum>
-  <w:abstractNum w:abstractNumId="21" w15:restartNumberingAfterBreak="0">
+  <w:abstractNum w:abstractNumId="22" w15:restartNumberingAfterBreak="0">
     <w:nsid w:val="295C61F6"/>
     <w:multiLevelType w:val="hybridMultilevel"/>
     <w:tmpl w:val="1ABE588A"/>
@@ -25673,7 +25890,7 @@
       </w:pPr>
     </w:lvl>
   </w:abstractNum>
-  <w:abstractNum w:abstractNumId="22" w15:restartNumberingAfterBreak="0">
+  <w:abstractNum w:abstractNumId="23" w15:restartNumberingAfterBreak="0">
     <w:nsid w:val="2A250C44"/>
     <w:multiLevelType w:val="hybridMultilevel"/>
     <w:tmpl w:val="E30A9D94"/>
@@ -25762,7 +25979,7 @@
       </w:pPr>
     </w:lvl>
   </w:abstractNum>
-  <w:abstractNum w:abstractNumId="23" w15:restartNumberingAfterBreak="0">
+  <w:abstractNum w:abstractNumId="24" w15:restartNumberingAfterBreak="0">
     <w:nsid w:val="2E232C7A"/>
     <w:multiLevelType w:val="hybridMultilevel"/>
     <w:tmpl w:val="EFF641C2"/>
@@ -25902,7 +26119,96 @@
       </w:rPr>
     </w:lvl>
   </w:abstractNum>
-  <w:abstractNum w:abstractNumId="24" w15:restartNumberingAfterBreak="0">
+  <w:abstractNum w:abstractNumId="25" w15:restartNumberingAfterBreak="0">
+    <w:nsid w:val="2ED854F5"/>
+    <w:multiLevelType w:val="hybridMultilevel"/>
+    <w:tmpl w:val="D4D2FE3E"/>
+    <w:lvl w:ilvl="0" w:tplc="FFFFFFFF">
+      <w:start w:val="1"/>
+      <w:numFmt w:val="decimal"/>
+      <w:lvlText w:val="%1."/>
+      <w:lvlJc w:val="left"/>
+      <w:pPr>
+        <w:ind w:left="360" w:hanging="360"/>
+      </w:pPr>
+      <w:rPr>
+        <w:rFonts w:hint="default"/>
+      </w:rPr>
+    </w:lvl>
+    <w:lvl w:ilvl="1" w:tplc="FFFFFFFF" w:tentative="1">
+      <w:start w:val="1"/>
+      <w:numFmt w:val="lowerLetter"/>
+      <w:lvlText w:val="%2."/>
+      <w:lvlJc w:val="left"/>
+      <w:pPr>
+        <w:ind w:left="1080" w:hanging="360"/>
+      </w:pPr>
+    </w:lvl>
+    <w:lvl w:ilvl="2" w:tplc="FFFFFFFF" w:tentative="1">
+      <w:start w:val="1"/>
+      <w:numFmt w:val="lowerRoman"/>
+      <w:lvlText w:val="%3."/>
+      <w:lvlJc w:val="right"/>
+      <w:pPr>
+        <w:ind w:left="1800" w:hanging="180"/>
+      </w:pPr>
+    </w:lvl>
+    <w:lvl w:ilvl="3" w:tplc="FFFFFFFF" w:tentative="1">
+      <w:start w:val="1"/>
+      <w:numFmt w:val="decimal"/>
+      <w:lvlText w:val="%4."/>
+      <w:lvlJc w:val="left"/>
+      <w:pPr>
+        <w:ind w:left="2520" w:hanging="360"/>
+      </w:pPr>
+    </w:lvl>
+    <w:lvl w:ilvl="4" w:tplc="FFFFFFFF" w:tentative="1">
+      <w:start w:val="1"/>
+      <w:numFmt w:val="lowerLetter"/>
+      <w:lvlText w:val="%5."/>
+      <w:lvlJc w:val="left"/>
+      <w:pPr>
+        <w:ind w:left="3240" w:hanging="360"/>
+      </w:pPr>
+    </w:lvl>
+    <w:lvl w:ilvl="5" w:tplc="FFFFFFFF" w:tentative="1">
+      <w:start w:val="1"/>
+      <w:numFmt w:val="lowerRoman"/>
+      <w:lvlText w:val="%6."/>
+      <w:lvlJc w:val="right"/>
+      <w:pPr>
+        <w:ind w:left="3960" w:hanging="180"/>
+      </w:pPr>
+    </w:lvl>
+    <w:lvl w:ilvl="6" w:tplc="FFFFFFFF" w:tentative="1">
+      <w:start w:val="1"/>
+      <w:numFmt w:val="decimal"/>
+      <w:lvlText w:val="%7."/>
+      <w:lvlJc w:val="left"/>
+      <w:pPr>
+        <w:ind w:left="4680" w:hanging="360"/>
+      </w:pPr>
+    </w:lvl>
+    <w:lvl w:ilvl="7" w:tplc="FFFFFFFF" w:tentative="1">
+      <w:start w:val="1"/>
+      <w:numFmt w:val="lowerLetter"/>
+      <w:lvlText w:val="%8."/>
+      <w:lvlJc w:val="left"/>
+      <w:pPr>
+        <w:ind w:left="5400" w:hanging="360"/>
+      </w:pPr>
+    </w:lvl>
+    <w:lvl w:ilvl="8" w:tplc="FFFFFFFF" w:tentative="1">
+      <w:start w:val="1"/>
+      <w:numFmt w:val="lowerRoman"/>
+      <w:lvlText w:val="%9."/>
+      <w:lvlJc w:val="right"/>
+      <w:pPr>
+        <w:ind w:left="6120" w:hanging="180"/>
+      </w:pPr>
+    </w:lvl>
+  </w:abstractNum>
+  <w:abstractNum w:abstractNumId="26" w15:restartNumberingAfterBreak="0">
     <w:nsid w:val="316C2FDA"/>
     <w:multiLevelType w:val="hybridMultilevel"/>
     <w:tmpl w:val="A72E3BC6"/>
@@ -25991,7 +26297,7 @@
       </w:pPr>
     </w:lvl>
   </w:abstractNum>
-  <w:abstractNum w:abstractNumId="25" w15:restartNumberingAfterBreak="0">
+  <w:abstractNum w:abstractNumId="27" w15:restartNumberingAfterBreak="0">
     <w:nsid w:val="35886DBA"/>
     <w:multiLevelType w:val="hybridMultilevel"/>
     <w:tmpl w:val="0FBCDF26"/>
@@ -26080,7 +26386,7 @@
       </w:pPr>
     </w:lvl>
   </w:abstractNum>
-  <w:abstractNum w:abstractNumId="26" w15:restartNumberingAfterBreak="0">
+  <w:abstractNum w:abstractNumId="28" w15:restartNumberingAfterBreak="0">
     <w:nsid w:val="37FD23BB"/>
     <w:multiLevelType w:val="hybridMultilevel"/>
     <w:tmpl w:val="E29AECF4"/>
@@ -26193,7 +26499,7 @@
       </w:rPr>
     </w:lvl>
   </w:abstractNum>
-  <w:abstractNum w:abstractNumId="27" w15:restartNumberingAfterBreak="0">
+  <w:abstractNum w:abstractNumId="29" w15:restartNumberingAfterBreak="0">
     <w:nsid w:val="387D53A9"/>
     <w:multiLevelType w:val="hybridMultilevel"/>
     <w:tmpl w:val="727EA636"/>
@@ -26282,7 +26588,7 @@
       </w:pPr>
     </w:lvl>
   </w:abstractNum>
-  <w:abstractNum w:abstractNumId="28" w15:restartNumberingAfterBreak="0">
+  <w:abstractNum w:abstractNumId="30" w15:restartNumberingAfterBreak="0">
     <w:nsid w:val="3AE0547F"/>
     <w:multiLevelType w:val="hybridMultilevel"/>
     <w:tmpl w:val="58E47BF4"/>
@@ -26395,7 +26701,7 @@
       </w:rPr>
     </w:lvl>
   </w:abstractNum>
-  <w:abstractNum w:abstractNumId="29" w15:restartNumberingAfterBreak="0">
+  <w:abstractNum w:abstractNumId="31" w15:restartNumberingAfterBreak="0">
     <w:nsid w:val="3E295926"/>
     <w:multiLevelType w:val="hybridMultilevel"/>
     <w:tmpl w:val="B7863D96"/>
@@ -26508,7 +26814,7 @@
       </w:rPr>
     </w:lvl>
   </w:abstractNum>
-  <w:abstractNum w:abstractNumId="30" w15:restartNumberingAfterBreak="0">
+  <w:abstractNum w:abstractNumId="32" w15:restartNumberingAfterBreak="0">
     <w:nsid w:val="42987EAF"/>
     <w:multiLevelType w:val="hybridMultilevel"/>
     <w:tmpl w:val="AB008A70"/>
@@ -26597,7 +26903,7 @@
       </w:pPr>
     </w:lvl>
   </w:abstractNum>
-  <w:abstractNum w:abstractNumId="31" w15:restartNumberingAfterBreak="0">
+  <w:abstractNum w:abstractNumId="33" w15:restartNumberingAfterBreak="0">
     <w:nsid w:val="42B97245"/>
     <w:multiLevelType w:val="hybridMultilevel"/>
     <w:tmpl w:val="805EF772"/>
@@ -26686,7 +26992,96 @@
       </w:pPr>
     </w:lvl>
   </w:abstractNum>
-  <w:abstractNum w:abstractNumId="32" w15:restartNumberingAfterBreak="0">
+  <w:abstractNum w:abstractNumId="34" w15:restartNumberingAfterBreak="0">
+    <w:nsid w:val="45CB3005"/>
+    <w:multiLevelType w:val="hybridMultilevel"/>
+    <w:tmpl w:val="52B2E116"/>
+    <w:lvl w:ilvl="0" w:tplc="FFFFFFFF">
+      <w:start w:val="1"/>
+      <w:numFmt w:val="decimal"/>
+      <w:lvlText w:val="%1."/>
+      <w:lvlJc w:val="left"/>
+      <w:pPr>
+        <w:ind w:left="360" w:hanging="360"/>
+      </w:pPr>
+      <w:rPr>
+        <w:rFonts w:hint="default"/>
+      </w:rPr>
+    </w:lvl>
+    <w:lvl w:ilvl="1" w:tplc="FFFFFFFF" w:tentative="1">
+      <w:start w:val="1"/>
+      <w:numFmt w:val="lowerLetter"/>
+      <w:lvlText w:val="%2."/>
+      <w:lvlJc w:val="left"/>
+      <w:pPr>
+        <w:ind w:left="1080" w:hanging="360"/>
+      </w:pPr>
+    </w:lvl>
+    <w:lvl w:ilvl="2" w:tplc="FFFFFFFF" w:tentative="1">
+      <w:start w:val="1"/>
+      <w:numFmt w:val="lowerRoman"/>
+      <w:lvlText w:val="%3."/>
+      <w:lvlJc w:val="right"/>
+      <w:pPr>
+        <w:ind w:left="1800" w:hanging="180"/>
+      </w:pPr>
+    </w:lvl>
+    <w:lvl w:ilvl="3" w:tplc="FFFFFFFF" w:tentative="1">
+      <w:start w:val="1"/>
+      <w:numFmt w:val="decimal"/>
+      <w:lvlText w:val="%4."/>
+      <w:lvlJc w:val="left"/>
+      <w:pPr>
+        <w:ind w:left="2520" w:hanging="360"/>
+      </w:pPr>
+    </w:lvl>
+    <w:lvl w:ilvl="4" w:tplc="FFFFFFFF" w:tentative="1">
+      <w:start w:val="1"/>
+      <w:numFmt w:val="lowerLetter"/>
+      <w:lvlText w:val="%5."/>
+      <w:lvlJc w:val="left"/>
+      <w:pPr>
+        <w:ind w:left="3240" w:hanging="360"/>
+      </w:pPr>
+    </w:lvl>
+    <w:lvl w:ilvl="5" w:tplc="FFFFFFFF" w:tentative="1">
+      <w:start w:val="1"/>
+      <w:numFmt w:val="lowerRoman"/>
+      <w:lvlText w:val="%6."/>
+      <w:lvlJc w:val="right"/>
+      <w:pPr>
+        <w:ind w:left="3960" w:hanging="180"/>
+      </w:pPr>
+    </w:lvl>
+    <w:lvl w:ilvl="6" w:tplc="FFFFFFFF" w:tentative="1">
+      <w:start w:val="1"/>
+      <w:numFmt w:val="decimal"/>
+      <w:lvlText w:val="%7."/>
+      <w:lvlJc w:val="left"/>
+      <w:pPr>
+        <w:ind w:left="4680" w:hanging="360"/>
+      </w:pPr>
+    </w:lvl>
+    <w:lvl w:ilvl="7" w:tplc="FFFFFFFF" w:tentative="1">
+      <w:start w:val="1"/>
+      <w:numFmt w:val="lowerLetter"/>
+      <w:lvlText w:val="%8."/>
+      <w:lvlJc w:val="left"/>
+      <w:pPr>
+        <w:ind w:left="5400" w:hanging="360"/>
+      </w:pPr>
+    </w:lvl>
+    <w:lvl w:ilvl="8" w:tplc="FFFFFFFF" w:tentative="1">
+      <w:start w:val="1"/>
+      <w:numFmt w:val="lowerRoman"/>
+      <w:lvlText w:val="%9."/>
+      <w:lvlJc w:val="right"/>
+      <w:pPr>
+        <w:ind w:left="6120" w:hanging="180"/>
+      </w:pPr>
+    </w:lvl>
+  </w:abstractNum>
+  <w:abstractNum w:abstractNumId="35" w15:restartNumberingAfterBreak="0">
     <w:nsid w:val="46B0070B"/>
     <w:multiLevelType w:val="hybridMultilevel"/>
     <w:tmpl w:val="E30A9D94"/>
@@ -26775,7 +27170,7 @@
       </w:pPr>
     </w:lvl>
   </w:abstractNum>
-  <w:abstractNum w:abstractNumId="33" w15:restartNumberingAfterBreak="0">
+  <w:abstractNum w:abstractNumId="36" w15:restartNumberingAfterBreak="0">
     <w:nsid w:val="49EC3929"/>
     <w:multiLevelType w:val="hybridMultilevel"/>
     <w:tmpl w:val="65E0BE9C"/>
@@ -26865,7 +27260,7 @@
       </w:pPr>
     </w:lvl>
   </w:abstractNum>
-  <w:abstractNum w:abstractNumId="34" w15:restartNumberingAfterBreak="0">
+  <w:abstractNum w:abstractNumId="37" w15:restartNumberingAfterBreak="0">
     <w:nsid w:val="4A7B089F"/>
     <w:multiLevelType w:val="hybridMultilevel"/>
     <w:tmpl w:val="F342B278"/>
@@ -26954,7 +27349,7 @@
       </w:pPr>
     </w:lvl>
   </w:abstractNum>
-  <w:abstractNum w:abstractNumId="35" w15:restartNumberingAfterBreak="0">
+  <w:abstractNum w:abstractNumId="38" w15:restartNumberingAfterBreak="0">
     <w:nsid w:val="52A2466F"/>
     <w:multiLevelType w:val="hybridMultilevel"/>
     <w:tmpl w:val="824882D4"/>
@@ -27043,7 +27438,7 @@
       </w:pPr>
     </w:lvl>
   </w:abstractNum>
-  <w:abstractNum w:abstractNumId="36" w15:restartNumberingAfterBreak="0">
+  <w:abstractNum w:abstractNumId="39" w15:restartNumberingAfterBreak="0">
     <w:nsid w:val="533D1269"/>
     <w:multiLevelType w:val="hybridMultilevel"/>
     <w:tmpl w:val="31A85B36"/>
@@ -27132,7 +27527,7 @@
       </w:pPr>
     </w:lvl>
   </w:abstractNum>
-  <w:abstractNum w:abstractNumId="37" w15:restartNumberingAfterBreak="0">
+  <w:abstractNum w:abstractNumId="40" w15:restartNumberingAfterBreak="0">
     <w:nsid w:val="56454D4B"/>
     <w:multiLevelType w:val="hybridMultilevel"/>
     <w:tmpl w:val="31A85B36"/>
@@ -27221,7 +27616,7 @@
       </w:pPr>
     </w:lvl>
   </w:abstractNum>
-  <w:abstractNum w:abstractNumId="38" w15:restartNumberingAfterBreak="0">
+  <w:abstractNum w:abstractNumId="41" w15:restartNumberingAfterBreak="0">
     <w:nsid w:val="5A762E6B"/>
     <w:multiLevelType w:val="hybridMultilevel"/>
     <w:tmpl w:val="15A00404"/>
@@ -27310,7 +27705,7 @@
       </w:pPr>
     </w:lvl>
   </w:abstractNum>
-  <w:abstractNum w:abstractNumId="39" w15:restartNumberingAfterBreak="0">
+  <w:abstractNum w:abstractNumId="42" w15:restartNumberingAfterBreak="0">
     <w:nsid w:val="5B8D6E66"/>
     <w:multiLevelType w:val="hybridMultilevel"/>
     <w:tmpl w:val="D4D2FE3E"/>
@@ -27399,7 +27794,7 @@
       </w:pPr>
     </w:lvl>
   </w:abstractNum>
-  <w:abstractNum w:abstractNumId="40" w15:restartNumberingAfterBreak="0">
+  <w:abstractNum w:abstractNumId="43" w15:restartNumberingAfterBreak="0">
     <w:nsid w:val="5D166902"/>
     <w:multiLevelType w:val="hybridMultilevel"/>
     <w:tmpl w:val="96607E70"/>
@@ -27488,7 +27883,7 @@
       </w:pPr>
     </w:lvl>
   </w:abstractNum>
-  <w:abstractNum w:abstractNumId="41" w15:restartNumberingAfterBreak="0">
+  <w:abstractNum w:abstractNumId="44" w15:restartNumberingAfterBreak="0">
     <w:nsid w:val="5EF22868"/>
     <w:multiLevelType w:val="hybridMultilevel"/>
     <w:tmpl w:val="3508D94A"/>
@@ -27577,7 +27972,7 @@
       </w:pPr>
     </w:lvl>
   </w:abstractNum>
-  <w:abstractNum w:abstractNumId="42" w15:restartNumberingAfterBreak="0">
+  <w:abstractNum w:abstractNumId="45" w15:restartNumberingAfterBreak="0">
     <w:nsid w:val="64054F1D"/>
     <w:multiLevelType w:val="hybridMultilevel"/>
     <w:tmpl w:val="97841A32"/>
@@ -27690,7 +28085,7 @@
       </w:rPr>
     </w:lvl>
   </w:abstractNum>
-  <w:abstractNum w:abstractNumId="43" w15:restartNumberingAfterBreak="0">
+  <w:abstractNum w:abstractNumId="46" w15:restartNumberingAfterBreak="0">
     <w:nsid w:val="649A41D8"/>
     <w:multiLevelType w:val="hybridMultilevel"/>
     <w:tmpl w:val="5A527946"/>
@@ -27803,7 +28198,7 @@
       </w:rPr>
     </w:lvl>
   </w:abstractNum>
-  <w:abstractNum w:abstractNumId="44" w15:restartNumberingAfterBreak="0">
+  <w:abstractNum w:abstractNumId="47" w15:restartNumberingAfterBreak="0">
     <w:nsid w:val="6754471F"/>
     <w:multiLevelType w:val="hybridMultilevel"/>
     <w:tmpl w:val="6AC6B88E"/>
@@ -27892,7 +28287,7 @@
       </w:pPr>
     </w:lvl>
   </w:abstractNum>
-  <w:abstractNum w:abstractNumId="45" w15:restartNumberingAfterBreak="0">
+  <w:abstractNum w:abstractNumId="48" w15:restartNumberingAfterBreak="0">
     <w:nsid w:val="6AE76DC7"/>
     <w:multiLevelType w:val="hybridMultilevel"/>
     <w:tmpl w:val="2B4EA068"/>
@@ -27981,7 +28376,7 @@
       </w:pPr>
     </w:lvl>
   </w:abstractNum>
-  <w:abstractNum w:abstractNumId="46" w15:restartNumberingAfterBreak="0">
+  <w:abstractNum w:abstractNumId="49" w15:restartNumberingAfterBreak="0">
     <w:nsid w:val="6B5155B5"/>
     <w:multiLevelType w:val="hybridMultilevel"/>
     <w:tmpl w:val="D4D2FE3E"/>
@@ -28070,7 +28465,7 @@
       </w:pPr>
     </w:lvl>
   </w:abstractNum>
-  <w:abstractNum w:abstractNumId="47" w15:restartNumberingAfterBreak="0">
+  <w:abstractNum w:abstractNumId="50" w15:restartNumberingAfterBreak="0">
     <w:nsid w:val="6DAC29B1"/>
     <w:multiLevelType w:val="hybridMultilevel"/>
     <w:tmpl w:val="D4D2FE3E"/>
@@ -28159,7 +28554,7 @@
       </w:pPr>
     </w:lvl>
   </w:abstractNum>
-  <w:abstractNum w:abstractNumId="48" w15:restartNumberingAfterBreak="0">
+  <w:abstractNum w:abstractNumId="51" w15:restartNumberingAfterBreak="0">
     <w:nsid w:val="70525402"/>
     <w:multiLevelType w:val="hybridMultilevel"/>
     <w:tmpl w:val="303276D4"/>
@@ -28248,7 +28643,7 @@
       </w:pPr>
     </w:lvl>
   </w:abstractNum>
-  <w:abstractNum w:abstractNumId="49" w15:restartNumberingAfterBreak="0">
+  <w:abstractNum w:abstractNumId="52" w15:restartNumberingAfterBreak="0">
     <w:nsid w:val="75564661"/>
     <w:multiLevelType w:val="hybridMultilevel"/>
     <w:tmpl w:val="6B48047A"/>
@@ -28361,7 +28756,7 @@
       </w:rPr>
     </w:lvl>
   </w:abstractNum>
-  <w:abstractNum w:abstractNumId="50" w15:restartNumberingAfterBreak="0">
+  <w:abstractNum w:abstractNumId="53" w15:restartNumberingAfterBreak="0">
     <w:nsid w:val="761266AD"/>
     <w:multiLevelType w:val="hybridMultilevel"/>
     <w:tmpl w:val="86725D5A"/>
@@ -28450,7 +28845,7 @@
       </w:pPr>
     </w:lvl>
   </w:abstractNum>
-  <w:abstractNum w:abstractNumId="51" w15:restartNumberingAfterBreak="0">
+  <w:abstractNum w:abstractNumId="54" w15:restartNumberingAfterBreak="0">
     <w:nsid w:val="768B0CC3"/>
     <w:multiLevelType w:val="hybridMultilevel"/>
     <w:tmpl w:val="13B69E1C"/>
@@ -28563,7 +28958,7 @@
       </w:rPr>
     </w:lvl>
   </w:abstractNum>
-  <w:abstractNum w:abstractNumId="52" w15:restartNumberingAfterBreak="0">
+  <w:abstractNum w:abstractNumId="55" w15:restartNumberingAfterBreak="0">
     <w:nsid w:val="77247086"/>
     <w:multiLevelType w:val="hybridMultilevel"/>
     <w:tmpl w:val="0310E990"/>
@@ -28676,7 +29071,7 @@
       </w:rPr>
     </w:lvl>
   </w:abstractNum>
-  <w:abstractNum w:abstractNumId="53" w15:restartNumberingAfterBreak="0">
+  <w:abstractNum w:abstractNumId="56" w15:restartNumberingAfterBreak="0">
     <w:nsid w:val="77971F14"/>
     <w:multiLevelType w:val="hybridMultilevel"/>
     <w:tmpl w:val="752C8246"/>
@@ -28789,7 +29184,7 @@
       </w:rPr>
     </w:lvl>
   </w:abstractNum>
-  <w:abstractNum w:abstractNumId="54" w15:restartNumberingAfterBreak="0">
+  <w:abstractNum w:abstractNumId="57" w15:restartNumberingAfterBreak="0">
     <w:nsid w:val="78813425"/>
     <w:multiLevelType w:val="hybridMultilevel"/>
     <w:tmpl w:val="ACF497D4"/>
@@ -28878,7 +29273,7 @@
       </w:pPr>
     </w:lvl>
   </w:abstractNum>
-  <w:abstractNum w:abstractNumId="55" w15:restartNumberingAfterBreak="0">
+  <w:abstractNum w:abstractNumId="58" w15:restartNumberingAfterBreak="0">
     <w:nsid w:val="7919064E"/>
     <w:multiLevelType w:val="hybridMultilevel"/>
     <w:tmpl w:val="45E4AE9C"/>
@@ -28967,7 +29362,7 @@
       </w:pPr>
     </w:lvl>
   </w:abstractNum>
-  <w:abstractNum w:abstractNumId="56" w15:restartNumberingAfterBreak="0">
+  <w:abstractNum w:abstractNumId="59" w15:restartNumberingAfterBreak="0">
     <w:nsid w:val="7AF25F8A"/>
     <w:multiLevelType w:val="hybridMultilevel"/>
     <w:tmpl w:val="5B9E23AA"/>
@@ -29080,7 +29475,7 @@
       </w:rPr>
     </w:lvl>
   </w:abstractNum>
-  <w:abstractNum w:abstractNumId="57" w15:restartNumberingAfterBreak="0">
+  <w:abstractNum w:abstractNumId="60" w15:restartNumberingAfterBreak="0">
     <w:nsid w:val="7DA2727A"/>
     <w:multiLevelType w:val="hybridMultilevel"/>
     <w:tmpl w:val="0BC86E02"/>
@@ -29171,7 +29566,7 @@
       </w:pPr>
     </w:lvl>
   </w:abstractNum>
-  <w:abstractNum w:abstractNumId="58" w15:restartNumberingAfterBreak="0">
+  <w:abstractNum w:abstractNumId="61" w15:restartNumberingAfterBreak="0">
     <w:nsid w:val="7F275902"/>
     <w:multiLevelType w:val="hybridMultilevel"/>
     <w:tmpl w:val="D974F474"/>
@@ -29285,181 +29680,190 @@
     </w:lvl>
   </w:abstractNum>
   <w:num w:numId="1" w16cid:durableId="765925595">
-    <w:abstractNumId w:val="33"/>
+    <w:abstractNumId w:val="36"/>
   </w:num>
   <w:num w:numId="2" w16cid:durableId="2014645519">
-    <w:abstractNumId w:val="18"/>
+    <w:abstractNumId w:val="19"/>
   </w:num>
   <w:num w:numId="3" w16cid:durableId="1856268555">
-    <w:abstractNumId w:val="23"/>
+    <w:abstractNumId w:val="24"/>
   </w:num>
   <w:num w:numId="4" w16cid:durableId="1388605352">
-    <w:abstractNumId w:val="29"/>
+    <w:abstractNumId w:val="31"/>
   </w:num>
   <w:num w:numId="5" w16cid:durableId="804811255">
-    <w:abstractNumId w:val="41"/>
+    <w:abstractNumId w:val="44"/>
   </w:num>
   <w:num w:numId="6" w16cid:durableId="443115216">
-    <w:abstractNumId w:val="57"/>
+    <w:abstractNumId w:val="60"/>
   </w:num>
   <w:num w:numId="7" w16cid:durableId="547956557">
     <w:abstractNumId w:val="4"/>
   </w:num>
   <w:num w:numId="8" w16cid:durableId="1544948779">
-    <w:abstractNumId w:val="16"/>
+    <w:abstractNumId w:val="17"/>
   </w:num>
   <w:num w:numId="9" w16cid:durableId="584846432">
-    <w:abstractNumId w:val="8"/>
+    <w:abstractNumId w:val="9"/>
   </w:num>
   <w:num w:numId="10" w16cid:durableId="611085199">
     <w:abstractNumId w:val="2"/>
   </w:num>
   <w:num w:numId="11" w16cid:durableId="797529800">
-    <w:abstractNumId w:val="40"/>
+    <w:abstractNumId w:val="43"/>
   </w:num>
   <w:num w:numId="12" w16cid:durableId="2001544063">
-    <w:abstractNumId w:val="21"/>
+    <w:abstractNumId w:val="22"/>
   </w:num>
   <w:num w:numId="13" w16cid:durableId="1112675404">
-    <w:abstractNumId w:val="45"/>
+    <w:abstractNumId w:val="48"/>
   </w:num>
   <w:num w:numId="14" w16cid:durableId="1950971499">
-    <w:abstractNumId w:val="6"/>
+    <w:abstractNumId w:val="7"/>
   </w:num>
   <w:num w:numId="15" w16cid:durableId="820660387">
-    <w:abstractNumId w:val="5"/>
+    <w:abstractNumId w:val="6"/>
   </w:num>
   <w:num w:numId="16" w16cid:durableId="291643033">
     <w:abstractNumId w:val="0"/>
   </w:num>
   <w:num w:numId="17" w16cid:durableId="1947930108">
-    <w:abstractNumId w:val="36"/>
+    <w:abstractNumId w:val="39"/>
   </w:num>
   <w:num w:numId="18" w16cid:durableId="1937053029">
+    <w:abstractNumId w:val="40"/>
+  </w:num>
+  <w:num w:numId="19" w16cid:durableId="1149126729">
+    <w:abstractNumId w:val="53"/>
+  </w:num>
+  <w:num w:numId="20" w16cid:durableId="812135602">
+    <w:abstractNumId w:val="32"/>
+  </w:num>
+  <w:num w:numId="21" w16cid:durableId="1039892163">
     <w:abstractNumId w:val="37"/>
   </w:num>
-  <w:num w:numId="19" w16cid:durableId="1149126729">
-    <w:abstractNumId w:val="50"/>
-  </w:num>
-  <w:num w:numId="20" w16cid:durableId="812135602">
-    <w:abstractNumId w:val="30"/>
-  </w:num>
-  <w:num w:numId="21" w16cid:durableId="1039892163">
-    <w:abstractNumId w:val="34"/>
-  </w:num>
   <w:num w:numId="22" w16cid:durableId="1853033628">
-    <w:abstractNumId w:val="44"/>
+    <w:abstractNumId w:val="47"/>
   </w:num>
   <w:num w:numId="23" w16cid:durableId="804004556">
-    <w:abstractNumId w:val="17"/>
+    <w:abstractNumId w:val="18"/>
   </w:num>
   <w:num w:numId="24" w16cid:durableId="476381452">
-    <w:abstractNumId w:val="19"/>
+    <w:abstractNumId w:val="20"/>
   </w:num>
   <w:num w:numId="25" w16cid:durableId="684790735">
-    <w:abstractNumId w:val="54"/>
+    <w:abstractNumId w:val="57"/>
   </w:num>
   <w:num w:numId="26" w16cid:durableId="1919434316">
-    <w:abstractNumId w:val="27"/>
+    <w:abstractNumId w:val="29"/>
   </w:num>
   <w:num w:numId="27" w16cid:durableId="814222229">
-    <w:abstractNumId w:val="12"/>
+    <w:abstractNumId w:val="13"/>
   </w:num>
   <w:num w:numId="28" w16cid:durableId="34745051">
     <w:abstractNumId w:val="1"/>
   </w:num>
   <w:num w:numId="29" w16cid:durableId="357781409">
-    <w:abstractNumId w:val="48"/>
+    <w:abstractNumId w:val="51"/>
   </w:num>
   <w:num w:numId="30" w16cid:durableId="857159925">
-    <w:abstractNumId w:val="15"/>
+    <w:abstractNumId w:val="16"/>
   </w:num>
   <w:num w:numId="31" w16cid:durableId="2088722264">
-    <w:abstractNumId w:val="53"/>
+    <w:abstractNumId w:val="56"/>
   </w:num>
   <w:num w:numId="32" w16cid:durableId="309747467">
-    <w:abstractNumId w:val="43"/>
+    <w:abstractNumId w:val="46"/>
   </w:num>
   <w:num w:numId="33" w16cid:durableId="465515159">
-    <w:abstractNumId w:val="58"/>
+    <w:abstractNumId w:val="61"/>
   </w:num>
   <w:num w:numId="34" w16cid:durableId="1215779636">
-    <w:abstractNumId w:val="26"/>
+    <w:abstractNumId w:val="28"/>
   </w:num>
   <w:num w:numId="35" w16cid:durableId="1093011222">
-    <w:abstractNumId w:val="56"/>
+    <w:abstractNumId w:val="59"/>
   </w:num>
   <w:num w:numId="36" w16cid:durableId="1207721739">
-    <w:abstractNumId w:val="51"/>
+    <w:abstractNumId w:val="54"/>
   </w:num>
   <w:num w:numId="37" w16cid:durableId="1221674765">
-    <w:abstractNumId w:val="9"/>
+    <w:abstractNumId w:val="10"/>
   </w:num>
   <w:num w:numId="38" w16cid:durableId="478156327">
     <w:abstractNumId w:val="3"/>
   </w:num>
   <w:num w:numId="39" w16cid:durableId="1135021623">
-    <w:abstractNumId w:val="7"/>
+    <w:abstractNumId w:val="8"/>
   </w:num>
   <w:num w:numId="40" w16cid:durableId="1728996047">
+    <w:abstractNumId w:val="45"/>
+  </w:num>
+  <w:num w:numId="41" w16cid:durableId="1066146983">
+    <w:abstractNumId w:val="55"/>
+  </w:num>
+  <w:num w:numId="42" w16cid:durableId="2135100485">
+    <w:abstractNumId w:val="52"/>
+  </w:num>
+  <w:num w:numId="43" w16cid:durableId="1139153791">
+    <w:abstractNumId w:val="11"/>
+  </w:num>
+  <w:num w:numId="44" w16cid:durableId="372075104">
+    <w:abstractNumId w:val="30"/>
+  </w:num>
+  <w:num w:numId="45" w16cid:durableId="517044302">
+    <w:abstractNumId w:val="15"/>
+  </w:num>
+  <w:num w:numId="46" w16cid:durableId="1429932281">
+    <w:abstractNumId w:val="38"/>
+  </w:num>
+  <w:num w:numId="47" w16cid:durableId="2101169632">
+    <w:abstractNumId w:val="58"/>
+  </w:num>
+  <w:num w:numId="48" w16cid:durableId="1238320119">
+    <w:abstractNumId w:val="27"/>
+  </w:num>
+  <w:num w:numId="49" w16cid:durableId="390736305">
+    <w:abstractNumId w:val="33"/>
+  </w:num>
+  <w:num w:numId="50" w16cid:durableId="981688793">
+    <w:abstractNumId w:val="14"/>
+  </w:num>
+  <w:num w:numId="51" w16cid:durableId="973367323">
+    <w:abstractNumId w:val="23"/>
+  </w:num>
+  <w:num w:numId="52" w16cid:durableId="1337883733">
+    <w:abstractNumId w:val="35"/>
+  </w:num>
+  <w:num w:numId="53" w16cid:durableId="193931071">
+    <w:abstractNumId w:val="26"/>
+  </w:num>
+  <w:num w:numId="54" w16cid:durableId="620036914">
+    <w:abstractNumId w:val="21"/>
+  </w:num>
+  <w:num w:numId="55" w16cid:durableId="38088987">
+    <w:abstractNumId w:val="41"/>
+  </w:num>
+  <w:num w:numId="56" w16cid:durableId="474956674">
     <w:abstractNumId w:val="42"/>
   </w:num>
-  <w:num w:numId="41" w16cid:durableId="1066146983">
-    <w:abstractNumId w:val="52"/>
+  <w:num w:numId="57" w16cid:durableId="379939963">
+    <w:abstractNumId w:val="50"/>
   </w:num>
-  <w:num w:numId="42" w16cid:durableId="2135100485">
+  <w:num w:numId="58" w16cid:durableId="972903440">
+    <w:abstractNumId w:val="12"/>
+  </w:num>
+  <w:num w:numId="59" w16cid:durableId="1022827620">
     <w:abstractNumId w:val="49"/>
   </w:num>
-  <w:num w:numId="43" w16cid:durableId="1139153791">
-    <w:abstractNumId w:val="10"/>
-  </w:num>
-  <w:num w:numId="44" w16cid:durableId="372075104">
-    <w:abstractNumId w:val="28"/>
-  </w:num>
-  <w:num w:numId="45" w16cid:durableId="517044302">
-    <w:abstractNumId w:val="14"/>
-  </w:num>
-  <w:num w:numId="46" w16cid:durableId="1429932281">
-    <w:abstractNumId w:val="35"/>
-  </w:num>
-  <w:num w:numId="47" w16cid:durableId="2101169632">
-    <w:abstractNumId w:val="55"/>
-  </w:num>
-  <w:num w:numId="48" w16cid:durableId="1238320119">
+  <w:num w:numId="60" w16cid:durableId="298998918">
     <w:abstractNumId w:val="25"/>
   </w:num>
-  <w:num w:numId="49" w16cid:durableId="390736305">
-    <w:abstractNumId w:val="31"/>
+  <w:num w:numId="61" w16cid:durableId="1675494744">
+    <w:abstractNumId w:val="34"/>
   </w:num>
-  <w:num w:numId="50" w16cid:durableId="981688793">
-    <w:abstractNumId w:val="13"/>
-  </w:num>
-  <w:num w:numId="51" w16cid:durableId="973367323">
-    <w:abstractNumId w:val="22"/>
-  </w:num>
-  <w:num w:numId="52" w16cid:durableId="1337883733">
-    <w:abstractNumId w:val="32"/>
-  </w:num>
-  <w:num w:numId="53" w16cid:durableId="193931071">
-    <w:abstractNumId w:val="24"/>
-  </w:num>
-  <w:num w:numId="54" w16cid:durableId="620036914">
-    <w:abstractNumId w:val="20"/>
-  </w:num>
-  <w:num w:numId="55" w16cid:durableId="38088987">
-    <w:abstractNumId w:val="38"/>
-  </w:num>
-  <w:num w:numId="56" w16cid:durableId="474956674">
-    <w:abstractNumId w:val="39"/>
-  </w:num>
-  <w:num w:numId="57" w16cid:durableId="379939963">
-    <w:abstractNumId w:val="47"/>
-  </w:num>
-  <w:num w:numId="58" w16cid:durableId="972903440">
-    <w:abstractNumId w:val="11"/>
-  </w:num>
-  <w:num w:numId="59" w16cid:durableId="1022827620">
-    <w:abstractNumId w:val="46"/>
+  <w:num w:numId="62" w16cid:durableId="2126539766">
+    <w:abstractNumId w:val="5"/>
   </w:num>
   <w:numIdMacAtCleanup w:val="44"/>
 </w:numbering>

</xml_diff>